<commit_message>
Realizado test de aceptacion de list chorbies who like them
</commit_message>
<xml_diff>
--- a/Test de aceptacion/Acceptance test rellenado.docx
+++ b/Test de aceptacion/Acceptance test rellenado.docx
@@ -1,11 +1,13 @@
 
 <file path=word/document.xml><?xml version="1.0" encoding="utf-8"?>
-<w:document xmlns:wpc="http://schemas.microsoft.com/office/word/2010/wordprocessingCanvas" xmlns:mc="http://schemas.openxmlformats.org/markup-compatibility/2006" xmlns:o="urn:schemas-microsoft-com:office:office" xmlns:r="http://schemas.openxmlformats.org/officeDocument/2006/relationships" xmlns:m="http://schemas.openxmlformats.org/officeDocument/2006/math" xmlns:v="urn:schemas-microsoft-com:vml" xmlns:wp14="http://schemas.microsoft.com/office/word/2010/wordprocessingDrawing" xmlns:wp="http://schemas.openxmlformats.org/drawingml/2006/wordprocessingDrawing" xmlns:w10="urn:schemas-microsoft-com:office:word" xmlns:w="http://schemas.openxmlformats.org/wordprocessingml/2006/main" xmlns:w14="http://schemas.microsoft.com/office/word/2010/wordml" xmlns:w15="http://schemas.microsoft.com/office/word/2012/wordml" xmlns:wpg="http://schemas.microsoft.com/office/word/2010/wordprocessingGroup" xmlns:wpi="http://schemas.microsoft.com/office/word/2010/wordprocessingInk" xmlns:wne="http://schemas.microsoft.com/office/word/2006/wordml" xmlns:wps="http://schemas.microsoft.com/office/word/2010/wordprocessingShape" mc:Ignorable="w14 w15 wp14">
+<w:document xmlns:wpc="http://schemas.microsoft.com/office/word/2010/wordprocessingCanvas" xmlns:cx="http://schemas.microsoft.com/office/drawing/2014/chartex" xmlns:cx1="http://schemas.microsoft.com/office/drawing/2015/9/8/chartex" xmlns:cx2="http://schemas.microsoft.com/office/drawing/2015/10/21/chartex" xmlns:cx3="http://schemas.microsoft.com/office/drawing/2016/5/9/chartex" xmlns:cx4="http://schemas.microsoft.com/office/drawing/2016/5/10/chartex" xmlns:cx5="http://schemas.microsoft.com/office/drawing/2016/5/11/chartex" xmlns:cx6="http://schemas.microsoft.com/office/drawing/2016/5/12/chartex" xmlns:cx7="http://schemas.microsoft.com/office/drawing/2016/5/13/chartex" xmlns:cx8="http://schemas.microsoft.com/office/drawing/2016/5/14/chartex" xmlns:mc="http://schemas.openxmlformats.org/markup-compatibility/2006" xmlns:o="urn:schemas-microsoft-com:office:office" xmlns:r="http://schemas.openxmlformats.org/officeDocument/2006/relationships" xmlns:m="http://schemas.openxmlformats.org/officeDocument/2006/math" xmlns:v="urn:schemas-microsoft-com:vml" xmlns:wp14="http://schemas.microsoft.com/office/word/2010/wordprocessingDrawing" xmlns:wp="http://schemas.openxmlformats.org/drawingml/2006/wordprocessingDrawing" xmlns:w10="urn:schemas-microsoft-com:office:word" xmlns:w="http://schemas.openxmlformats.org/wordprocessingml/2006/main" xmlns:w14="http://schemas.microsoft.com/office/word/2010/wordml" xmlns:w15="http://schemas.microsoft.com/office/word/2012/wordml" xmlns:w16se="http://schemas.microsoft.com/office/word/2015/wordml/symex" xmlns:wpg="http://schemas.microsoft.com/office/word/2010/wordprocessingGroup" xmlns:wpi="http://schemas.microsoft.com/office/word/2010/wordprocessingInk" xmlns:wne="http://schemas.microsoft.com/office/word/2006/wordml" xmlns:wps="http://schemas.microsoft.com/office/word/2010/wordprocessingShape" mc:Ignorable="w14 w15 w16se wp14">
   <w:body>
     <w:p>
       <w:pPr>
-        <w:pStyle w:val="Puesto"/>
+        <w:pStyle w:val="Ttulo"/>
       </w:pPr>
+      <w:bookmarkStart w:id="0" w:name="_Hlk481402022"/>
+      <w:bookmarkEnd w:id="0"/>
       <w:r>
         <w:t xml:space="preserve">Acceptance tests </w:t>
       </w:r>
@@ -170,21 +172,7 @@
               <w:rPr>
                 <w:lang w:val="es-ES"/>
               </w:rPr>
-              <w:t xml:space="preserve">Barrientos </w:t>
-            </w:r>
-            <w:proofErr w:type="spellStart"/>
-            <w:r>
-              <w:rPr>
-                <w:lang w:val="es-ES"/>
-              </w:rPr>
-              <w:t>Mohedano</w:t>
-            </w:r>
-            <w:proofErr w:type="spellEnd"/>
-            <w:r>
-              <w:rPr>
-                <w:lang w:val="es-ES"/>
-              </w:rPr>
-              <w:t>, Rubén</w:t>
+              <w:t>Barrientos Mohedano, Rubén</w:t>
             </w:r>
           </w:p>
           <w:p>
@@ -389,7 +377,7 @@
                 <w:rStyle w:val="Textoennegrita"/>
               </w:rPr>
             </w:pPr>
-            <w:bookmarkStart w:id="0" w:name="_Toc383875113"/>
+            <w:bookmarkStart w:id="1" w:name="_Toc383875113"/>
             <w:r>
               <w:rPr>
                 <w:rStyle w:val="Textoennegrita"/>
@@ -460,21 +448,7 @@
               <w:rPr>
                 <w:lang w:val="es-ES"/>
               </w:rPr>
-              <w:t xml:space="preserve">Barrientos </w:t>
-            </w:r>
-            <w:proofErr w:type="spellStart"/>
-            <w:r>
-              <w:rPr>
-                <w:lang w:val="es-ES"/>
-              </w:rPr>
-              <w:t>Mohedano</w:t>
-            </w:r>
-            <w:proofErr w:type="spellEnd"/>
-            <w:r>
-              <w:rPr>
-                <w:lang w:val="es-ES"/>
-              </w:rPr>
-              <w:t>, Rubén</w:t>
+              <w:t>Barrientos Mohedano, Rubén</w:t>
             </w:r>
           </w:p>
           <w:p>
@@ -581,21 +555,7 @@
               <w:rPr>
                 <w:lang w:val="es-ES"/>
               </w:rPr>
-              <w:t xml:space="preserve">Barrientos </w:t>
-            </w:r>
-            <w:proofErr w:type="spellStart"/>
-            <w:r>
-              <w:rPr>
-                <w:lang w:val="es-ES"/>
-              </w:rPr>
-              <w:t>Mohedano</w:t>
-            </w:r>
-            <w:proofErr w:type="spellEnd"/>
-            <w:r>
-              <w:rPr>
-                <w:lang w:val="es-ES"/>
-              </w:rPr>
-              <w:t>, Rubén</w:t>
+              <w:t>Barrientos Mohedano, Rubén</w:t>
             </w:r>
           </w:p>
           <w:p>
@@ -743,7 +703,7 @@
       <w:sdtContent>
         <w:p>
           <w:pPr>
-            <w:pStyle w:val="TtulodeTDC"/>
+            <w:pStyle w:val="TtuloTDC"/>
           </w:pPr>
           <w:r>
             <w:t>Table of contents</w:t>
@@ -1504,7 +1464,7 @@
           <w:lang w:val="es-ES"/>
         </w:rPr>
       </w:pPr>
-      <w:bookmarkStart w:id="1" w:name="_Toc481397259"/>
+      <w:bookmarkStart w:id="2" w:name="_Toc481397259"/>
       <w:r>
         <w:rPr>
           <w:lang w:val="es-ES"/>
@@ -1518,7 +1478,7 @@
         </w:rPr>
         <w:t xml:space="preserve"> </w:t>
       </w:r>
-      <w:bookmarkEnd w:id="0"/>
+      <w:bookmarkEnd w:id="1"/>
       <w:r>
         <w:rPr>
           <w:lang w:val="es-ES"/>
@@ -1531,7 +1491,7 @@
         </w:rPr>
         <w:t>Entrar en el sistema</w:t>
       </w:r>
-      <w:bookmarkEnd w:id="1"/>
+      <w:bookmarkEnd w:id="2"/>
     </w:p>
     <w:p>
       <w:pPr>
@@ -1628,7 +1588,7 @@
       <w:r>
         <w:rPr>
           <w:noProof/>
-          <w:lang w:val="es-ES" w:eastAsia="es-ES"/>
+          <w:lang w:val="en-US"/>
         </w:rPr>
         <w:drawing>
           <wp:inline distT="0" distB="0" distL="0" distR="0" wp14:anchorId="0A746F60" wp14:editId="2FE162AF">
@@ -1918,7 +1878,7 @@
             <w:r>
               <w:rPr>
                 <w:noProof/>
-                <w:lang w:val="es-ES" w:eastAsia="es-ES"/>
+                <w:lang w:val="en-US"/>
               </w:rPr>
               <w:drawing>
                 <wp:inline distT="0" distB="0" distL="0" distR="0">
@@ -2313,7 +2273,7 @@
             <w:r>
               <w:rPr>
                 <w:noProof/>
-                <w:lang w:val="es-ES" w:eastAsia="es-ES"/>
+                <w:lang w:val="en-US"/>
               </w:rPr>
               <w:drawing>
                 <wp:inline distT="0" distB="0" distL="0" distR="0">
@@ -2688,7 +2648,7 @@
             <w:r>
               <w:rPr>
                 <w:noProof/>
-                <w:lang w:val="es-ES" w:eastAsia="es-ES"/>
+                <w:lang w:val="en-US"/>
               </w:rPr>
               <w:drawing>
                 <wp:inline distT="0" distB="0" distL="0" distR="0">
@@ -2840,7 +2800,7 @@
           <w:lang w:val="es-ES"/>
         </w:rPr>
       </w:pPr>
-      <w:bookmarkStart w:id="2" w:name="_Toc481397260"/>
+      <w:bookmarkStart w:id="3" w:name="_Toc481397260"/>
       <w:r>
         <w:rPr>
           <w:lang w:val="es-ES"/>
@@ -2848,7 +2808,7 @@
         <w:lastRenderedPageBreak/>
         <w:t>Use case 2 – Registrarse en el sistema</w:t>
       </w:r>
-      <w:bookmarkEnd w:id="2"/>
+      <w:bookmarkEnd w:id="3"/>
     </w:p>
     <w:p>
       <w:pPr>
@@ -2961,7 +2921,7 @@
       <w:r>
         <w:rPr>
           <w:noProof/>
-          <w:lang w:val="es-ES" w:eastAsia="es-ES"/>
+          <w:lang w:val="en-US"/>
         </w:rPr>
         <w:drawing>
           <wp:inline distT="0" distB="0" distL="0" distR="0">
@@ -3505,7 +3465,7 @@
             <w:r>
               <w:rPr>
                 <w:noProof/>
-                <w:lang w:val="es-ES" w:eastAsia="es-ES"/>
+                <w:lang w:val="en-US"/>
               </w:rPr>
               <w:drawing>
                 <wp:inline distT="0" distB="0" distL="0" distR="0">
@@ -3875,7 +3835,7 @@
             <w:r>
               <w:rPr>
                 <w:noProof/>
-                <w:lang w:val="es-ES" w:eastAsia="es-ES"/>
+                <w:lang w:val="en-US"/>
               </w:rPr>
               <w:drawing>
                 <wp:inline distT="0" distB="0" distL="0" distR="0">
@@ -4226,7 +4186,7 @@
             <w:r>
               <w:rPr>
                 <w:noProof/>
-                <w:lang w:val="es-ES" w:eastAsia="es-ES"/>
+                <w:lang w:val="en-US"/>
               </w:rPr>
               <w:drawing>
                 <wp:inline distT="0" distB="0" distL="0" distR="0">
@@ -4816,7 +4776,7 @@
             <w:r>
               <w:rPr>
                 <w:noProof/>
-                <w:lang w:val="es-ES" w:eastAsia="es-ES"/>
+                <w:lang w:val="en-US"/>
               </w:rPr>
               <w:drawing>
                 <wp:inline distT="0" distB="0" distL="0" distR="0">
@@ -5720,7 +5680,7 @@
             <w:r>
               <w:rPr>
                 <w:noProof/>
-                <w:lang w:val="es-ES" w:eastAsia="es-ES"/>
+                <w:lang w:val="en-US"/>
               </w:rPr>
               <w:drawing>
                 <wp:inline distT="0" distB="0" distL="0" distR="0">
@@ -6351,7 +6311,7 @@
             <w:r>
               <w:rPr>
                 <w:noProof/>
-                <w:lang w:val="es-ES" w:eastAsia="es-ES"/>
+                <w:lang w:val="en-US"/>
               </w:rPr>
               <w:drawing>
                 <wp:inline distT="0" distB="0" distL="0" distR="0" wp14:anchorId="56D5CF6D" wp14:editId="63837C6F">
@@ -6690,16 +6650,8 @@
               <w:rPr>
                 <w:lang w:val="es-ES"/>
               </w:rPr>
-              <w:t xml:space="preserve"> anteriores en otro idioma el resultado debe de ser el mismo cambiando únicamente el idioma de las etiquetas y los mensajes mostrados por el sistema</w:t>
-            </w:r>
-            <w:proofErr w:type="gramStart"/>
-            <w:r>
-              <w:rPr>
-                <w:lang w:val="es-ES"/>
-              </w:rPr>
-              <w:t>..</w:t>
-            </w:r>
-            <w:proofErr w:type="gramEnd"/>
+              <w:t xml:space="preserve"> anteriores en otro idioma el resultado debe de ser el mismo cambiando únicamente el idioma de las etiquetas y los mensajes mostrados por el sistema..</w:t>
+            </w:r>
           </w:p>
         </w:tc>
       </w:tr>
@@ -6823,7 +6775,7 @@
           <w:lang w:val="es-ES"/>
         </w:rPr>
       </w:pPr>
-      <w:bookmarkStart w:id="3" w:name="_Toc481397261"/>
+      <w:bookmarkStart w:id="4" w:name="_Toc481397261"/>
       <w:r>
         <w:rPr>
           <w:lang w:val="es-ES"/>
@@ -6845,7 +6797,7 @@
         </w:rPr>
         <w:t xml:space="preserve"> registrados en el sistema</w:t>
       </w:r>
-      <w:bookmarkEnd w:id="3"/>
+      <w:bookmarkEnd w:id="4"/>
     </w:p>
     <w:p>
       <w:pPr>
@@ -7016,21 +6968,13 @@
         <w:rPr>
           <w:lang w:val="es-ES"/>
         </w:rPr>
-        <w:t>: “</w:t>
-      </w:r>
-      <w:proofErr w:type="spellStart"/>
-      <w:r>
-        <w:rPr>
-          <w:lang w:val="es-ES"/>
-        </w:rPr>
-        <w:t>chorbi</w:t>
-      </w:r>
-      <w:proofErr w:type="spellEnd"/>
-      <w:r>
-        <w:rPr>
-          <w:lang w:val="es-ES"/>
-        </w:rPr>
-        <w:t xml:space="preserve">!”. Una vez </w:t>
+        <w:t>: “chorbi1</w:t>
+      </w:r>
+      <w:r>
+        <w:rPr>
+          <w:lang w:val="es-ES"/>
+        </w:rPr>
+        <w:t xml:space="preserve">”. Una vez </w:t>
       </w:r>
       <w:proofErr w:type="spellStart"/>
       <w:r>
@@ -7106,7 +7050,7 @@
       <w:r>
         <w:rPr>
           <w:noProof/>
-          <w:lang w:val="es-ES" w:eastAsia="es-ES"/>
+          <w:lang w:val="en-US"/>
         </w:rPr>
         <w:drawing>
           <wp:inline distT="0" distB="0" distL="0" distR="0">
@@ -7396,7 +7340,7 @@
             <w:r>
               <w:rPr>
                 <w:noProof/>
-                <w:lang w:val="es-ES" w:eastAsia="es-ES"/>
+                <w:lang w:val="en-US"/>
               </w:rPr>
               <w:drawing>
                 <wp:inline distT="0" distB="0" distL="0" distR="0">
@@ -7719,21 +7663,19 @@
               <w:rPr>
                 <w:lang w:val="es-ES"/>
               </w:rPr>
-              <w:t xml:space="preserve">Las fechas deben de cumplir con el patrón indicado en la </w:t>
-            </w:r>
-            <w:proofErr w:type="spellStart"/>
-            <w:r>
-              <w:rPr>
-                <w:lang w:val="es-ES"/>
-              </w:rPr>
-              <w:t>descirpción</w:t>
-            </w:r>
-            <w:proofErr w:type="spellEnd"/>
-            <w:r>
-              <w:rPr>
-                <w:lang w:val="es-ES"/>
-              </w:rPr>
-              <w:t>.</w:t>
+              <w:t>Las fechas deben de cumplir co</w:t>
+            </w:r>
+            <w:r>
+              <w:rPr>
+                <w:lang w:val="es-ES"/>
+              </w:rPr>
+              <w:t>n el patrón indicado en la descri</w:t>
+            </w:r>
+            <w:r>
+              <w:rPr>
+                <w:lang w:val="es-ES"/>
+              </w:rPr>
+              <w:t>pción.</w:t>
             </w:r>
           </w:p>
           <w:p>
@@ -7748,7 +7690,7 @@
             <w:r>
               <w:rPr>
                 <w:noProof/>
-                <w:lang w:val="es-ES" w:eastAsia="es-ES"/>
+                <w:lang w:val="en-US"/>
               </w:rPr>
               <w:drawing>
                 <wp:inline distT="0" distB="0" distL="0" distR="0">
@@ -8087,16 +8029,14 @@
               <w:rPr>
                 <w:lang w:val="es-ES"/>
               </w:rPr>
-              <w:t xml:space="preserve"> anteriores en otro idioma el resultado debe de ser el mismo cambiando únicamente el idioma de las etiquetas y los mensajes mostrados por el sistema</w:t>
-            </w:r>
-            <w:proofErr w:type="gramStart"/>
-            <w:r>
-              <w:rPr>
-                <w:lang w:val="es-ES"/>
-              </w:rPr>
-              <w:t>..</w:t>
-            </w:r>
-            <w:proofErr w:type="gramEnd"/>
+              <w:t xml:space="preserve"> anteriores en otro idioma el resultado debe de ser el mismo cambiando únicamente el idioma de las etiquetas y los men</w:t>
+            </w:r>
+            <w:r>
+              <w:rPr>
+                <w:lang w:val="es-ES"/>
+              </w:rPr>
+              <w:t>sajes mostrados por el sistema.</w:t>
+            </w:r>
           </w:p>
         </w:tc>
       </w:tr>
@@ -8220,7 +8160,7 @@
           <w:lang w:val="es-ES"/>
         </w:rPr>
       </w:pPr>
-      <w:bookmarkStart w:id="4" w:name="_Toc481397262"/>
+      <w:bookmarkStart w:id="5" w:name="_Toc481397262"/>
       <w:r>
         <w:rPr>
           <w:lang w:val="es-ES"/>
@@ -8228,7 +8168,7 @@
         <w:lastRenderedPageBreak/>
         <w:t>Use case 4 – Cambiar su menú de búsqueda y visualizar resultados</w:t>
       </w:r>
-      <w:bookmarkEnd w:id="4"/>
+      <w:bookmarkEnd w:id="5"/>
     </w:p>
     <w:p>
       <w:pPr>
@@ -8384,7 +8324,7 @@
       <w:r>
         <w:rPr>
           <w:noProof/>
-          <w:lang w:val="es-ES" w:eastAsia="es-ES"/>
+          <w:lang w:val="en-US"/>
         </w:rPr>
         <w:drawing>
           <wp:inline distT="0" distB="0" distL="0" distR="0">
@@ -8714,7 +8654,7 @@
             <w:r>
               <w:rPr>
                 <w:noProof/>
-                <w:lang w:val="es-ES" w:eastAsia="es-ES"/>
+                <w:lang w:val="en-US"/>
               </w:rPr>
               <w:drawing>
                 <wp:inline distT="0" distB="0" distL="0" distR="0">
@@ -9124,21 +9064,7 @@
               <w:rPr>
                 <w:lang w:val="es-ES"/>
               </w:rPr>
-              <w:t xml:space="preserve">a de buscador debe de tener relleno solo los campos que se han rellenado y abajo en </w:t>
-            </w:r>
-            <w:proofErr w:type="gramStart"/>
-            <w:r>
-              <w:rPr>
-                <w:lang w:val="es-ES"/>
-              </w:rPr>
-              <w:t>otra</w:t>
-            </w:r>
-            <w:proofErr w:type="gramEnd"/>
-            <w:r>
-              <w:rPr>
-                <w:lang w:val="es-ES"/>
-              </w:rPr>
-              <w:t xml:space="preserve"> tabal deben de </w:t>
+              <w:t xml:space="preserve">a de buscador debe de tener relleno solo los campos que se han rellenado y abajo en otra tabal deben de </w:t>
             </w:r>
             <w:proofErr w:type="spellStart"/>
             <w:r>
@@ -9172,7 +9098,7 @@
             <w:r>
               <w:rPr>
                 <w:noProof/>
-                <w:lang w:val="es-ES" w:eastAsia="es-ES"/>
+                <w:lang w:val="en-US"/>
               </w:rPr>
               <w:drawing>
                 <wp:inline distT="0" distB="0" distL="0" distR="0">
@@ -9661,7 +9587,7 @@
             <w:r>
               <w:rPr>
                 <w:noProof/>
-                <w:lang w:val="es-ES" w:eastAsia="es-ES"/>
+                <w:lang w:val="en-US"/>
               </w:rPr>
               <w:drawing>
                 <wp:inline distT="0" distB="0" distL="0" distR="0">
@@ -10072,7 +9998,7 @@
             <w:r>
               <w:rPr>
                 <w:noProof/>
-                <w:lang w:val="es-ES" w:eastAsia="es-ES"/>
+                <w:lang w:val="en-US"/>
               </w:rPr>
               <w:drawing>
                 <wp:inline distT="0" distB="0" distL="0" distR="0" wp14:anchorId="254BE4D3" wp14:editId="6B964692">
@@ -10426,7 +10352,7 @@
             <w:r>
               <w:rPr>
                 <w:noProof/>
-                <w:lang w:val="es-ES" w:eastAsia="es-ES"/>
+                <w:lang w:val="en-US"/>
               </w:rPr>
               <w:drawing>
                 <wp:inline distT="0" distB="0" distL="0" distR="0">
@@ -10820,22 +10746,14 @@
               <w:rPr>
                 <w:lang w:val="es-ES"/>
               </w:rPr>
-              <w:t>/plantilla de búsqueda, mostrando la última búsqueda realizada</w:t>
-            </w:r>
-            <w:proofErr w:type="gramStart"/>
+              <w:t>/plantilla de búsqueda, mostrando la última búsqueda realizada.</w:t>
+            </w:r>
             <w:r>
               <w:rPr>
                 <w:lang w:val="es-ES"/>
               </w:rPr>
               <w:t>.</w:t>
             </w:r>
-            <w:r>
-              <w:rPr>
-                <w:lang w:val="es-ES"/>
-              </w:rPr>
-              <w:t>.</w:t>
-            </w:r>
-            <w:proofErr w:type="gramEnd"/>
           </w:p>
         </w:tc>
       </w:tr>
@@ -11124,16 +11042,8 @@
               <w:rPr>
                 <w:lang w:val="es-ES"/>
               </w:rPr>
-              <w:t xml:space="preserve"> anteriores en otro idioma el resultado debe de ser el mismo cambiando únicamente el idioma de las etiquetas y los mensajes mostrados por el sistema</w:t>
-            </w:r>
-            <w:proofErr w:type="gramStart"/>
-            <w:r>
-              <w:rPr>
-                <w:lang w:val="es-ES"/>
-              </w:rPr>
-              <w:t>..</w:t>
-            </w:r>
-            <w:proofErr w:type="gramEnd"/>
+              <w:t xml:space="preserve"> anteriores en otro idioma el resultado debe de ser el mismo cambiando únicamente el idioma de las etiquetas y los mensajes mostrados por el sistema..</w:t>
+            </w:r>
           </w:p>
         </w:tc>
       </w:tr>
@@ -11257,7 +11167,7 @@
           <w:lang w:val="es-ES"/>
         </w:rPr>
       </w:pPr>
-      <w:bookmarkStart w:id="5" w:name="_Toc481397263"/>
+      <w:bookmarkStart w:id="6" w:name="_Toc481397263"/>
       <w:r>
         <w:rPr>
           <w:lang w:val="es-ES"/>
@@ -11283,7 +11193,7 @@
         </w:rPr>
         <w:t>Editar el perfil de un usuario</w:t>
       </w:r>
-      <w:bookmarkEnd w:id="5"/>
+      <w:bookmarkEnd w:id="6"/>
     </w:p>
     <w:p>
       <w:pPr>
@@ -11394,7 +11304,7 @@
       <w:r>
         <w:rPr>
           <w:noProof/>
-          <w:lang w:val="es-ES" w:eastAsia="es-ES"/>
+          <w:lang w:val="en-US"/>
         </w:rPr>
         <w:drawing>
           <wp:inline distT="0" distB="0" distL="0" distR="0">
@@ -11707,7 +11617,7 @@
             <w:r>
               <w:rPr>
                 <w:noProof/>
-                <w:lang w:val="es-ES" w:eastAsia="es-ES"/>
+                <w:lang w:val="en-US"/>
               </w:rPr>
               <w:drawing>
                 <wp:inline distT="0" distB="0" distL="0" distR="0">
@@ -12106,7 +12016,7 @@
             <w:r>
               <w:rPr>
                 <w:noProof/>
-                <w:lang w:val="es-ES" w:eastAsia="es-ES"/>
+                <w:lang w:val="en-US"/>
               </w:rPr>
               <w:drawing>
                 <wp:inline distT="0" distB="0" distL="0" distR="0">
@@ -12728,21 +12638,19 @@
               <w:rPr>
                 <w:lang w:val="es-ES"/>
               </w:rPr>
-              <w:t xml:space="preserve">Una vez cargado el formulario de editar perfil pulsar el botón “cancel”/”cancelar”. Acceder con los </w:t>
-            </w:r>
-            <w:proofErr w:type="spellStart"/>
-            <w:r>
-              <w:rPr>
-                <w:lang w:val="es-ES"/>
-              </w:rPr>
-              <w:t>credneciales</w:t>
-            </w:r>
-            <w:proofErr w:type="spellEnd"/>
-            <w:r>
-              <w:rPr>
-                <w:lang w:val="es-ES"/>
-              </w:rPr>
-              <w:t xml:space="preserve"> de </w:t>
+              <w:t>Una vez cargado el formulario de editar perfil pulsar el botón “cancel”/”</w:t>
+            </w:r>
+            <w:r>
+              <w:rPr>
+                <w:lang w:val="es-ES"/>
+              </w:rPr>
+              <w:t>cancelar”. Acceder con los creden</w:t>
+            </w:r>
+            <w:r>
+              <w:rPr>
+                <w:lang w:val="es-ES"/>
+              </w:rPr>
+              <w:t xml:space="preserve">ciales de </w:t>
             </w:r>
             <w:proofErr w:type="spellStart"/>
             <w:r>
@@ -13053,41 +12961,31 @@
               <w:rPr>
                 <w:lang w:val="es-ES"/>
               </w:rPr>
-              <w:t xml:space="preserve">Modificar le perfil y </w:t>
-            </w:r>
-            <w:proofErr w:type="spellStart"/>
-            <w:r>
-              <w:rPr>
-                <w:lang w:val="es-ES"/>
-              </w:rPr>
-              <w:t>plsar</w:t>
-            </w:r>
-            <w:proofErr w:type="spellEnd"/>
-            <w:r>
-              <w:rPr>
-                <w:lang w:val="es-ES"/>
-              </w:rPr>
-              <w:t xml:space="preserve"> el botón de guardar/sabe.</w:t>
-            </w:r>
-            <w:r>
-              <w:rPr>
-                <w:lang w:val="es-ES"/>
-              </w:rPr>
-              <w:t xml:space="preserve"> Acceder con los </w:t>
-            </w:r>
-            <w:proofErr w:type="spellStart"/>
-            <w:r>
-              <w:rPr>
-                <w:lang w:val="es-ES"/>
-              </w:rPr>
-              <w:t>credneciales</w:t>
-            </w:r>
-            <w:proofErr w:type="spellEnd"/>
-            <w:r>
-              <w:rPr>
-                <w:lang w:val="es-ES"/>
-              </w:rPr>
-              <w:t xml:space="preserve"> de </w:t>
+              <w:t>Modificar le perfil y p</w:t>
+            </w:r>
+            <w:r>
+              <w:rPr>
+                <w:lang w:val="es-ES"/>
+              </w:rPr>
+              <w:t>u</w:t>
+            </w:r>
+            <w:r>
+              <w:rPr>
+                <w:lang w:val="es-ES"/>
+              </w:rPr>
+              <w:t>lsar el botón de guardar/sabe.</w:t>
+            </w:r>
+            <w:r>
+              <w:rPr>
+                <w:lang w:val="es-ES"/>
+              </w:rPr>
+              <w:t xml:space="preserve"> Acceder con los creden</w:t>
+            </w:r>
+            <w:r>
+              <w:rPr>
+                <w:lang w:val="es-ES"/>
+              </w:rPr>
+              <w:t xml:space="preserve">ciales de </w:t>
             </w:r>
             <w:proofErr w:type="spellStart"/>
             <w:r>
@@ -13180,7 +13078,13 @@
               <w:rPr>
                 <w:lang w:val="es-ES"/>
               </w:rPr>
-              <w:t xml:space="preserve">Al completar el formulario de editar perfil y pulsar el botón de guardar el sistema te redirigirá a la página </w:t>
+              <w:t xml:space="preserve">Al completar el formulario de editar perfil y pulsar el botón de guardar el sistema te redirigirá a </w:t>
+            </w:r>
+            <w:r>
+              <w:rPr>
+                <w:lang w:val="es-ES"/>
+              </w:rPr>
+              <w:t xml:space="preserve">la página </w:t>
             </w:r>
             <w:proofErr w:type="spellStart"/>
             <w:r>
@@ -13194,16 +13098,8 @@
               <w:rPr>
                 <w:lang w:val="es-ES"/>
               </w:rPr>
-              <w:t xml:space="preserve"> del sistema</w:t>
-            </w:r>
-            <w:proofErr w:type="gramStart"/>
-            <w:r>
-              <w:rPr>
-                <w:lang w:val="es-ES"/>
-              </w:rPr>
-              <w:t>..</w:t>
-            </w:r>
-            <w:proofErr w:type="gramEnd"/>
+              <w:t xml:space="preserve"> del sistema.</w:t>
+            </w:r>
           </w:p>
         </w:tc>
       </w:tr>
@@ -13415,7 +13311,13 @@
               <w:rPr>
                 <w:lang w:val="es-ES"/>
               </w:rPr>
-              <w:t xml:space="preserve">Modificar le perfil y </w:t>
+              <w:t>Modificar le perfil</w:t>
+            </w:r>
+            <w:r>
+              <w:rPr>
+                <w:lang w:val="es-ES"/>
+              </w:rPr>
+              <w:t xml:space="preserve"> y </w:t>
             </w:r>
             <w:proofErr w:type="spellStart"/>
             <w:r>
@@ -13429,21 +13331,27 @@
               <w:rPr>
                 <w:lang w:val="es-ES"/>
               </w:rPr>
-              <w:t xml:space="preserve"> el botón de guardar/sabe Acceder con los </w:t>
+              <w:t xml:space="preserve"> el botón de guardar/</w:t>
             </w:r>
             <w:proofErr w:type="spellStart"/>
             <w:r>
               <w:rPr>
                 <w:lang w:val="es-ES"/>
               </w:rPr>
-              <w:t>credneciales</w:t>
+              <w:t>save</w:t>
             </w:r>
             <w:proofErr w:type="spellEnd"/>
             <w:r>
               <w:rPr>
                 <w:lang w:val="es-ES"/>
               </w:rPr>
-              <w:t xml:space="preserve"> de </w:t>
+              <w:t xml:space="preserve"> Acceder con los creden</w:t>
+            </w:r>
+            <w:r>
+              <w:rPr>
+                <w:lang w:val="es-ES"/>
+              </w:rPr>
+              <w:t xml:space="preserve">ciales de </w:t>
             </w:r>
             <w:proofErr w:type="spellStart"/>
             <w:r>
@@ -13550,16 +13458,8 @@
               <w:rPr>
                 <w:lang w:val="es-ES"/>
               </w:rPr>
-              <w:t xml:space="preserve"> del sistema</w:t>
-            </w:r>
-            <w:proofErr w:type="gramStart"/>
-            <w:r>
-              <w:rPr>
-                <w:lang w:val="es-ES"/>
-              </w:rPr>
-              <w:t>..</w:t>
-            </w:r>
-            <w:proofErr w:type="gramEnd"/>
+              <w:t xml:space="preserve"> del sistema..</w:t>
+            </w:r>
           </w:p>
         </w:tc>
       </w:tr>
@@ -13771,21 +13671,19 @@
               <w:rPr>
                 <w:lang w:val="es-ES"/>
               </w:rPr>
-              <w:t xml:space="preserve">Añadir o dejar algún campo vacío en el formulario para editar el perfil de un usuario. Acceder con los </w:t>
-            </w:r>
-            <w:proofErr w:type="spellStart"/>
-            <w:r>
-              <w:rPr>
-                <w:lang w:val="es-ES"/>
-              </w:rPr>
-              <w:t>credneciales</w:t>
-            </w:r>
-            <w:proofErr w:type="spellEnd"/>
-            <w:r>
-              <w:rPr>
-                <w:lang w:val="es-ES"/>
-              </w:rPr>
-              <w:t xml:space="preserve"> de </w:t>
+              <w:t>Añadir o dejar algún campo vacío en el formulario para editar el perfil de u</w:t>
+            </w:r>
+            <w:r>
+              <w:rPr>
+                <w:lang w:val="es-ES"/>
+              </w:rPr>
+              <w:t>n usuario. Acceder con los creden</w:t>
+            </w:r>
+            <w:r>
+              <w:rPr>
+                <w:lang w:val="es-ES"/>
+              </w:rPr>
+              <w:t xml:space="preserve">ciales de </w:t>
             </w:r>
             <w:proofErr w:type="spellStart"/>
             <w:r>
@@ -13889,7 +13787,7 @@
             <w:r>
               <w:rPr>
                 <w:noProof/>
-                <w:lang w:val="es-ES" w:eastAsia="es-ES"/>
+                <w:lang w:val="en-US"/>
               </w:rPr>
               <w:drawing>
                 <wp:inline distT="0" distB="0" distL="0" distR="0">
@@ -14062,6 +13960,13 @@
                 <w:rStyle w:val="Textoennegrita"/>
                 <w:lang w:val="es-ES"/>
               </w:rPr>
+              <w:t>.</w:t>
+            </w:r>
+            <w:r>
+              <w:rPr>
+                <w:rStyle w:val="Textoennegrita"/>
+                <w:lang w:val="es-ES"/>
+              </w:rPr>
               <w:t>8</w:t>
             </w:r>
             <w:r>
@@ -14124,21 +14029,19 @@
               <w:rPr>
                 <w:lang w:val="es-ES"/>
               </w:rPr>
-              <w:t xml:space="preserve">Añadir o dejar algún campo vacío en el formulario para editar el perfil de un usuario. Acceder con los </w:t>
-            </w:r>
-            <w:proofErr w:type="spellStart"/>
-            <w:r>
-              <w:rPr>
-                <w:lang w:val="es-ES"/>
-              </w:rPr>
-              <w:t>credneciales</w:t>
-            </w:r>
-            <w:proofErr w:type="spellEnd"/>
-            <w:r>
-              <w:rPr>
-                <w:lang w:val="es-ES"/>
-              </w:rPr>
-              <w:t xml:space="preserve"> de </w:t>
+              <w:t>Añadir o dejar algún campo vacío en el formulario para editar el perfil de un</w:t>
+            </w:r>
+            <w:r>
+              <w:rPr>
+                <w:lang w:val="es-ES"/>
+              </w:rPr>
+              <w:t xml:space="preserve"> usuario. Acceder con los creden</w:t>
+            </w:r>
+            <w:r>
+              <w:rPr>
+                <w:lang w:val="es-ES"/>
+              </w:rPr>
+              <w:t xml:space="preserve">ciales de </w:t>
             </w:r>
             <w:proofErr w:type="spellStart"/>
             <w:r>
@@ -14250,7 +14153,7 @@
             <w:r>
               <w:rPr>
                 <w:noProof/>
-                <w:lang w:val="es-ES" w:eastAsia="es-ES"/>
+                <w:lang w:val="en-US"/>
               </w:rPr>
               <w:drawing>
                 <wp:inline distT="0" distB="0" distL="0" distR="0">
@@ -14416,7 +14319,7 @@
           <w:lang w:val="es-ES"/>
         </w:rPr>
       </w:pPr>
-      <w:bookmarkStart w:id="6" w:name="_Toc481397264"/>
+      <w:bookmarkStart w:id="7" w:name="_Toc481397264"/>
       <w:r>
         <w:rPr>
           <w:lang w:val="es-ES"/>
@@ -14459,7 +14362,7 @@
         </w:rPr>
         <w:t>chorbi</w:t>
       </w:r>
-      <w:bookmarkEnd w:id="6"/>
+      <w:bookmarkEnd w:id="7"/>
       <w:proofErr w:type="spellEnd"/>
     </w:p>
     <w:p>
@@ -14736,21 +14639,7 @@
         <w:rPr>
           <w:lang w:val="es-ES"/>
         </w:rPr>
-        <w:t xml:space="preserve">si dicho usuarios esta </w:t>
-      </w:r>
-      <w:proofErr w:type="spellStart"/>
-      <w:r>
-        <w:rPr>
-          <w:lang w:val="es-ES"/>
-        </w:rPr>
-        <w:t>baneado</w:t>
-      </w:r>
-      <w:proofErr w:type="spellEnd"/>
-      <w:r>
-        <w:rPr>
-          <w:lang w:val="es-ES"/>
-        </w:rPr>
-        <w:t xml:space="preserve"> y hay  un enlace que nos permite hacer </w:t>
+        <w:t xml:space="preserve">si dicho usuarios esta baneado y hay  un enlace que nos permite hacer </w:t>
       </w:r>
       <w:proofErr w:type="spellStart"/>
       <w:r>
@@ -14806,7 +14695,7 @@
       <w:r>
         <w:rPr>
           <w:noProof/>
-          <w:lang w:val="es-ES" w:eastAsia="es-ES"/>
+          <w:lang w:val="en-US"/>
         </w:rPr>
         <w:drawing>
           <wp:inline distT="0" distB="0" distL="0" distR="0">
@@ -14902,13 +14791,7 @@
               <w:rPr>
                 <w:rStyle w:val="Textoennegrita"/>
               </w:rPr>
-              <w:t xml:space="preserve">Test </w:t>
-            </w:r>
-            <w:r>
-              <w:rPr>
-                <w:rStyle w:val="Textoennegrita"/>
-              </w:rPr>
-              <w:t>6.1</w:t>
+              <w:t>Test 6.1</w:t>
             </w:r>
             <w:r>
               <w:rPr>
@@ -14959,7 +14842,6 @@
           <w:p>
             <w:pPr>
               <w:pStyle w:val="Notes"/>
-              <w:ind w:left="708"/>
               <w:jc w:val="both"/>
               <w:cnfStyle w:val="000000100000" w:firstRow="0" w:lastRow="0" w:firstColumn="0" w:lastColumn="0" w:oddVBand="0" w:evenVBand="0" w:oddHBand="1" w:evenHBand="0" w:firstRowFirstColumn="0" w:firstRowLastColumn="0" w:lastRowFirstColumn="0" w:lastRowLastColumn="0"/>
               <w:rPr>
@@ -15010,21 +14892,7 @@
               <w:rPr>
                 <w:lang w:val="es-ES"/>
               </w:rPr>
-              <w:t xml:space="preserve"> que queramos </w:t>
-            </w:r>
-            <w:proofErr w:type="spellStart"/>
-            <w:r>
-              <w:rPr>
-                <w:lang w:val="es-ES"/>
-              </w:rPr>
-              <w:t>banear</w:t>
-            </w:r>
-            <w:proofErr w:type="spellEnd"/>
-            <w:r>
-              <w:rPr>
-                <w:lang w:val="es-ES"/>
-              </w:rPr>
-              <w:t xml:space="preserve"> su enlace.</w:t>
+              <w:t xml:space="preserve"> que queramos banear su enlace.</w:t>
             </w:r>
           </w:p>
         </w:tc>
@@ -15144,7 +15012,7 @@
             <w:r>
               <w:rPr>
                 <w:noProof/>
-                <w:lang w:val="es-ES" w:eastAsia="es-ES"/>
+                <w:lang w:val="en-US"/>
               </w:rPr>
               <w:drawing>
                 <wp:inline distT="0" distB="0" distL="0" distR="0">
@@ -15560,19 +15428,7 @@
               <w:rPr>
                 <w:lang w:val="es-ES"/>
               </w:rPr>
-              <w:t xml:space="preserve"> con un “</w:t>
-            </w:r>
-            <w:r>
-              <w:rPr>
-                <w:lang w:val="es-ES"/>
-              </w:rPr>
-              <w:t>No</w:t>
-            </w:r>
-            <w:r>
-              <w:rPr>
-                <w:lang w:val="es-ES"/>
-              </w:rPr>
-              <w:t xml:space="preserve">” y se debe de dar la opción al administrador de hacer </w:t>
+              <w:t xml:space="preserve"> con un “No” y se debe de dar la opción al administrador de hacer </w:t>
             </w:r>
             <w:proofErr w:type="spellStart"/>
             <w:r>
@@ -15601,7 +15457,7 @@
             <w:r>
               <w:rPr>
                 <w:noProof/>
-                <w:lang w:val="es-ES" w:eastAsia="es-ES"/>
+                <w:lang w:val="en-US"/>
               </w:rPr>
               <w:drawing>
                 <wp:inline distT="0" distB="0" distL="0" distR="0" wp14:anchorId="15EC3FE9" wp14:editId="235C77D5">
@@ -15674,7 +15530,7 @@
             <w:r>
               <w:rPr>
                 <w:noProof/>
-                <w:lang w:val="es-ES" w:eastAsia="es-ES"/>
+                <w:lang w:val="en-US"/>
               </w:rPr>
               <w:drawing>
                 <wp:inline distT="0" distB="0" distL="0" distR="0">
@@ -15840,7 +15696,7 @@
           <w:lang w:val="en-US"/>
         </w:rPr>
       </w:pPr>
-      <w:bookmarkStart w:id="7" w:name="_Toc481397265"/>
+      <w:bookmarkStart w:id="8" w:name="_Toc481397265"/>
       <w:r>
         <w:rPr>
           <w:lang w:val="en-US"/>
@@ -15872,12 +15728,26 @@
         <w:rPr>
           <w:lang w:val="en-US"/>
         </w:rPr>
-        <w:t xml:space="preserve"> los banner</w:t>
-      </w:r>
+        <w:t xml:space="preserve"> </w:t>
+      </w:r>
+      <w:proofErr w:type="spellStart"/>
       <w:r>
         <w:rPr>
           <w:lang w:val="en-US"/>
         </w:rPr>
+        <w:t>los</w:t>
+      </w:r>
+      <w:proofErr w:type="spellEnd"/>
+      <w:r>
+        <w:rPr>
+          <w:lang w:val="en-US"/>
+        </w:rPr>
+        <w:t xml:space="preserve"> banner</w:t>
+      </w:r>
+      <w:r>
+        <w:rPr>
+          <w:lang w:val="en-US"/>
+        </w:rPr>
         <w:t xml:space="preserve">s </w:t>
       </w:r>
       <w:proofErr w:type="spellStart"/>
@@ -15887,7 +15757,7 @@
         </w:rPr>
         <w:t>mostrados</w:t>
       </w:r>
-      <w:bookmarkEnd w:id="7"/>
+      <w:bookmarkEnd w:id="8"/>
       <w:proofErr w:type="spellEnd"/>
       <w:r>
         <w:rPr>
@@ -16057,7 +15927,7 @@
       <w:r>
         <w:rPr>
           <w:noProof/>
-          <w:lang w:val="es-ES" w:eastAsia="es-ES"/>
+          <w:lang w:val="en-US"/>
         </w:rPr>
         <w:drawing>
           <wp:inline distT="0" distB="0" distL="0" distR="0">
@@ -16153,13 +16023,7 @@
               <w:rPr>
                 <w:rStyle w:val="Textoennegrita"/>
               </w:rPr>
-              <w:t xml:space="preserve">Test </w:t>
-            </w:r>
-            <w:r>
-              <w:rPr>
-                <w:rStyle w:val="Textoennegrita"/>
-              </w:rPr>
-              <w:t>7.1</w:t>
+              <w:t>Test 7.1</w:t>
             </w:r>
             <w:r>
               <w:rPr>
@@ -16253,7 +16117,7 @@
             <w:r>
               <w:rPr>
                 <w:noProof/>
-                <w:lang w:val="es-ES" w:eastAsia="es-ES"/>
+                <w:lang w:val="en-US"/>
               </w:rPr>
               <w:drawing>
                 <wp:inline distT="0" distB="0" distL="0" distR="0">
@@ -16365,7 +16229,7 @@
             <w:r>
               <w:rPr>
                 <w:noProof/>
-                <w:lang w:val="es-ES" w:eastAsia="es-ES"/>
+                <w:lang w:val="en-US"/>
               </w:rPr>
               <w:drawing>
                 <wp:inline distT="0" distB="0" distL="0" distR="0">
@@ -16547,13 +16411,7 @@
                 <w:rStyle w:val="Textoennegrita"/>
               </w:rPr>
               <w:lastRenderedPageBreak/>
-              <w:t xml:space="preserve">Test </w:t>
-            </w:r>
-            <w:r>
-              <w:rPr>
-                <w:rStyle w:val="Textoennegrita"/>
-              </w:rPr>
-              <w:t>7.2</w:t>
+              <w:t>Test 7.2</w:t>
             </w:r>
             <w:r>
               <w:rPr>
@@ -16770,7 +16628,7 @@
             <w:r>
               <w:rPr>
                 <w:noProof/>
-                <w:lang w:val="es-ES" w:eastAsia="es-ES"/>
+                <w:lang w:val="en-US"/>
               </w:rPr>
               <w:drawing>
                 <wp:inline distT="0" distB="0" distL="0" distR="0">
@@ -16952,13 +16810,7 @@
               <w:rPr>
                 <w:rStyle w:val="Textoennegrita"/>
               </w:rPr>
-              <w:t xml:space="preserve">Test </w:t>
-            </w:r>
-            <w:r>
-              <w:rPr>
-                <w:rStyle w:val="Textoennegrita"/>
-              </w:rPr>
-              <w:t>7.3</w:t>
+              <w:t>Test 7.3</w:t>
             </w:r>
             <w:r>
               <w:rPr>
@@ -17110,7 +16962,7 @@
             <w:r>
               <w:rPr>
                 <w:noProof/>
-                <w:lang w:val="es-ES" w:eastAsia="es-ES"/>
+                <w:lang w:val="en-US"/>
               </w:rPr>
               <w:drawing>
                 <wp:inline distT="0" distB="0" distL="0" distR="0">
@@ -17292,13 +17144,7 @@
                 <w:rStyle w:val="Textoennegrita"/>
               </w:rPr>
               <w:lastRenderedPageBreak/>
-              <w:t xml:space="preserve">Test </w:t>
-            </w:r>
-            <w:r>
-              <w:rPr>
-                <w:rStyle w:val="Textoennegrita"/>
-              </w:rPr>
-              <w:t>7.4</w:t>
+              <w:t>Test 7.4</w:t>
             </w:r>
             <w:r>
               <w:rPr>
@@ -17452,7 +17298,7 @@
             <w:r>
               <w:rPr>
                 <w:noProof/>
-                <w:lang w:val="es-ES" w:eastAsia="es-ES"/>
+                <w:lang w:val="en-US"/>
               </w:rPr>
               <w:drawing>
                 <wp:inline distT="0" distB="0" distL="0" distR="0">
@@ -17633,13 +17479,7 @@
               <w:rPr>
                 <w:rStyle w:val="Textoennegrita"/>
               </w:rPr>
-              <w:t xml:space="preserve">Test </w:t>
-            </w:r>
-            <w:r>
-              <w:rPr>
-                <w:rStyle w:val="Textoennegrita"/>
-              </w:rPr>
-              <w:t>7.5</w:t>
+              <w:t>Test 7.5</w:t>
             </w:r>
           </w:p>
         </w:tc>
@@ -17771,7 +17611,7 @@
             <w:r>
               <w:rPr>
                 <w:noProof/>
-                <w:lang w:val="es-ES" w:eastAsia="es-ES"/>
+                <w:lang w:val="en-US"/>
               </w:rPr>
               <w:drawing>
                 <wp:inline distT="0" distB="0" distL="0" distR="0">
@@ -17968,13 +17808,7 @@
                 <w:rStyle w:val="Textoennegrita"/>
               </w:rPr>
               <w:lastRenderedPageBreak/>
-              <w:t xml:space="preserve">Test </w:t>
-            </w:r>
-            <w:r>
-              <w:rPr>
-                <w:rStyle w:val="Textoennegrita"/>
-              </w:rPr>
-              <w:t>7.6</w:t>
+              <w:t>Test 7.6</w:t>
             </w:r>
             <w:r>
               <w:rPr>
@@ -18050,7 +17884,7 @@
             <w:r>
               <w:rPr>
                 <w:noProof/>
-                <w:lang w:val="es-ES" w:eastAsia="es-ES"/>
+                <w:lang w:val="en-US"/>
               </w:rPr>
               <w:drawing>
                 <wp:inline distT="0" distB="0" distL="0" distR="0">
@@ -18162,7 +17996,7 @@
             <w:r>
               <w:rPr>
                 <w:noProof/>
-                <w:lang w:val="es-ES" w:eastAsia="es-ES"/>
+                <w:lang w:val="en-US"/>
               </w:rPr>
               <w:drawing>
                 <wp:inline distT="0" distB="0" distL="0" distR="0">
@@ -18567,7 +18401,7 @@
           <w:lang w:val="en-US"/>
         </w:rPr>
       </w:pPr>
-      <w:bookmarkStart w:id="8" w:name="_Toc481397266"/>
+      <w:bookmarkStart w:id="9" w:name="_Toc481397266"/>
       <w:r>
         <w:rPr>
           <w:lang w:val="en-US"/>
@@ -18575,7 +18409,7 @@
         <w:lastRenderedPageBreak/>
         <w:t>Use case 8 – Dashboard</w:t>
       </w:r>
-      <w:bookmarkEnd w:id="8"/>
+      <w:bookmarkEnd w:id="9"/>
     </w:p>
     <w:p>
       <w:pPr>
@@ -18605,19 +18439,17 @@
         </w:rPr>
         <w:t xml:space="preserve">El administrador </w:t>
       </w:r>
-      <w:proofErr w:type="spellStart"/>
-      <w:r>
-        <w:rPr>
-          <w:lang w:val="es-ES"/>
-        </w:rPr>
-        <w:t>ebe</w:t>
-      </w:r>
-      <w:proofErr w:type="spellEnd"/>
-      <w:r>
-        <w:rPr>
-          <w:lang w:val="es-ES"/>
-        </w:rPr>
-        <w:t xml:space="preserve"> de poder ver una vista que contiene una cantidad de </w:t>
+      <w:r>
+        <w:rPr>
+          <w:lang w:val="es-ES"/>
+        </w:rPr>
+        <w:t>d</w:t>
+      </w:r>
+      <w:r>
+        <w:rPr>
+          <w:lang w:val="es-ES"/>
+        </w:rPr>
+        <w:t xml:space="preserve">ebe de poder ver una vista que contiene una cantidad de </w:t>
       </w:r>
       <w:r>
         <w:rPr>
@@ -18686,21 +18518,19 @@
         <w:rPr>
           <w:lang w:val="es-ES"/>
         </w:rPr>
-        <w:t xml:space="preserve"> en el sistema como </w:t>
-      </w:r>
-      <w:proofErr w:type="spellStart"/>
-      <w:r>
-        <w:rPr>
-          <w:lang w:val="es-ES"/>
-        </w:rPr>
-        <w:t>administrdor</w:t>
-      </w:r>
-      <w:proofErr w:type="spellEnd"/>
-      <w:r>
-        <w:rPr>
-          <w:lang w:val="es-ES"/>
-        </w:rPr>
-        <w:t xml:space="preserve"> con las siguientes credenciales </w:t>
+        <w:t xml:space="preserve"> en el sistema como administr</w:t>
+      </w:r>
+      <w:r>
+        <w:rPr>
+          <w:lang w:val="es-ES"/>
+        </w:rPr>
+        <w:t>a</w:t>
+      </w:r>
+      <w:r>
+        <w:rPr>
+          <w:lang w:val="es-ES"/>
+        </w:rPr>
+        <w:t xml:space="preserve">dor con las siguientes credenciales </w:t>
       </w:r>
       <w:proofErr w:type="spellStart"/>
       <w:r>
@@ -18804,7 +18634,7 @@
       <w:r>
         <w:rPr>
           <w:noProof/>
-          <w:lang w:val="es-ES" w:eastAsia="es-ES"/>
+          <w:lang w:val="en-US"/>
         </w:rPr>
         <w:drawing>
           <wp:inline distT="0" distB="0" distL="0" distR="0">
@@ -18900,13 +18730,7 @@
               <w:rPr>
                 <w:rStyle w:val="Textoennegrita"/>
               </w:rPr>
-              <w:t xml:space="preserve">Test </w:t>
-            </w:r>
-            <w:r>
-              <w:rPr>
-                <w:rStyle w:val="Textoennegrita"/>
-              </w:rPr>
-              <w:t>8.1</w:t>
+              <w:t>Test 8.1</w:t>
             </w:r>
             <w:r>
               <w:rPr>
@@ -19064,7 +18888,7 @@
             <w:r>
               <w:rPr>
                 <w:noProof/>
-                <w:lang w:val="es-ES" w:eastAsia="es-ES"/>
+                <w:lang w:val="en-US"/>
               </w:rPr>
               <w:drawing>
                 <wp:inline distT="0" distB="0" distL="0" distR="0">
@@ -19237,7 +19061,7 @@
           <w:lang w:val="es-ES"/>
         </w:rPr>
       </w:pPr>
-      <w:bookmarkStart w:id="9" w:name="_Toc481397267"/>
+      <w:bookmarkStart w:id="10" w:name="_Toc481397267"/>
       <w:r>
         <w:rPr>
           <w:lang w:val="es-ES"/>
@@ -19245,7 +19069,7 @@
         <w:lastRenderedPageBreak/>
         <w:t>Use case 9 – Cambiar el tiempo de cache.</w:t>
       </w:r>
-      <w:bookmarkEnd w:id="9"/>
+      <w:bookmarkEnd w:id="10"/>
     </w:p>
     <w:p>
       <w:pPr>
@@ -19510,13 +19334,7 @@
         <w:rPr>
           <w:lang w:val="es-ES"/>
         </w:rPr>
-        <w:t xml:space="preserve"> time</w:t>
-      </w:r>
-      <w:r>
-        <w:rPr>
-          <w:lang w:val="es-ES"/>
-        </w:rPr>
-        <w:t>.</w:t>
+        <w:t xml:space="preserve"> time.</w:t>
       </w:r>
     </w:p>
     <w:p>
@@ -19529,7 +19347,7 @@
       <w:r>
         <w:rPr>
           <w:noProof/>
-          <w:lang w:val="es-ES" w:eastAsia="es-ES"/>
+          <w:lang w:val="en-US"/>
         </w:rPr>
         <w:drawing>
           <wp:inline distT="0" distB="0" distL="0" distR="0">
@@ -19631,13 +19449,7 @@
               <w:rPr>
                 <w:rStyle w:val="Textoennegrita"/>
               </w:rPr>
-              <w:t xml:space="preserve">Test </w:t>
-            </w:r>
-            <w:r>
-              <w:rPr>
-                <w:rStyle w:val="Textoennegrita"/>
-              </w:rPr>
-              <w:t>9.1</w:t>
+              <w:t>Test 9.1</w:t>
             </w:r>
             <w:r>
               <w:rPr>
@@ -19774,7 +19586,7 @@
             <w:r>
               <w:rPr>
                 <w:noProof/>
-                <w:lang w:val="es-ES" w:eastAsia="es-ES"/>
+                <w:lang w:val="en-US"/>
               </w:rPr>
               <w:drawing>
                 <wp:inline distT="0" distB="0" distL="0" distR="0">
@@ -19985,13 +19797,7 @@
                 <w:rStyle w:val="Textoennegrita"/>
               </w:rPr>
               <w:lastRenderedPageBreak/>
-              <w:t xml:space="preserve">Test </w:t>
-            </w:r>
-            <w:r>
-              <w:rPr>
-                <w:rStyle w:val="Textoennegrita"/>
-              </w:rPr>
-              <w:t>9.2</w:t>
+              <w:t>Test 9.2</w:t>
             </w:r>
             <w:r>
               <w:rPr>
@@ -20022,7 +19828,6 @@
                 <w:rStyle w:val="Textoennegrita"/>
               </w:rPr>
             </w:pPr>
-            <w:bookmarkStart w:id="10" w:name="_GoBack"/>
             <w:r>
               <w:rPr>
                 <w:rStyle w:val="Textoennegrita"/>
@@ -20057,7 +19862,6 @@
           </w:p>
         </w:tc>
       </w:tr>
-      <w:bookmarkEnd w:id="10"/>
       <w:tr>
         <w:tc>
           <w:tcPr>
@@ -20276,13 +20080,7 @@
               <w:rPr>
                 <w:rStyle w:val="Textoennegrita"/>
               </w:rPr>
-              <w:t xml:space="preserve">Test </w:t>
-            </w:r>
-            <w:r>
-              <w:rPr>
-                <w:rStyle w:val="Textoennegrita"/>
-              </w:rPr>
-              <w:t>9.3</w:t>
+              <w:t>Test 9.3</w:t>
             </w:r>
             <w:r>
               <w:rPr>
@@ -20491,7 +20289,7 @@
             <w:r>
               <w:rPr>
                 <w:noProof/>
-                <w:lang w:val="es-ES" w:eastAsia="es-ES"/>
+                <w:lang w:val="en-US"/>
               </w:rPr>
               <w:drawing>
                 <wp:inline distT="0" distB="0" distL="0" distR="0">
@@ -20644,81 +20442,1135 @@
           <w:lang w:val="es-ES"/>
         </w:rPr>
       </w:pPr>
-      <w:r>
-        <w:rPr>
-          <w:lang w:val="es-ES"/>
-        </w:rPr>
-        <w:br w:type="page"/>
-      </w:r>
+    </w:p>
+    <w:p>
+      <w:pPr>
+        <w:rPr>
+          <w:lang w:val="es-ES"/>
+        </w:rPr>
+      </w:pPr>
+    </w:p>
+    <w:p>
+      <w:pPr>
+        <w:rPr>
+          <w:lang w:val="es-ES"/>
+        </w:rPr>
+      </w:pPr>
+    </w:p>
+    <w:p>
+      <w:pPr>
+        <w:rPr>
+          <w:lang w:val="es-ES"/>
+        </w:rPr>
+      </w:pPr>
+    </w:p>
+    <w:p>
+      <w:pPr>
+        <w:rPr>
+          <w:lang w:val="es-ES"/>
+        </w:rPr>
+      </w:pPr>
+    </w:p>
+    <w:p>
+      <w:pPr>
+        <w:rPr>
+          <w:lang w:val="es-ES"/>
+        </w:rPr>
+      </w:pPr>
+    </w:p>
+    <w:p>
+      <w:pPr>
+        <w:rPr>
+          <w:lang w:val="es-ES"/>
+        </w:rPr>
+      </w:pPr>
+    </w:p>
+    <w:p>
+      <w:pPr>
+        <w:rPr>
+          <w:lang w:val="es-ES"/>
+        </w:rPr>
+      </w:pPr>
+    </w:p>
+    <w:p>
+      <w:pPr>
+        <w:rPr>
+          <w:lang w:val="es-ES"/>
+        </w:rPr>
+      </w:pPr>
+    </w:p>
+    <w:p>
+      <w:pPr>
+        <w:rPr>
+          <w:lang w:val="es-ES"/>
+        </w:rPr>
+      </w:pPr>
+    </w:p>
+    <w:p>
+      <w:pPr>
+        <w:rPr>
+          <w:lang w:val="es-ES"/>
+        </w:rPr>
+      </w:pPr>
     </w:p>
     <w:p>
       <w:pPr>
         <w:pStyle w:val="Ttulo1"/>
         <w:rPr>
-          <w:lang w:val="en-US"/>
+          <w:lang w:val="es-ES"/>
         </w:rPr>
       </w:pPr>
-      <w:bookmarkStart w:id="11" w:name="_Toc481397268"/>
-      <w:r>
-        <w:rPr>
-          <w:lang w:val="en-US"/>
+      <w:r>
+        <w:rPr>
+          <w:lang w:val="es-ES"/>
         </w:rPr>
         <w:lastRenderedPageBreak/>
-        <w:t xml:space="preserve">Additional </w:t>
-      </w:r>
-      <w:r>
-        <w:rPr>
-          <w:lang w:val="en-US"/>
-        </w:rPr>
-        <w:t>tests</w:t>
-      </w:r>
-      <w:bookmarkEnd w:id="11"/>
+        <w:t>Use case 10</w:t>
+      </w:r>
+      <w:r>
+        <w:rPr>
+          <w:lang w:val="es-ES"/>
+        </w:rPr>
+        <w:t xml:space="preserve"> – </w:t>
+      </w:r>
+      <w:r>
+        <w:rPr>
+          <w:lang w:val="es-ES"/>
+        </w:rPr>
+        <w:t xml:space="preserve">Mostrar </w:t>
+      </w:r>
+      <w:proofErr w:type="spellStart"/>
+      <w:r>
+        <w:rPr>
+          <w:lang w:val="es-ES"/>
+        </w:rPr>
+        <w:t>chorbies</w:t>
+      </w:r>
+      <w:proofErr w:type="spellEnd"/>
+      <w:r>
+        <w:rPr>
+          <w:lang w:val="es-ES"/>
+        </w:rPr>
+        <w:t xml:space="preserve"> que le han dado me gusta a un </w:t>
+      </w:r>
+      <w:proofErr w:type="spellStart"/>
+      <w:r>
+        <w:rPr>
+          <w:lang w:val="es-ES"/>
+        </w:rPr>
+        <w:t>chorbi</w:t>
+      </w:r>
+      <w:proofErr w:type="spellEnd"/>
+      <w:r>
+        <w:rPr>
+          <w:lang w:val="es-ES"/>
+        </w:rPr>
+        <w:t>.</w:t>
+      </w:r>
+    </w:p>
+    <w:p>
+      <w:pPr>
+        <w:pStyle w:val="Subttulo"/>
+        <w:rPr>
+          <w:lang w:val="es-ES"/>
+        </w:rPr>
+      </w:pPr>
+      <w:proofErr w:type="spellStart"/>
+      <w:r>
+        <w:rPr>
+          <w:lang w:val="es-ES"/>
+        </w:rPr>
+        <w:t>Description</w:t>
+      </w:r>
+      <w:proofErr w:type="spellEnd"/>
     </w:p>
     <w:p>
       <w:pPr>
         <w:pStyle w:val="Notes"/>
+        <w:jc w:val="both"/>
+        <w:rPr>
+          <w:lang w:val="es-ES"/>
+        </w:rPr>
       </w:pPr>
       <w:r>
         <w:rPr>
+          <w:lang w:val="es-ES"/>
+        </w:rPr>
+        <w:t xml:space="preserve">Un usuario registrado como </w:t>
+      </w:r>
+      <w:proofErr w:type="spellStart"/>
+      <w:r>
+        <w:rPr>
+          <w:lang w:val="es-ES"/>
+        </w:rPr>
+        <w:t>chorbi</w:t>
+      </w:r>
+      <w:proofErr w:type="spellEnd"/>
+      <w:r>
+        <w:rPr>
+          <w:lang w:val="es-ES"/>
+        </w:rPr>
+        <w:t xml:space="preserve"> debe poder ver la lista de </w:t>
+      </w:r>
+      <w:proofErr w:type="spellStart"/>
+      <w:r>
+        <w:rPr>
+          <w:lang w:val="es-ES"/>
+        </w:rPr>
+        <w:t>chorbies</w:t>
+      </w:r>
+      <w:proofErr w:type="spellEnd"/>
+      <w:r>
+        <w:rPr>
+          <w:lang w:val="es-ES"/>
+        </w:rPr>
+        <w:t xml:space="preserve"> registrados en el sistema y poder navegar hacia los </w:t>
+      </w:r>
+      <w:proofErr w:type="spellStart"/>
+      <w:r>
+        <w:rPr>
+          <w:lang w:val="es-ES"/>
+        </w:rPr>
+        <w:t>chorbies</w:t>
+      </w:r>
+      <w:proofErr w:type="spellEnd"/>
+      <w:r>
+        <w:rPr>
+          <w:lang w:val="es-ES"/>
+        </w:rPr>
+        <w:t xml:space="preserve"> que le han dado me gusta a cada usuario.</w:t>
+      </w:r>
+      <w:r>
+        <w:rPr>
+          <w:lang w:val="es-ES"/>
+        </w:rPr>
+        <w:t>.</w:t>
+      </w:r>
+    </w:p>
+    <w:p>
+      <w:pPr>
+        <w:pStyle w:val="Subttulo"/>
+        <w:rPr>
+          <w:lang w:val="es-ES"/>
+        </w:rPr>
+      </w:pPr>
+      <w:r>
+        <w:rPr>
+          <w:lang w:val="es-ES"/>
+        </w:rPr>
+        <w:t>Access</w:t>
+      </w:r>
+    </w:p>
+    <w:p>
+      <w:pPr>
+        <w:pStyle w:val="Notes"/>
+        <w:jc w:val="both"/>
+        <w:rPr>
+          <w:lang w:val="es-ES"/>
+        </w:rPr>
+      </w:pPr>
+      <w:r>
+        <w:rPr>
+          <w:lang w:val="es-ES"/>
+        </w:rPr>
+        <w:t xml:space="preserve">Para acceder es necesario estar </w:t>
+      </w:r>
+      <w:proofErr w:type="spellStart"/>
+      <w:r>
+        <w:rPr>
+          <w:lang w:val="es-ES"/>
+        </w:rPr>
+        <w:t>logeado</w:t>
+      </w:r>
+      <w:proofErr w:type="spellEnd"/>
+      <w:r>
+        <w:rPr>
+          <w:lang w:val="es-ES"/>
+        </w:rPr>
+        <w:t xml:space="preserve"> en el sistema como </w:t>
+      </w:r>
+      <w:proofErr w:type="spellStart"/>
+      <w:r>
+        <w:rPr>
+          <w:lang w:val="es-ES"/>
+        </w:rPr>
+        <w:t>chorbie</w:t>
+      </w:r>
+      <w:proofErr w:type="spellEnd"/>
+      <w:r>
+        <w:rPr>
+          <w:lang w:val="es-ES"/>
+        </w:rPr>
+        <w:t xml:space="preserve"> con las siguientes credenciales username:”</w:t>
+      </w:r>
+      <w:r>
+        <w:rPr>
+          <w:lang w:val="es-ES"/>
+        </w:rPr>
+        <w:t>chorbi1</w:t>
+      </w:r>
+      <w:r>
+        <w:rPr>
+          <w:lang w:val="es-ES"/>
+        </w:rPr>
+        <w:t xml:space="preserve">”, </w:t>
+      </w:r>
+      <w:proofErr w:type="spellStart"/>
+      <w:r>
+        <w:rPr>
+          <w:lang w:val="es-ES"/>
+        </w:rPr>
+        <w:t>password</w:t>
+      </w:r>
+      <w:proofErr w:type="spellEnd"/>
+      <w:r>
+        <w:rPr>
+          <w:lang w:val="es-ES"/>
+        </w:rPr>
+        <w:t>: “</w:t>
+      </w:r>
+      <w:r>
+        <w:rPr>
+          <w:lang w:val="es-ES"/>
+        </w:rPr>
+        <w:t>chorbi1</w:t>
+      </w:r>
+      <w:r>
+        <w:rPr>
+          <w:lang w:val="es-ES"/>
+        </w:rPr>
+        <w:t xml:space="preserve">”. Una vez </w:t>
+      </w:r>
+      <w:proofErr w:type="spellStart"/>
+      <w:r>
+        <w:rPr>
+          <w:lang w:val="es-ES"/>
+        </w:rPr>
+        <w:t>logeado</w:t>
+      </w:r>
+      <w:proofErr w:type="spellEnd"/>
+      <w:r>
+        <w:rPr>
+          <w:lang w:val="es-ES"/>
+        </w:rPr>
+        <w:t xml:space="preserve"> seleccionar en la barra de menú la opción </w:t>
+      </w:r>
+      <w:r>
+        <w:rPr>
+          <w:lang w:val="es-ES"/>
+        </w:rPr>
+        <w:t xml:space="preserve">navegación de </w:t>
+      </w:r>
+      <w:proofErr w:type="spellStart"/>
+      <w:r>
+        <w:rPr>
+          <w:lang w:val="es-ES"/>
+        </w:rPr>
+        <w:t>chorbies</w:t>
+      </w:r>
+      <w:proofErr w:type="spellEnd"/>
+      <w:r>
+        <w:rPr>
+          <w:lang w:val="es-ES"/>
+        </w:rPr>
+        <w:t xml:space="preserve"> y en el listado de </w:t>
+      </w:r>
+      <w:proofErr w:type="spellStart"/>
+      <w:r>
+        <w:rPr>
+          <w:lang w:val="es-ES"/>
+        </w:rPr>
+        <w:t>chorbies</w:t>
+      </w:r>
+      <w:proofErr w:type="spellEnd"/>
+      <w:r>
+        <w:rPr>
+          <w:lang w:val="es-ES"/>
+        </w:rPr>
+        <w:t xml:space="preserve"> seleccionar usuarios a los que les gusta</w:t>
+      </w:r>
+      <w:r>
+        <w:rPr>
+          <w:lang w:val="es-ES"/>
+        </w:rPr>
+        <w:t>.</w:t>
+      </w:r>
+    </w:p>
+    <w:p>
+      <w:pPr>
+        <w:rPr>
+          <w:lang w:val="es-ES"/>
+        </w:rPr>
+      </w:pPr>
+      <w:r>
+        <w:rPr>
+          <w:noProof/>
           <w:lang w:val="en-US"/>
         </w:rPr>
-        <w:t xml:space="preserve">If necessary, </w:t>
-      </w:r>
-      <w:r>
-        <w:rPr>
-          <w:lang w:val="en-US"/>
-        </w:rPr>
-        <w:t xml:space="preserve">design additional </w:t>
-      </w:r>
-      <w:r>
-        <w:rPr>
-          <w:lang w:val="en-US"/>
-        </w:rPr>
-        <w:t xml:space="preserve">tests </w:t>
-      </w:r>
-      <w:r>
-        <w:rPr>
-          <w:lang w:val="en-US"/>
-        </w:rPr>
-        <w:t xml:space="preserve">that </w:t>
-      </w:r>
+        <w:drawing>
+          <wp:inline distT="0" distB="0" distL="0" distR="0" wp14:anchorId="077A3331" wp14:editId="38AADD54">
+            <wp:extent cx="5398135" cy="2699068"/>
+            <wp:effectExtent l="0" t="0" r="0" b="6350"/>
+            <wp:docPr id="47" name="Imagen 47"/>
+            <wp:cNvGraphicFramePr>
+              <a:graphicFrameLocks xmlns:a="http://schemas.openxmlformats.org/drawingml/2006/main" noChangeAspect="1"/>
+            </wp:cNvGraphicFramePr>
+            <a:graphic xmlns:a="http://schemas.openxmlformats.org/drawingml/2006/main">
+              <a:graphicData uri="http://schemas.openxmlformats.org/drawingml/2006/picture">
+                <pic:pic xmlns:pic="http://schemas.openxmlformats.org/drawingml/2006/picture">
+                  <pic:nvPicPr>
+                    <pic:cNvPr id="1" name=""/>
+                    <pic:cNvPicPr/>
+                  </pic:nvPicPr>
+                  <pic:blipFill>
+                    <a:blip r:embed="rId46"/>
+                    <a:stretch>
+                      <a:fillRect/>
+                    </a:stretch>
+                  </pic:blipFill>
+                  <pic:spPr>
+                    <a:xfrm>
+                      <a:off x="0" y="0"/>
+                      <a:ext cx="5400669" cy="2700335"/>
+                    </a:xfrm>
+                    <a:prstGeom prst="rect">
+                      <a:avLst/>
+                    </a:prstGeom>
+                  </pic:spPr>
+                </pic:pic>
+              </a:graphicData>
+            </a:graphic>
+          </wp:inline>
+        </w:drawing>
+      </w:r>
+    </w:p>
+    <w:p>
+      <w:pPr>
+        <w:pStyle w:val="Subttulo"/>
+        <w:rPr>
+          <w:lang w:val="es-ES"/>
+        </w:rPr>
+      </w:pPr>
       <w:proofErr w:type="spellStart"/>
       <w:r>
         <w:rPr>
-          <w:lang w:val="en-US"/>
-        </w:rPr>
-        <w:t>cann</w:t>
-      </w:r>
-      <w:r>
-        <w:t>ot</w:t>
+          <w:lang w:val="es-ES"/>
+        </w:rPr>
+        <w:t>Tests</w:t>
       </w:r>
       <w:proofErr w:type="spellEnd"/>
-      <w:r>
-        <w:t xml:space="preserve"> be easily associated with a particular use case</w:t>
-      </w:r>
-      <w:r>
-        <w:t>.  Describe them in this section.</w:t>
-      </w:r>
+    </w:p>
+    <w:tbl>
+      <w:tblPr>
+        <w:tblStyle w:val="Cuadrculavistosa-nfasis1"/>
+        <w:tblW w:w="0" w:type="auto"/>
+        <w:tblLook w:val="04A0" w:firstRow="1" w:lastRow="0" w:firstColumn="1" w:lastColumn="0" w:noHBand="0" w:noVBand="1"/>
+      </w:tblPr>
+      <w:tblGrid>
+        <w:gridCol w:w="1486"/>
+        <w:gridCol w:w="15"/>
+        <w:gridCol w:w="7525"/>
+      </w:tblGrid>
+      <w:tr>
+        <w:trPr>
+          <w:cnfStyle w:val="100000000000" w:firstRow="1" w:lastRow="0" w:firstColumn="0" w:lastColumn="0" w:oddVBand="0" w:evenVBand="0" w:oddHBand="0" w:evenHBand="0" w:firstRowFirstColumn="0" w:firstRowLastColumn="0" w:lastRowFirstColumn="0" w:lastRowLastColumn="0"/>
+        </w:trPr>
+        <w:tc>
+          <w:tcPr>
+            <w:cnfStyle w:val="001000000000" w:firstRow="0" w:lastRow="0" w:firstColumn="1" w:lastColumn="0" w:oddVBand="0" w:evenVBand="0" w:oddHBand="0" w:evenHBand="0" w:firstRowFirstColumn="0" w:firstRowLastColumn="0" w:lastRowFirstColumn="0" w:lastRowLastColumn="0"/>
+            <w:tcW w:w="9026" w:type="dxa"/>
+            <w:gridSpan w:val="3"/>
+            <w:tcBorders>
+              <w:top w:val="nil"/>
+              <w:bottom w:val="single" w:sz="4" w:space="0" w:color="FFFFFF" w:themeColor="background1"/>
+            </w:tcBorders>
+            <w:shd w:val="clear" w:color="auto" w:fill="1F497D" w:themeFill="text2"/>
+          </w:tcPr>
+          <w:p>
+            <w:pPr>
+              <w:rPr>
+                <w:rStyle w:val="Textoennegrita"/>
+              </w:rPr>
+            </w:pPr>
+            <w:r>
+              <w:rPr>
+                <w:rStyle w:val="Textoennegrita"/>
+              </w:rPr>
+              <w:t xml:space="preserve">Test </w:t>
+            </w:r>
+            <w:r>
+              <w:rPr>
+                <w:rStyle w:val="Textoennegrita"/>
+              </w:rPr>
+              <w:t>10</w:t>
+            </w:r>
+            <w:r>
+              <w:rPr>
+                <w:rStyle w:val="Textoennegrita"/>
+              </w:rPr>
+              <w:t>.1</w:t>
+            </w:r>
+            <w:r>
+              <w:rPr>
+                <w:rStyle w:val="Textoennegrita"/>
+              </w:rPr>
+              <w:t xml:space="preserve"> </w:t>
+            </w:r>
+          </w:p>
+        </w:tc>
+      </w:tr>
+      <w:tr>
+        <w:trPr>
+          <w:cnfStyle w:val="000000100000" w:firstRow="0" w:lastRow="0" w:firstColumn="0" w:lastColumn="0" w:oddVBand="0" w:evenVBand="0" w:oddHBand="1" w:evenHBand="0" w:firstRowFirstColumn="0" w:firstRowLastColumn="0" w:lastRowFirstColumn="0" w:lastRowLastColumn="0"/>
+        </w:trPr>
+        <w:tc>
+          <w:tcPr>
+            <w:cnfStyle w:val="001000000000" w:firstRow="0" w:lastRow="0" w:firstColumn="1" w:lastColumn="0" w:oddVBand="0" w:evenVBand="0" w:oddHBand="0" w:evenHBand="0" w:firstRowFirstColumn="0" w:firstRowLastColumn="0" w:lastRowFirstColumn="0" w:lastRowLastColumn="0"/>
+            <w:tcW w:w="1486" w:type="dxa"/>
+            <w:tcBorders>
+              <w:top w:val="single" w:sz="4" w:space="0" w:color="FFFFFF" w:themeColor="background1"/>
+              <w:bottom w:val="single" w:sz="4" w:space="0" w:color="FFFFFF" w:themeColor="background1"/>
+            </w:tcBorders>
+            <w:shd w:val="clear" w:color="auto" w:fill="1F497D" w:themeFill="text2"/>
+          </w:tcPr>
+          <w:p>
+            <w:pPr>
+              <w:rPr>
+                <w:rStyle w:val="Textoennegrita"/>
+              </w:rPr>
+            </w:pPr>
+            <w:r>
+              <w:rPr>
+                <w:rStyle w:val="Textoennegrita"/>
+              </w:rPr>
+              <w:t>Description</w:t>
+            </w:r>
+          </w:p>
+        </w:tc>
+        <w:tc>
+          <w:tcPr>
+            <w:tcW w:w="7540" w:type="dxa"/>
+            <w:gridSpan w:val="2"/>
+            <w:tcBorders>
+              <w:top w:val="single" w:sz="4" w:space="0" w:color="FFFFFF" w:themeColor="background1"/>
+              <w:bottom w:val="single" w:sz="4" w:space="0" w:color="FFFFFF" w:themeColor="background1"/>
+            </w:tcBorders>
+          </w:tcPr>
+          <w:p>
+            <w:pPr>
+              <w:pStyle w:val="Notes"/>
+              <w:jc w:val="both"/>
+              <w:cnfStyle w:val="000000100000" w:firstRow="0" w:lastRow="0" w:firstColumn="0" w:lastColumn="0" w:oddVBand="0" w:evenVBand="0" w:oddHBand="1" w:evenHBand="0" w:firstRowFirstColumn="0" w:firstRowLastColumn="0" w:lastRowFirstColumn="0" w:lastRowLastColumn="0"/>
+              <w:rPr>
+                <w:lang w:val="es-ES"/>
+              </w:rPr>
+            </w:pPr>
+            <w:r>
+              <w:rPr>
+                <w:lang w:val="es-ES"/>
+              </w:rPr>
+              <w:t xml:space="preserve">Mostrar todos los </w:t>
+            </w:r>
+            <w:proofErr w:type="spellStart"/>
+            <w:r>
+              <w:rPr>
+                <w:lang w:val="es-ES"/>
+              </w:rPr>
+              <w:t>chorbies</w:t>
+            </w:r>
+            <w:proofErr w:type="spellEnd"/>
+            <w:r>
+              <w:rPr>
+                <w:lang w:val="es-ES"/>
+              </w:rPr>
+              <w:t xml:space="preserve"> que </w:t>
+            </w:r>
+            <w:r>
+              <w:rPr>
+                <w:lang w:val="es-ES"/>
+              </w:rPr>
+              <w:t xml:space="preserve">han dado me gusta a un determinado </w:t>
+            </w:r>
+            <w:proofErr w:type="spellStart"/>
+            <w:r>
+              <w:rPr>
+                <w:lang w:val="es-ES"/>
+              </w:rPr>
+              <w:t>chorbi</w:t>
+            </w:r>
+            <w:proofErr w:type="spellEnd"/>
+          </w:p>
+        </w:tc>
+      </w:tr>
+      <w:tr>
+        <w:tc>
+          <w:tcPr>
+            <w:cnfStyle w:val="001000000000" w:firstRow="0" w:lastRow="0" w:firstColumn="1" w:lastColumn="0" w:oddVBand="0" w:evenVBand="0" w:oddHBand="0" w:evenHBand="0" w:firstRowFirstColumn="0" w:firstRowLastColumn="0" w:lastRowFirstColumn="0" w:lastRowLastColumn="0"/>
+            <w:tcW w:w="1486" w:type="dxa"/>
+            <w:tcBorders>
+              <w:top w:val="single" w:sz="4" w:space="0" w:color="FFFFFF" w:themeColor="background1"/>
+              <w:bottom w:val="single" w:sz="4" w:space="0" w:color="FFFFFF" w:themeColor="background1"/>
+            </w:tcBorders>
+            <w:shd w:val="clear" w:color="auto" w:fill="1F497D" w:themeFill="text2"/>
+          </w:tcPr>
+          <w:p>
+            <w:pPr>
+              <w:rPr>
+                <w:rStyle w:val="Textoennegrita"/>
+              </w:rPr>
+            </w:pPr>
+            <w:r>
+              <w:rPr>
+                <w:rStyle w:val="Textoennegrita"/>
+              </w:rPr>
+              <w:t>Expected</w:t>
+            </w:r>
+          </w:p>
+        </w:tc>
+        <w:tc>
+          <w:tcPr>
+            <w:tcW w:w="7540" w:type="dxa"/>
+            <w:gridSpan w:val="2"/>
+            <w:tcBorders>
+              <w:top w:val="single" w:sz="4" w:space="0" w:color="FFFFFF" w:themeColor="background1"/>
+              <w:bottom w:val="single" w:sz="4" w:space="0" w:color="FFFFFF" w:themeColor="background1"/>
+            </w:tcBorders>
+          </w:tcPr>
+          <w:p>
+            <w:pPr>
+              <w:pStyle w:val="Notes"/>
+              <w:jc w:val="both"/>
+              <w:cnfStyle w:val="000000000000" w:firstRow="0" w:lastRow="0" w:firstColumn="0" w:lastColumn="0" w:oddVBand="0" w:evenVBand="0" w:oddHBand="0" w:evenHBand="0" w:firstRowFirstColumn="0" w:firstRowLastColumn="0" w:lastRowFirstColumn="0" w:lastRowLastColumn="0"/>
+              <w:rPr>
+                <w:lang w:val="es-ES"/>
+              </w:rPr>
+            </w:pPr>
+            <w:r>
+              <w:rPr>
+                <w:lang w:val="es-ES"/>
+              </w:rPr>
+              <w:t xml:space="preserve">Para cada </w:t>
+            </w:r>
+            <w:proofErr w:type="spellStart"/>
+            <w:r>
+              <w:rPr>
+                <w:lang w:val="es-ES"/>
+              </w:rPr>
+              <w:t>chorbi</w:t>
+            </w:r>
+            <w:proofErr w:type="spellEnd"/>
+            <w:r>
+              <w:rPr>
+                <w:lang w:val="es-ES"/>
+              </w:rPr>
+              <w:t xml:space="preserve"> se debe de mostrar una foto, su nombre, apellidos, fecha de nacimiento, género y el tipo de relación que está buscando; así como un enlace para ver su perfil y otro para ver los </w:t>
+            </w:r>
+            <w:proofErr w:type="spellStart"/>
+            <w:r>
+              <w:rPr>
+                <w:lang w:val="es-ES"/>
+              </w:rPr>
+              <w:t>chorbies</w:t>
+            </w:r>
+            <w:proofErr w:type="spellEnd"/>
+            <w:r>
+              <w:rPr>
+                <w:lang w:val="es-ES"/>
+              </w:rPr>
+              <w:t xml:space="preserve"> a los que les gusta dicho </w:t>
+            </w:r>
+            <w:proofErr w:type="spellStart"/>
+            <w:r>
+              <w:rPr>
+                <w:lang w:val="es-ES"/>
+              </w:rPr>
+              <w:t>chorbi</w:t>
+            </w:r>
+            <w:proofErr w:type="spellEnd"/>
+            <w:r>
+              <w:rPr>
+                <w:lang w:val="es-ES"/>
+              </w:rPr>
+              <w:t>.</w:t>
+            </w:r>
+          </w:p>
+          <w:p>
+            <w:pPr>
+              <w:pStyle w:val="Notes"/>
+              <w:jc w:val="both"/>
+              <w:cnfStyle w:val="000000000000" w:firstRow="0" w:lastRow="0" w:firstColumn="0" w:lastColumn="0" w:oddVBand="0" w:evenVBand="0" w:oddHBand="0" w:evenHBand="0" w:firstRowFirstColumn="0" w:firstRowLastColumn="0" w:lastRowFirstColumn="0" w:lastRowLastColumn="0"/>
+              <w:rPr>
+                <w:lang w:val="es-ES"/>
+              </w:rPr>
+            </w:pPr>
+            <w:r>
+              <w:rPr>
+                <w:noProof/>
+                <w:lang w:val="en-US"/>
+              </w:rPr>
+              <w:drawing>
+                <wp:inline distT="0" distB="0" distL="0" distR="0" wp14:anchorId="1F956B53" wp14:editId="18EFC647">
+                  <wp:extent cx="4038600" cy="1814820"/>
+                  <wp:effectExtent l="0" t="0" r="0" b="0"/>
+                  <wp:docPr id="49" name="Imagen 49"/>
+                  <wp:cNvGraphicFramePr>
+                    <a:graphicFrameLocks xmlns:a="http://schemas.openxmlformats.org/drawingml/2006/main" noChangeAspect="1"/>
+                  </wp:cNvGraphicFramePr>
+                  <a:graphic xmlns:a="http://schemas.openxmlformats.org/drawingml/2006/main">
+                    <a:graphicData uri="http://schemas.openxmlformats.org/drawingml/2006/picture">
+                      <pic:pic xmlns:pic="http://schemas.openxmlformats.org/drawingml/2006/picture">
+                        <pic:nvPicPr>
+                          <pic:cNvPr id="1" name=""/>
+                          <pic:cNvPicPr/>
+                        </pic:nvPicPr>
+                        <pic:blipFill>
+                          <a:blip r:embed="rId47"/>
+                          <a:stretch>
+                            <a:fillRect/>
+                          </a:stretch>
+                        </pic:blipFill>
+                        <pic:spPr>
+                          <a:xfrm>
+                            <a:off x="0" y="0"/>
+                            <a:ext cx="4083380" cy="1834943"/>
+                          </a:xfrm>
+                          <a:prstGeom prst="rect">
+                            <a:avLst/>
+                          </a:prstGeom>
+                        </pic:spPr>
+                      </pic:pic>
+                    </a:graphicData>
+                  </a:graphic>
+                </wp:inline>
+              </w:drawing>
+            </w:r>
+          </w:p>
+        </w:tc>
+      </w:tr>
+      <w:tr>
+        <w:trPr>
+          <w:cnfStyle w:val="000000100000" w:firstRow="0" w:lastRow="0" w:firstColumn="0" w:lastColumn="0" w:oddVBand="0" w:evenVBand="0" w:oddHBand="1" w:evenHBand="0" w:firstRowFirstColumn="0" w:firstRowLastColumn="0" w:lastRowFirstColumn="0" w:lastRowLastColumn="0"/>
+        </w:trPr>
+        <w:tc>
+          <w:tcPr>
+            <w:cnfStyle w:val="001000000000" w:firstRow="0" w:lastRow="0" w:firstColumn="1" w:lastColumn="0" w:oddVBand="0" w:evenVBand="0" w:oddHBand="0" w:evenHBand="0" w:firstRowFirstColumn="0" w:firstRowLastColumn="0" w:lastRowFirstColumn="0" w:lastRowLastColumn="0"/>
+            <w:tcW w:w="1486" w:type="dxa"/>
+            <w:tcBorders>
+              <w:top w:val="single" w:sz="4" w:space="0" w:color="FFFFFF" w:themeColor="background1"/>
+              <w:bottom w:val="single" w:sz="4" w:space="0" w:color="FFFFFF" w:themeColor="background1"/>
+            </w:tcBorders>
+            <w:shd w:val="clear" w:color="auto" w:fill="1F497D" w:themeFill="text2"/>
+          </w:tcPr>
+          <w:p>
+            <w:pPr>
+              <w:rPr>
+                <w:rStyle w:val="Textoennegrita"/>
+              </w:rPr>
+            </w:pPr>
+            <w:r>
+              <w:rPr>
+                <w:rStyle w:val="Textoennegrita"/>
+              </w:rPr>
+              <w:t>Outcome</w:t>
+            </w:r>
+          </w:p>
+        </w:tc>
+        <w:tc>
+          <w:tcPr>
+            <w:tcW w:w="7540" w:type="dxa"/>
+            <w:gridSpan w:val="2"/>
+            <w:tcBorders>
+              <w:top w:val="single" w:sz="4" w:space="0" w:color="FFFFFF" w:themeColor="background1"/>
+              <w:bottom w:val="single" w:sz="4" w:space="0" w:color="FFFFFF" w:themeColor="background1"/>
+            </w:tcBorders>
+          </w:tcPr>
+          <w:p>
+            <w:pPr>
+              <w:pStyle w:val="Notes"/>
+              <w:jc w:val="both"/>
+              <w:cnfStyle w:val="000000100000" w:firstRow="0" w:lastRow="0" w:firstColumn="0" w:lastColumn="0" w:oddVBand="0" w:evenVBand="0" w:oddHBand="1" w:evenHBand="0" w:firstRowFirstColumn="0" w:firstRowLastColumn="0" w:lastRowFirstColumn="0" w:lastRowLastColumn="0"/>
+            </w:pPr>
+            <w:r>
+              <w:t>Describe what you’ve got when you performed this test. Add screenshots if necessary.  Please, make sure that your description is enough for a developer to repeat what you’ve done, so that he or she can correct the problem.</w:t>
+            </w:r>
+          </w:p>
+        </w:tc>
+      </w:tr>
+      <w:tr>
+        <w:tc>
+          <w:tcPr>
+            <w:cnfStyle w:val="001000000000" w:firstRow="0" w:lastRow="0" w:firstColumn="1" w:lastColumn="0" w:oddVBand="0" w:evenVBand="0" w:oddHBand="0" w:evenHBand="0" w:firstRowFirstColumn="0" w:firstRowLastColumn="0" w:lastRowFirstColumn="0" w:lastRowLastColumn="0"/>
+            <w:tcW w:w="1486" w:type="dxa"/>
+            <w:tcBorders>
+              <w:top w:val="single" w:sz="4" w:space="0" w:color="FFFFFF" w:themeColor="background1"/>
+              <w:bottom w:val="nil"/>
+            </w:tcBorders>
+            <w:shd w:val="clear" w:color="auto" w:fill="1F497D" w:themeFill="text2"/>
+          </w:tcPr>
+          <w:p>
+            <w:pPr>
+              <w:rPr>
+                <w:rStyle w:val="Textoennegrita"/>
+              </w:rPr>
+            </w:pPr>
+            <w:r>
+              <w:rPr>
+                <w:rStyle w:val="Textoennegrita"/>
+              </w:rPr>
+              <w:t>Notes</w:t>
+            </w:r>
+          </w:p>
+        </w:tc>
+        <w:tc>
+          <w:tcPr>
+            <w:tcW w:w="7540" w:type="dxa"/>
+            <w:gridSpan w:val="2"/>
+            <w:tcBorders>
+              <w:top w:val="single" w:sz="4" w:space="0" w:color="FFFFFF" w:themeColor="background1"/>
+              <w:bottom w:val="nil"/>
+            </w:tcBorders>
+          </w:tcPr>
+          <w:p>
+            <w:pPr>
+              <w:pStyle w:val="Notes"/>
+              <w:cnfStyle w:val="000000000000" w:firstRow="0" w:lastRow="0" w:firstColumn="0" w:lastColumn="0" w:oddVBand="0" w:evenVBand="0" w:oddHBand="0" w:evenHBand="0" w:firstRowFirstColumn="0" w:firstRowLastColumn="0" w:lastRowFirstColumn="0" w:lastRowLastColumn="0"/>
+            </w:pPr>
+            <w:r>
+              <w:t>Add notes if necessary.</w:t>
+            </w:r>
+          </w:p>
+        </w:tc>
+      </w:tr>
+      <w:tr>
+        <w:trPr>
+          <w:cnfStyle w:val="000000100000" w:firstRow="0" w:lastRow="0" w:firstColumn="0" w:lastColumn="0" w:oddVBand="0" w:evenVBand="0" w:oddHBand="1" w:evenHBand="0" w:firstRowFirstColumn="0" w:firstRowLastColumn="0" w:lastRowFirstColumn="0" w:lastRowLastColumn="0"/>
+        </w:trPr>
+        <w:tc>
+          <w:tcPr>
+            <w:cnfStyle w:val="001000000000" w:firstRow="0" w:lastRow="0" w:firstColumn="1" w:lastColumn="0" w:oddVBand="0" w:evenVBand="0" w:oddHBand="0" w:evenHBand="0" w:firstRowFirstColumn="0" w:firstRowLastColumn="0" w:lastRowFirstColumn="0" w:lastRowLastColumn="0"/>
+            <w:tcW w:w="9026" w:type="dxa"/>
+            <w:gridSpan w:val="3"/>
+            <w:tcBorders>
+              <w:top w:val="nil"/>
+              <w:bottom w:val="single" w:sz="4" w:space="0" w:color="FFFFFF" w:themeColor="background1"/>
+            </w:tcBorders>
+            <w:shd w:val="clear" w:color="auto" w:fill="1F497D" w:themeFill="text2"/>
+          </w:tcPr>
+          <w:p>
+            <w:pPr>
+              <w:rPr>
+                <w:rStyle w:val="Textoennegrita"/>
+              </w:rPr>
+            </w:pPr>
+            <w:r>
+              <w:rPr>
+                <w:rStyle w:val="Textoennegrita"/>
+              </w:rPr>
+              <w:lastRenderedPageBreak/>
+              <w:t>Test 10</w:t>
+            </w:r>
+            <w:r>
+              <w:rPr>
+                <w:rStyle w:val="Textoennegrita"/>
+              </w:rPr>
+              <w:t>.2</w:t>
+            </w:r>
+            <w:r>
+              <w:rPr>
+                <w:rStyle w:val="Textoennegrita"/>
+              </w:rPr>
+              <w:t xml:space="preserve"> </w:t>
+            </w:r>
+          </w:p>
+        </w:tc>
+      </w:tr>
+      <w:tr>
+        <w:tc>
+          <w:tcPr>
+            <w:cnfStyle w:val="001000000000" w:firstRow="0" w:lastRow="0" w:firstColumn="1" w:lastColumn="0" w:oddVBand="0" w:evenVBand="0" w:oddHBand="0" w:evenHBand="0" w:firstRowFirstColumn="0" w:firstRowLastColumn="0" w:lastRowFirstColumn="0" w:lastRowLastColumn="0"/>
+            <w:tcW w:w="1501" w:type="dxa"/>
+            <w:gridSpan w:val="2"/>
+            <w:tcBorders>
+              <w:top w:val="single" w:sz="4" w:space="0" w:color="FFFFFF" w:themeColor="background1"/>
+              <w:bottom w:val="single" w:sz="4" w:space="0" w:color="FFFFFF" w:themeColor="background1"/>
+            </w:tcBorders>
+            <w:shd w:val="clear" w:color="auto" w:fill="1F497D" w:themeFill="text2"/>
+          </w:tcPr>
+          <w:p>
+            <w:pPr>
+              <w:rPr>
+                <w:rStyle w:val="Textoennegrita"/>
+              </w:rPr>
+            </w:pPr>
+            <w:r>
+              <w:rPr>
+                <w:rStyle w:val="Textoennegrita"/>
+              </w:rPr>
+              <w:t>Description</w:t>
+            </w:r>
+          </w:p>
+        </w:tc>
+        <w:tc>
+          <w:tcPr>
+            <w:tcW w:w="7525" w:type="dxa"/>
+            <w:tcBorders>
+              <w:top w:val="single" w:sz="4" w:space="0" w:color="FFFFFF" w:themeColor="background1"/>
+              <w:bottom w:val="single" w:sz="4" w:space="0" w:color="FFFFFF" w:themeColor="background1"/>
+            </w:tcBorders>
+          </w:tcPr>
+          <w:p>
+            <w:pPr>
+              <w:pStyle w:val="Notes"/>
+              <w:jc w:val="both"/>
+              <w:cnfStyle w:val="000000000000" w:firstRow="0" w:lastRow="0" w:firstColumn="0" w:lastColumn="0" w:oddVBand="0" w:evenVBand="0" w:oddHBand="0" w:evenHBand="0" w:firstRowFirstColumn="0" w:firstRowLastColumn="0" w:lastRowFirstColumn="0" w:lastRowLastColumn="0"/>
+              <w:rPr>
+                <w:lang w:val="es-ES"/>
+              </w:rPr>
+            </w:pPr>
+            <w:r>
+              <w:rPr>
+                <w:lang w:val="es-ES"/>
+              </w:rPr>
+              <w:t xml:space="preserve">Comprobar que los formatos para las fechas de nacimiento mostradas cumplen con el patrón </w:t>
+            </w:r>
+            <w:proofErr w:type="spellStart"/>
+            <w:r>
+              <w:rPr>
+                <w:lang w:val="es-ES"/>
+              </w:rPr>
+              <w:t>dd</w:t>
+            </w:r>
+            <w:proofErr w:type="spellEnd"/>
+            <w:r>
+              <w:rPr>
+                <w:lang w:val="es-ES"/>
+              </w:rPr>
+              <w:t>/MM/</w:t>
+            </w:r>
+            <w:proofErr w:type="spellStart"/>
+            <w:r>
+              <w:rPr>
+                <w:lang w:val="es-ES"/>
+              </w:rPr>
+              <w:t>yyyy</w:t>
+            </w:r>
+            <w:proofErr w:type="spellEnd"/>
+          </w:p>
+        </w:tc>
+      </w:tr>
+      <w:tr>
+        <w:trPr>
+          <w:cnfStyle w:val="000000100000" w:firstRow="0" w:lastRow="0" w:firstColumn="0" w:lastColumn="0" w:oddVBand="0" w:evenVBand="0" w:oddHBand="1" w:evenHBand="0" w:firstRowFirstColumn="0" w:firstRowLastColumn="0" w:lastRowFirstColumn="0" w:lastRowLastColumn="0"/>
+        </w:trPr>
+        <w:tc>
+          <w:tcPr>
+            <w:cnfStyle w:val="001000000000" w:firstRow="0" w:lastRow="0" w:firstColumn="1" w:lastColumn="0" w:oddVBand="0" w:evenVBand="0" w:oddHBand="0" w:evenHBand="0" w:firstRowFirstColumn="0" w:firstRowLastColumn="0" w:lastRowFirstColumn="0" w:lastRowLastColumn="0"/>
+            <w:tcW w:w="1501" w:type="dxa"/>
+            <w:gridSpan w:val="2"/>
+            <w:tcBorders>
+              <w:top w:val="single" w:sz="4" w:space="0" w:color="FFFFFF" w:themeColor="background1"/>
+              <w:bottom w:val="single" w:sz="4" w:space="0" w:color="FFFFFF" w:themeColor="background1"/>
+            </w:tcBorders>
+            <w:shd w:val="clear" w:color="auto" w:fill="1F497D" w:themeFill="text2"/>
+          </w:tcPr>
+          <w:p>
+            <w:pPr>
+              <w:rPr>
+                <w:rStyle w:val="Textoennegrita"/>
+              </w:rPr>
+            </w:pPr>
+            <w:r>
+              <w:rPr>
+                <w:rStyle w:val="Textoennegrita"/>
+              </w:rPr>
+              <w:t>Expected</w:t>
+            </w:r>
+          </w:p>
+        </w:tc>
+        <w:tc>
+          <w:tcPr>
+            <w:tcW w:w="7525" w:type="dxa"/>
+            <w:tcBorders>
+              <w:top w:val="single" w:sz="4" w:space="0" w:color="FFFFFF" w:themeColor="background1"/>
+              <w:bottom w:val="single" w:sz="4" w:space="0" w:color="FFFFFF" w:themeColor="background1"/>
+            </w:tcBorders>
+          </w:tcPr>
+          <w:p>
+            <w:pPr>
+              <w:pStyle w:val="Notes"/>
+              <w:jc w:val="both"/>
+              <w:cnfStyle w:val="000000100000" w:firstRow="0" w:lastRow="0" w:firstColumn="0" w:lastColumn="0" w:oddVBand="0" w:evenVBand="0" w:oddHBand="1" w:evenHBand="0" w:firstRowFirstColumn="0" w:firstRowLastColumn="0" w:lastRowFirstColumn="0" w:lastRowLastColumn="0"/>
+              <w:rPr>
+                <w:lang w:val="es-ES"/>
+              </w:rPr>
+            </w:pPr>
+            <w:r>
+              <w:rPr>
+                <w:lang w:val="es-ES"/>
+              </w:rPr>
+              <w:t>Las fechas deben de cumplir con el patrón indicado en la descripción.</w:t>
+            </w:r>
+          </w:p>
+          <w:p>
+            <w:pPr>
+              <w:pStyle w:val="Notes"/>
+              <w:jc w:val="both"/>
+              <w:cnfStyle w:val="000000100000" w:firstRow="0" w:lastRow="0" w:firstColumn="0" w:lastColumn="0" w:oddVBand="0" w:evenVBand="0" w:oddHBand="1" w:evenHBand="0" w:firstRowFirstColumn="0" w:firstRowLastColumn="0" w:lastRowFirstColumn="0" w:lastRowLastColumn="0"/>
+              <w:rPr>
+                <w:lang w:val="es-ES"/>
+              </w:rPr>
+            </w:pPr>
+            <w:r>
+              <w:rPr>
+                <w:noProof/>
+                <w:lang w:val="en-US"/>
+              </w:rPr>
+              <w:drawing>
+                <wp:inline distT="0" distB="0" distL="0" distR="0" wp14:anchorId="65400423" wp14:editId="63EB9D1C">
+                  <wp:extent cx="3486150" cy="2990850"/>
+                  <wp:effectExtent l="0" t="0" r="0" b="0"/>
+                  <wp:docPr id="50" name="Imagen 50"/>
+                  <wp:cNvGraphicFramePr>
+                    <a:graphicFrameLocks xmlns:a="http://schemas.openxmlformats.org/drawingml/2006/main" noChangeAspect="1"/>
+                  </wp:cNvGraphicFramePr>
+                  <a:graphic xmlns:a="http://schemas.openxmlformats.org/drawingml/2006/main">
+                    <a:graphicData uri="http://schemas.openxmlformats.org/drawingml/2006/picture">
+                      <pic:pic xmlns:pic="http://schemas.openxmlformats.org/drawingml/2006/picture">
+                        <pic:nvPicPr>
+                          <pic:cNvPr id="17" name="uso 3.2.PNG"/>
+                          <pic:cNvPicPr/>
+                        </pic:nvPicPr>
+                        <pic:blipFill>
+                          <a:blip r:embed="rId19">
+                            <a:extLst>
+                              <a:ext uri="{28A0092B-C50C-407E-A947-70E740481C1C}">
+                                <a14:useLocalDpi xmlns:a14="http://schemas.microsoft.com/office/drawing/2010/main" val="0"/>
+                              </a:ext>
+                            </a:extLst>
+                          </a:blip>
+                          <a:stretch>
+                            <a:fillRect/>
+                          </a:stretch>
+                        </pic:blipFill>
+                        <pic:spPr>
+                          <a:xfrm>
+                            <a:off x="0" y="0"/>
+                            <a:ext cx="3486640" cy="2991270"/>
+                          </a:xfrm>
+                          <a:prstGeom prst="rect">
+                            <a:avLst/>
+                          </a:prstGeom>
+                        </pic:spPr>
+                      </pic:pic>
+                    </a:graphicData>
+                  </a:graphic>
+                </wp:inline>
+              </w:drawing>
+            </w:r>
+          </w:p>
+        </w:tc>
+      </w:tr>
+      <w:tr>
+        <w:tc>
+          <w:tcPr>
+            <w:cnfStyle w:val="001000000000" w:firstRow="0" w:lastRow="0" w:firstColumn="1" w:lastColumn="0" w:oddVBand="0" w:evenVBand="0" w:oddHBand="0" w:evenHBand="0" w:firstRowFirstColumn="0" w:firstRowLastColumn="0" w:lastRowFirstColumn="0" w:lastRowLastColumn="0"/>
+            <w:tcW w:w="1501" w:type="dxa"/>
+            <w:gridSpan w:val="2"/>
+            <w:tcBorders>
+              <w:top w:val="single" w:sz="4" w:space="0" w:color="FFFFFF" w:themeColor="background1"/>
+              <w:bottom w:val="single" w:sz="4" w:space="0" w:color="FFFFFF" w:themeColor="background1"/>
+            </w:tcBorders>
+            <w:shd w:val="clear" w:color="auto" w:fill="1F497D" w:themeFill="text2"/>
+          </w:tcPr>
+          <w:p>
+            <w:pPr>
+              <w:rPr>
+                <w:rStyle w:val="Textoennegrita"/>
+              </w:rPr>
+            </w:pPr>
+            <w:r>
+              <w:rPr>
+                <w:rStyle w:val="Textoennegrita"/>
+              </w:rPr>
+              <w:t>Outcome</w:t>
+            </w:r>
+          </w:p>
+        </w:tc>
+        <w:tc>
+          <w:tcPr>
+            <w:tcW w:w="7525" w:type="dxa"/>
+            <w:tcBorders>
+              <w:top w:val="single" w:sz="4" w:space="0" w:color="FFFFFF" w:themeColor="background1"/>
+              <w:bottom w:val="single" w:sz="4" w:space="0" w:color="FFFFFF" w:themeColor="background1"/>
+            </w:tcBorders>
+          </w:tcPr>
+          <w:p>
+            <w:pPr>
+              <w:pStyle w:val="Notes"/>
+              <w:jc w:val="both"/>
+              <w:cnfStyle w:val="000000000000" w:firstRow="0" w:lastRow="0" w:firstColumn="0" w:lastColumn="0" w:oddVBand="0" w:evenVBand="0" w:oddHBand="0" w:evenHBand="0" w:firstRowFirstColumn="0" w:firstRowLastColumn="0" w:lastRowFirstColumn="0" w:lastRowLastColumn="0"/>
+            </w:pPr>
+            <w:r>
+              <w:t>Describe what you’ve got when you performed this test. Add screenshots if necessary.  Please, make sure that your description is enough for a developer to repeat what you’ve done, so that he or she can correct the problem.</w:t>
+            </w:r>
+          </w:p>
+        </w:tc>
+      </w:tr>
+      <w:tr>
+        <w:trPr>
+          <w:cnfStyle w:val="000000100000" w:firstRow="0" w:lastRow="0" w:firstColumn="0" w:lastColumn="0" w:oddVBand="0" w:evenVBand="0" w:oddHBand="1" w:evenHBand="0" w:firstRowFirstColumn="0" w:firstRowLastColumn="0" w:lastRowFirstColumn="0" w:lastRowLastColumn="0"/>
+        </w:trPr>
+        <w:tc>
+          <w:tcPr>
+            <w:cnfStyle w:val="001000000000" w:firstRow="0" w:lastRow="0" w:firstColumn="1" w:lastColumn="0" w:oddVBand="0" w:evenVBand="0" w:oddHBand="0" w:evenHBand="0" w:firstRowFirstColumn="0" w:firstRowLastColumn="0" w:lastRowFirstColumn="0" w:lastRowLastColumn="0"/>
+            <w:tcW w:w="1501" w:type="dxa"/>
+            <w:gridSpan w:val="2"/>
+            <w:tcBorders>
+              <w:top w:val="single" w:sz="4" w:space="0" w:color="FFFFFF" w:themeColor="background1"/>
+              <w:bottom w:val="nil"/>
+            </w:tcBorders>
+            <w:shd w:val="clear" w:color="auto" w:fill="1F497D" w:themeFill="text2"/>
+          </w:tcPr>
+          <w:p>
+            <w:pPr>
+              <w:rPr>
+                <w:rStyle w:val="Textoennegrita"/>
+              </w:rPr>
+            </w:pPr>
+            <w:r>
+              <w:rPr>
+                <w:rStyle w:val="Textoennegrita"/>
+              </w:rPr>
+              <w:t>Notes</w:t>
+            </w:r>
+          </w:p>
+        </w:tc>
+        <w:tc>
+          <w:tcPr>
+            <w:tcW w:w="7525" w:type="dxa"/>
+            <w:tcBorders>
+              <w:top w:val="single" w:sz="4" w:space="0" w:color="FFFFFF" w:themeColor="background1"/>
+              <w:bottom w:val="nil"/>
+            </w:tcBorders>
+          </w:tcPr>
+          <w:p>
+            <w:pPr>
+              <w:pStyle w:val="Notes"/>
+              <w:cnfStyle w:val="000000100000" w:firstRow="0" w:lastRow="0" w:firstColumn="0" w:lastColumn="0" w:oddVBand="0" w:evenVBand="0" w:oddHBand="1" w:evenHBand="0" w:firstRowFirstColumn="0" w:firstRowLastColumn="0" w:lastRowFirstColumn="0" w:lastRowLastColumn="0"/>
+            </w:pPr>
+            <w:r>
+              <w:t>Add notes if necessary.</w:t>
+            </w:r>
+          </w:p>
+        </w:tc>
+      </w:tr>
+    </w:tbl>
+    <w:p>
+      <w:pPr>
+        <w:rPr>
+          <w:lang w:val="es-ES"/>
+        </w:rPr>
+      </w:pPr>
     </w:p>
     <w:tbl>
       <w:tblPr>
@@ -20749,19 +21601,45 @@
             <w:pPr>
               <w:rPr>
                 <w:rStyle w:val="Textoennegrita"/>
-              </w:rPr>
-            </w:pPr>
-            <w:r>
-              <w:rPr>
-                <w:rStyle w:val="Textoennegrita"/>
+                <w:lang w:val="es-ES"/>
+              </w:rPr>
+            </w:pPr>
+            <w:r>
+              <w:rPr>
+                <w:rStyle w:val="Textoennegrita"/>
+                <w:lang w:val="es-ES"/>
               </w:rPr>
               <w:t xml:space="preserve">Test </w:t>
             </w:r>
             <w:r>
               <w:rPr>
                 <w:rStyle w:val="Textoennegrita"/>
-              </w:rPr>
-              <w:t xml:space="preserve">&lt;#999&gt; </w:t>
+                <w:lang w:val="es-ES"/>
+              </w:rPr>
+              <w:t>10</w:t>
+            </w:r>
+            <w:bookmarkStart w:id="11" w:name="_GoBack"/>
+            <w:bookmarkEnd w:id="11"/>
+            <w:r>
+              <w:rPr>
+                <w:rStyle w:val="Textoennegrita"/>
+                <w:lang w:val="es-ES"/>
+              </w:rPr>
+              <w:t>.</w:t>
+            </w:r>
+            <w:r>
+              <w:rPr>
+                <w:rStyle w:val="Textoennegrita"/>
+                <w:lang w:val="es-ES"/>
+              </w:rPr>
+              <w:t>3</w:t>
+            </w:r>
+            <w:r>
+              <w:rPr>
+                <w:rStyle w:val="Textoennegrita"/>
+                <w:lang w:val="es-ES"/>
+              </w:rPr>
+              <w:t xml:space="preserve"> </w:t>
             </w:r>
           </w:p>
         </w:tc>
@@ -20784,14 +21662,18 @@
             <w:pPr>
               <w:rPr>
                 <w:rStyle w:val="Textoennegrita"/>
-              </w:rPr>
-            </w:pPr>
-            <w:r>
-              <w:rPr>
-                <w:rStyle w:val="Textoennegrita"/>
+                <w:lang w:val="es-ES"/>
+              </w:rPr>
+            </w:pPr>
+            <w:proofErr w:type="spellStart"/>
+            <w:r>
+              <w:rPr>
+                <w:rStyle w:val="Textoennegrita"/>
+                <w:lang w:val="es-ES"/>
               </w:rPr>
               <w:t>Description</w:t>
             </w:r>
+            <w:proofErr w:type="spellEnd"/>
           </w:p>
         </w:tc>
         <w:tc>
@@ -20801,21 +21683,35 @@
               <w:top w:val="single" w:sz="4" w:space="0" w:color="FFFFFF" w:themeColor="background1"/>
               <w:bottom w:val="single" w:sz="4" w:space="0" w:color="FFFFFF" w:themeColor="background1"/>
             </w:tcBorders>
-            <w:shd w:val="clear" w:color="auto" w:fill="DBE5F1" w:themeFill="accent1" w:themeFillTint="33"/>
-          </w:tcPr>
-          <w:p>
-            <w:pPr>
-              <w:pStyle w:val="Notes"/>
+          </w:tcPr>
+          <w:p>
+            <w:pPr>
+              <w:pStyle w:val="Notes"/>
+              <w:jc w:val="both"/>
               <w:cnfStyle w:val="000000100000" w:firstRow="0" w:lastRow="0" w:firstColumn="0" w:lastColumn="0" w:oddVBand="0" w:evenVBand="0" w:oddHBand="1" w:evenHBand="0" w:firstRowFirstColumn="0" w:firstRowLastColumn="0" w:lastRowFirstColumn="0" w:lastRowLastColumn="0"/>
-            </w:pPr>
-            <w:r>
-              <w:t xml:space="preserve">Describe the </w:t>
-            </w:r>
-            <w:r>
-              <w:t xml:space="preserve">test </w:t>
-            </w:r>
-            <w:r>
-              <w:t>that must be performed.</w:t>
+              <w:rPr>
+                <w:lang w:val="es-ES"/>
+              </w:rPr>
+            </w:pPr>
+            <w:r>
+              <w:rPr>
+                <w:lang w:val="es-ES"/>
+              </w:rPr>
+              <w:t xml:space="preserve">Probar los dos </w:t>
+            </w:r>
+            <w:proofErr w:type="spellStart"/>
+            <w:r>
+              <w:rPr>
+                <w:lang w:val="es-ES"/>
+              </w:rPr>
+              <w:t>tests</w:t>
+            </w:r>
+            <w:proofErr w:type="spellEnd"/>
+            <w:r>
+              <w:rPr>
+                <w:lang w:val="es-ES"/>
+              </w:rPr>
+              <w:t xml:space="preserve"> anteriores en inglés y español</w:t>
             </w:r>
           </w:p>
         </w:tc>
@@ -20835,14 +21731,18 @@
             <w:pPr>
               <w:rPr>
                 <w:rStyle w:val="Textoennegrita"/>
-              </w:rPr>
-            </w:pPr>
-            <w:r>
-              <w:rPr>
-                <w:rStyle w:val="Textoennegrita"/>
+                <w:lang w:val="es-ES"/>
+              </w:rPr>
+            </w:pPr>
+            <w:proofErr w:type="spellStart"/>
+            <w:r>
+              <w:rPr>
+                <w:rStyle w:val="Textoennegrita"/>
+                <w:lang w:val="es-ES"/>
               </w:rPr>
               <w:t>Expected</w:t>
             </w:r>
+            <w:proofErr w:type="spellEnd"/>
           </w:p>
         </w:tc>
         <w:tc>
@@ -20856,22 +21756,31 @@
           <w:p>
             <w:pPr>
               <w:pStyle w:val="Notes"/>
+              <w:jc w:val="both"/>
               <w:cnfStyle w:val="000000000000" w:firstRow="0" w:lastRow="0" w:firstColumn="0" w:lastColumn="0" w:oddVBand="0" w:evenVBand="0" w:oddHBand="0" w:evenHBand="0" w:firstRowFirstColumn="0" w:firstRowLastColumn="0" w:lastRowFirstColumn="0" w:lastRowLastColumn="0"/>
-            </w:pPr>
-            <w:r>
-              <w:t xml:space="preserve">Describe what you expect from this </w:t>
-            </w:r>
-            <w:r>
-              <w:t>test</w:t>
-            </w:r>
-            <w:r>
-              <w:t xml:space="preserve">.  </w:t>
-            </w:r>
-            <w:r>
-              <w:t xml:space="preserve">Include </w:t>
-            </w:r>
-            <w:r>
-              <w:t>screenshots if necessary.</w:t>
+              <w:rPr>
+                <w:lang w:val="es-ES"/>
+              </w:rPr>
+            </w:pPr>
+            <w:r>
+              <w:rPr>
+                <w:lang w:val="es-ES"/>
+              </w:rPr>
+              <w:t xml:space="preserve">Al probar los </w:t>
+            </w:r>
+            <w:proofErr w:type="spellStart"/>
+            <w:r>
+              <w:rPr>
+                <w:lang w:val="es-ES"/>
+              </w:rPr>
+              <w:t>tests</w:t>
+            </w:r>
+            <w:proofErr w:type="spellEnd"/>
+            <w:r>
+              <w:rPr>
+                <w:lang w:val="es-ES"/>
+              </w:rPr>
+              <w:t xml:space="preserve"> anteriores en otro idioma el resultado debe de ser el mismo cambiando únicamente el idioma de las etiquetas y los mensajes mostrados por el sistema.</w:t>
             </w:r>
           </w:p>
         </w:tc>
@@ -20911,6 +21820,338 @@
               <w:top w:val="single" w:sz="4" w:space="0" w:color="FFFFFF" w:themeColor="background1"/>
               <w:bottom w:val="single" w:sz="4" w:space="0" w:color="FFFFFF" w:themeColor="background1"/>
             </w:tcBorders>
+          </w:tcPr>
+          <w:p>
+            <w:pPr>
+              <w:pStyle w:val="Notes"/>
+              <w:jc w:val="both"/>
+              <w:cnfStyle w:val="000000100000" w:firstRow="0" w:lastRow="0" w:firstColumn="0" w:lastColumn="0" w:oddVBand="0" w:evenVBand="0" w:oddHBand="1" w:evenHBand="0" w:firstRowFirstColumn="0" w:firstRowLastColumn="0" w:lastRowFirstColumn="0" w:lastRowLastColumn="0"/>
+            </w:pPr>
+            <w:r>
+              <w:t>Describe what you’ve got when you performed this test. Add screenshots if necessary.  Please, make sure that your description is enough for a developer to repeat what you’ve done, so that he or she can correct the problem.</w:t>
+            </w:r>
+          </w:p>
+        </w:tc>
+      </w:tr>
+      <w:tr>
+        <w:tc>
+          <w:tcPr>
+            <w:cnfStyle w:val="001000000000" w:firstRow="0" w:lastRow="0" w:firstColumn="1" w:lastColumn="0" w:oddVBand="0" w:evenVBand="0" w:oddHBand="0" w:evenHBand="0" w:firstRowFirstColumn="0" w:firstRowLastColumn="0" w:lastRowFirstColumn="0" w:lastRowLastColumn="0"/>
+            <w:tcW w:w="1526" w:type="dxa"/>
+            <w:tcBorders>
+              <w:top w:val="single" w:sz="4" w:space="0" w:color="FFFFFF" w:themeColor="background1"/>
+              <w:bottom w:val="nil"/>
+            </w:tcBorders>
+            <w:shd w:val="clear" w:color="auto" w:fill="1F497D" w:themeFill="text2"/>
+          </w:tcPr>
+          <w:p>
+            <w:pPr>
+              <w:rPr>
+                <w:rStyle w:val="Textoennegrita"/>
+              </w:rPr>
+            </w:pPr>
+            <w:r>
+              <w:rPr>
+                <w:rStyle w:val="Textoennegrita"/>
+              </w:rPr>
+              <w:t>Notes</w:t>
+            </w:r>
+          </w:p>
+        </w:tc>
+        <w:tc>
+          <w:tcPr>
+            <w:tcW w:w="7716" w:type="dxa"/>
+            <w:tcBorders>
+              <w:top w:val="single" w:sz="4" w:space="0" w:color="FFFFFF" w:themeColor="background1"/>
+              <w:bottom w:val="nil"/>
+            </w:tcBorders>
+          </w:tcPr>
+          <w:p>
+            <w:pPr>
+              <w:pStyle w:val="Notes"/>
+              <w:cnfStyle w:val="000000000000" w:firstRow="0" w:lastRow="0" w:firstColumn="0" w:lastColumn="0" w:oddVBand="0" w:evenVBand="0" w:oddHBand="0" w:evenHBand="0" w:firstRowFirstColumn="0" w:firstRowLastColumn="0" w:lastRowFirstColumn="0" w:lastRowLastColumn="0"/>
+            </w:pPr>
+            <w:r>
+              <w:t>Add notes if necessary.</w:t>
+            </w:r>
+          </w:p>
+        </w:tc>
+      </w:tr>
+    </w:tbl>
+    <w:p>
+      <w:pPr>
+        <w:rPr>
+          <w:lang w:val="es-ES"/>
+        </w:rPr>
+      </w:pPr>
+    </w:p>
+    <w:p>
+      <w:pPr>
+        <w:rPr>
+          <w:lang w:val="es-ES"/>
+        </w:rPr>
+      </w:pPr>
+    </w:p>
+    <w:p>
+      <w:pPr>
+        <w:pStyle w:val="Ttulo1"/>
+        <w:rPr>
+          <w:lang w:val="en-US"/>
+        </w:rPr>
+      </w:pPr>
+      <w:bookmarkStart w:id="12" w:name="_Toc481397268"/>
+      <w:r>
+        <w:rPr>
+          <w:lang w:val="en-US"/>
+        </w:rPr>
+        <w:t xml:space="preserve">Additional </w:t>
+      </w:r>
+      <w:r>
+        <w:rPr>
+          <w:lang w:val="en-US"/>
+        </w:rPr>
+        <w:t>tests</w:t>
+      </w:r>
+      <w:bookmarkEnd w:id="12"/>
+    </w:p>
+    <w:p>
+      <w:pPr>
+        <w:pStyle w:val="Notes"/>
+      </w:pPr>
+      <w:r>
+        <w:rPr>
+          <w:lang w:val="en-US"/>
+        </w:rPr>
+        <w:t xml:space="preserve">If necessary, </w:t>
+      </w:r>
+      <w:r>
+        <w:rPr>
+          <w:lang w:val="en-US"/>
+        </w:rPr>
+        <w:t xml:space="preserve">design additional </w:t>
+      </w:r>
+      <w:r>
+        <w:rPr>
+          <w:lang w:val="en-US"/>
+        </w:rPr>
+        <w:t xml:space="preserve">tests </w:t>
+      </w:r>
+      <w:r>
+        <w:rPr>
+          <w:lang w:val="en-US"/>
+        </w:rPr>
+        <w:t xml:space="preserve">that </w:t>
+      </w:r>
+      <w:proofErr w:type="spellStart"/>
+      <w:r>
+        <w:rPr>
+          <w:lang w:val="en-US"/>
+        </w:rPr>
+        <w:t>cann</w:t>
+      </w:r>
+      <w:r>
+        <w:t>ot</w:t>
+      </w:r>
+      <w:proofErr w:type="spellEnd"/>
+      <w:r>
+        <w:t xml:space="preserve"> be easily associated with a particular use case</w:t>
+      </w:r>
+      <w:r>
+        <w:t>.  Describe them in this section.</w:t>
+      </w:r>
+    </w:p>
+    <w:tbl>
+      <w:tblPr>
+        <w:tblStyle w:val="Cuadrculavistosa-nfasis1"/>
+        <w:tblW w:w="0" w:type="auto"/>
+        <w:tblLook w:val="04A0" w:firstRow="1" w:lastRow="0" w:firstColumn="1" w:lastColumn="0" w:noHBand="0" w:noVBand="1"/>
+      </w:tblPr>
+      <w:tblGrid>
+        <w:gridCol w:w="1517"/>
+        <w:gridCol w:w="7509"/>
+      </w:tblGrid>
+      <w:tr>
+        <w:trPr>
+          <w:cnfStyle w:val="100000000000" w:firstRow="1" w:lastRow="0" w:firstColumn="0" w:lastColumn="0" w:oddVBand="0" w:evenVBand="0" w:oddHBand="0" w:evenHBand="0" w:firstRowFirstColumn="0" w:firstRowLastColumn="0" w:lastRowFirstColumn="0" w:lastRowLastColumn="0"/>
+        </w:trPr>
+        <w:tc>
+          <w:tcPr>
+            <w:cnfStyle w:val="001000000000" w:firstRow="0" w:lastRow="0" w:firstColumn="1" w:lastColumn="0" w:oddVBand="0" w:evenVBand="0" w:oddHBand="0" w:evenHBand="0" w:firstRowFirstColumn="0" w:firstRowLastColumn="0" w:lastRowFirstColumn="0" w:lastRowLastColumn="0"/>
+            <w:tcW w:w="9242" w:type="dxa"/>
+            <w:gridSpan w:val="2"/>
+            <w:tcBorders>
+              <w:top w:val="nil"/>
+              <w:bottom w:val="single" w:sz="4" w:space="0" w:color="FFFFFF" w:themeColor="background1"/>
+            </w:tcBorders>
+            <w:shd w:val="clear" w:color="auto" w:fill="1F497D" w:themeFill="text2"/>
+          </w:tcPr>
+          <w:p>
+            <w:pPr>
+              <w:rPr>
+                <w:rStyle w:val="Textoennegrita"/>
+              </w:rPr>
+            </w:pPr>
+            <w:r>
+              <w:rPr>
+                <w:rStyle w:val="Textoennegrita"/>
+              </w:rPr>
+              <w:t xml:space="preserve">Test </w:t>
+            </w:r>
+            <w:r>
+              <w:rPr>
+                <w:rStyle w:val="Textoennegrita"/>
+              </w:rPr>
+              <w:t xml:space="preserve">&lt;#999&gt; </w:t>
+            </w:r>
+          </w:p>
+        </w:tc>
+      </w:tr>
+      <w:tr>
+        <w:trPr>
+          <w:cnfStyle w:val="000000100000" w:firstRow="0" w:lastRow="0" w:firstColumn="0" w:lastColumn="0" w:oddVBand="0" w:evenVBand="0" w:oddHBand="1" w:evenHBand="0" w:firstRowFirstColumn="0" w:firstRowLastColumn="0" w:lastRowFirstColumn="0" w:lastRowLastColumn="0"/>
+        </w:trPr>
+        <w:tc>
+          <w:tcPr>
+            <w:cnfStyle w:val="001000000000" w:firstRow="0" w:lastRow="0" w:firstColumn="1" w:lastColumn="0" w:oddVBand="0" w:evenVBand="0" w:oddHBand="0" w:evenHBand="0" w:firstRowFirstColumn="0" w:firstRowLastColumn="0" w:lastRowFirstColumn="0" w:lastRowLastColumn="0"/>
+            <w:tcW w:w="1526" w:type="dxa"/>
+            <w:tcBorders>
+              <w:top w:val="single" w:sz="4" w:space="0" w:color="FFFFFF" w:themeColor="background1"/>
+              <w:bottom w:val="single" w:sz="4" w:space="0" w:color="FFFFFF" w:themeColor="background1"/>
+            </w:tcBorders>
+            <w:shd w:val="clear" w:color="auto" w:fill="1F497D" w:themeFill="text2"/>
+          </w:tcPr>
+          <w:p>
+            <w:pPr>
+              <w:rPr>
+                <w:rStyle w:val="Textoennegrita"/>
+              </w:rPr>
+            </w:pPr>
+            <w:r>
+              <w:rPr>
+                <w:rStyle w:val="Textoennegrita"/>
+              </w:rPr>
+              <w:t>Description</w:t>
+            </w:r>
+          </w:p>
+        </w:tc>
+        <w:tc>
+          <w:tcPr>
+            <w:tcW w:w="7716" w:type="dxa"/>
+            <w:tcBorders>
+              <w:top w:val="single" w:sz="4" w:space="0" w:color="FFFFFF" w:themeColor="background1"/>
+              <w:bottom w:val="single" w:sz="4" w:space="0" w:color="FFFFFF" w:themeColor="background1"/>
+            </w:tcBorders>
+            <w:shd w:val="clear" w:color="auto" w:fill="DBE5F1" w:themeFill="accent1" w:themeFillTint="33"/>
+          </w:tcPr>
+          <w:p>
+            <w:pPr>
+              <w:pStyle w:val="Notes"/>
+              <w:cnfStyle w:val="000000100000" w:firstRow="0" w:lastRow="0" w:firstColumn="0" w:lastColumn="0" w:oddVBand="0" w:evenVBand="0" w:oddHBand="1" w:evenHBand="0" w:firstRowFirstColumn="0" w:firstRowLastColumn="0" w:lastRowFirstColumn="0" w:lastRowLastColumn="0"/>
+            </w:pPr>
+            <w:r>
+              <w:t xml:space="preserve">Describe the </w:t>
+            </w:r>
+            <w:r>
+              <w:t xml:space="preserve">test </w:t>
+            </w:r>
+            <w:r>
+              <w:t>that must be performed.</w:t>
+            </w:r>
+          </w:p>
+        </w:tc>
+      </w:tr>
+      <w:tr>
+        <w:tc>
+          <w:tcPr>
+            <w:cnfStyle w:val="001000000000" w:firstRow="0" w:lastRow="0" w:firstColumn="1" w:lastColumn="0" w:oddVBand="0" w:evenVBand="0" w:oddHBand="0" w:evenHBand="0" w:firstRowFirstColumn="0" w:firstRowLastColumn="0" w:lastRowFirstColumn="0" w:lastRowLastColumn="0"/>
+            <w:tcW w:w="1526" w:type="dxa"/>
+            <w:tcBorders>
+              <w:top w:val="single" w:sz="4" w:space="0" w:color="FFFFFF" w:themeColor="background1"/>
+              <w:bottom w:val="single" w:sz="4" w:space="0" w:color="FFFFFF" w:themeColor="background1"/>
+            </w:tcBorders>
+            <w:shd w:val="clear" w:color="auto" w:fill="1F497D" w:themeFill="text2"/>
+          </w:tcPr>
+          <w:p>
+            <w:pPr>
+              <w:rPr>
+                <w:rStyle w:val="Textoennegrita"/>
+              </w:rPr>
+            </w:pPr>
+            <w:r>
+              <w:rPr>
+                <w:rStyle w:val="Textoennegrita"/>
+              </w:rPr>
+              <w:t>Expected</w:t>
+            </w:r>
+          </w:p>
+        </w:tc>
+        <w:tc>
+          <w:tcPr>
+            <w:tcW w:w="7716" w:type="dxa"/>
+            <w:tcBorders>
+              <w:top w:val="single" w:sz="4" w:space="0" w:color="FFFFFF" w:themeColor="background1"/>
+              <w:bottom w:val="single" w:sz="4" w:space="0" w:color="FFFFFF" w:themeColor="background1"/>
+            </w:tcBorders>
+          </w:tcPr>
+          <w:p>
+            <w:pPr>
+              <w:pStyle w:val="Notes"/>
+              <w:cnfStyle w:val="000000000000" w:firstRow="0" w:lastRow="0" w:firstColumn="0" w:lastColumn="0" w:oddVBand="0" w:evenVBand="0" w:oddHBand="0" w:evenHBand="0" w:firstRowFirstColumn="0" w:firstRowLastColumn="0" w:lastRowFirstColumn="0" w:lastRowLastColumn="0"/>
+            </w:pPr>
+            <w:r>
+              <w:t xml:space="preserve">Describe what you expect from this </w:t>
+            </w:r>
+            <w:r>
+              <w:t>test</w:t>
+            </w:r>
+            <w:r>
+              <w:t xml:space="preserve">.  </w:t>
+            </w:r>
+            <w:r>
+              <w:t xml:space="preserve">Include </w:t>
+            </w:r>
+            <w:r>
+              <w:t>screenshots if necessary.</w:t>
+            </w:r>
+          </w:p>
+        </w:tc>
+      </w:tr>
+      <w:tr>
+        <w:trPr>
+          <w:cnfStyle w:val="000000100000" w:firstRow="0" w:lastRow="0" w:firstColumn="0" w:lastColumn="0" w:oddVBand="0" w:evenVBand="0" w:oddHBand="1" w:evenHBand="0" w:firstRowFirstColumn="0" w:firstRowLastColumn="0" w:lastRowFirstColumn="0" w:lastRowLastColumn="0"/>
+        </w:trPr>
+        <w:tc>
+          <w:tcPr>
+            <w:cnfStyle w:val="001000000000" w:firstRow="0" w:lastRow="0" w:firstColumn="1" w:lastColumn="0" w:oddVBand="0" w:evenVBand="0" w:oddHBand="0" w:evenHBand="0" w:firstRowFirstColumn="0" w:firstRowLastColumn="0" w:lastRowFirstColumn="0" w:lastRowLastColumn="0"/>
+            <w:tcW w:w="1526" w:type="dxa"/>
+            <w:tcBorders>
+              <w:top w:val="single" w:sz="4" w:space="0" w:color="FFFFFF" w:themeColor="background1"/>
+              <w:bottom w:val="single" w:sz="4" w:space="0" w:color="FFFFFF" w:themeColor="background1"/>
+            </w:tcBorders>
+            <w:shd w:val="clear" w:color="auto" w:fill="1F497D" w:themeFill="text2"/>
+          </w:tcPr>
+          <w:p>
+            <w:pPr>
+              <w:rPr>
+                <w:rStyle w:val="Textoennegrita"/>
+              </w:rPr>
+            </w:pPr>
+            <w:r>
+              <w:rPr>
+                <w:rStyle w:val="Textoennegrita"/>
+              </w:rPr>
+              <w:lastRenderedPageBreak/>
+              <w:t>Outcome</w:t>
+            </w:r>
+          </w:p>
+        </w:tc>
+        <w:tc>
+          <w:tcPr>
+            <w:tcW w:w="7716" w:type="dxa"/>
+            <w:tcBorders>
+              <w:top w:val="single" w:sz="4" w:space="0" w:color="FFFFFF" w:themeColor="background1"/>
+              <w:bottom w:val="single" w:sz="4" w:space="0" w:color="FFFFFF" w:themeColor="background1"/>
+            </w:tcBorders>
             <w:shd w:val="clear" w:color="auto" w:fill="DBE5F1" w:themeFill="accent1" w:themeFillTint="33"/>
           </w:tcPr>
           <w:p>
@@ -20977,7 +22218,7 @@
     </w:tbl>
     <w:p/>
     <w:sectPr>
-      <w:footerReference w:type="default" r:id="rId46"/>
+      <w:footerReference w:type="default" r:id="rId48"/>
       <w:pgSz w:w="11906" w:h="16838"/>
       <w:pgMar w:top="1440" w:right="1440" w:bottom="1440" w:left="1440" w:header="708" w:footer="708" w:gutter="0"/>
       <w:cols w:space="708"/>
@@ -20988,7 +22229,7 @@
 </file>
 
 <file path=word/endnotes.xml><?xml version="1.0" encoding="utf-8"?>
-<w:endnotes xmlns:wpc="http://schemas.microsoft.com/office/word/2010/wordprocessingCanvas" xmlns:mc="http://schemas.openxmlformats.org/markup-compatibility/2006" xmlns:o="urn:schemas-microsoft-com:office:office" xmlns:r="http://schemas.openxmlformats.org/officeDocument/2006/relationships" xmlns:m="http://schemas.openxmlformats.org/officeDocument/2006/math" xmlns:v="urn:schemas-microsoft-com:vml" xmlns:wp14="http://schemas.microsoft.com/office/word/2010/wordprocessingDrawing" xmlns:wp="http://schemas.openxmlformats.org/drawingml/2006/wordprocessingDrawing" xmlns:w10="urn:schemas-microsoft-com:office:word" xmlns:w="http://schemas.openxmlformats.org/wordprocessingml/2006/main" xmlns:w14="http://schemas.microsoft.com/office/word/2010/wordml" xmlns:w15="http://schemas.microsoft.com/office/word/2012/wordml" xmlns:wpg="http://schemas.microsoft.com/office/word/2010/wordprocessingGroup" xmlns:wpi="http://schemas.microsoft.com/office/word/2010/wordprocessingInk" xmlns:wne="http://schemas.microsoft.com/office/word/2006/wordml" xmlns:wps="http://schemas.microsoft.com/office/word/2010/wordprocessingShape" mc:Ignorable="w14 w15 wp14">
+<w:endnotes xmlns:wpc="http://schemas.microsoft.com/office/word/2010/wordprocessingCanvas" xmlns:cx="http://schemas.microsoft.com/office/drawing/2014/chartex" xmlns:cx1="http://schemas.microsoft.com/office/drawing/2015/9/8/chartex" xmlns:cx2="http://schemas.microsoft.com/office/drawing/2015/10/21/chartex" xmlns:cx3="http://schemas.microsoft.com/office/drawing/2016/5/9/chartex" xmlns:cx4="http://schemas.microsoft.com/office/drawing/2016/5/10/chartex" xmlns:cx5="http://schemas.microsoft.com/office/drawing/2016/5/11/chartex" xmlns:cx6="http://schemas.microsoft.com/office/drawing/2016/5/12/chartex" xmlns:cx7="http://schemas.microsoft.com/office/drawing/2016/5/13/chartex" xmlns:cx8="http://schemas.microsoft.com/office/drawing/2016/5/14/chartex" xmlns:mc="http://schemas.openxmlformats.org/markup-compatibility/2006" xmlns:o="urn:schemas-microsoft-com:office:office" xmlns:r="http://schemas.openxmlformats.org/officeDocument/2006/relationships" xmlns:m="http://schemas.openxmlformats.org/officeDocument/2006/math" xmlns:v="urn:schemas-microsoft-com:vml" xmlns:wp14="http://schemas.microsoft.com/office/word/2010/wordprocessingDrawing" xmlns:wp="http://schemas.openxmlformats.org/drawingml/2006/wordprocessingDrawing" xmlns:w10="urn:schemas-microsoft-com:office:word" xmlns:w="http://schemas.openxmlformats.org/wordprocessingml/2006/main" xmlns:w14="http://schemas.microsoft.com/office/word/2010/wordml" xmlns:w15="http://schemas.microsoft.com/office/word/2012/wordml" xmlns:w16se="http://schemas.microsoft.com/office/word/2015/wordml/symex" xmlns:wpg="http://schemas.microsoft.com/office/word/2010/wordprocessingGroup" xmlns:wpi="http://schemas.microsoft.com/office/word/2010/wordprocessingInk" xmlns:wne="http://schemas.microsoft.com/office/word/2006/wordml" xmlns:wps="http://schemas.microsoft.com/office/word/2010/wordprocessingShape" mc:Ignorable="w14 w15 w16se wp14">
   <w:endnote w:type="separator" w:id="-1">
     <w:p>
       <w:pPr>
@@ -21013,7 +22254,7 @@
 </file>
 
 <file path=word/footer1.xml><?xml version="1.0" encoding="utf-8"?>
-<w:ftr xmlns:wpc="http://schemas.microsoft.com/office/word/2010/wordprocessingCanvas" xmlns:mc="http://schemas.openxmlformats.org/markup-compatibility/2006" xmlns:o="urn:schemas-microsoft-com:office:office" xmlns:r="http://schemas.openxmlformats.org/officeDocument/2006/relationships" xmlns:m="http://schemas.openxmlformats.org/officeDocument/2006/math" xmlns:v="urn:schemas-microsoft-com:vml" xmlns:wp14="http://schemas.microsoft.com/office/word/2010/wordprocessingDrawing" xmlns:wp="http://schemas.openxmlformats.org/drawingml/2006/wordprocessingDrawing" xmlns:w10="urn:schemas-microsoft-com:office:word" xmlns:w="http://schemas.openxmlformats.org/wordprocessingml/2006/main" xmlns:w14="http://schemas.microsoft.com/office/word/2010/wordml" xmlns:w15="http://schemas.microsoft.com/office/word/2012/wordml" xmlns:wpg="http://schemas.microsoft.com/office/word/2010/wordprocessingGroup" xmlns:wpi="http://schemas.microsoft.com/office/word/2010/wordprocessingInk" xmlns:wne="http://schemas.microsoft.com/office/word/2006/wordml" xmlns:wps="http://schemas.microsoft.com/office/word/2010/wordprocessingShape" mc:Ignorable="w14 w15 wp14">
+<w:ftr xmlns:wpc="http://schemas.microsoft.com/office/word/2010/wordprocessingCanvas" xmlns:cx="http://schemas.microsoft.com/office/drawing/2014/chartex" xmlns:cx1="http://schemas.microsoft.com/office/drawing/2015/9/8/chartex" xmlns:cx2="http://schemas.microsoft.com/office/drawing/2015/10/21/chartex" xmlns:cx3="http://schemas.microsoft.com/office/drawing/2016/5/9/chartex" xmlns:cx4="http://schemas.microsoft.com/office/drawing/2016/5/10/chartex" xmlns:cx5="http://schemas.microsoft.com/office/drawing/2016/5/11/chartex" xmlns:cx6="http://schemas.microsoft.com/office/drawing/2016/5/12/chartex" xmlns:cx7="http://schemas.microsoft.com/office/drawing/2016/5/13/chartex" xmlns:cx8="http://schemas.microsoft.com/office/drawing/2016/5/14/chartex" xmlns:mc="http://schemas.openxmlformats.org/markup-compatibility/2006" xmlns:o="urn:schemas-microsoft-com:office:office" xmlns:r="http://schemas.openxmlformats.org/officeDocument/2006/relationships" xmlns:m="http://schemas.openxmlformats.org/officeDocument/2006/math" xmlns:v="urn:schemas-microsoft-com:vml" xmlns:wp14="http://schemas.microsoft.com/office/word/2010/wordprocessingDrawing" xmlns:wp="http://schemas.openxmlformats.org/drawingml/2006/wordprocessingDrawing" xmlns:w10="urn:schemas-microsoft-com:office:word" xmlns:w="http://schemas.openxmlformats.org/wordprocessingml/2006/main" xmlns:w14="http://schemas.microsoft.com/office/word/2010/wordml" xmlns:w15="http://schemas.microsoft.com/office/word/2012/wordml" xmlns:w16se="http://schemas.microsoft.com/office/word/2015/wordml/symex" xmlns:wpg="http://schemas.microsoft.com/office/word/2010/wordprocessingGroup" xmlns:wpi="http://schemas.microsoft.com/office/word/2010/wordprocessingInk" xmlns:wne="http://schemas.microsoft.com/office/word/2006/wordml" xmlns:wps="http://schemas.microsoft.com/office/word/2010/wordprocessingShape" mc:Ignorable="w14 w15 w16se wp14">
   <w:sdt>
     <w:sdtPr>
       <w:id w:val="1131127223"/>
@@ -21042,7 +22283,7 @@
             <w:noProof/>
             <w:lang w:val="es-ES"/>
           </w:rPr>
-          <w:t>26</w:t>
+          <w:t>30</w:t>
         </w:r>
         <w:r>
           <w:fldChar w:fldCharType="end"/>
@@ -21059,7 +22300,7 @@
 </file>
 
 <file path=word/footnotes.xml><?xml version="1.0" encoding="utf-8"?>
-<w:footnotes xmlns:wpc="http://schemas.microsoft.com/office/word/2010/wordprocessingCanvas" xmlns:mc="http://schemas.openxmlformats.org/markup-compatibility/2006" xmlns:o="urn:schemas-microsoft-com:office:office" xmlns:r="http://schemas.openxmlformats.org/officeDocument/2006/relationships" xmlns:m="http://schemas.openxmlformats.org/officeDocument/2006/math" xmlns:v="urn:schemas-microsoft-com:vml" xmlns:wp14="http://schemas.microsoft.com/office/word/2010/wordprocessingDrawing" xmlns:wp="http://schemas.openxmlformats.org/drawingml/2006/wordprocessingDrawing" xmlns:w10="urn:schemas-microsoft-com:office:word" xmlns:w="http://schemas.openxmlformats.org/wordprocessingml/2006/main" xmlns:w14="http://schemas.microsoft.com/office/word/2010/wordml" xmlns:w15="http://schemas.microsoft.com/office/word/2012/wordml" xmlns:wpg="http://schemas.microsoft.com/office/word/2010/wordprocessingGroup" xmlns:wpi="http://schemas.microsoft.com/office/word/2010/wordprocessingInk" xmlns:wne="http://schemas.microsoft.com/office/word/2006/wordml" xmlns:wps="http://schemas.microsoft.com/office/word/2010/wordprocessingShape" mc:Ignorable="w14 w15 wp14">
+<w:footnotes xmlns:wpc="http://schemas.microsoft.com/office/word/2010/wordprocessingCanvas" xmlns:cx="http://schemas.microsoft.com/office/drawing/2014/chartex" xmlns:cx1="http://schemas.microsoft.com/office/drawing/2015/9/8/chartex" xmlns:cx2="http://schemas.microsoft.com/office/drawing/2015/10/21/chartex" xmlns:cx3="http://schemas.microsoft.com/office/drawing/2016/5/9/chartex" xmlns:cx4="http://schemas.microsoft.com/office/drawing/2016/5/10/chartex" xmlns:cx5="http://schemas.microsoft.com/office/drawing/2016/5/11/chartex" xmlns:cx6="http://schemas.microsoft.com/office/drawing/2016/5/12/chartex" xmlns:cx7="http://schemas.microsoft.com/office/drawing/2016/5/13/chartex" xmlns:cx8="http://schemas.microsoft.com/office/drawing/2016/5/14/chartex" xmlns:mc="http://schemas.openxmlformats.org/markup-compatibility/2006" xmlns:o="urn:schemas-microsoft-com:office:office" xmlns:r="http://schemas.openxmlformats.org/officeDocument/2006/relationships" xmlns:m="http://schemas.openxmlformats.org/officeDocument/2006/math" xmlns:v="urn:schemas-microsoft-com:vml" xmlns:wp14="http://schemas.microsoft.com/office/word/2010/wordprocessingDrawing" xmlns:wp="http://schemas.openxmlformats.org/drawingml/2006/wordprocessingDrawing" xmlns:w10="urn:schemas-microsoft-com:office:word" xmlns:w="http://schemas.openxmlformats.org/wordprocessingml/2006/main" xmlns:w14="http://schemas.microsoft.com/office/word/2010/wordml" xmlns:w15="http://schemas.microsoft.com/office/word/2012/wordml" xmlns:w16se="http://schemas.microsoft.com/office/word/2015/wordml/symex" xmlns:wpg="http://schemas.microsoft.com/office/word/2010/wordprocessingGroup" xmlns:wpi="http://schemas.microsoft.com/office/word/2010/wordprocessingInk" xmlns:wne="http://schemas.microsoft.com/office/word/2006/wordml" xmlns:wps="http://schemas.microsoft.com/office/word/2010/wordprocessingShape" mc:Ignorable="w14 w15 w16se wp14">
   <w:footnote w:type="separator" w:id="-1">
     <w:p>
       <w:pPr>
@@ -21084,7 +22325,7 @@
 </file>
 
 <file path=word/styles.xml><?xml version="1.0" encoding="utf-8"?>
-<w:styles xmlns:mc="http://schemas.openxmlformats.org/markup-compatibility/2006" xmlns:r="http://schemas.openxmlformats.org/officeDocument/2006/relationships" xmlns:w="http://schemas.openxmlformats.org/wordprocessingml/2006/main" xmlns:w14="http://schemas.microsoft.com/office/word/2010/wordml" xmlns:w15="http://schemas.microsoft.com/office/word/2012/wordml" mc:Ignorable="w14 w15">
+<w:styles xmlns:mc="http://schemas.openxmlformats.org/markup-compatibility/2006" xmlns:r="http://schemas.openxmlformats.org/officeDocument/2006/relationships" xmlns:w="http://schemas.openxmlformats.org/wordprocessingml/2006/main" xmlns:w14="http://schemas.microsoft.com/office/word/2010/wordml" xmlns:w15="http://schemas.microsoft.com/office/word/2012/wordml" xmlns:w16se="http://schemas.microsoft.com/office/word/2015/wordml/symex" mc:Ignorable="w14 w15 w16se">
   <w:docDefaults>
     <w:rPrDefault>
       <w:rPr>
@@ -21100,7 +22341,7 @@
       </w:pPr>
     </w:pPrDefault>
   </w:docDefaults>
-  <w:latentStyles w:defLockedState="0" w:defUIPriority="99" w:defSemiHidden="0" w:defUnhideWhenUsed="0" w:defQFormat="0" w:count="371">
+  <w:latentStyles w:defLockedState="0" w:defUIPriority="99" w:defSemiHidden="0" w:defUnhideWhenUsed="0" w:defQFormat="0" w:count="374">
     <w:lsdException w:name="Normal" w:uiPriority="0" w:qFormat="1"/>
     <w:lsdException w:name="heading 1" w:uiPriority="9" w:qFormat="1"/>
     <w:lsdException w:name="heading 2" w:semiHidden="1" w:uiPriority="9" w:unhideWhenUsed="1" w:qFormat="1"/>
@@ -21206,7 +22447,6 @@
     <w:lsdException w:name="HTML Sample" w:semiHidden="1" w:unhideWhenUsed="1"/>
     <w:lsdException w:name="HTML Typewriter" w:semiHidden="1" w:unhideWhenUsed="1"/>
     <w:lsdException w:name="HTML Variable" w:semiHidden="1" w:unhideWhenUsed="1"/>
-    <w:lsdException w:name="Normal Table" w:semiHidden="1" w:unhideWhenUsed="1"/>
     <w:lsdException w:name="annotation subject" w:semiHidden="1" w:unhideWhenUsed="1"/>
     <w:lsdException w:name="No List" w:semiHidden="1" w:unhideWhenUsed="1"/>
     <w:lsdException w:name="Outline List 1" w:semiHidden="1" w:unhideWhenUsed="1"/>
@@ -21251,7 +22491,6 @@
     <w:lsdException w:name="Table Professional" w:semiHidden="1" w:unhideWhenUsed="1"/>
     <w:lsdException w:name="Table Subtle 1" w:semiHidden="1" w:unhideWhenUsed="1"/>
     <w:lsdException w:name="Table Subtle 2" w:semiHidden="1" w:unhideWhenUsed="1"/>
-    <w:lsdException w:name="Table Web 1" w:semiHidden="1" w:unhideWhenUsed="1"/>
     <w:lsdException w:name="Table Web 2" w:semiHidden="1" w:unhideWhenUsed="1"/>
     <w:lsdException w:name="Table Web 3" w:semiHidden="1" w:unhideWhenUsed="1"/>
     <w:lsdException w:name="Balloon Text" w:semiHidden="1" w:unhideWhenUsed="1"/>
@@ -21472,6 +22711,9 @@
     <w:lsdException w:name="List Table 5 Dark Accent 6" w:uiPriority="50"/>
     <w:lsdException w:name="List Table 6 Colorful Accent 6" w:uiPriority="51"/>
     <w:lsdException w:name="List Table 7 Colorful Accent 6" w:uiPriority="52"/>
+    <w:lsdException w:name="Mention" w:semiHidden="1" w:unhideWhenUsed="1"/>
+    <w:lsdException w:name="Smart Hyperlink" w:semiHidden="1" w:unhideWhenUsed="1"/>
+    <w:lsdException w:name="Hashtag" w:semiHidden="1" w:unhideWhenUsed="1"/>
   </w:latentStyles>
   <w:style w:type="paragraph" w:default="1" w:styleId="Normal">
     <w:name w:val="Normal"/>
@@ -21553,6 +22795,7 @@
   <w:style w:type="character" w:default="1" w:styleId="Fuentedeprrafopredeter">
     <w:name w:val="Default Paragraph Font"/>
     <w:uiPriority w:val="1"/>
+    <w:semiHidden/>
     <w:unhideWhenUsed/>
   </w:style>
   <w:style w:type="table" w:default="1" w:styleId="Tablanormal">
@@ -21576,11 +22819,11 @@
     <w:semiHidden/>
     <w:unhideWhenUsed/>
   </w:style>
-  <w:style w:type="paragraph" w:styleId="Puesto">
+  <w:style w:type="paragraph" w:styleId="Ttulo">
     <w:name w:val="Title"/>
     <w:basedOn w:val="Normal"/>
     <w:next w:val="Normal"/>
-    <w:link w:val="PuestoCar"/>
+    <w:link w:val="TtuloCar"/>
     <w:uiPriority w:val="10"/>
     <w:qFormat/>
     <w:rsid w:val="00104095"/>
@@ -21600,10 +22843,10 @@
       <w:szCs w:val="52"/>
     </w:rPr>
   </w:style>
-  <w:style w:type="character" w:customStyle="1" w:styleId="PuestoCar">
-    <w:name w:val="Puesto Car"/>
+  <w:style w:type="character" w:customStyle="1" w:styleId="TtuloCar">
+    <w:name w:val="Título Car"/>
     <w:basedOn w:val="Fuentedeprrafopredeter"/>
-    <w:link w:val="Puesto"/>
+    <w:link w:val="Ttulo"/>
     <w:uiPriority w:val="10"/>
     <w:rsid w:val="00104095"/>
     <w:rPr>
@@ -21624,7 +22867,6 @@
       <w:spacing w:after="0" w:line="240" w:lineRule="auto"/>
     </w:pPr>
     <w:tblPr>
-      <w:tblInd w:w="0" w:type="dxa"/>
       <w:tblBorders>
         <w:top w:val="single" w:sz="4" w:space="0" w:color="auto"/>
         <w:left w:val="single" w:sz="4" w:space="0" w:color="auto"/>
@@ -21633,12 +22875,6 @@
         <w:insideH w:val="single" w:sz="4" w:space="0" w:color="auto"/>
         <w:insideV w:val="single" w:sz="4" w:space="0" w:color="auto"/>
       </w:tblBorders>
-      <w:tblCellMar>
-        <w:top w:w="0" w:type="dxa"/>
-        <w:left w:w="108" w:type="dxa"/>
-        <w:bottom w:w="0" w:type="dxa"/>
-        <w:right w:w="108" w:type="dxa"/>
-      </w:tblCellMar>
     </w:tblPr>
   </w:style>
   <w:style w:type="table" w:styleId="Cuadrculavistosa-nfasis1">
@@ -21655,16 +22891,9 @@
     <w:tblPr>
       <w:tblStyleRowBandSize w:val="1"/>
       <w:tblStyleColBandSize w:val="1"/>
-      <w:tblInd w:w="0" w:type="dxa"/>
       <w:tblBorders>
         <w:insideH w:val="single" w:sz="4" w:space="0" w:color="FFFFFF" w:themeColor="background1"/>
       </w:tblBorders>
-      <w:tblCellMar>
-        <w:top w:w="0" w:type="dxa"/>
-        <w:left w:w="108" w:type="dxa"/>
-        <w:bottom w:w="0" w:type="dxa"/>
-        <w:right w:w="108" w:type="dxa"/>
-      </w:tblCellMar>
     </w:tblPr>
     <w:tcPr>
       <w:shd w:val="clear" w:color="auto" w:fill="DBE5F1" w:themeFill="accent1" w:themeFillTint="33"/>
@@ -21735,7 +22964,6 @@
     <w:tblPr>
       <w:tblStyleRowBandSize w:val="1"/>
       <w:tblStyleColBandSize w:val="1"/>
-      <w:tblInd w:w="0" w:type="dxa"/>
       <w:tblBorders>
         <w:top w:val="single" w:sz="24" w:space="0" w:color="4BACC6" w:themeColor="accent5"/>
         <w:left w:val="single" w:sz="4" w:space="0" w:color="F79646" w:themeColor="accent6"/>
@@ -21744,12 +22972,6 @@
         <w:insideH w:val="single" w:sz="4" w:space="0" w:color="FFFFFF" w:themeColor="background1"/>
         <w:insideV w:val="single" w:sz="4" w:space="0" w:color="FFFFFF" w:themeColor="background1"/>
       </w:tblBorders>
-      <w:tblCellMar>
-        <w:top w:w="0" w:type="dxa"/>
-        <w:left w:w="108" w:type="dxa"/>
-        <w:bottom w:w="0" w:type="dxa"/>
-        <w:right w:w="108" w:type="dxa"/>
-      </w:tblCellMar>
     </w:tblPr>
     <w:tcPr>
       <w:shd w:val="clear" w:color="auto" w:fill="FEF4EC" w:themeFill="accent6" w:themeFillTint="19"/>
@@ -21857,13 +23079,6 @@
     <w:tblPr>
       <w:tblStyleRowBandSize w:val="1"/>
       <w:tblStyleColBandSize w:val="1"/>
-      <w:tblInd w:w="0" w:type="dxa"/>
-      <w:tblCellMar>
-        <w:top w:w="0" w:type="dxa"/>
-        <w:left w:w="108" w:type="dxa"/>
-        <w:bottom w:w="0" w:type="dxa"/>
-        <w:right w:w="108" w:type="dxa"/>
-      </w:tblCellMar>
     </w:tblPr>
     <w:tcPr>
       <w:shd w:val="clear" w:color="auto" w:fill="F8EDED" w:themeFill="accent2" w:themeFillTint="19"/>
@@ -21940,17 +23155,10 @@
     <w:tblPr>
       <w:tblStyleRowBandSize w:val="1"/>
       <w:tblStyleColBandSize w:val="1"/>
-      <w:tblInd w:w="0" w:type="dxa"/>
       <w:tblBorders>
         <w:top w:val="single" w:sz="18" w:space="0" w:color="auto"/>
         <w:bottom w:val="single" w:sz="18" w:space="0" w:color="auto"/>
       </w:tblBorders>
-      <w:tblCellMar>
-        <w:top w:w="0" w:type="dxa"/>
-        <w:left w:w="108" w:type="dxa"/>
-        <w:bottom w:w="0" w:type="dxa"/>
-        <w:right w:w="108" w:type="dxa"/>
-      </w:tblCellMar>
     </w:tblPr>
     <w:tblStylePr w:type="firstRow">
       <w:pPr>
@@ -22089,17 +23297,10 @@
     <w:tblPr>
       <w:tblStyleRowBandSize w:val="1"/>
       <w:tblStyleColBandSize w:val="1"/>
-      <w:tblInd w:w="0" w:type="dxa"/>
       <w:tblBorders>
         <w:top w:val="single" w:sz="18" w:space="0" w:color="auto"/>
         <w:bottom w:val="single" w:sz="18" w:space="0" w:color="auto"/>
       </w:tblBorders>
-      <w:tblCellMar>
-        <w:top w:w="0" w:type="dxa"/>
-        <w:left w:w="108" w:type="dxa"/>
-        <w:bottom w:w="0" w:type="dxa"/>
-        <w:right w:w="108" w:type="dxa"/>
-      </w:tblCellMar>
     </w:tblPr>
     <w:tblStylePr w:type="firstRow">
       <w:pPr>
@@ -22238,7 +23439,6 @@
     <w:tblPr>
       <w:tblStyleRowBandSize w:val="1"/>
       <w:tblStyleColBandSize w:val="1"/>
-      <w:tblInd w:w="0" w:type="dxa"/>
       <w:tblBorders>
         <w:top w:val="single" w:sz="8" w:space="0" w:color="7BA0CD" w:themeColor="accent1" w:themeTint="BF"/>
         <w:left w:val="single" w:sz="8" w:space="0" w:color="7BA0CD" w:themeColor="accent1" w:themeTint="BF"/>
@@ -22246,12 +23446,6 @@
         <w:right w:val="single" w:sz="8" w:space="0" w:color="7BA0CD" w:themeColor="accent1" w:themeTint="BF"/>
         <w:insideH w:val="single" w:sz="8" w:space="0" w:color="7BA0CD" w:themeColor="accent1" w:themeTint="BF"/>
       </w:tblBorders>
-      <w:tblCellMar>
-        <w:top w:w="0" w:type="dxa"/>
-        <w:left w:w="108" w:type="dxa"/>
-        <w:bottom w:w="0" w:type="dxa"/>
-        <w:right w:w="108" w:type="dxa"/>
-      </w:tblCellMar>
     </w:tblPr>
     <w:tblStylePr w:type="firstRow">
       <w:pPr>
@@ -22357,19 +23551,12 @@
     <w:tblPr>
       <w:tblStyleRowBandSize w:val="1"/>
       <w:tblStyleColBandSize w:val="1"/>
-      <w:tblInd w:w="0" w:type="dxa"/>
       <w:tblBorders>
         <w:top w:val="single" w:sz="8" w:space="0" w:color="4F81BD" w:themeColor="accent1"/>
         <w:left w:val="single" w:sz="8" w:space="0" w:color="4F81BD" w:themeColor="accent1"/>
         <w:bottom w:val="single" w:sz="8" w:space="0" w:color="4F81BD" w:themeColor="accent1"/>
         <w:right w:val="single" w:sz="8" w:space="0" w:color="4F81BD" w:themeColor="accent1"/>
       </w:tblBorders>
-      <w:tblCellMar>
-        <w:top w:w="0" w:type="dxa"/>
-        <w:left w:w="108" w:type="dxa"/>
-        <w:bottom w:w="0" w:type="dxa"/>
-        <w:right w:w="108" w:type="dxa"/>
-      </w:tblCellMar>
     </w:tblPr>
     <w:tblStylePr w:type="firstRow">
       <w:pPr>
@@ -22634,7 +23821,6 @@
     <w:tblPr>
       <w:tblStyleRowBandSize w:val="1"/>
       <w:tblStyleColBandSize w:val="1"/>
-      <w:tblInd w:w="0" w:type="dxa"/>
       <w:tblBorders>
         <w:top w:val="single" w:sz="8" w:space="0" w:color="4F81BD" w:themeColor="accent1"/>
         <w:left w:val="single" w:sz="8" w:space="0" w:color="4F81BD" w:themeColor="accent1"/>
@@ -22643,12 +23829,6 @@
         <w:insideH w:val="single" w:sz="8" w:space="0" w:color="4F81BD" w:themeColor="accent1"/>
         <w:insideV w:val="single" w:sz="8" w:space="0" w:color="4F81BD" w:themeColor="accent1"/>
       </w:tblBorders>
-      <w:tblCellMar>
-        <w:top w:w="0" w:type="dxa"/>
-        <w:left w:w="108" w:type="dxa"/>
-        <w:bottom w:w="0" w:type="dxa"/>
-        <w:right w:w="108" w:type="dxa"/>
-      </w:tblCellMar>
     </w:tblPr>
     <w:tcPr>
       <w:shd w:val="clear" w:color="auto" w:fill="D3DFEE" w:themeFill="accent1" w:themeFillTint="3F"/>
@@ -22755,7 +23935,6 @@
     <w:tblPr>
       <w:tblStyleRowBandSize w:val="1"/>
       <w:tblStyleColBandSize w:val="1"/>
-      <w:tblInd w:w="0" w:type="dxa"/>
       <w:tblBorders>
         <w:top w:val="single" w:sz="8" w:space="0" w:color="4F81BD" w:themeColor="accent1"/>
         <w:left w:val="single" w:sz="8" w:space="0" w:color="4F81BD" w:themeColor="accent1"/>
@@ -22764,12 +23943,6 @@
         <w:insideH w:val="single" w:sz="8" w:space="0" w:color="4F81BD" w:themeColor="accent1"/>
         <w:insideV w:val="single" w:sz="8" w:space="0" w:color="4F81BD" w:themeColor="accent1"/>
       </w:tblBorders>
-      <w:tblCellMar>
-        <w:top w:w="0" w:type="dxa"/>
-        <w:left w:w="108" w:type="dxa"/>
-        <w:bottom w:w="0" w:type="dxa"/>
-        <w:right w:w="108" w:type="dxa"/>
-      </w:tblCellMar>
     </w:tblPr>
     <w:tblStylePr w:type="firstRow">
       <w:pPr>
@@ -22890,7 +24063,7 @@
       <w:lang w:val="en-GB"/>
     </w:rPr>
   </w:style>
-  <w:style w:type="paragraph" w:styleId="TtulodeTDC">
+  <w:style w:type="paragraph" w:styleId="TtuloTDC">
     <w:name w:val="TOC Heading"/>
     <w:basedOn w:val="Ttulo1"/>
     <w:next w:val="Normal"/>
@@ -23297,7 +24470,7 @@
 </file>
 
 <file path=customXml/itemProps1.xml><?xml version="1.0" encoding="utf-8"?>
-<ds:datastoreItem xmlns:ds="http://schemas.openxmlformats.org/officeDocument/2006/customXml" ds:itemID="{82308C47-27FD-4C8C-A74D-D7FAFE4CC6F7}">
+<ds:datastoreItem xmlns:ds="http://schemas.openxmlformats.org/officeDocument/2006/customXml" ds:itemID="{BD6C5911-C246-47CB-8012-0A80222E2072}">
   <ds:schemaRefs>
     <ds:schemaRef ds:uri="http://schemas.openxmlformats.org/officeDocument/2006/bibliography"/>
   </ds:schemaRefs>

</xml_diff>

<commit_message>
Test 1.0 acabado hasta el B completo
</commit_message>
<xml_diff>
--- a/Test de aceptacion/Acceptance test rellenado.docx
+++ b/Test de aceptacion/Acceptance test rellenado.docx
@@ -1588,7 +1588,7 @@
       <w:r>
         <w:rPr>
           <w:noProof/>
-          <w:lang w:val="en-US"/>
+          <w:lang w:val="es-ES" w:eastAsia="es-ES"/>
         </w:rPr>
         <w:drawing>
           <wp:inline distT="0" distB="0" distL="0" distR="0" wp14:anchorId="0A746F60" wp14:editId="2FE162AF">
@@ -1878,7 +1878,7 @@
             <w:r>
               <w:rPr>
                 <w:noProof/>
-                <w:lang w:val="en-US"/>
+                <w:lang w:val="es-ES" w:eastAsia="es-ES"/>
               </w:rPr>
               <w:drawing>
                 <wp:inline distT="0" distB="0" distL="0" distR="0">
@@ -2273,7 +2273,7 @@
             <w:r>
               <w:rPr>
                 <w:noProof/>
-                <w:lang w:val="en-US"/>
+                <w:lang w:val="es-ES" w:eastAsia="es-ES"/>
               </w:rPr>
               <w:drawing>
                 <wp:inline distT="0" distB="0" distL="0" distR="0">
@@ -2648,7 +2648,7 @@
             <w:r>
               <w:rPr>
                 <w:noProof/>
-                <w:lang w:val="en-US"/>
+                <w:lang w:val="es-ES" w:eastAsia="es-ES"/>
               </w:rPr>
               <w:drawing>
                 <wp:inline distT="0" distB="0" distL="0" distR="0">
@@ -2921,7 +2921,7 @@
       <w:r>
         <w:rPr>
           <w:noProof/>
-          <w:lang w:val="en-US"/>
+          <w:lang w:val="es-ES" w:eastAsia="es-ES"/>
         </w:rPr>
         <w:drawing>
           <wp:inline distT="0" distB="0" distL="0" distR="0">
@@ -3465,7 +3465,7 @@
             <w:r>
               <w:rPr>
                 <w:noProof/>
-                <w:lang w:val="en-US"/>
+                <w:lang w:val="es-ES" w:eastAsia="es-ES"/>
               </w:rPr>
               <w:drawing>
                 <wp:inline distT="0" distB="0" distL="0" distR="0">
@@ -3835,7 +3835,7 @@
             <w:r>
               <w:rPr>
                 <w:noProof/>
-                <w:lang w:val="en-US"/>
+                <w:lang w:val="es-ES" w:eastAsia="es-ES"/>
               </w:rPr>
               <w:drawing>
                 <wp:inline distT="0" distB="0" distL="0" distR="0">
@@ -4186,7 +4186,7 @@
             <w:r>
               <w:rPr>
                 <w:noProof/>
-                <w:lang w:val="en-US"/>
+                <w:lang w:val="es-ES" w:eastAsia="es-ES"/>
               </w:rPr>
               <w:drawing>
                 <wp:inline distT="0" distB="0" distL="0" distR="0">
@@ -4776,7 +4776,7 @@
             <w:r>
               <w:rPr>
                 <w:noProof/>
-                <w:lang w:val="en-US"/>
+                <w:lang w:val="es-ES" w:eastAsia="es-ES"/>
               </w:rPr>
               <w:drawing>
                 <wp:inline distT="0" distB="0" distL="0" distR="0">
@@ -5680,7 +5680,7 @@
             <w:r>
               <w:rPr>
                 <w:noProof/>
-                <w:lang w:val="en-US"/>
+                <w:lang w:val="es-ES" w:eastAsia="es-ES"/>
               </w:rPr>
               <w:drawing>
                 <wp:inline distT="0" distB="0" distL="0" distR="0">
@@ -6311,7 +6311,7 @@
             <w:r>
               <w:rPr>
                 <w:noProof/>
-                <w:lang w:val="en-US"/>
+                <w:lang w:val="es-ES" w:eastAsia="es-ES"/>
               </w:rPr>
               <w:drawing>
                 <wp:inline distT="0" distB="0" distL="0" distR="0" wp14:anchorId="56D5CF6D" wp14:editId="63837C6F">
@@ -6976,14 +6976,12 @@
         </w:rPr>
         <w:t xml:space="preserve">”. Una vez </w:t>
       </w:r>
-      <w:proofErr w:type="spellStart"/>
-      <w:r>
-        <w:rPr>
-          <w:lang w:val="es-ES"/>
-        </w:rPr>
-        <w:t>logeado</w:t>
-      </w:r>
-      <w:proofErr w:type="spellEnd"/>
+      <w:r>
+        <w:rPr>
+          <w:lang w:val="es-ES"/>
+        </w:rPr>
+        <w:t>logueado</w:t>
+      </w:r>
       <w:r>
         <w:rPr>
           <w:lang w:val="es-ES"/>
@@ -7050,7 +7048,7 @@
       <w:r>
         <w:rPr>
           <w:noProof/>
-          <w:lang w:val="en-US"/>
+          <w:lang w:val="es-ES" w:eastAsia="es-ES"/>
         </w:rPr>
         <w:drawing>
           <wp:inline distT="0" distB="0" distL="0" distR="0">
@@ -7340,7 +7338,7 @@
             <w:r>
               <w:rPr>
                 <w:noProof/>
-                <w:lang w:val="en-US"/>
+                <w:lang w:val="es-ES" w:eastAsia="es-ES"/>
               </w:rPr>
               <w:drawing>
                 <wp:inline distT="0" distB="0" distL="0" distR="0">
@@ -7690,7 +7688,7 @@
             <w:r>
               <w:rPr>
                 <w:noProof/>
-                <w:lang w:val="en-US"/>
+                <w:lang w:val="es-ES" w:eastAsia="es-ES"/>
               </w:rPr>
               <w:drawing>
                 <wp:inline distT="0" distB="0" distL="0" distR="0">
@@ -8324,7 +8322,7 @@
       <w:r>
         <w:rPr>
           <w:noProof/>
-          <w:lang w:val="en-US"/>
+          <w:lang w:val="es-ES" w:eastAsia="es-ES"/>
         </w:rPr>
         <w:drawing>
           <wp:inline distT="0" distB="0" distL="0" distR="0">
@@ -8654,7 +8652,7 @@
             <w:r>
               <w:rPr>
                 <w:noProof/>
-                <w:lang w:val="en-US"/>
+                <w:lang w:val="es-ES" w:eastAsia="es-ES"/>
               </w:rPr>
               <w:drawing>
                 <wp:inline distT="0" distB="0" distL="0" distR="0">
@@ -9098,7 +9096,7 @@
             <w:r>
               <w:rPr>
                 <w:noProof/>
-                <w:lang w:val="en-US"/>
+                <w:lang w:val="es-ES" w:eastAsia="es-ES"/>
               </w:rPr>
               <w:drawing>
                 <wp:inline distT="0" distB="0" distL="0" distR="0">
@@ -9587,7 +9585,7 @@
             <w:r>
               <w:rPr>
                 <w:noProof/>
-                <w:lang w:val="en-US"/>
+                <w:lang w:val="es-ES" w:eastAsia="es-ES"/>
               </w:rPr>
               <w:drawing>
                 <wp:inline distT="0" distB="0" distL="0" distR="0">
@@ -9998,7 +9996,7 @@
             <w:r>
               <w:rPr>
                 <w:noProof/>
-                <w:lang w:val="en-US"/>
+                <w:lang w:val="es-ES" w:eastAsia="es-ES"/>
               </w:rPr>
               <w:drawing>
                 <wp:inline distT="0" distB="0" distL="0" distR="0" wp14:anchorId="254BE4D3" wp14:editId="6B964692">
@@ -10352,7 +10350,7 @@
             <w:r>
               <w:rPr>
                 <w:noProof/>
-                <w:lang w:val="en-US"/>
+                <w:lang w:val="es-ES" w:eastAsia="es-ES"/>
               </w:rPr>
               <w:drawing>
                 <wp:inline distT="0" distB="0" distL="0" distR="0">
@@ -11304,7 +11302,7 @@
       <w:r>
         <w:rPr>
           <w:noProof/>
-          <w:lang w:val="en-US"/>
+          <w:lang w:val="es-ES" w:eastAsia="es-ES"/>
         </w:rPr>
         <w:drawing>
           <wp:inline distT="0" distB="0" distL="0" distR="0">
@@ -11617,7 +11615,7 @@
             <w:r>
               <w:rPr>
                 <w:noProof/>
-                <w:lang w:val="en-US"/>
+                <w:lang w:val="es-ES" w:eastAsia="es-ES"/>
               </w:rPr>
               <w:drawing>
                 <wp:inline distT="0" distB="0" distL="0" distR="0">
@@ -12016,7 +12014,7 @@
             <w:r>
               <w:rPr>
                 <w:noProof/>
-                <w:lang w:val="en-US"/>
+                <w:lang w:val="es-ES" w:eastAsia="es-ES"/>
               </w:rPr>
               <w:drawing>
                 <wp:inline distT="0" distB="0" distL="0" distR="0">
@@ -13787,7 +13785,7 @@
             <w:r>
               <w:rPr>
                 <w:noProof/>
-                <w:lang w:val="en-US"/>
+                <w:lang w:val="es-ES" w:eastAsia="es-ES"/>
               </w:rPr>
               <w:drawing>
                 <wp:inline distT="0" distB="0" distL="0" distR="0">
@@ -14153,7 +14151,7 @@
             <w:r>
               <w:rPr>
                 <w:noProof/>
-                <w:lang w:val="en-US"/>
+                <w:lang w:val="es-ES" w:eastAsia="es-ES"/>
               </w:rPr>
               <w:drawing>
                 <wp:inline distT="0" distB="0" distL="0" distR="0">
@@ -14523,33 +14521,45 @@
         </w:rPr>
         <w:t xml:space="preserve">Para acceder a este servicio es necesario estar </w:t>
       </w:r>
+      <w:r>
+        <w:rPr>
+          <w:lang w:val="es-ES"/>
+        </w:rPr>
+        <w:t>logueado</w:t>
+      </w:r>
+      <w:r>
+        <w:rPr>
+          <w:lang w:val="es-ES"/>
+        </w:rPr>
+        <w:t xml:space="preserve"> en el sistema como administrador con los credenciales </w:t>
+      </w:r>
       <w:proofErr w:type="spellStart"/>
       <w:r>
         <w:rPr>
           <w:lang w:val="es-ES"/>
         </w:rPr>
-        <w:t>logeado</w:t>
+        <w:t>username</w:t>
       </w:r>
       <w:proofErr w:type="spellEnd"/>
       <w:r>
         <w:rPr>
           <w:lang w:val="es-ES"/>
         </w:rPr>
-        <w:t xml:space="preserve"> en el sistema como administrador con los credenciales </w:t>
+        <w:t>: “</w:t>
       </w:r>
       <w:proofErr w:type="spellStart"/>
       <w:r>
         <w:rPr>
           <w:lang w:val="es-ES"/>
         </w:rPr>
-        <w:t>username</w:t>
+        <w:t>admin</w:t>
       </w:r>
       <w:proofErr w:type="spellEnd"/>
       <w:r>
         <w:rPr>
           <w:lang w:val="es-ES"/>
         </w:rPr>
-        <w:t>: “</w:t>
+        <w:t>” y contraseña: “</w:t>
       </w:r>
       <w:proofErr w:type="spellStart"/>
       <w:r>
@@ -14563,126 +14573,112 @@
         <w:rPr>
           <w:lang w:val="es-ES"/>
         </w:rPr>
-        <w:t>” y contraseña: “</w:t>
+        <w:t xml:space="preserve">”. Una vez </w:t>
+      </w:r>
+      <w:r>
+        <w:rPr>
+          <w:lang w:val="es-ES"/>
+        </w:rPr>
+        <w:t>logueado</w:t>
+      </w:r>
+      <w:r>
+        <w:rPr>
+          <w:lang w:val="es-ES"/>
+        </w:rPr>
+        <w:t xml:space="preserve"> bastaría con listar los </w:t>
       </w:r>
       <w:proofErr w:type="spellStart"/>
       <w:r>
         <w:rPr>
           <w:lang w:val="es-ES"/>
         </w:rPr>
-        <w:t>admin</w:t>
+        <w:t>chgorbis</w:t>
       </w:r>
       <w:proofErr w:type="spellEnd"/>
       <w:r>
         <w:rPr>
           <w:lang w:val="es-ES"/>
         </w:rPr>
-        <w:t xml:space="preserve">”. Una vez </w:t>
+        <w:t xml:space="preserve"> registrados en el sistema. En esta vista se muestran todos los </w:t>
       </w:r>
       <w:proofErr w:type="spellStart"/>
       <w:r>
         <w:rPr>
           <w:lang w:val="es-ES"/>
         </w:rPr>
-        <w:t>logeado</w:t>
+        <w:t>chorbies</w:t>
       </w:r>
       <w:proofErr w:type="spellEnd"/>
       <w:r>
         <w:rPr>
           <w:lang w:val="es-ES"/>
         </w:rPr>
-        <w:t xml:space="preserve"> bastaría con listar los </w:t>
+        <w:t xml:space="preserve"> registrados en el sistema y se indica en la columna </w:t>
       </w:r>
       <w:proofErr w:type="spellStart"/>
       <w:r>
         <w:rPr>
           <w:lang w:val="es-ES"/>
         </w:rPr>
-        <w:t>chgorbis</w:t>
+        <w:t>banned</w:t>
       </w:r>
       <w:proofErr w:type="spellEnd"/>
       <w:r>
         <w:rPr>
           <w:lang w:val="es-ES"/>
         </w:rPr>
-        <w:t xml:space="preserve"> registrados en el sistema. En esta vista se muestran todos los </w:t>
+        <w:t xml:space="preserve"> </w:t>
+      </w:r>
+      <w:r>
+        <w:rPr>
+          <w:lang w:val="es-ES"/>
+        </w:rPr>
+        <w:t xml:space="preserve">si dicho usuarios esta baneado y hay  un enlace que nos permite hacer </w:t>
       </w:r>
       <w:proofErr w:type="spellStart"/>
       <w:r>
         <w:rPr>
           <w:lang w:val="es-ES"/>
         </w:rPr>
-        <w:t>chorbies</w:t>
+        <w:t>ban</w:t>
       </w:r>
       <w:proofErr w:type="spellEnd"/>
       <w:r>
         <w:rPr>
           <w:lang w:val="es-ES"/>
         </w:rPr>
-        <w:t xml:space="preserve"> registrados en el sistema y se indica en la columna </w:t>
+        <w:t xml:space="preserve"> o </w:t>
       </w:r>
       <w:proofErr w:type="spellStart"/>
       <w:r>
         <w:rPr>
           <w:lang w:val="es-ES"/>
         </w:rPr>
-        <w:t>banned</w:t>
+        <w:t>unban</w:t>
       </w:r>
       <w:proofErr w:type="spellEnd"/>
       <w:r>
         <w:rPr>
           <w:lang w:val="es-ES"/>
         </w:rPr>
-        <w:t xml:space="preserve"> </w:t>
-      </w:r>
-      <w:r>
-        <w:rPr>
-          <w:lang w:val="es-ES"/>
-        </w:rPr>
-        <w:t xml:space="preserve">si dicho usuarios esta baneado y hay  un enlace que nos permite hacer </w:t>
+        <w:t xml:space="preserve"> a un </w:t>
       </w:r>
       <w:proofErr w:type="spellStart"/>
       <w:r>
         <w:rPr>
           <w:lang w:val="es-ES"/>
         </w:rPr>
-        <w:t>ban</w:t>
+        <w:t>chorbi</w:t>
       </w:r>
       <w:proofErr w:type="spellEnd"/>
       <w:r>
         <w:rPr>
           <w:lang w:val="es-ES"/>
         </w:rPr>
-        <w:t xml:space="preserve"> o </w:t>
-      </w:r>
-      <w:proofErr w:type="spellStart"/>
-      <w:r>
-        <w:rPr>
-          <w:lang w:val="es-ES"/>
-        </w:rPr>
-        <w:t>unban</w:t>
-      </w:r>
-      <w:proofErr w:type="spellEnd"/>
-      <w:r>
-        <w:rPr>
-          <w:lang w:val="es-ES"/>
-        </w:rPr>
-        <w:t xml:space="preserve"> a un </w:t>
-      </w:r>
-      <w:proofErr w:type="spellStart"/>
-      <w:r>
-        <w:rPr>
-          <w:lang w:val="es-ES"/>
-        </w:rPr>
-        <w:t>chorbi</w:t>
-      </w:r>
-      <w:proofErr w:type="spellEnd"/>
-      <w:r>
-        <w:rPr>
-          <w:lang w:val="es-ES"/>
-        </w:rPr>
         <w:t>.</w:t>
       </w:r>
+      <w:bookmarkStart w:id="8" w:name="_GoBack"/>
+      <w:bookmarkEnd w:id="8"/>
     </w:p>
     <w:p>
       <w:pPr>
@@ -14695,7 +14691,7 @@
       <w:r>
         <w:rPr>
           <w:noProof/>
-          <w:lang w:val="en-US"/>
+          <w:lang w:val="es-ES" w:eastAsia="es-ES"/>
         </w:rPr>
         <w:drawing>
           <wp:inline distT="0" distB="0" distL="0" distR="0">
@@ -15012,7 +15008,7 @@
             <w:r>
               <w:rPr>
                 <w:noProof/>
-                <w:lang w:val="en-US"/>
+                <w:lang w:val="es-ES" w:eastAsia="es-ES"/>
               </w:rPr>
               <w:drawing>
                 <wp:inline distT="0" distB="0" distL="0" distR="0">
@@ -15457,7 +15453,7 @@
             <w:r>
               <w:rPr>
                 <w:noProof/>
-                <w:lang w:val="en-US"/>
+                <w:lang w:val="es-ES" w:eastAsia="es-ES"/>
               </w:rPr>
               <w:drawing>
                 <wp:inline distT="0" distB="0" distL="0" distR="0" wp14:anchorId="15EC3FE9" wp14:editId="235C77D5">
@@ -15530,7 +15526,7 @@
             <w:r>
               <w:rPr>
                 <w:noProof/>
-                <w:lang w:val="en-US"/>
+                <w:lang w:val="es-ES" w:eastAsia="es-ES"/>
               </w:rPr>
               <w:drawing>
                 <wp:inline distT="0" distB="0" distL="0" distR="0">
@@ -15696,7 +15692,7 @@
           <w:lang w:val="en-US"/>
         </w:rPr>
       </w:pPr>
-      <w:bookmarkStart w:id="8" w:name="_Toc481397265"/>
+      <w:bookmarkStart w:id="9" w:name="_Toc481397265"/>
       <w:r>
         <w:rPr>
           <w:lang w:val="en-US"/>
@@ -15757,7 +15753,7 @@
         </w:rPr>
         <w:t>mostrados</w:t>
       </w:r>
-      <w:bookmarkEnd w:id="8"/>
+      <w:bookmarkEnd w:id="9"/>
       <w:proofErr w:type="spellEnd"/>
       <w:r>
         <w:rPr>
@@ -15927,7 +15923,7 @@
       <w:r>
         <w:rPr>
           <w:noProof/>
-          <w:lang w:val="en-US"/>
+          <w:lang w:val="es-ES" w:eastAsia="es-ES"/>
         </w:rPr>
         <w:drawing>
           <wp:inline distT="0" distB="0" distL="0" distR="0">
@@ -16117,7 +16113,7 @@
             <w:r>
               <w:rPr>
                 <w:noProof/>
-                <w:lang w:val="en-US"/>
+                <w:lang w:val="es-ES" w:eastAsia="es-ES"/>
               </w:rPr>
               <w:drawing>
                 <wp:inline distT="0" distB="0" distL="0" distR="0">
@@ -16229,7 +16225,7 @@
             <w:r>
               <w:rPr>
                 <w:noProof/>
-                <w:lang w:val="en-US"/>
+                <w:lang w:val="es-ES" w:eastAsia="es-ES"/>
               </w:rPr>
               <w:drawing>
                 <wp:inline distT="0" distB="0" distL="0" distR="0">
@@ -16628,7 +16624,7 @@
             <w:r>
               <w:rPr>
                 <w:noProof/>
-                <w:lang w:val="en-US"/>
+                <w:lang w:val="es-ES" w:eastAsia="es-ES"/>
               </w:rPr>
               <w:drawing>
                 <wp:inline distT="0" distB="0" distL="0" distR="0">
@@ -16962,7 +16958,7 @@
             <w:r>
               <w:rPr>
                 <w:noProof/>
-                <w:lang w:val="en-US"/>
+                <w:lang w:val="es-ES" w:eastAsia="es-ES"/>
               </w:rPr>
               <w:drawing>
                 <wp:inline distT="0" distB="0" distL="0" distR="0">
@@ -17298,7 +17294,7 @@
             <w:r>
               <w:rPr>
                 <w:noProof/>
-                <w:lang w:val="en-US"/>
+                <w:lang w:val="es-ES" w:eastAsia="es-ES"/>
               </w:rPr>
               <w:drawing>
                 <wp:inline distT="0" distB="0" distL="0" distR="0">
@@ -17611,7 +17607,7 @@
             <w:r>
               <w:rPr>
                 <w:noProof/>
-                <w:lang w:val="en-US"/>
+                <w:lang w:val="es-ES" w:eastAsia="es-ES"/>
               </w:rPr>
               <w:drawing>
                 <wp:inline distT="0" distB="0" distL="0" distR="0">
@@ -17884,7 +17880,7 @@
             <w:r>
               <w:rPr>
                 <w:noProof/>
-                <w:lang w:val="en-US"/>
+                <w:lang w:val="es-ES" w:eastAsia="es-ES"/>
               </w:rPr>
               <w:drawing>
                 <wp:inline distT="0" distB="0" distL="0" distR="0">
@@ -17996,7 +17992,7 @@
             <w:r>
               <w:rPr>
                 <w:noProof/>
-                <w:lang w:val="en-US"/>
+                <w:lang w:val="es-ES" w:eastAsia="es-ES"/>
               </w:rPr>
               <w:drawing>
                 <wp:inline distT="0" distB="0" distL="0" distR="0">
@@ -18401,7 +18397,7 @@
           <w:lang w:val="en-US"/>
         </w:rPr>
       </w:pPr>
-      <w:bookmarkStart w:id="9" w:name="_Toc481397266"/>
+      <w:bookmarkStart w:id="10" w:name="_Toc481397266"/>
       <w:r>
         <w:rPr>
           <w:lang w:val="en-US"/>
@@ -18409,7 +18405,7 @@
         <w:lastRenderedPageBreak/>
         <w:t>Use case 8 – Dashboard</w:t>
       </w:r>
-      <w:bookmarkEnd w:id="9"/>
+      <w:bookmarkEnd w:id="10"/>
     </w:p>
     <w:p>
       <w:pPr>
@@ -18506,51 +18502,77 @@
         </w:rPr>
         <w:t xml:space="preserve">Para acceder es necesario estar </w:t>
       </w:r>
+      <w:r>
+        <w:rPr>
+          <w:lang w:val="es-ES"/>
+        </w:rPr>
+        <w:t>logueado</w:t>
+      </w:r>
+      <w:r>
+        <w:rPr>
+          <w:lang w:val="es-ES"/>
+        </w:rPr>
+        <w:t xml:space="preserve"> en el sistema como administr</w:t>
+      </w:r>
+      <w:r>
+        <w:rPr>
+          <w:lang w:val="es-ES"/>
+        </w:rPr>
+        <w:t>a</w:t>
+      </w:r>
+      <w:r>
+        <w:rPr>
+          <w:lang w:val="es-ES"/>
+        </w:rPr>
+        <w:t xml:space="preserve">dor con las siguientes credenciales </w:t>
+      </w:r>
       <w:proofErr w:type="spellStart"/>
       <w:r>
         <w:rPr>
           <w:lang w:val="es-ES"/>
         </w:rPr>
-        <w:t>logeado</w:t>
+        <w:t>username</w:t>
       </w:r>
       <w:proofErr w:type="spellEnd"/>
       <w:r>
         <w:rPr>
           <w:lang w:val="es-ES"/>
         </w:rPr>
-        <w:t xml:space="preserve"> en el sistema como administr</w:t>
-      </w:r>
-      <w:r>
-        <w:rPr>
-          <w:lang w:val="es-ES"/>
-        </w:rPr>
-        <w:t>a</w:t>
-      </w:r>
-      <w:r>
-        <w:rPr>
-          <w:lang w:val="es-ES"/>
-        </w:rPr>
-        <w:t xml:space="preserve">dor con las siguientes credenciales </w:t>
+        <w:t>:”</w:t>
       </w:r>
       <w:proofErr w:type="spellStart"/>
       <w:r>
         <w:rPr>
           <w:lang w:val="es-ES"/>
         </w:rPr>
-        <w:t>username</w:t>
+        <w:t>admin</w:t>
       </w:r>
       <w:proofErr w:type="spellEnd"/>
       <w:r>
         <w:rPr>
           <w:lang w:val="es-ES"/>
         </w:rPr>
-        <w:t>:”</w:t>
+        <w:t xml:space="preserve">”, </w:t>
       </w:r>
       <w:proofErr w:type="spellStart"/>
       <w:r>
         <w:rPr>
           <w:lang w:val="es-ES"/>
         </w:rPr>
+        <w:t>password</w:t>
+      </w:r>
+      <w:proofErr w:type="spellEnd"/>
+      <w:r>
+        <w:rPr>
+          <w:lang w:val="es-ES"/>
+        </w:rPr>
+        <w:t>: “</w:t>
+      </w:r>
+      <w:proofErr w:type="spellStart"/>
+      <w:r>
+        <w:rPr>
+          <w:lang w:val="es-ES"/>
+        </w:rPr>
         <w:t>admin</w:t>
       </w:r>
       <w:proofErr w:type="spellEnd"/>
@@ -18558,34 +18580,6 @@
         <w:rPr>
           <w:lang w:val="es-ES"/>
         </w:rPr>
-        <w:t xml:space="preserve">”, </w:t>
-      </w:r>
-      <w:proofErr w:type="spellStart"/>
-      <w:r>
-        <w:rPr>
-          <w:lang w:val="es-ES"/>
-        </w:rPr>
-        <w:t>password</w:t>
-      </w:r>
-      <w:proofErr w:type="spellEnd"/>
-      <w:r>
-        <w:rPr>
-          <w:lang w:val="es-ES"/>
-        </w:rPr>
-        <w:t>: “</w:t>
-      </w:r>
-      <w:proofErr w:type="spellStart"/>
-      <w:r>
-        <w:rPr>
-          <w:lang w:val="es-ES"/>
-        </w:rPr>
-        <w:t>admin</w:t>
-      </w:r>
-      <w:proofErr w:type="spellEnd"/>
-      <w:r>
-        <w:rPr>
-          <w:lang w:val="es-ES"/>
-        </w:rPr>
         <w:t>”.</w:t>
       </w:r>
       <w:r>
@@ -18594,14 +18588,12 @@
         </w:rPr>
         <w:t xml:space="preserve"> Una vez </w:t>
       </w:r>
-      <w:proofErr w:type="spellStart"/>
-      <w:r>
-        <w:rPr>
-          <w:lang w:val="es-ES"/>
-        </w:rPr>
-        <w:t>logeado</w:t>
-      </w:r>
-      <w:proofErr w:type="spellEnd"/>
+      <w:r>
+        <w:rPr>
+          <w:lang w:val="es-ES"/>
+        </w:rPr>
+        <w:t>logueado</w:t>
+      </w:r>
       <w:r>
         <w:rPr>
           <w:lang w:val="es-ES"/>
@@ -18634,7 +18626,7 @@
       <w:r>
         <w:rPr>
           <w:noProof/>
-          <w:lang w:val="en-US"/>
+          <w:lang w:val="es-ES" w:eastAsia="es-ES"/>
         </w:rPr>
         <w:drawing>
           <wp:inline distT="0" distB="0" distL="0" distR="0">
@@ -18888,7 +18880,7 @@
             <w:r>
               <w:rPr>
                 <w:noProof/>
-                <w:lang w:val="en-US"/>
+                <w:lang w:val="es-ES" w:eastAsia="es-ES"/>
               </w:rPr>
               <w:drawing>
                 <wp:inline distT="0" distB="0" distL="0" distR="0">
@@ -19061,7 +19053,7 @@
           <w:lang w:val="es-ES"/>
         </w:rPr>
       </w:pPr>
-      <w:bookmarkStart w:id="10" w:name="_Toc481397267"/>
+      <w:bookmarkStart w:id="11" w:name="_Toc481397267"/>
       <w:r>
         <w:rPr>
           <w:lang w:val="es-ES"/>
@@ -19069,7 +19061,7 @@
         <w:lastRenderedPageBreak/>
         <w:t>Use case 9 – Cambiar el tiempo de cache.</w:t>
       </w:r>
-      <w:bookmarkEnd w:id="10"/>
+      <w:bookmarkEnd w:id="11"/>
     </w:p>
     <w:p>
       <w:pPr>
@@ -19224,53 +19216,79 @@
         </w:rPr>
         <w:t xml:space="preserve">Para acceder es necesario estar </w:t>
       </w:r>
+      <w:r>
+        <w:rPr>
+          <w:lang w:val="es-ES"/>
+        </w:rPr>
+        <w:t>logueado</w:t>
+      </w:r>
+      <w:r>
+        <w:rPr>
+          <w:lang w:val="es-ES"/>
+        </w:rPr>
+        <w:t xml:space="preserve"> en el sistema como </w:t>
+      </w:r>
       <w:proofErr w:type="spellStart"/>
       <w:r>
         <w:rPr>
           <w:lang w:val="es-ES"/>
         </w:rPr>
-        <w:t>logeado</w:t>
+        <w:t>administrdor</w:t>
       </w:r>
       <w:proofErr w:type="spellEnd"/>
       <w:r>
         <w:rPr>
           <w:lang w:val="es-ES"/>
         </w:rPr>
-        <w:t xml:space="preserve"> en el sistema como </w:t>
+        <w:t xml:space="preserve"> con las siguientes credenciales </w:t>
       </w:r>
       <w:proofErr w:type="spellStart"/>
       <w:r>
         <w:rPr>
           <w:lang w:val="es-ES"/>
         </w:rPr>
-        <w:t>administrdor</w:t>
+        <w:t>username</w:t>
       </w:r>
       <w:proofErr w:type="spellEnd"/>
       <w:r>
         <w:rPr>
           <w:lang w:val="es-ES"/>
         </w:rPr>
-        <w:t xml:space="preserve"> con las siguientes credenciales </w:t>
+        <w:t>:”</w:t>
       </w:r>
       <w:proofErr w:type="spellStart"/>
       <w:r>
         <w:rPr>
           <w:lang w:val="es-ES"/>
         </w:rPr>
-        <w:t>username</w:t>
+        <w:t>admin</w:t>
       </w:r>
       <w:proofErr w:type="spellEnd"/>
       <w:r>
         <w:rPr>
           <w:lang w:val="es-ES"/>
         </w:rPr>
-        <w:t>:”</w:t>
+        <w:t xml:space="preserve">”, </w:t>
       </w:r>
       <w:proofErr w:type="spellStart"/>
       <w:r>
         <w:rPr>
           <w:lang w:val="es-ES"/>
         </w:rPr>
+        <w:t>password</w:t>
+      </w:r>
+      <w:proofErr w:type="spellEnd"/>
+      <w:r>
+        <w:rPr>
+          <w:lang w:val="es-ES"/>
+        </w:rPr>
+        <w:t>: “</w:t>
+      </w:r>
+      <w:proofErr w:type="spellStart"/>
+      <w:r>
+        <w:rPr>
+          <w:lang w:val="es-ES"/>
+        </w:rPr>
         <w:t>admin</w:t>
       </w:r>
       <w:proofErr w:type="spellEnd"/>
@@ -19278,44 +19296,14 @@
         <w:rPr>
           <w:lang w:val="es-ES"/>
         </w:rPr>
-        <w:t xml:space="preserve">”, </w:t>
-      </w:r>
-      <w:proofErr w:type="spellStart"/>
-      <w:r>
-        <w:rPr>
-          <w:lang w:val="es-ES"/>
-        </w:rPr>
-        <w:t>password</w:t>
-      </w:r>
-      <w:proofErr w:type="spellEnd"/>
-      <w:r>
-        <w:rPr>
-          <w:lang w:val="es-ES"/>
-        </w:rPr>
-        <w:t>: “</w:t>
-      </w:r>
-      <w:proofErr w:type="spellStart"/>
-      <w:r>
-        <w:rPr>
-          <w:lang w:val="es-ES"/>
-        </w:rPr>
-        <w:t>admin</w:t>
-      </w:r>
-      <w:proofErr w:type="spellEnd"/>
-      <w:r>
-        <w:rPr>
-          <w:lang w:val="es-ES"/>
-        </w:rPr>
         <w:t xml:space="preserve">”. Una vez </w:t>
       </w:r>
-      <w:proofErr w:type="spellStart"/>
-      <w:r>
-        <w:rPr>
-          <w:lang w:val="es-ES"/>
-        </w:rPr>
-        <w:t>logeado</w:t>
-      </w:r>
-      <w:proofErr w:type="spellEnd"/>
+      <w:r>
+        <w:rPr>
+          <w:lang w:val="es-ES"/>
+        </w:rPr>
+        <w:t>logueado</w:t>
+      </w:r>
       <w:r>
         <w:rPr>
           <w:lang w:val="es-ES"/>
@@ -19347,7 +19335,7 @@
       <w:r>
         <w:rPr>
           <w:noProof/>
-          <w:lang w:val="en-US"/>
+          <w:lang w:val="es-ES" w:eastAsia="es-ES"/>
         </w:rPr>
         <w:drawing>
           <wp:inline distT="0" distB="0" distL="0" distR="0">
@@ -19586,7 +19574,7 @@
             <w:r>
               <w:rPr>
                 <w:noProof/>
-                <w:lang w:val="en-US"/>
+                <w:lang w:val="es-ES" w:eastAsia="es-ES"/>
               </w:rPr>
               <w:drawing>
                 <wp:inline distT="0" distB="0" distL="0" distR="0">
@@ -20289,7 +20277,7 @@
             <w:r>
               <w:rPr>
                 <w:noProof/>
-                <w:lang w:val="en-US"/>
+                <w:lang w:val="es-ES" w:eastAsia="es-ES"/>
               </w:rPr>
               <w:drawing>
                 <wp:inline distT="0" distB="0" distL="0" distR="0">
@@ -20596,14 +20584,14 @@
         <w:rPr>
           <w:lang w:val="es-ES"/>
         </w:rPr>
-        <w:t xml:space="preserve">Un usuario registrado como </w:t>
+        <w:t xml:space="preserve">Un usuario </w:t>
       </w:r>
       <w:proofErr w:type="spellStart"/>
       <w:r>
         <w:rPr>
           <w:lang w:val="es-ES"/>
         </w:rPr>
-        <w:t>chorbi</w:t>
+        <w:t>atuenticado</w:t>
       </w:r>
       <w:proofErr w:type="spellEnd"/>
       <w:r>
@@ -20638,13 +20626,13 @@
         <w:rPr>
           <w:lang w:val="es-ES"/>
         </w:rPr>
-        <w:t xml:space="preserve"> que le han dado me gusta a cada usuario.</w:t>
-      </w:r>
-      <w:r>
-        <w:rPr>
-          <w:lang w:val="es-ES"/>
-        </w:rPr>
-        <w:t>.</w:t>
+        <w:t xml:space="preserve"> que le ha</w:t>
+      </w:r>
+      <w:r>
+        <w:rPr>
+          <w:lang w:val="es-ES"/>
+        </w:rPr>
+        <w:t>n dado me gusta a cada usuario.</w:t>
       </w:r>
     </w:p>
     <w:p>
@@ -20675,39 +20663,69 @@
         </w:rPr>
         <w:t xml:space="preserve">Para acceder es necesario estar </w:t>
       </w:r>
+      <w:r>
+        <w:rPr>
+          <w:lang w:val="es-ES"/>
+        </w:rPr>
+        <w:t>logueado</w:t>
+      </w:r>
+      <w:r>
+        <w:rPr>
+          <w:lang w:val="es-ES"/>
+        </w:rPr>
+        <w:t xml:space="preserve"> en el sistema como </w:t>
+      </w:r>
       <w:proofErr w:type="spellStart"/>
       <w:r>
         <w:rPr>
           <w:lang w:val="es-ES"/>
         </w:rPr>
-        <w:t>logeado</w:t>
+        <w:t>chorbie</w:t>
       </w:r>
       <w:proofErr w:type="spellEnd"/>
       <w:r>
         <w:rPr>
           <w:lang w:val="es-ES"/>
         </w:rPr>
-        <w:t xml:space="preserve"> en el sistema como </w:t>
+        <w:t xml:space="preserve"> con las siguientes credenciales username:”chorbi1”, </w:t>
       </w:r>
       <w:proofErr w:type="spellStart"/>
       <w:r>
         <w:rPr>
           <w:lang w:val="es-ES"/>
         </w:rPr>
-        <w:t>chorbie</w:t>
+        <w:t>password</w:t>
       </w:r>
       <w:proofErr w:type="spellEnd"/>
       <w:r>
         <w:rPr>
           <w:lang w:val="es-ES"/>
         </w:rPr>
-        <w:t xml:space="preserve"> con las siguientes credenciales username:”</w:t>
-      </w:r>
-      <w:r>
-        <w:rPr>
-          <w:lang w:val="es-ES"/>
-        </w:rPr>
-        <w:t>chorbi1</w:t>
+        <w:t>: “chorbi1”</w:t>
+      </w:r>
+      <w:r>
+        <w:rPr>
+          <w:lang w:val="es-ES"/>
+        </w:rPr>
+        <w:t xml:space="preserve"> |</w:t>
+      </w:r>
+      <w:r>
+        <w:rPr>
+          <w:lang w:val="es-ES"/>
+        </w:rPr>
+        <w:t xml:space="preserve"> </w:t>
+      </w:r>
+      <w:r>
+        <w:rPr>
+          <w:lang w:val="es-ES"/>
+        </w:rPr>
+        <w:t>username:”</w:t>
+      </w:r>
+      <w:r>
+        <w:rPr>
+          <w:lang w:val="es-ES"/>
+        </w:rPr>
+        <w:t>manager1</w:t>
       </w:r>
       <w:r>
         <w:rPr>
@@ -20733,27 +20751,37 @@
         <w:rPr>
           <w:lang w:val="es-ES"/>
         </w:rPr>
-        <w:t>chorbi1</w:t>
-      </w:r>
-      <w:r>
-        <w:rPr>
-          <w:lang w:val="es-ES"/>
-        </w:rPr>
-        <w:t xml:space="preserve">”. Una vez </w:t>
-      </w:r>
-      <w:proofErr w:type="spellStart"/>
-      <w:r>
-        <w:rPr>
-          <w:lang w:val="es-ES"/>
-        </w:rPr>
-        <w:t>logeado</w:t>
-      </w:r>
-      <w:proofErr w:type="spellEnd"/>
-      <w:r>
-        <w:rPr>
-          <w:lang w:val="es-ES"/>
-        </w:rPr>
-        <w:t xml:space="preserve"> seleccionar en la barra de menú la opción </w:t>
+        <w:t>manager1</w:t>
+      </w:r>
+      <w:r>
+        <w:rPr>
+          <w:lang w:val="es-ES"/>
+        </w:rPr>
+        <w:t xml:space="preserve">” </w:t>
+      </w:r>
+      <w:r>
+        <w:rPr>
+          <w:lang w:val="es-ES"/>
+        </w:rPr>
+        <w:t xml:space="preserve"> </w:t>
+      </w:r>
+      <w:r>
+        <w:rPr>
+          <w:lang w:val="es-ES"/>
+        </w:rPr>
+        <w:t>. Una vez log</w:t>
+      </w:r>
+      <w:r>
+        <w:rPr>
+          <w:lang w:val="es-ES"/>
+        </w:rPr>
+        <w:t>u</w:t>
+      </w:r>
+      <w:r>
+        <w:rPr>
+          <w:lang w:val="es-ES"/>
+        </w:rPr>
+        <w:t xml:space="preserve">eado seleccionar en la barra de menú la opción </w:t>
       </w:r>
       <w:r>
         <w:rPr>
@@ -20805,7 +20833,7 @@
       <w:r>
         <w:rPr>
           <w:noProof/>
-          <w:lang w:val="en-US"/>
+          <w:lang w:val="es-ES" w:eastAsia="es-ES"/>
         </w:rPr>
         <w:drawing>
           <wp:inline distT="0" distB="0" distL="0" distR="0" wp14:anchorId="077A3331" wp14:editId="38AADD54">
@@ -20846,6 +20874,13 @@
     </w:p>
     <w:p>
       <w:pPr>
+        <w:rPr>
+          <w:lang w:val="es-ES"/>
+        </w:rPr>
+      </w:pPr>
+    </w:p>
+    <w:p>
+      <w:pPr>
         <w:pStyle w:val="Subttulo"/>
         <w:rPr>
           <w:lang w:val="es-ES"/>
@@ -20896,19 +20931,7 @@
               <w:rPr>
                 <w:rStyle w:val="Textoennegrita"/>
               </w:rPr>
-              <w:t xml:space="preserve">Test </w:t>
-            </w:r>
-            <w:r>
-              <w:rPr>
-                <w:rStyle w:val="Textoennegrita"/>
-              </w:rPr>
-              <w:t>10</w:t>
-            </w:r>
-            <w:r>
-              <w:rPr>
-                <w:rStyle w:val="Textoennegrita"/>
-              </w:rPr>
-              <w:t>.1</w:t>
+              <w:t>Test 10.1</w:t>
             </w:r>
             <w:r>
               <w:rPr>
@@ -20983,13 +21006,7 @@
               <w:rPr>
                 <w:lang w:val="es-ES"/>
               </w:rPr>
-              <w:t xml:space="preserve"> que </w:t>
-            </w:r>
-            <w:r>
-              <w:rPr>
-                <w:lang w:val="es-ES"/>
-              </w:rPr>
-              <w:t xml:space="preserve">han dado me gusta a un determinado </w:t>
+              <w:t xml:space="preserve"> que han dado me gusta a un determinado </w:t>
             </w:r>
             <w:proofErr w:type="spellStart"/>
             <w:r>
@@ -21106,7 +21123,7 @@
             <w:r>
               <w:rPr>
                 <w:noProof/>
-                <w:lang w:val="en-US"/>
+                <w:lang w:val="es-ES" w:eastAsia="es-ES"/>
               </w:rPr>
               <w:drawing>
                 <wp:inline distT="0" distB="0" distL="0" distR="0" wp14:anchorId="1F956B53" wp14:editId="18EFC647">
@@ -21171,6 +21188,7 @@
               <w:rPr>
                 <w:rStyle w:val="Textoennegrita"/>
               </w:rPr>
+              <w:lastRenderedPageBreak/>
               <w:t>Outcome</w:t>
             </w:r>
           </w:p>
@@ -21266,14 +21284,7 @@
               <w:rPr>
                 <w:rStyle w:val="Textoennegrita"/>
               </w:rPr>
-              <w:lastRenderedPageBreak/>
-              <w:t>Test 10</w:t>
-            </w:r>
-            <w:r>
-              <w:rPr>
-                <w:rStyle w:val="Textoennegrita"/>
-              </w:rPr>
-              <w:t>.2</w:t>
+              <w:t>Test 10.2</w:t>
             </w:r>
             <w:r>
               <w:rPr>
@@ -21423,7 +21434,7 @@
             <w:r>
               <w:rPr>
                 <w:noProof/>
-                <w:lang w:val="en-US"/>
+                <w:lang w:val="es-ES" w:eastAsia="es-ES"/>
               </w:rPr>
               <w:drawing>
                 <wp:inline distT="0" distB="0" distL="0" distR="0" wp14:anchorId="65400423" wp14:editId="63EB9D1C">
@@ -21618,8 +21629,6 @@
               </w:rPr>
               <w:t>10</w:t>
             </w:r>
-            <w:bookmarkStart w:id="11" w:name="_GoBack"/>
-            <w:bookmarkEnd w:id="11"/>
             <w:r>
               <w:rPr>
                 <w:rStyle w:val="Textoennegrita"/>
@@ -21891,74 +21900,2226 @@
           <w:lang w:val="es-ES"/>
         </w:rPr>
       </w:pPr>
+      <w:r>
+        <w:rPr>
+          <w:lang w:val="es-ES"/>
+        </w:rPr>
+        <w:br w:type="page"/>
+      </w:r>
     </w:p>
     <w:p>
       <w:pPr>
         <w:pStyle w:val="Ttulo1"/>
         <w:rPr>
-          <w:lang w:val="en-US"/>
+          <w:lang w:val="es-ES"/>
         </w:rPr>
       </w:pPr>
-      <w:bookmarkStart w:id="12" w:name="_Toc481397268"/>
-      <w:r>
-        <w:rPr>
-          <w:lang w:val="en-US"/>
-        </w:rPr>
-        <w:t xml:space="preserve">Additional </w:t>
-      </w:r>
-      <w:r>
-        <w:rPr>
-          <w:lang w:val="en-US"/>
-        </w:rPr>
-        <w:t>tests</w:t>
-      </w:r>
-      <w:bookmarkEnd w:id="12"/>
+      <w:r>
+        <w:rPr>
+          <w:lang w:val="es-ES"/>
+        </w:rPr>
+        <w:lastRenderedPageBreak/>
+        <w:t>Use case 11</w:t>
+      </w:r>
+      <w:r>
+        <w:rPr>
+          <w:lang w:val="es-ES"/>
+        </w:rPr>
+        <w:t xml:space="preserve"> – </w:t>
+      </w:r>
+      <w:r>
+        <w:rPr>
+          <w:lang w:val="es-ES"/>
+        </w:rPr>
+        <w:t xml:space="preserve">Dar </w:t>
+      </w:r>
+      <w:proofErr w:type="spellStart"/>
+      <w:r>
+        <w:rPr>
+          <w:lang w:val="es-ES"/>
+        </w:rPr>
+        <w:t>like</w:t>
+      </w:r>
+      <w:proofErr w:type="spellEnd"/>
+      <w:r>
+        <w:rPr>
+          <w:lang w:val="es-ES"/>
+        </w:rPr>
+        <w:t xml:space="preserve"> o </w:t>
+      </w:r>
+      <w:r>
+        <w:rPr>
+          <w:lang w:val="es-ES"/>
+        </w:rPr>
+        <w:t xml:space="preserve">quitar </w:t>
+      </w:r>
+      <w:proofErr w:type="spellStart"/>
+      <w:r>
+        <w:rPr>
+          <w:lang w:val="es-ES"/>
+        </w:rPr>
+        <w:t>like</w:t>
+      </w:r>
+      <w:proofErr w:type="spellEnd"/>
+      <w:r>
+        <w:rPr>
+          <w:lang w:val="es-ES"/>
+        </w:rPr>
+        <w:t xml:space="preserve"> a un </w:t>
+      </w:r>
+      <w:proofErr w:type="spellStart"/>
+      <w:r>
+        <w:rPr>
+          <w:lang w:val="es-ES"/>
+        </w:rPr>
+        <w:t>chorbi</w:t>
+      </w:r>
+      <w:proofErr w:type="spellEnd"/>
+      <w:r>
+        <w:rPr>
+          <w:lang w:val="es-ES"/>
+        </w:rPr>
+        <w:t>.</w:t>
+      </w:r>
+    </w:p>
+    <w:p>
+      <w:pPr>
+        <w:pStyle w:val="Subttulo"/>
+        <w:rPr>
+          <w:lang w:val="es-ES"/>
+        </w:rPr>
+      </w:pPr>
+      <w:proofErr w:type="spellStart"/>
+      <w:r>
+        <w:rPr>
+          <w:lang w:val="es-ES"/>
+        </w:rPr>
+        <w:t>Description</w:t>
+      </w:r>
+      <w:proofErr w:type="spellEnd"/>
     </w:p>
     <w:p>
       <w:pPr>
         <w:pStyle w:val="Notes"/>
+        <w:jc w:val="both"/>
+        <w:rPr>
+          <w:lang w:val="es-ES"/>
+        </w:rPr>
       </w:pPr>
       <w:r>
         <w:rPr>
-          <w:lang w:val="en-US"/>
-        </w:rPr>
-        <w:t xml:space="preserve">If necessary, </w:t>
-      </w:r>
-      <w:r>
-        <w:rPr>
-          <w:lang w:val="en-US"/>
-        </w:rPr>
-        <w:t xml:space="preserve">design additional </w:t>
-      </w:r>
-      <w:r>
-        <w:rPr>
-          <w:lang w:val="en-US"/>
-        </w:rPr>
-        <w:t xml:space="preserve">tests </w:t>
-      </w:r>
-      <w:r>
-        <w:rPr>
-          <w:lang w:val="en-US"/>
-        </w:rPr>
-        <w:t xml:space="preserve">that </w:t>
+          <w:lang w:val="es-ES"/>
+        </w:rPr>
+        <w:t xml:space="preserve">Un usuario </w:t>
+      </w:r>
+      <w:r>
+        <w:rPr>
+          <w:lang w:val="es-ES"/>
+        </w:rPr>
+        <w:t xml:space="preserve">registrado como </w:t>
       </w:r>
       <w:proofErr w:type="spellStart"/>
       <w:r>
         <w:rPr>
-          <w:lang w:val="en-US"/>
-        </w:rPr>
-        <w:t>cann</w:t>
-      </w:r>
-      <w:r>
-        <w:t>ot</w:t>
+          <w:lang w:val="es-ES"/>
+        </w:rPr>
+        <w:t>chorbi</w:t>
       </w:r>
       <w:proofErr w:type="spellEnd"/>
       <w:r>
-        <w:t xml:space="preserve"> be easily associated with a particular use case</w:t>
-      </w:r>
-      <w:r>
-        <w:t>.  Describe them in this section.</w:t>
-      </w:r>
+        <w:rPr>
+          <w:lang w:val="es-ES"/>
+        </w:rPr>
+        <w:t xml:space="preserve"> debe </w:t>
+      </w:r>
+      <w:r>
+        <w:rPr>
+          <w:lang w:val="es-ES"/>
+        </w:rPr>
+        <w:t xml:space="preserve">dar </w:t>
+      </w:r>
+      <w:proofErr w:type="spellStart"/>
+      <w:r>
+        <w:rPr>
+          <w:lang w:val="es-ES"/>
+        </w:rPr>
+        <w:t>like</w:t>
+      </w:r>
+      <w:proofErr w:type="spellEnd"/>
+      <w:r>
+        <w:rPr>
+          <w:lang w:val="es-ES"/>
+        </w:rPr>
+        <w:t xml:space="preserve"> a otro </w:t>
+      </w:r>
+      <w:proofErr w:type="spellStart"/>
+      <w:r>
+        <w:rPr>
+          <w:lang w:val="es-ES"/>
+        </w:rPr>
+        <w:t>chorbi</w:t>
+      </w:r>
+      <w:proofErr w:type="spellEnd"/>
+      <w:r>
+        <w:rPr>
+          <w:lang w:val="es-ES"/>
+        </w:rPr>
+        <w:t xml:space="preserve"> registrado. Este </w:t>
+      </w:r>
+      <w:proofErr w:type="spellStart"/>
+      <w:r>
+        <w:rPr>
+          <w:lang w:val="es-ES"/>
+        </w:rPr>
+        <w:t>like</w:t>
+      </w:r>
+      <w:proofErr w:type="spellEnd"/>
+      <w:r>
+        <w:rPr>
+          <w:lang w:val="es-ES"/>
+        </w:rPr>
+        <w:t xml:space="preserve"> puede ser retirado en cualquier momento.</w:t>
+      </w:r>
+    </w:p>
+    <w:p>
+      <w:pPr>
+        <w:pStyle w:val="Subttulo"/>
+        <w:rPr>
+          <w:lang w:val="es-ES"/>
+        </w:rPr>
+      </w:pPr>
+      <w:r>
+        <w:rPr>
+          <w:lang w:val="es-ES"/>
+        </w:rPr>
+        <w:t>Access</w:t>
+      </w:r>
+    </w:p>
+    <w:p>
+      <w:pPr>
+        <w:pStyle w:val="Notes"/>
+        <w:jc w:val="both"/>
+        <w:rPr>
+          <w:lang w:val="es-ES"/>
+        </w:rPr>
+      </w:pPr>
+      <w:r>
+        <w:rPr>
+          <w:lang w:val="es-ES"/>
+        </w:rPr>
+        <w:t xml:space="preserve">Para acceder es necesario estar </w:t>
+      </w:r>
+      <w:r>
+        <w:rPr>
+          <w:lang w:val="es-ES"/>
+        </w:rPr>
+        <w:t>logueado</w:t>
+      </w:r>
+      <w:r>
+        <w:rPr>
+          <w:lang w:val="es-ES"/>
+        </w:rPr>
+        <w:t xml:space="preserve"> en el sistema como </w:t>
+      </w:r>
+      <w:proofErr w:type="spellStart"/>
+      <w:r>
+        <w:rPr>
+          <w:lang w:val="es-ES"/>
+        </w:rPr>
+        <w:t>chorbie</w:t>
+      </w:r>
+      <w:proofErr w:type="spellEnd"/>
+      <w:r>
+        <w:rPr>
+          <w:lang w:val="es-ES"/>
+        </w:rPr>
+        <w:t xml:space="preserve"> con las siguientes credenciales username:”chorbi1”, </w:t>
+      </w:r>
+      <w:proofErr w:type="spellStart"/>
+      <w:r>
+        <w:rPr>
+          <w:lang w:val="es-ES"/>
+        </w:rPr>
+        <w:t>password</w:t>
+      </w:r>
+      <w:proofErr w:type="spellEnd"/>
+      <w:r>
+        <w:rPr>
+          <w:lang w:val="es-ES"/>
+        </w:rPr>
+        <w:t>: “chorbi1”. Una vez log</w:t>
+      </w:r>
+      <w:r>
+        <w:rPr>
+          <w:lang w:val="es-ES"/>
+        </w:rPr>
+        <w:t>u</w:t>
+      </w:r>
+      <w:r>
+        <w:rPr>
+          <w:lang w:val="es-ES"/>
+        </w:rPr>
+        <w:t xml:space="preserve">eado seleccionar en la barra de menú la opción navegación de </w:t>
+      </w:r>
+      <w:proofErr w:type="spellStart"/>
+      <w:r>
+        <w:rPr>
+          <w:lang w:val="es-ES"/>
+        </w:rPr>
+        <w:t>chorbies</w:t>
+      </w:r>
+      <w:proofErr w:type="spellEnd"/>
+      <w:r>
+        <w:rPr>
+          <w:lang w:val="es-ES"/>
+        </w:rPr>
+        <w:t xml:space="preserve"> y en el listado de </w:t>
+      </w:r>
+      <w:proofErr w:type="spellStart"/>
+      <w:r>
+        <w:rPr>
+          <w:lang w:val="es-ES"/>
+        </w:rPr>
+        <w:t>chorbies</w:t>
+      </w:r>
+      <w:proofErr w:type="spellEnd"/>
+      <w:r>
+        <w:rPr>
+          <w:lang w:val="es-ES"/>
+        </w:rPr>
+        <w:t xml:space="preserve"> seleccionar usuarios a los que les gusta.</w:t>
+      </w:r>
+    </w:p>
+    <w:p>
+      <w:pPr>
+        <w:rPr>
+          <w:lang w:val="es-ES"/>
+        </w:rPr>
+      </w:pPr>
+      <w:r>
+        <w:rPr>
+          <w:noProof/>
+          <w:lang w:val="es-ES" w:eastAsia="es-ES"/>
+        </w:rPr>
+        <w:drawing>
+          <wp:inline distT="0" distB="0" distL="0" distR="0" wp14:anchorId="2FCECC13" wp14:editId="0CA88D8E">
+            <wp:extent cx="5731510" cy="2324100"/>
+            <wp:effectExtent l="0" t="0" r="2540" b="0"/>
+            <wp:docPr id="51" name="Imagen 51"/>
+            <wp:cNvGraphicFramePr>
+              <a:graphicFrameLocks xmlns:a="http://schemas.openxmlformats.org/drawingml/2006/main" noChangeAspect="1"/>
+            </wp:cNvGraphicFramePr>
+            <a:graphic xmlns:a="http://schemas.openxmlformats.org/drawingml/2006/main">
+              <a:graphicData uri="http://schemas.openxmlformats.org/drawingml/2006/picture">
+                <pic:pic xmlns:pic="http://schemas.openxmlformats.org/drawingml/2006/picture">
+                  <pic:nvPicPr>
+                    <pic:cNvPr id="1" name=""/>
+                    <pic:cNvPicPr/>
+                  </pic:nvPicPr>
+                  <pic:blipFill rotWithShape="1">
+                    <a:blip r:embed="rId48"/>
+                    <a:srcRect b="14883"/>
+                    <a:stretch/>
+                  </pic:blipFill>
+                  <pic:spPr bwMode="auto">
+                    <a:xfrm>
+                      <a:off x="0" y="0"/>
+                      <a:ext cx="5731510" cy="2324100"/>
+                    </a:xfrm>
+                    <a:prstGeom prst="rect">
+                      <a:avLst/>
+                    </a:prstGeom>
+                    <a:ln>
+                      <a:noFill/>
+                    </a:ln>
+                    <a:extLst>
+                      <a:ext uri="{53640926-AAD7-44D8-BBD7-CCE9431645EC}">
+                        <a14:shadowObscured xmlns:a14="http://schemas.microsoft.com/office/drawing/2010/main"/>
+                      </a:ext>
+                    </a:extLst>
+                  </pic:spPr>
+                </pic:pic>
+              </a:graphicData>
+            </a:graphic>
+          </wp:inline>
+        </w:drawing>
+      </w:r>
+    </w:p>
+    <w:p>
+      <w:pPr>
+        <w:pStyle w:val="Subttulo"/>
+        <w:rPr>
+          <w:lang w:val="es-ES"/>
+        </w:rPr>
+      </w:pPr>
+      <w:proofErr w:type="spellStart"/>
+      <w:r>
+        <w:rPr>
+          <w:lang w:val="es-ES"/>
+        </w:rPr>
+        <w:t>Tests</w:t>
+      </w:r>
+      <w:proofErr w:type="spellEnd"/>
+    </w:p>
+    <w:tbl>
+      <w:tblPr>
+        <w:tblStyle w:val="Cuadrculavistosa-nfasis1"/>
+        <w:tblW w:w="0" w:type="auto"/>
+        <w:tblLook w:val="04A0" w:firstRow="1" w:lastRow="0" w:firstColumn="1" w:lastColumn="0" w:noHBand="0" w:noVBand="1"/>
+      </w:tblPr>
+      <w:tblGrid>
+        <w:gridCol w:w="1486"/>
+        <w:gridCol w:w="7540"/>
+      </w:tblGrid>
+      <w:tr>
+        <w:trPr>
+          <w:cnfStyle w:val="100000000000" w:firstRow="1" w:lastRow="0" w:firstColumn="0" w:lastColumn="0" w:oddVBand="0" w:evenVBand="0" w:oddHBand="0" w:evenHBand="0" w:firstRowFirstColumn="0" w:firstRowLastColumn="0" w:lastRowFirstColumn="0" w:lastRowLastColumn="0"/>
+        </w:trPr>
+        <w:tc>
+          <w:tcPr>
+            <w:cnfStyle w:val="001000000000" w:firstRow="0" w:lastRow="0" w:firstColumn="1" w:lastColumn="0" w:oddVBand="0" w:evenVBand="0" w:oddHBand="0" w:evenHBand="0" w:firstRowFirstColumn="0" w:firstRowLastColumn="0" w:lastRowFirstColumn="0" w:lastRowLastColumn="0"/>
+            <w:tcW w:w="9026" w:type="dxa"/>
+            <w:gridSpan w:val="2"/>
+            <w:tcBorders>
+              <w:top w:val="nil"/>
+              <w:bottom w:val="single" w:sz="4" w:space="0" w:color="FFFFFF" w:themeColor="background1"/>
+            </w:tcBorders>
+            <w:shd w:val="clear" w:color="auto" w:fill="1F497D" w:themeFill="text2"/>
+          </w:tcPr>
+          <w:p>
+            <w:pPr>
+              <w:rPr>
+                <w:rStyle w:val="Textoennegrita"/>
+              </w:rPr>
+            </w:pPr>
+            <w:r>
+              <w:rPr>
+                <w:rStyle w:val="Textoennegrita"/>
+              </w:rPr>
+              <w:t>Test 10.1</w:t>
+            </w:r>
+            <w:r>
+              <w:rPr>
+                <w:rStyle w:val="Textoennegrita"/>
+              </w:rPr>
+              <w:t xml:space="preserve"> </w:t>
+            </w:r>
+          </w:p>
+        </w:tc>
+      </w:tr>
+      <w:tr>
+        <w:trPr>
+          <w:cnfStyle w:val="000000100000" w:firstRow="0" w:lastRow="0" w:firstColumn="0" w:lastColumn="0" w:oddVBand="0" w:evenVBand="0" w:oddHBand="1" w:evenHBand="0" w:firstRowFirstColumn="0" w:firstRowLastColumn="0" w:lastRowFirstColumn="0" w:lastRowLastColumn="0"/>
+        </w:trPr>
+        <w:tc>
+          <w:tcPr>
+            <w:cnfStyle w:val="001000000000" w:firstRow="0" w:lastRow="0" w:firstColumn="1" w:lastColumn="0" w:oddVBand="0" w:evenVBand="0" w:oddHBand="0" w:evenHBand="0" w:firstRowFirstColumn="0" w:firstRowLastColumn="0" w:lastRowFirstColumn="0" w:lastRowLastColumn="0"/>
+            <w:tcW w:w="1486" w:type="dxa"/>
+            <w:tcBorders>
+              <w:top w:val="single" w:sz="4" w:space="0" w:color="FFFFFF" w:themeColor="background1"/>
+              <w:bottom w:val="single" w:sz="4" w:space="0" w:color="FFFFFF" w:themeColor="background1"/>
+            </w:tcBorders>
+            <w:shd w:val="clear" w:color="auto" w:fill="1F497D" w:themeFill="text2"/>
+          </w:tcPr>
+          <w:p>
+            <w:pPr>
+              <w:rPr>
+                <w:rStyle w:val="Textoennegrita"/>
+              </w:rPr>
+            </w:pPr>
+            <w:r>
+              <w:rPr>
+                <w:rStyle w:val="Textoennegrita"/>
+              </w:rPr>
+              <w:t>Description</w:t>
+            </w:r>
+          </w:p>
+        </w:tc>
+        <w:tc>
+          <w:tcPr>
+            <w:tcW w:w="7540" w:type="dxa"/>
+            <w:tcBorders>
+              <w:top w:val="single" w:sz="4" w:space="0" w:color="FFFFFF" w:themeColor="background1"/>
+              <w:bottom w:val="single" w:sz="4" w:space="0" w:color="FFFFFF" w:themeColor="background1"/>
+            </w:tcBorders>
+          </w:tcPr>
+          <w:p>
+            <w:pPr>
+              <w:pStyle w:val="Notes"/>
+              <w:jc w:val="both"/>
+              <w:cnfStyle w:val="000000100000" w:firstRow="0" w:lastRow="0" w:firstColumn="0" w:lastColumn="0" w:oddVBand="0" w:evenVBand="0" w:oddHBand="1" w:evenHBand="0" w:firstRowFirstColumn="0" w:firstRowLastColumn="0" w:lastRowFirstColumn="0" w:lastRowLastColumn="0"/>
+              <w:rPr>
+                <w:lang w:val="es-ES"/>
+              </w:rPr>
+            </w:pPr>
+            <w:r>
+              <w:rPr>
+                <w:lang w:val="es-ES"/>
+              </w:rPr>
+              <w:t xml:space="preserve">Mostrar datos personales de un </w:t>
+            </w:r>
+            <w:proofErr w:type="spellStart"/>
+            <w:r>
+              <w:rPr>
+                <w:lang w:val="es-ES"/>
+              </w:rPr>
+              <w:t>chorbi</w:t>
+            </w:r>
+            <w:proofErr w:type="spellEnd"/>
+            <w:r>
+              <w:rPr>
+                <w:lang w:val="es-ES"/>
+              </w:rPr>
+              <w:t xml:space="preserve"> y darle </w:t>
+            </w:r>
+            <w:proofErr w:type="spellStart"/>
+            <w:r>
+              <w:rPr>
+                <w:lang w:val="es-ES"/>
+              </w:rPr>
+              <w:t>like</w:t>
+            </w:r>
+            <w:proofErr w:type="spellEnd"/>
+          </w:p>
+        </w:tc>
+      </w:tr>
+      <w:tr>
+        <w:tc>
+          <w:tcPr>
+            <w:cnfStyle w:val="001000000000" w:firstRow="0" w:lastRow="0" w:firstColumn="1" w:lastColumn="0" w:oddVBand="0" w:evenVBand="0" w:oddHBand="0" w:evenHBand="0" w:firstRowFirstColumn="0" w:firstRowLastColumn="0" w:lastRowFirstColumn="0" w:lastRowLastColumn="0"/>
+            <w:tcW w:w="1486" w:type="dxa"/>
+            <w:tcBorders>
+              <w:top w:val="single" w:sz="4" w:space="0" w:color="FFFFFF" w:themeColor="background1"/>
+              <w:bottom w:val="single" w:sz="4" w:space="0" w:color="FFFFFF" w:themeColor="background1"/>
+            </w:tcBorders>
+            <w:shd w:val="clear" w:color="auto" w:fill="1F497D" w:themeFill="text2"/>
+          </w:tcPr>
+          <w:p>
+            <w:pPr>
+              <w:rPr>
+                <w:rStyle w:val="Textoennegrita"/>
+              </w:rPr>
+            </w:pPr>
+            <w:r>
+              <w:rPr>
+                <w:rStyle w:val="Textoennegrita"/>
+              </w:rPr>
+              <w:t>Expected</w:t>
+            </w:r>
+          </w:p>
+        </w:tc>
+        <w:tc>
+          <w:tcPr>
+            <w:tcW w:w="7540" w:type="dxa"/>
+            <w:tcBorders>
+              <w:top w:val="single" w:sz="4" w:space="0" w:color="FFFFFF" w:themeColor="background1"/>
+              <w:bottom w:val="single" w:sz="4" w:space="0" w:color="FFFFFF" w:themeColor="background1"/>
+            </w:tcBorders>
+          </w:tcPr>
+          <w:p>
+            <w:pPr>
+              <w:pStyle w:val="Notes"/>
+              <w:jc w:val="both"/>
+              <w:cnfStyle w:val="000000000000" w:firstRow="0" w:lastRow="0" w:firstColumn="0" w:lastColumn="0" w:oddVBand="0" w:evenVBand="0" w:oddHBand="0" w:evenHBand="0" w:firstRowFirstColumn="0" w:firstRowLastColumn="0" w:lastRowFirstColumn="0" w:lastRowLastColumn="0"/>
+              <w:rPr>
+                <w:lang w:val="es-ES"/>
+              </w:rPr>
+            </w:pPr>
+            <w:r>
+              <w:rPr>
+                <w:lang w:val="es-ES"/>
+              </w:rPr>
+              <w:t xml:space="preserve">Al entrar nos debe de aparecer los datos personales de un </w:t>
+            </w:r>
+            <w:proofErr w:type="spellStart"/>
+            <w:r>
+              <w:rPr>
+                <w:lang w:val="es-ES"/>
+              </w:rPr>
+              <w:t>chorbi</w:t>
+            </w:r>
+            <w:proofErr w:type="spellEnd"/>
+            <w:r>
+              <w:rPr>
+                <w:lang w:val="es-ES"/>
+              </w:rPr>
+              <w:t xml:space="preserve">, y la lista de las personas que le han dado </w:t>
+            </w:r>
+            <w:proofErr w:type="spellStart"/>
+            <w:r>
+              <w:rPr>
+                <w:lang w:val="es-ES"/>
+              </w:rPr>
+              <w:t>like</w:t>
+            </w:r>
+            <w:proofErr w:type="spellEnd"/>
+            <w:r>
+              <w:rPr>
+                <w:lang w:val="es-ES"/>
+              </w:rPr>
+              <w:t>.</w:t>
+            </w:r>
+          </w:p>
+          <w:p>
+            <w:pPr>
+              <w:pStyle w:val="Notes"/>
+              <w:jc w:val="both"/>
+              <w:cnfStyle w:val="000000000000" w:firstRow="0" w:lastRow="0" w:firstColumn="0" w:lastColumn="0" w:oddVBand="0" w:evenVBand="0" w:oddHBand="0" w:evenHBand="0" w:firstRowFirstColumn="0" w:firstRowLastColumn="0" w:lastRowFirstColumn="0" w:lastRowLastColumn="0"/>
+              <w:rPr>
+                <w:lang w:val="es-ES"/>
+              </w:rPr>
+            </w:pPr>
+            <w:r>
+              <w:rPr>
+                <w:noProof/>
+                <w:lang w:val="es-ES" w:eastAsia="es-ES"/>
+              </w:rPr>
+              <w:drawing>
+                <wp:inline distT="0" distB="0" distL="0" distR="0" wp14:anchorId="156532F1" wp14:editId="4254D5E4">
+                  <wp:extent cx="3864213" cy="1911985"/>
+                  <wp:effectExtent l="0" t="0" r="3175" b="0"/>
+                  <wp:docPr id="56" name="Imagen 56"/>
+                  <wp:cNvGraphicFramePr>
+                    <a:graphicFrameLocks xmlns:a="http://schemas.openxmlformats.org/drawingml/2006/main" noChangeAspect="1"/>
+                  </wp:cNvGraphicFramePr>
+                  <a:graphic xmlns:a="http://schemas.openxmlformats.org/drawingml/2006/main">
+                    <a:graphicData uri="http://schemas.openxmlformats.org/drawingml/2006/picture">
+                      <pic:pic xmlns:pic="http://schemas.openxmlformats.org/drawingml/2006/picture">
+                        <pic:nvPicPr>
+                          <pic:cNvPr id="1" name=""/>
+                          <pic:cNvPicPr/>
+                        </pic:nvPicPr>
+                        <pic:blipFill>
+                          <a:blip r:embed="rId49"/>
+                          <a:stretch>
+                            <a:fillRect/>
+                          </a:stretch>
+                        </pic:blipFill>
+                        <pic:spPr>
+                          <a:xfrm>
+                            <a:off x="0" y="0"/>
+                            <a:ext cx="3869809" cy="1914754"/>
+                          </a:xfrm>
+                          <a:prstGeom prst="rect">
+                            <a:avLst/>
+                          </a:prstGeom>
+                        </pic:spPr>
+                      </pic:pic>
+                    </a:graphicData>
+                  </a:graphic>
+                </wp:inline>
+              </w:drawing>
+            </w:r>
+          </w:p>
+        </w:tc>
+      </w:tr>
+      <w:tr>
+        <w:trPr>
+          <w:cnfStyle w:val="000000100000" w:firstRow="0" w:lastRow="0" w:firstColumn="0" w:lastColumn="0" w:oddVBand="0" w:evenVBand="0" w:oddHBand="1" w:evenHBand="0" w:firstRowFirstColumn="0" w:firstRowLastColumn="0" w:lastRowFirstColumn="0" w:lastRowLastColumn="0"/>
+        </w:trPr>
+        <w:tc>
+          <w:tcPr>
+            <w:cnfStyle w:val="001000000000" w:firstRow="0" w:lastRow="0" w:firstColumn="1" w:lastColumn="0" w:oddVBand="0" w:evenVBand="0" w:oddHBand="0" w:evenHBand="0" w:firstRowFirstColumn="0" w:firstRowLastColumn="0" w:lastRowFirstColumn="0" w:lastRowLastColumn="0"/>
+            <w:tcW w:w="1486" w:type="dxa"/>
+            <w:tcBorders>
+              <w:top w:val="single" w:sz="4" w:space="0" w:color="FFFFFF" w:themeColor="background1"/>
+              <w:bottom w:val="single" w:sz="4" w:space="0" w:color="FFFFFF" w:themeColor="background1"/>
+            </w:tcBorders>
+            <w:shd w:val="clear" w:color="auto" w:fill="1F497D" w:themeFill="text2"/>
+          </w:tcPr>
+          <w:p>
+            <w:pPr>
+              <w:rPr>
+                <w:rStyle w:val="Textoennegrita"/>
+              </w:rPr>
+            </w:pPr>
+            <w:r>
+              <w:rPr>
+                <w:rStyle w:val="Textoennegrita"/>
+              </w:rPr>
+              <w:t>Outcome</w:t>
+            </w:r>
+          </w:p>
+        </w:tc>
+        <w:tc>
+          <w:tcPr>
+            <w:tcW w:w="7540" w:type="dxa"/>
+            <w:tcBorders>
+              <w:top w:val="single" w:sz="4" w:space="0" w:color="FFFFFF" w:themeColor="background1"/>
+              <w:bottom w:val="single" w:sz="4" w:space="0" w:color="FFFFFF" w:themeColor="background1"/>
+            </w:tcBorders>
+          </w:tcPr>
+          <w:p>
+            <w:pPr>
+              <w:pStyle w:val="Notes"/>
+              <w:jc w:val="both"/>
+              <w:cnfStyle w:val="000000100000" w:firstRow="0" w:lastRow="0" w:firstColumn="0" w:lastColumn="0" w:oddVBand="0" w:evenVBand="0" w:oddHBand="1" w:evenHBand="0" w:firstRowFirstColumn="0" w:firstRowLastColumn="0" w:lastRowFirstColumn="0" w:lastRowLastColumn="0"/>
+            </w:pPr>
+            <w:r>
+              <w:t>Describe what you’ve got when you performed this test. Add screenshots if necessary.  Please, make sure that your description is enough for a developer to repeat what you’ve done, so that he or she can correct the problem.</w:t>
+            </w:r>
+          </w:p>
+        </w:tc>
+      </w:tr>
+      <w:tr>
+        <w:tc>
+          <w:tcPr>
+            <w:cnfStyle w:val="001000000000" w:firstRow="0" w:lastRow="0" w:firstColumn="1" w:lastColumn="0" w:oddVBand="0" w:evenVBand="0" w:oddHBand="0" w:evenHBand="0" w:firstRowFirstColumn="0" w:firstRowLastColumn="0" w:lastRowFirstColumn="0" w:lastRowLastColumn="0"/>
+            <w:tcW w:w="1486" w:type="dxa"/>
+            <w:tcBorders>
+              <w:top w:val="single" w:sz="4" w:space="0" w:color="FFFFFF" w:themeColor="background1"/>
+              <w:bottom w:val="nil"/>
+            </w:tcBorders>
+            <w:shd w:val="clear" w:color="auto" w:fill="1F497D" w:themeFill="text2"/>
+          </w:tcPr>
+          <w:p>
+            <w:pPr>
+              <w:rPr>
+                <w:rStyle w:val="Textoennegrita"/>
+              </w:rPr>
+            </w:pPr>
+            <w:r>
+              <w:rPr>
+                <w:rStyle w:val="Textoennegrita"/>
+              </w:rPr>
+              <w:t>Notes</w:t>
+            </w:r>
+          </w:p>
+        </w:tc>
+        <w:tc>
+          <w:tcPr>
+            <w:tcW w:w="7540" w:type="dxa"/>
+            <w:tcBorders>
+              <w:top w:val="single" w:sz="4" w:space="0" w:color="FFFFFF" w:themeColor="background1"/>
+              <w:bottom w:val="nil"/>
+            </w:tcBorders>
+          </w:tcPr>
+          <w:p>
+            <w:pPr>
+              <w:pStyle w:val="Notes"/>
+              <w:cnfStyle w:val="000000000000" w:firstRow="0" w:lastRow="0" w:firstColumn="0" w:lastColumn="0" w:oddVBand="0" w:evenVBand="0" w:oddHBand="0" w:evenHBand="0" w:firstRowFirstColumn="0" w:firstRowLastColumn="0" w:lastRowFirstColumn="0" w:lastRowLastColumn="0"/>
+            </w:pPr>
+            <w:r>
+              <w:t>Add notes if necessary.</w:t>
+            </w:r>
+          </w:p>
+        </w:tc>
+      </w:tr>
+    </w:tbl>
+    <w:p>
+      <w:r>
+        <w:br w:type="page"/>
+      </w:r>
+    </w:p>
+    <w:tbl>
+      <w:tblPr>
+        <w:tblStyle w:val="Cuadrculavistosa-nfasis1"/>
+        <w:tblW w:w="0" w:type="auto"/>
+        <w:tblLook w:val="04A0" w:firstRow="1" w:lastRow="0" w:firstColumn="1" w:lastColumn="0" w:noHBand="0" w:noVBand="1"/>
+      </w:tblPr>
+      <w:tblGrid>
+        <w:gridCol w:w="1501"/>
+        <w:gridCol w:w="7525"/>
+      </w:tblGrid>
+      <w:tr>
+        <w:trPr>
+          <w:cnfStyle w:val="100000000000" w:firstRow="1" w:lastRow="0" w:firstColumn="0" w:lastColumn="0" w:oddVBand="0" w:evenVBand="0" w:oddHBand="0" w:evenHBand="0" w:firstRowFirstColumn="0" w:firstRowLastColumn="0" w:lastRowFirstColumn="0" w:lastRowLastColumn="0"/>
+        </w:trPr>
+        <w:tc>
+          <w:tcPr>
+            <w:cnfStyle w:val="001000000000" w:firstRow="0" w:lastRow="0" w:firstColumn="1" w:lastColumn="0" w:oddVBand="0" w:evenVBand="0" w:oddHBand="0" w:evenHBand="0" w:firstRowFirstColumn="0" w:firstRowLastColumn="0" w:lastRowFirstColumn="0" w:lastRowLastColumn="0"/>
+            <w:tcW w:w="9026" w:type="dxa"/>
+            <w:gridSpan w:val="2"/>
+            <w:tcBorders>
+              <w:top w:val="nil"/>
+              <w:bottom w:val="single" w:sz="4" w:space="0" w:color="FFFFFF" w:themeColor="background1"/>
+            </w:tcBorders>
+            <w:shd w:val="clear" w:color="auto" w:fill="1F497D" w:themeFill="text2"/>
+          </w:tcPr>
+          <w:p>
+            <w:pPr>
+              <w:rPr>
+                <w:rStyle w:val="Textoennegrita"/>
+              </w:rPr>
+            </w:pPr>
+            <w:r>
+              <w:rPr>
+                <w:rStyle w:val="Textoennegrita"/>
+              </w:rPr>
+              <w:lastRenderedPageBreak/>
+              <w:t>Test 11</w:t>
+            </w:r>
+            <w:r>
+              <w:rPr>
+                <w:rStyle w:val="Textoennegrita"/>
+              </w:rPr>
+              <w:t>.2</w:t>
+            </w:r>
+            <w:r>
+              <w:rPr>
+                <w:rStyle w:val="Textoennegrita"/>
+              </w:rPr>
+              <w:t xml:space="preserve"> </w:t>
+            </w:r>
+          </w:p>
+        </w:tc>
+      </w:tr>
+      <w:tr>
+        <w:trPr>
+          <w:cnfStyle w:val="000000100000" w:firstRow="0" w:lastRow="0" w:firstColumn="0" w:lastColumn="0" w:oddVBand="0" w:evenVBand="0" w:oddHBand="1" w:evenHBand="0" w:firstRowFirstColumn="0" w:firstRowLastColumn="0" w:lastRowFirstColumn="0" w:lastRowLastColumn="0"/>
+        </w:trPr>
+        <w:tc>
+          <w:tcPr>
+            <w:cnfStyle w:val="001000000000" w:firstRow="0" w:lastRow="0" w:firstColumn="1" w:lastColumn="0" w:oddVBand="0" w:evenVBand="0" w:oddHBand="0" w:evenHBand="0" w:firstRowFirstColumn="0" w:firstRowLastColumn="0" w:lastRowFirstColumn="0" w:lastRowLastColumn="0"/>
+            <w:tcW w:w="1501" w:type="dxa"/>
+            <w:tcBorders>
+              <w:top w:val="single" w:sz="4" w:space="0" w:color="FFFFFF" w:themeColor="background1"/>
+              <w:bottom w:val="single" w:sz="4" w:space="0" w:color="FFFFFF" w:themeColor="background1"/>
+            </w:tcBorders>
+            <w:shd w:val="clear" w:color="auto" w:fill="1F497D" w:themeFill="text2"/>
+          </w:tcPr>
+          <w:p>
+            <w:pPr>
+              <w:rPr>
+                <w:rStyle w:val="Textoennegrita"/>
+              </w:rPr>
+            </w:pPr>
+            <w:r>
+              <w:rPr>
+                <w:rStyle w:val="Textoennegrita"/>
+              </w:rPr>
+              <w:t>Description</w:t>
+            </w:r>
+          </w:p>
+        </w:tc>
+        <w:tc>
+          <w:tcPr>
+            <w:tcW w:w="7525" w:type="dxa"/>
+            <w:tcBorders>
+              <w:top w:val="single" w:sz="4" w:space="0" w:color="FFFFFF" w:themeColor="background1"/>
+              <w:bottom w:val="single" w:sz="4" w:space="0" w:color="FFFFFF" w:themeColor="background1"/>
+            </w:tcBorders>
+          </w:tcPr>
+          <w:p>
+            <w:pPr>
+              <w:pStyle w:val="Notes"/>
+              <w:jc w:val="both"/>
+              <w:cnfStyle w:val="000000100000" w:firstRow="0" w:lastRow="0" w:firstColumn="0" w:lastColumn="0" w:oddVBand="0" w:evenVBand="0" w:oddHBand="1" w:evenHBand="0" w:firstRowFirstColumn="0" w:firstRowLastColumn="0" w:lastRowFirstColumn="0" w:lastRowLastColumn="0"/>
+              <w:rPr>
+                <w:lang w:val="es-ES"/>
+              </w:rPr>
+            </w:pPr>
+            <w:r>
+              <w:rPr>
+                <w:lang w:val="es-ES"/>
+              </w:rPr>
+              <w:t xml:space="preserve">Escribir comentario, estrellas y completar </w:t>
+            </w:r>
+            <w:proofErr w:type="spellStart"/>
+            <w:r>
+              <w:rPr>
+                <w:lang w:val="es-ES"/>
+              </w:rPr>
+              <w:t>like</w:t>
+            </w:r>
+            <w:proofErr w:type="spellEnd"/>
+            <w:r>
+              <w:rPr>
+                <w:lang w:val="es-ES"/>
+              </w:rPr>
+              <w:t>.</w:t>
+            </w:r>
+          </w:p>
+        </w:tc>
+      </w:tr>
+      <w:tr>
+        <w:tc>
+          <w:tcPr>
+            <w:cnfStyle w:val="001000000000" w:firstRow="0" w:lastRow="0" w:firstColumn="1" w:lastColumn="0" w:oddVBand="0" w:evenVBand="0" w:oddHBand="0" w:evenHBand="0" w:firstRowFirstColumn="0" w:firstRowLastColumn="0" w:lastRowFirstColumn="0" w:lastRowLastColumn="0"/>
+            <w:tcW w:w="1501" w:type="dxa"/>
+            <w:tcBorders>
+              <w:top w:val="single" w:sz="4" w:space="0" w:color="FFFFFF" w:themeColor="background1"/>
+              <w:bottom w:val="single" w:sz="4" w:space="0" w:color="FFFFFF" w:themeColor="background1"/>
+            </w:tcBorders>
+            <w:shd w:val="clear" w:color="auto" w:fill="1F497D" w:themeFill="text2"/>
+          </w:tcPr>
+          <w:p>
+            <w:pPr>
+              <w:rPr>
+                <w:rStyle w:val="Textoennegrita"/>
+              </w:rPr>
+            </w:pPr>
+            <w:r>
+              <w:rPr>
+                <w:rStyle w:val="Textoennegrita"/>
+              </w:rPr>
+              <w:t>Expected</w:t>
+            </w:r>
+          </w:p>
+        </w:tc>
+        <w:tc>
+          <w:tcPr>
+            <w:tcW w:w="7525" w:type="dxa"/>
+            <w:tcBorders>
+              <w:top w:val="single" w:sz="4" w:space="0" w:color="FFFFFF" w:themeColor="background1"/>
+              <w:bottom w:val="single" w:sz="4" w:space="0" w:color="FFFFFF" w:themeColor="background1"/>
+            </w:tcBorders>
+          </w:tcPr>
+          <w:p>
+            <w:pPr>
+              <w:pStyle w:val="Notes"/>
+              <w:jc w:val="both"/>
+              <w:cnfStyle w:val="000000000000" w:firstRow="0" w:lastRow="0" w:firstColumn="0" w:lastColumn="0" w:oddVBand="0" w:evenVBand="0" w:oddHBand="0" w:evenHBand="0" w:firstRowFirstColumn="0" w:firstRowLastColumn="0" w:lastRowFirstColumn="0" w:lastRowLastColumn="0"/>
+              <w:rPr>
+                <w:lang w:val="es-ES"/>
+              </w:rPr>
+            </w:pPr>
+            <w:r>
+              <w:rPr>
+                <w:lang w:val="es-ES"/>
+              </w:rPr>
+              <w:t xml:space="preserve">Seleccionamos un número de estrellas, escribimos o no el comentario y pulsamos </w:t>
+            </w:r>
+            <w:proofErr w:type="spellStart"/>
+            <w:r>
+              <w:rPr>
+                <w:lang w:val="es-ES"/>
+              </w:rPr>
+              <w:t>save</w:t>
+            </w:r>
+            <w:proofErr w:type="spellEnd"/>
+            <w:r>
+              <w:rPr>
+                <w:lang w:val="es-ES"/>
+              </w:rPr>
+              <w:t>.</w:t>
+            </w:r>
+          </w:p>
+          <w:p>
+            <w:pPr>
+              <w:pStyle w:val="Notes"/>
+              <w:jc w:val="both"/>
+              <w:cnfStyle w:val="000000000000" w:firstRow="0" w:lastRow="0" w:firstColumn="0" w:lastColumn="0" w:oddVBand="0" w:evenVBand="0" w:oddHBand="0" w:evenHBand="0" w:firstRowFirstColumn="0" w:firstRowLastColumn="0" w:lastRowFirstColumn="0" w:lastRowLastColumn="0"/>
+              <w:rPr>
+                <w:lang w:val="es-ES"/>
+              </w:rPr>
+            </w:pPr>
+            <w:r>
+              <w:rPr>
+                <w:noProof/>
+                <w:lang w:val="es-ES" w:eastAsia="es-ES"/>
+              </w:rPr>
+              <w:drawing>
+                <wp:inline distT="0" distB="0" distL="0" distR="0" wp14:anchorId="6E79050B" wp14:editId="2631AA8F">
+                  <wp:extent cx="3419475" cy="1864360"/>
+                  <wp:effectExtent l="0" t="0" r="9525" b="2540"/>
+                  <wp:docPr id="57" name="Imagen 57"/>
+                  <wp:cNvGraphicFramePr>
+                    <a:graphicFrameLocks xmlns:a="http://schemas.openxmlformats.org/drawingml/2006/main" noChangeAspect="1"/>
+                  </wp:cNvGraphicFramePr>
+                  <a:graphic xmlns:a="http://schemas.openxmlformats.org/drawingml/2006/main">
+                    <a:graphicData uri="http://schemas.openxmlformats.org/drawingml/2006/picture">
+                      <pic:pic xmlns:pic="http://schemas.openxmlformats.org/drawingml/2006/picture">
+                        <pic:nvPicPr>
+                          <pic:cNvPr id="1" name=""/>
+                          <pic:cNvPicPr/>
+                        </pic:nvPicPr>
+                        <pic:blipFill rotWithShape="1">
+                          <a:blip r:embed="rId50"/>
+                          <a:srcRect r="40339"/>
+                          <a:stretch/>
+                        </pic:blipFill>
+                        <pic:spPr bwMode="auto">
+                          <a:xfrm>
+                            <a:off x="0" y="0"/>
+                            <a:ext cx="3419475" cy="1864360"/>
+                          </a:xfrm>
+                          <a:prstGeom prst="rect">
+                            <a:avLst/>
+                          </a:prstGeom>
+                          <a:ln>
+                            <a:noFill/>
+                          </a:ln>
+                          <a:extLst>
+                            <a:ext uri="{53640926-AAD7-44D8-BBD7-CCE9431645EC}">
+                              <a14:shadowObscured xmlns:a14="http://schemas.microsoft.com/office/drawing/2010/main"/>
+                            </a:ext>
+                          </a:extLst>
+                        </pic:spPr>
+                      </pic:pic>
+                    </a:graphicData>
+                  </a:graphic>
+                </wp:inline>
+              </w:drawing>
+            </w:r>
+          </w:p>
+        </w:tc>
+      </w:tr>
+      <w:tr>
+        <w:trPr>
+          <w:cnfStyle w:val="000000100000" w:firstRow="0" w:lastRow="0" w:firstColumn="0" w:lastColumn="0" w:oddVBand="0" w:evenVBand="0" w:oddHBand="1" w:evenHBand="0" w:firstRowFirstColumn="0" w:firstRowLastColumn="0" w:lastRowFirstColumn="0" w:lastRowLastColumn="0"/>
+        </w:trPr>
+        <w:tc>
+          <w:tcPr>
+            <w:cnfStyle w:val="001000000000" w:firstRow="0" w:lastRow="0" w:firstColumn="1" w:lastColumn="0" w:oddVBand="0" w:evenVBand="0" w:oddHBand="0" w:evenHBand="0" w:firstRowFirstColumn="0" w:firstRowLastColumn="0" w:lastRowFirstColumn="0" w:lastRowLastColumn="0"/>
+            <w:tcW w:w="1501" w:type="dxa"/>
+            <w:tcBorders>
+              <w:top w:val="single" w:sz="4" w:space="0" w:color="FFFFFF" w:themeColor="background1"/>
+              <w:bottom w:val="single" w:sz="4" w:space="0" w:color="FFFFFF" w:themeColor="background1"/>
+            </w:tcBorders>
+            <w:shd w:val="clear" w:color="auto" w:fill="1F497D" w:themeFill="text2"/>
+          </w:tcPr>
+          <w:p>
+            <w:pPr>
+              <w:rPr>
+                <w:rStyle w:val="Textoennegrita"/>
+              </w:rPr>
+            </w:pPr>
+            <w:r>
+              <w:rPr>
+                <w:rStyle w:val="Textoennegrita"/>
+              </w:rPr>
+              <w:t>Outcome</w:t>
+            </w:r>
+          </w:p>
+        </w:tc>
+        <w:tc>
+          <w:tcPr>
+            <w:tcW w:w="7525" w:type="dxa"/>
+            <w:tcBorders>
+              <w:top w:val="single" w:sz="4" w:space="0" w:color="FFFFFF" w:themeColor="background1"/>
+              <w:bottom w:val="single" w:sz="4" w:space="0" w:color="FFFFFF" w:themeColor="background1"/>
+            </w:tcBorders>
+          </w:tcPr>
+          <w:p>
+            <w:pPr>
+              <w:pStyle w:val="Notes"/>
+              <w:jc w:val="both"/>
+              <w:cnfStyle w:val="000000100000" w:firstRow="0" w:lastRow="0" w:firstColumn="0" w:lastColumn="0" w:oddVBand="0" w:evenVBand="0" w:oddHBand="1" w:evenHBand="0" w:firstRowFirstColumn="0" w:firstRowLastColumn="0" w:lastRowFirstColumn="0" w:lastRowLastColumn="0"/>
+            </w:pPr>
+            <w:r>
+              <w:t>Describe what you’ve got when you performed this test. Add screenshots if necessary.  Please, make sure that your description is enough for a developer to repeat what you’ve done, so that he or she can correct the problem.</w:t>
+            </w:r>
+          </w:p>
+        </w:tc>
+      </w:tr>
+      <w:tr>
+        <w:tc>
+          <w:tcPr>
+            <w:cnfStyle w:val="001000000000" w:firstRow="0" w:lastRow="0" w:firstColumn="1" w:lastColumn="0" w:oddVBand="0" w:evenVBand="0" w:oddHBand="0" w:evenHBand="0" w:firstRowFirstColumn="0" w:firstRowLastColumn="0" w:lastRowFirstColumn="0" w:lastRowLastColumn="0"/>
+            <w:tcW w:w="1501" w:type="dxa"/>
+            <w:tcBorders>
+              <w:top w:val="single" w:sz="4" w:space="0" w:color="FFFFFF" w:themeColor="background1"/>
+              <w:bottom w:val="nil"/>
+            </w:tcBorders>
+            <w:shd w:val="clear" w:color="auto" w:fill="1F497D" w:themeFill="text2"/>
+          </w:tcPr>
+          <w:p>
+            <w:pPr>
+              <w:rPr>
+                <w:rStyle w:val="Textoennegrita"/>
+              </w:rPr>
+            </w:pPr>
+            <w:r>
+              <w:rPr>
+                <w:rStyle w:val="Textoennegrita"/>
+              </w:rPr>
+              <w:t>Notes</w:t>
+            </w:r>
+          </w:p>
+        </w:tc>
+        <w:tc>
+          <w:tcPr>
+            <w:tcW w:w="7525" w:type="dxa"/>
+            <w:tcBorders>
+              <w:top w:val="single" w:sz="4" w:space="0" w:color="FFFFFF" w:themeColor="background1"/>
+              <w:bottom w:val="nil"/>
+            </w:tcBorders>
+          </w:tcPr>
+          <w:p>
+            <w:pPr>
+              <w:pStyle w:val="Notes"/>
+              <w:cnfStyle w:val="000000000000" w:firstRow="0" w:lastRow="0" w:firstColumn="0" w:lastColumn="0" w:oddVBand="0" w:evenVBand="0" w:oddHBand="0" w:evenHBand="0" w:firstRowFirstColumn="0" w:firstRowLastColumn="0" w:lastRowFirstColumn="0" w:lastRowLastColumn="0"/>
+            </w:pPr>
+            <w:r>
+              <w:t>Add notes if necessary.</w:t>
+            </w:r>
+          </w:p>
+        </w:tc>
+      </w:tr>
+    </w:tbl>
+    <w:p>
+      <w:pPr>
+        <w:rPr>
+          <w:lang w:val="es-ES"/>
+        </w:rPr>
+      </w:pPr>
+    </w:p>
+    <w:tbl>
+      <w:tblPr>
+        <w:tblStyle w:val="Cuadrculavistosa-nfasis1"/>
+        <w:tblW w:w="0" w:type="auto"/>
+        <w:tblLook w:val="04A0" w:firstRow="1" w:lastRow="0" w:firstColumn="1" w:lastColumn="0" w:noHBand="0" w:noVBand="1"/>
+      </w:tblPr>
+      <w:tblGrid>
+        <w:gridCol w:w="1501"/>
+        <w:gridCol w:w="7525"/>
+      </w:tblGrid>
+      <w:tr>
+        <w:trPr>
+          <w:cnfStyle w:val="100000000000" w:firstRow="1" w:lastRow="0" w:firstColumn="0" w:lastColumn="0" w:oddVBand="0" w:evenVBand="0" w:oddHBand="0" w:evenHBand="0" w:firstRowFirstColumn="0" w:firstRowLastColumn="0" w:lastRowFirstColumn="0" w:lastRowLastColumn="0"/>
+        </w:trPr>
+        <w:tc>
+          <w:tcPr>
+            <w:cnfStyle w:val="001000000000" w:firstRow="0" w:lastRow="0" w:firstColumn="1" w:lastColumn="0" w:oddVBand="0" w:evenVBand="0" w:oddHBand="0" w:evenHBand="0" w:firstRowFirstColumn="0" w:firstRowLastColumn="0" w:lastRowFirstColumn="0" w:lastRowLastColumn="0"/>
+            <w:tcW w:w="9026" w:type="dxa"/>
+            <w:gridSpan w:val="2"/>
+            <w:tcBorders>
+              <w:top w:val="nil"/>
+              <w:bottom w:val="single" w:sz="4" w:space="0" w:color="FFFFFF" w:themeColor="background1"/>
+            </w:tcBorders>
+            <w:shd w:val="clear" w:color="auto" w:fill="1F497D" w:themeFill="text2"/>
+          </w:tcPr>
+          <w:p>
+            <w:pPr>
+              <w:rPr>
+                <w:rStyle w:val="Textoennegrita"/>
+              </w:rPr>
+            </w:pPr>
+            <w:r>
+              <w:rPr>
+                <w:rStyle w:val="Textoennegrita"/>
+              </w:rPr>
+              <w:t>Test 11</w:t>
+            </w:r>
+            <w:r>
+              <w:rPr>
+                <w:rStyle w:val="Textoennegrita"/>
+              </w:rPr>
+              <w:t>.3</w:t>
+            </w:r>
+          </w:p>
+        </w:tc>
+      </w:tr>
+      <w:tr>
+        <w:trPr>
+          <w:cnfStyle w:val="000000100000" w:firstRow="0" w:lastRow="0" w:firstColumn="0" w:lastColumn="0" w:oddVBand="0" w:evenVBand="0" w:oddHBand="1" w:evenHBand="0" w:firstRowFirstColumn="0" w:firstRowLastColumn="0" w:lastRowFirstColumn="0" w:lastRowLastColumn="0"/>
+        </w:trPr>
+        <w:tc>
+          <w:tcPr>
+            <w:cnfStyle w:val="001000000000" w:firstRow="0" w:lastRow="0" w:firstColumn="1" w:lastColumn="0" w:oddVBand="0" w:evenVBand="0" w:oddHBand="0" w:evenHBand="0" w:firstRowFirstColumn="0" w:firstRowLastColumn="0" w:lastRowFirstColumn="0" w:lastRowLastColumn="0"/>
+            <w:tcW w:w="1501" w:type="dxa"/>
+            <w:tcBorders>
+              <w:top w:val="single" w:sz="4" w:space="0" w:color="FFFFFF" w:themeColor="background1"/>
+              <w:bottom w:val="single" w:sz="4" w:space="0" w:color="FFFFFF" w:themeColor="background1"/>
+            </w:tcBorders>
+            <w:shd w:val="clear" w:color="auto" w:fill="1F497D" w:themeFill="text2"/>
+          </w:tcPr>
+          <w:p>
+            <w:pPr>
+              <w:rPr>
+                <w:rStyle w:val="Textoennegrita"/>
+              </w:rPr>
+            </w:pPr>
+            <w:r>
+              <w:rPr>
+                <w:rStyle w:val="Textoennegrita"/>
+              </w:rPr>
+              <w:t>Description</w:t>
+            </w:r>
+          </w:p>
+        </w:tc>
+        <w:tc>
+          <w:tcPr>
+            <w:tcW w:w="7525" w:type="dxa"/>
+            <w:tcBorders>
+              <w:top w:val="single" w:sz="4" w:space="0" w:color="FFFFFF" w:themeColor="background1"/>
+              <w:bottom w:val="single" w:sz="4" w:space="0" w:color="FFFFFF" w:themeColor="background1"/>
+            </w:tcBorders>
+          </w:tcPr>
+          <w:p>
+            <w:pPr>
+              <w:pStyle w:val="Notes"/>
+              <w:jc w:val="both"/>
+              <w:cnfStyle w:val="000000100000" w:firstRow="0" w:lastRow="0" w:firstColumn="0" w:lastColumn="0" w:oddVBand="0" w:evenVBand="0" w:oddHBand="1" w:evenHBand="0" w:firstRowFirstColumn="0" w:firstRowLastColumn="0" w:lastRowFirstColumn="0" w:lastRowLastColumn="0"/>
+              <w:rPr>
+                <w:lang w:val="es-ES"/>
+              </w:rPr>
+            </w:pPr>
+            <w:r>
+              <w:rPr>
+                <w:lang w:val="es-ES"/>
+              </w:rPr>
+              <w:t>Comprobar</w:t>
+            </w:r>
+            <w:r>
+              <w:rPr>
+                <w:lang w:val="es-ES"/>
+              </w:rPr>
+              <w:t xml:space="preserve"> que aparece el usuario en la lista de los </w:t>
+            </w:r>
+            <w:proofErr w:type="spellStart"/>
+            <w:r>
+              <w:rPr>
+                <w:lang w:val="es-ES"/>
+              </w:rPr>
+              <w:t>chorbies</w:t>
+            </w:r>
+            <w:proofErr w:type="spellEnd"/>
+            <w:r>
+              <w:rPr>
+                <w:lang w:val="es-ES"/>
+              </w:rPr>
+              <w:t xml:space="preserve"> que le han dado </w:t>
+            </w:r>
+            <w:proofErr w:type="spellStart"/>
+            <w:r>
+              <w:rPr>
+                <w:lang w:val="es-ES"/>
+              </w:rPr>
+              <w:t>like</w:t>
+            </w:r>
+            <w:proofErr w:type="spellEnd"/>
+            <w:r>
+              <w:rPr>
+                <w:lang w:val="es-ES"/>
+              </w:rPr>
+              <w:t>.</w:t>
+            </w:r>
+          </w:p>
+        </w:tc>
+      </w:tr>
+      <w:tr>
+        <w:tc>
+          <w:tcPr>
+            <w:cnfStyle w:val="001000000000" w:firstRow="0" w:lastRow="0" w:firstColumn="1" w:lastColumn="0" w:oddVBand="0" w:evenVBand="0" w:oddHBand="0" w:evenHBand="0" w:firstRowFirstColumn="0" w:firstRowLastColumn="0" w:lastRowFirstColumn="0" w:lastRowLastColumn="0"/>
+            <w:tcW w:w="1501" w:type="dxa"/>
+            <w:tcBorders>
+              <w:top w:val="single" w:sz="4" w:space="0" w:color="FFFFFF" w:themeColor="background1"/>
+              <w:bottom w:val="single" w:sz="4" w:space="0" w:color="FFFFFF" w:themeColor="background1"/>
+            </w:tcBorders>
+            <w:shd w:val="clear" w:color="auto" w:fill="1F497D" w:themeFill="text2"/>
+          </w:tcPr>
+          <w:p>
+            <w:pPr>
+              <w:rPr>
+                <w:rStyle w:val="Textoennegrita"/>
+              </w:rPr>
+            </w:pPr>
+            <w:r>
+              <w:rPr>
+                <w:rStyle w:val="Textoennegrita"/>
+              </w:rPr>
+              <w:t>Expected</w:t>
+            </w:r>
+          </w:p>
+        </w:tc>
+        <w:tc>
+          <w:tcPr>
+            <w:tcW w:w="7525" w:type="dxa"/>
+            <w:tcBorders>
+              <w:top w:val="single" w:sz="4" w:space="0" w:color="FFFFFF" w:themeColor="background1"/>
+              <w:bottom w:val="single" w:sz="4" w:space="0" w:color="FFFFFF" w:themeColor="background1"/>
+            </w:tcBorders>
+          </w:tcPr>
+          <w:p>
+            <w:pPr>
+              <w:pStyle w:val="Notes"/>
+              <w:jc w:val="both"/>
+              <w:cnfStyle w:val="000000000000" w:firstRow="0" w:lastRow="0" w:firstColumn="0" w:lastColumn="0" w:oddVBand="0" w:evenVBand="0" w:oddHBand="0" w:evenHBand="0" w:firstRowFirstColumn="0" w:firstRowLastColumn="0" w:lastRowFirstColumn="0" w:lastRowLastColumn="0"/>
+              <w:rPr>
+                <w:lang w:val="es-ES"/>
+              </w:rPr>
+            </w:pPr>
+            <w:r>
+              <w:rPr>
+                <w:lang w:val="es-ES"/>
+              </w:rPr>
+              <w:t xml:space="preserve">Observamos si en la lista de los </w:t>
+            </w:r>
+            <w:proofErr w:type="spellStart"/>
+            <w:r>
+              <w:rPr>
+                <w:lang w:val="es-ES"/>
+              </w:rPr>
+              <w:t>chorbies</w:t>
+            </w:r>
+            <w:proofErr w:type="spellEnd"/>
+            <w:r>
+              <w:rPr>
+                <w:lang w:val="es-ES"/>
+              </w:rPr>
+              <w:t xml:space="preserve"> que le han dado </w:t>
+            </w:r>
+            <w:proofErr w:type="spellStart"/>
+            <w:r>
+              <w:rPr>
+                <w:lang w:val="es-ES"/>
+              </w:rPr>
+              <w:t>like</w:t>
+            </w:r>
+            <w:proofErr w:type="spellEnd"/>
+            <w:r>
+              <w:rPr>
+                <w:lang w:val="es-ES"/>
+              </w:rPr>
+              <w:t xml:space="preserve"> al </w:t>
+            </w:r>
+            <w:proofErr w:type="spellStart"/>
+            <w:r>
+              <w:rPr>
+                <w:lang w:val="es-ES"/>
+              </w:rPr>
+              <w:t>chorbi</w:t>
+            </w:r>
+            <w:proofErr w:type="spellEnd"/>
+            <w:r>
+              <w:rPr>
+                <w:lang w:val="es-ES"/>
+              </w:rPr>
+              <w:t xml:space="preserve"> seleccionado </w:t>
+            </w:r>
+            <w:proofErr w:type="spellStart"/>
+            <w:r>
+              <w:rPr>
+                <w:lang w:val="es-ES"/>
+              </w:rPr>
+              <w:t>aprece</w:t>
+            </w:r>
+            <w:proofErr w:type="spellEnd"/>
+            <w:r>
+              <w:rPr>
+                <w:lang w:val="es-ES"/>
+              </w:rPr>
+              <w:t xml:space="preserve"> el </w:t>
+            </w:r>
+            <w:proofErr w:type="spellStart"/>
+            <w:r>
+              <w:rPr>
+                <w:lang w:val="es-ES"/>
+              </w:rPr>
+              <w:t>like</w:t>
+            </w:r>
+            <w:proofErr w:type="spellEnd"/>
+            <w:r>
+              <w:rPr>
+                <w:lang w:val="es-ES"/>
+              </w:rPr>
+              <w:t xml:space="preserve"> que hemos creado anteriormente. Comprobando comentario, estrellas, fecha y usuario.</w:t>
+            </w:r>
+          </w:p>
+          <w:p>
+            <w:pPr>
+              <w:pStyle w:val="Notes"/>
+              <w:jc w:val="both"/>
+              <w:cnfStyle w:val="000000000000" w:firstRow="0" w:lastRow="0" w:firstColumn="0" w:lastColumn="0" w:oddVBand="0" w:evenVBand="0" w:oddHBand="0" w:evenHBand="0" w:firstRowFirstColumn="0" w:firstRowLastColumn="0" w:lastRowFirstColumn="0" w:lastRowLastColumn="0"/>
+              <w:rPr>
+                <w:lang w:val="es-ES"/>
+              </w:rPr>
+            </w:pPr>
+            <w:r>
+              <w:rPr>
+                <w:noProof/>
+                <w:lang w:val="es-ES" w:eastAsia="es-ES"/>
+              </w:rPr>
+              <w:drawing>
+                <wp:inline distT="0" distB="0" distL="0" distR="0" wp14:anchorId="51AF5018" wp14:editId="23CB28F3">
+                  <wp:extent cx="4400496" cy="2057400"/>
+                  <wp:effectExtent l="0" t="0" r="635" b="0"/>
+                  <wp:docPr id="61" name="Imagen 61"/>
+                  <wp:cNvGraphicFramePr>
+                    <a:graphicFrameLocks xmlns:a="http://schemas.openxmlformats.org/drawingml/2006/main" noChangeAspect="1"/>
+                  </wp:cNvGraphicFramePr>
+                  <a:graphic xmlns:a="http://schemas.openxmlformats.org/drawingml/2006/main">
+                    <a:graphicData uri="http://schemas.openxmlformats.org/drawingml/2006/picture">
+                      <pic:pic xmlns:pic="http://schemas.openxmlformats.org/drawingml/2006/picture">
+                        <pic:nvPicPr>
+                          <pic:cNvPr id="1" name=""/>
+                          <pic:cNvPicPr/>
+                        </pic:nvPicPr>
+                        <pic:blipFill>
+                          <a:blip r:embed="rId51"/>
+                          <a:stretch>
+                            <a:fillRect/>
+                          </a:stretch>
+                        </pic:blipFill>
+                        <pic:spPr>
+                          <a:xfrm>
+                            <a:off x="0" y="0"/>
+                            <a:ext cx="4414561" cy="2063976"/>
+                          </a:xfrm>
+                          <a:prstGeom prst="rect">
+                            <a:avLst/>
+                          </a:prstGeom>
+                        </pic:spPr>
+                      </pic:pic>
+                    </a:graphicData>
+                  </a:graphic>
+                </wp:inline>
+              </w:drawing>
+            </w:r>
+          </w:p>
+        </w:tc>
+      </w:tr>
+      <w:tr>
+        <w:trPr>
+          <w:cnfStyle w:val="000000100000" w:firstRow="0" w:lastRow="0" w:firstColumn="0" w:lastColumn="0" w:oddVBand="0" w:evenVBand="0" w:oddHBand="1" w:evenHBand="0" w:firstRowFirstColumn="0" w:firstRowLastColumn="0" w:lastRowFirstColumn="0" w:lastRowLastColumn="0"/>
+        </w:trPr>
+        <w:tc>
+          <w:tcPr>
+            <w:cnfStyle w:val="001000000000" w:firstRow="0" w:lastRow="0" w:firstColumn="1" w:lastColumn="0" w:oddVBand="0" w:evenVBand="0" w:oddHBand="0" w:evenHBand="0" w:firstRowFirstColumn="0" w:firstRowLastColumn="0" w:lastRowFirstColumn="0" w:lastRowLastColumn="0"/>
+            <w:tcW w:w="1501" w:type="dxa"/>
+            <w:tcBorders>
+              <w:top w:val="single" w:sz="4" w:space="0" w:color="FFFFFF" w:themeColor="background1"/>
+              <w:bottom w:val="single" w:sz="4" w:space="0" w:color="FFFFFF" w:themeColor="background1"/>
+            </w:tcBorders>
+            <w:shd w:val="clear" w:color="auto" w:fill="1F497D" w:themeFill="text2"/>
+          </w:tcPr>
+          <w:p>
+            <w:pPr>
+              <w:rPr>
+                <w:rStyle w:val="Textoennegrita"/>
+              </w:rPr>
+            </w:pPr>
+            <w:r>
+              <w:rPr>
+                <w:rStyle w:val="Textoennegrita"/>
+              </w:rPr>
+              <w:t>Outcome</w:t>
+            </w:r>
+          </w:p>
+        </w:tc>
+        <w:tc>
+          <w:tcPr>
+            <w:tcW w:w="7525" w:type="dxa"/>
+            <w:tcBorders>
+              <w:top w:val="single" w:sz="4" w:space="0" w:color="FFFFFF" w:themeColor="background1"/>
+              <w:bottom w:val="single" w:sz="4" w:space="0" w:color="FFFFFF" w:themeColor="background1"/>
+            </w:tcBorders>
+          </w:tcPr>
+          <w:p>
+            <w:pPr>
+              <w:pStyle w:val="Notes"/>
+              <w:jc w:val="both"/>
+              <w:cnfStyle w:val="000000100000" w:firstRow="0" w:lastRow="0" w:firstColumn="0" w:lastColumn="0" w:oddVBand="0" w:evenVBand="0" w:oddHBand="1" w:evenHBand="0" w:firstRowFirstColumn="0" w:firstRowLastColumn="0" w:lastRowFirstColumn="0" w:lastRowLastColumn="0"/>
+            </w:pPr>
+            <w:r>
+              <w:t>Describe what you’ve got when you performed this test. Add screenshots if necessary.  Please, make sure that your description is enough for a developer to repeat what you’ve done, so that he or she can correct the problem.</w:t>
+            </w:r>
+          </w:p>
+        </w:tc>
+      </w:tr>
+      <w:tr>
+        <w:tc>
+          <w:tcPr>
+            <w:cnfStyle w:val="001000000000" w:firstRow="0" w:lastRow="0" w:firstColumn="1" w:lastColumn="0" w:oddVBand="0" w:evenVBand="0" w:oddHBand="0" w:evenHBand="0" w:firstRowFirstColumn="0" w:firstRowLastColumn="0" w:lastRowFirstColumn="0" w:lastRowLastColumn="0"/>
+            <w:tcW w:w="1501" w:type="dxa"/>
+            <w:tcBorders>
+              <w:top w:val="single" w:sz="4" w:space="0" w:color="FFFFFF" w:themeColor="background1"/>
+              <w:bottom w:val="nil"/>
+            </w:tcBorders>
+            <w:shd w:val="clear" w:color="auto" w:fill="1F497D" w:themeFill="text2"/>
+          </w:tcPr>
+          <w:p>
+            <w:pPr>
+              <w:rPr>
+                <w:rStyle w:val="Textoennegrita"/>
+              </w:rPr>
+            </w:pPr>
+            <w:r>
+              <w:rPr>
+                <w:rStyle w:val="Textoennegrita"/>
+              </w:rPr>
+              <w:t>Notes</w:t>
+            </w:r>
+          </w:p>
+        </w:tc>
+        <w:tc>
+          <w:tcPr>
+            <w:tcW w:w="7525" w:type="dxa"/>
+            <w:tcBorders>
+              <w:top w:val="single" w:sz="4" w:space="0" w:color="FFFFFF" w:themeColor="background1"/>
+              <w:bottom w:val="nil"/>
+            </w:tcBorders>
+          </w:tcPr>
+          <w:p>
+            <w:pPr>
+              <w:pStyle w:val="Notes"/>
+              <w:cnfStyle w:val="000000000000" w:firstRow="0" w:lastRow="0" w:firstColumn="0" w:lastColumn="0" w:oddVBand="0" w:evenVBand="0" w:oddHBand="0" w:evenHBand="0" w:firstRowFirstColumn="0" w:firstRowLastColumn="0" w:lastRowFirstColumn="0" w:lastRowLastColumn="0"/>
+            </w:pPr>
+            <w:r>
+              <w:t>Add notes if necessary.</w:t>
+            </w:r>
+          </w:p>
+        </w:tc>
+      </w:tr>
+    </w:tbl>
+    <w:p>
+      <w:pPr>
+        <w:rPr>
+          <w:lang w:val="es-ES"/>
+        </w:rPr>
+      </w:pPr>
+    </w:p>
+    <w:p>
+      <w:pPr>
+        <w:rPr>
+          <w:lang w:val="es-ES"/>
+        </w:rPr>
+      </w:pPr>
+      <w:r>
+        <w:rPr>
+          <w:lang w:val="es-ES"/>
+        </w:rPr>
+        <w:br w:type="page"/>
+      </w:r>
+    </w:p>
+    <w:tbl>
+      <w:tblPr>
+        <w:tblStyle w:val="Cuadrculavistosa-nfasis1"/>
+        <w:tblW w:w="0" w:type="auto"/>
+        <w:tblLook w:val="04A0" w:firstRow="1" w:lastRow="0" w:firstColumn="1" w:lastColumn="0" w:noHBand="0" w:noVBand="1"/>
+      </w:tblPr>
+      <w:tblGrid>
+        <w:gridCol w:w="1501"/>
+        <w:gridCol w:w="7525"/>
+      </w:tblGrid>
+      <w:tr>
+        <w:trPr>
+          <w:cnfStyle w:val="100000000000" w:firstRow="1" w:lastRow="0" w:firstColumn="0" w:lastColumn="0" w:oddVBand="0" w:evenVBand="0" w:oddHBand="0" w:evenHBand="0" w:firstRowFirstColumn="0" w:firstRowLastColumn="0" w:lastRowFirstColumn="0" w:lastRowLastColumn="0"/>
+        </w:trPr>
+        <w:tc>
+          <w:tcPr>
+            <w:cnfStyle w:val="001000000000" w:firstRow="0" w:lastRow="0" w:firstColumn="1" w:lastColumn="0" w:oddVBand="0" w:evenVBand="0" w:oddHBand="0" w:evenHBand="0" w:firstRowFirstColumn="0" w:firstRowLastColumn="0" w:lastRowFirstColumn="0" w:lastRowLastColumn="0"/>
+            <w:tcW w:w="9026" w:type="dxa"/>
+            <w:gridSpan w:val="2"/>
+            <w:tcBorders>
+              <w:top w:val="nil"/>
+              <w:bottom w:val="single" w:sz="4" w:space="0" w:color="FFFFFF" w:themeColor="background1"/>
+            </w:tcBorders>
+            <w:shd w:val="clear" w:color="auto" w:fill="1F497D" w:themeFill="text2"/>
+          </w:tcPr>
+          <w:p>
+            <w:pPr>
+              <w:rPr>
+                <w:rStyle w:val="Textoennegrita"/>
+              </w:rPr>
+            </w:pPr>
+            <w:r>
+              <w:rPr>
+                <w:rStyle w:val="Textoennegrita"/>
+              </w:rPr>
+              <w:lastRenderedPageBreak/>
+              <w:t>Test 11</w:t>
+            </w:r>
+            <w:r>
+              <w:rPr>
+                <w:rStyle w:val="Textoennegrita"/>
+              </w:rPr>
+              <w:t>.4</w:t>
+            </w:r>
+          </w:p>
+        </w:tc>
+      </w:tr>
+      <w:tr>
+        <w:trPr>
+          <w:cnfStyle w:val="000000100000" w:firstRow="0" w:lastRow="0" w:firstColumn="0" w:lastColumn="0" w:oddVBand="0" w:evenVBand="0" w:oddHBand="1" w:evenHBand="0" w:firstRowFirstColumn="0" w:firstRowLastColumn="0" w:lastRowFirstColumn="0" w:lastRowLastColumn="0"/>
+        </w:trPr>
+        <w:tc>
+          <w:tcPr>
+            <w:cnfStyle w:val="001000000000" w:firstRow="0" w:lastRow="0" w:firstColumn="1" w:lastColumn="0" w:oddVBand="0" w:evenVBand="0" w:oddHBand="0" w:evenHBand="0" w:firstRowFirstColumn="0" w:firstRowLastColumn="0" w:lastRowFirstColumn="0" w:lastRowLastColumn="0"/>
+            <w:tcW w:w="1501" w:type="dxa"/>
+            <w:tcBorders>
+              <w:top w:val="single" w:sz="4" w:space="0" w:color="FFFFFF" w:themeColor="background1"/>
+              <w:bottom w:val="single" w:sz="4" w:space="0" w:color="FFFFFF" w:themeColor="background1"/>
+            </w:tcBorders>
+            <w:shd w:val="clear" w:color="auto" w:fill="1F497D" w:themeFill="text2"/>
+          </w:tcPr>
+          <w:p>
+            <w:pPr>
+              <w:rPr>
+                <w:rStyle w:val="Textoennegrita"/>
+              </w:rPr>
+            </w:pPr>
+            <w:r>
+              <w:rPr>
+                <w:rStyle w:val="Textoennegrita"/>
+              </w:rPr>
+              <w:t>Description</w:t>
+            </w:r>
+          </w:p>
+        </w:tc>
+        <w:tc>
+          <w:tcPr>
+            <w:tcW w:w="7525" w:type="dxa"/>
+            <w:tcBorders>
+              <w:top w:val="single" w:sz="4" w:space="0" w:color="FFFFFF" w:themeColor="background1"/>
+              <w:bottom w:val="single" w:sz="4" w:space="0" w:color="FFFFFF" w:themeColor="background1"/>
+            </w:tcBorders>
+          </w:tcPr>
+          <w:p>
+            <w:pPr>
+              <w:pStyle w:val="Notes"/>
+              <w:jc w:val="both"/>
+              <w:cnfStyle w:val="000000100000" w:firstRow="0" w:lastRow="0" w:firstColumn="0" w:lastColumn="0" w:oddVBand="0" w:evenVBand="0" w:oddHBand="1" w:evenHBand="0" w:firstRowFirstColumn="0" w:firstRowLastColumn="0" w:lastRowFirstColumn="0" w:lastRowLastColumn="0"/>
+              <w:rPr>
+                <w:lang w:val="es-ES"/>
+              </w:rPr>
+            </w:pPr>
+            <w:r>
+              <w:rPr>
+                <w:lang w:val="es-ES"/>
+              </w:rPr>
+              <w:t xml:space="preserve">Eliminamos el </w:t>
+            </w:r>
+            <w:proofErr w:type="spellStart"/>
+            <w:r>
+              <w:rPr>
+                <w:lang w:val="es-ES"/>
+              </w:rPr>
+              <w:t>like</w:t>
+            </w:r>
+            <w:proofErr w:type="spellEnd"/>
+            <w:r>
+              <w:rPr>
+                <w:lang w:val="es-ES"/>
+              </w:rPr>
+              <w:t xml:space="preserve"> hacia el </w:t>
+            </w:r>
+            <w:proofErr w:type="spellStart"/>
+            <w:r>
+              <w:rPr>
+                <w:lang w:val="es-ES"/>
+              </w:rPr>
+              <w:t>chorbi</w:t>
+            </w:r>
+            <w:proofErr w:type="spellEnd"/>
+          </w:p>
+        </w:tc>
+      </w:tr>
+      <w:tr>
+        <w:tc>
+          <w:tcPr>
+            <w:cnfStyle w:val="001000000000" w:firstRow="0" w:lastRow="0" w:firstColumn="1" w:lastColumn="0" w:oddVBand="0" w:evenVBand="0" w:oddHBand="0" w:evenHBand="0" w:firstRowFirstColumn="0" w:firstRowLastColumn="0" w:lastRowFirstColumn="0" w:lastRowLastColumn="0"/>
+            <w:tcW w:w="1501" w:type="dxa"/>
+            <w:tcBorders>
+              <w:top w:val="single" w:sz="4" w:space="0" w:color="FFFFFF" w:themeColor="background1"/>
+              <w:bottom w:val="single" w:sz="4" w:space="0" w:color="FFFFFF" w:themeColor="background1"/>
+            </w:tcBorders>
+            <w:shd w:val="clear" w:color="auto" w:fill="1F497D" w:themeFill="text2"/>
+          </w:tcPr>
+          <w:p>
+            <w:pPr>
+              <w:rPr>
+                <w:rStyle w:val="Textoennegrita"/>
+              </w:rPr>
+            </w:pPr>
+            <w:r>
+              <w:rPr>
+                <w:rStyle w:val="Textoennegrita"/>
+              </w:rPr>
+              <w:t>Expected</w:t>
+            </w:r>
+          </w:p>
+        </w:tc>
+        <w:tc>
+          <w:tcPr>
+            <w:tcW w:w="7525" w:type="dxa"/>
+            <w:tcBorders>
+              <w:top w:val="single" w:sz="4" w:space="0" w:color="FFFFFF" w:themeColor="background1"/>
+              <w:bottom w:val="single" w:sz="4" w:space="0" w:color="FFFFFF" w:themeColor="background1"/>
+            </w:tcBorders>
+          </w:tcPr>
+          <w:p>
+            <w:pPr>
+              <w:pStyle w:val="Notes"/>
+              <w:jc w:val="both"/>
+              <w:cnfStyle w:val="000000000000" w:firstRow="0" w:lastRow="0" w:firstColumn="0" w:lastColumn="0" w:oddVBand="0" w:evenVBand="0" w:oddHBand="0" w:evenHBand="0" w:firstRowFirstColumn="0" w:firstRowLastColumn="0" w:lastRowFirstColumn="0" w:lastRowLastColumn="0"/>
+              <w:rPr>
+                <w:lang w:val="es-ES"/>
+              </w:rPr>
+            </w:pPr>
+            <w:r>
+              <w:rPr>
+                <w:lang w:val="es-ES"/>
+              </w:rPr>
+              <w:t xml:space="preserve">Vamos a eliminar el </w:t>
+            </w:r>
+            <w:proofErr w:type="spellStart"/>
+            <w:r>
+              <w:rPr>
+                <w:lang w:val="es-ES"/>
+              </w:rPr>
+              <w:t>like</w:t>
+            </w:r>
+            <w:proofErr w:type="spellEnd"/>
+            <w:r>
+              <w:rPr>
+                <w:lang w:val="es-ES"/>
+              </w:rPr>
+              <w:t xml:space="preserve"> que ha creado el usuario logueado hacia el </w:t>
+            </w:r>
+            <w:proofErr w:type="spellStart"/>
+            <w:r>
+              <w:rPr>
+                <w:lang w:val="es-ES"/>
+              </w:rPr>
+              <w:t>chorbi</w:t>
+            </w:r>
+            <w:proofErr w:type="spellEnd"/>
+            <w:r>
+              <w:rPr>
+                <w:lang w:val="es-ES"/>
+              </w:rPr>
+              <w:t xml:space="preserve"> seleccionado.</w:t>
+            </w:r>
+          </w:p>
+          <w:p>
+            <w:pPr>
+              <w:pStyle w:val="Notes"/>
+              <w:jc w:val="both"/>
+              <w:cnfStyle w:val="000000000000" w:firstRow="0" w:lastRow="0" w:firstColumn="0" w:lastColumn="0" w:oddVBand="0" w:evenVBand="0" w:oddHBand="0" w:evenHBand="0" w:firstRowFirstColumn="0" w:firstRowLastColumn="0" w:lastRowFirstColumn="0" w:lastRowLastColumn="0"/>
+              <w:rPr>
+                <w:lang w:val="es-ES"/>
+              </w:rPr>
+            </w:pPr>
+            <w:r>
+              <w:rPr>
+                <w:noProof/>
+                <w:lang w:val="es-ES" w:eastAsia="es-ES"/>
+              </w:rPr>
+              <w:drawing>
+                <wp:inline distT="0" distB="0" distL="0" distR="0" wp14:anchorId="4ED7553B" wp14:editId="5AF6BEF8">
+                  <wp:extent cx="4462892" cy="2057400"/>
+                  <wp:effectExtent l="0" t="0" r="0" b="0"/>
+                  <wp:docPr id="65" name="Imagen 65"/>
+                  <wp:cNvGraphicFramePr>
+                    <a:graphicFrameLocks xmlns:a="http://schemas.openxmlformats.org/drawingml/2006/main" noChangeAspect="1"/>
+                  </wp:cNvGraphicFramePr>
+                  <a:graphic xmlns:a="http://schemas.openxmlformats.org/drawingml/2006/main">
+                    <a:graphicData uri="http://schemas.openxmlformats.org/drawingml/2006/picture">
+                      <pic:pic xmlns:pic="http://schemas.openxmlformats.org/drawingml/2006/picture">
+                        <pic:nvPicPr>
+                          <pic:cNvPr id="1" name=""/>
+                          <pic:cNvPicPr/>
+                        </pic:nvPicPr>
+                        <pic:blipFill>
+                          <a:blip r:embed="rId52"/>
+                          <a:stretch>
+                            <a:fillRect/>
+                          </a:stretch>
+                        </pic:blipFill>
+                        <pic:spPr>
+                          <a:xfrm>
+                            <a:off x="0" y="0"/>
+                            <a:ext cx="4468118" cy="2059809"/>
+                          </a:xfrm>
+                          <a:prstGeom prst="rect">
+                            <a:avLst/>
+                          </a:prstGeom>
+                        </pic:spPr>
+                      </pic:pic>
+                    </a:graphicData>
+                  </a:graphic>
+                </wp:inline>
+              </w:drawing>
+            </w:r>
+          </w:p>
+        </w:tc>
+      </w:tr>
+      <w:tr>
+        <w:trPr>
+          <w:cnfStyle w:val="000000100000" w:firstRow="0" w:lastRow="0" w:firstColumn="0" w:lastColumn="0" w:oddVBand="0" w:evenVBand="0" w:oddHBand="1" w:evenHBand="0" w:firstRowFirstColumn="0" w:firstRowLastColumn="0" w:lastRowFirstColumn="0" w:lastRowLastColumn="0"/>
+        </w:trPr>
+        <w:tc>
+          <w:tcPr>
+            <w:cnfStyle w:val="001000000000" w:firstRow="0" w:lastRow="0" w:firstColumn="1" w:lastColumn="0" w:oddVBand="0" w:evenVBand="0" w:oddHBand="0" w:evenHBand="0" w:firstRowFirstColumn="0" w:firstRowLastColumn="0" w:lastRowFirstColumn="0" w:lastRowLastColumn="0"/>
+            <w:tcW w:w="1501" w:type="dxa"/>
+            <w:tcBorders>
+              <w:top w:val="single" w:sz="4" w:space="0" w:color="FFFFFF" w:themeColor="background1"/>
+              <w:bottom w:val="single" w:sz="4" w:space="0" w:color="FFFFFF" w:themeColor="background1"/>
+            </w:tcBorders>
+            <w:shd w:val="clear" w:color="auto" w:fill="1F497D" w:themeFill="text2"/>
+          </w:tcPr>
+          <w:p>
+            <w:pPr>
+              <w:rPr>
+                <w:rStyle w:val="Textoennegrita"/>
+              </w:rPr>
+            </w:pPr>
+            <w:r>
+              <w:rPr>
+                <w:rStyle w:val="Textoennegrita"/>
+              </w:rPr>
+              <w:t>Outcome</w:t>
+            </w:r>
+          </w:p>
+        </w:tc>
+        <w:tc>
+          <w:tcPr>
+            <w:tcW w:w="7525" w:type="dxa"/>
+            <w:tcBorders>
+              <w:top w:val="single" w:sz="4" w:space="0" w:color="FFFFFF" w:themeColor="background1"/>
+              <w:bottom w:val="single" w:sz="4" w:space="0" w:color="FFFFFF" w:themeColor="background1"/>
+            </w:tcBorders>
+          </w:tcPr>
+          <w:p>
+            <w:pPr>
+              <w:pStyle w:val="Notes"/>
+              <w:jc w:val="both"/>
+              <w:cnfStyle w:val="000000100000" w:firstRow="0" w:lastRow="0" w:firstColumn="0" w:lastColumn="0" w:oddVBand="0" w:evenVBand="0" w:oddHBand="1" w:evenHBand="0" w:firstRowFirstColumn="0" w:firstRowLastColumn="0" w:lastRowFirstColumn="0" w:lastRowLastColumn="0"/>
+            </w:pPr>
+            <w:r>
+              <w:t>Describe what you’ve got when you performed this test. Add screenshots if necessary.  Please, make sure that your description is enough for a developer to repeat what you’ve done, so that he or she can correct the problem.</w:t>
+            </w:r>
+          </w:p>
+        </w:tc>
+      </w:tr>
+      <w:tr>
+        <w:tc>
+          <w:tcPr>
+            <w:cnfStyle w:val="001000000000" w:firstRow="0" w:lastRow="0" w:firstColumn="1" w:lastColumn="0" w:oddVBand="0" w:evenVBand="0" w:oddHBand="0" w:evenHBand="0" w:firstRowFirstColumn="0" w:firstRowLastColumn="0" w:lastRowFirstColumn="0" w:lastRowLastColumn="0"/>
+            <w:tcW w:w="1501" w:type="dxa"/>
+            <w:tcBorders>
+              <w:top w:val="single" w:sz="4" w:space="0" w:color="FFFFFF" w:themeColor="background1"/>
+              <w:bottom w:val="nil"/>
+            </w:tcBorders>
+            <w:shd w:val="clear" w:color="auto" w:fill="1F497D" w:themeFill="text2"/>
+          </w:tcPr>
+          <w:p>
+            <w:pPr>
+              <w:rPr>
+                <w:rStyle w:val="Textoennegrita"/>
+              </w:rPr>
+            </w:pPr>
+            <w:r>
+              <w:rPr>
+                <w:rStyle w:val="Textoennegrita"/>
+              </w:rPr>
+              <w:t>Notes</w:t>
+            </w:r>
+          </w:p>
+        </w:tc>
+        <w:tc>
+          <w:tcPr>
+            <w:tcW w:w="7525" w:type="dxa"/>
+            <w:tcBorders>
+              <w:top w:val="single" w:sz="4" w:space="0" w:color="FFFFFF" w:themeColor="background1"/>
+              <w:bottom w:val="nil"/>
+            </w:tcBorders>
+          </w:tcPr>
+          <w:p>
+            <w:pPr>
+              <w:pStyle w:val="Notes"/>
+              <w:cnfStyle w:val="000000000000" w:firstRow="0" w:lastRow="0" w:firstColumn="0" w:lastColumn="0" w:oddVBand="0" w:evenVBand="0" w:oddHBand="0" w:evenHBand="0" w:firstRowFirstColumn="0" w:firstRowLastColumn="0" w:lastRowFirstColumn="0" w:lastRowLastColumn="0"/>
+            </w:pPr>
+            <w:r>
+              <w:t>Add notes if necessary.</w:t>
+            </w:r>
+          </w:p>
+        </w:tc>
+      </w:tr>
+    </w:tbl>
+    <w:p>
+      <w:pPr>
+        <w:rPr>
+          <w:lang w:val="es-ES"/>
+        </w:rPr>
+      </w:pPr>
+    </w:p>
+    <w:tbl>
+      <w:tblPr>
+        <w:tblStyle w:val="Cuadrculavistosa-nfasis1"/>
+        <w:tblW w:w="0" w:type="auto"/>
+        <w:tblLook w:val="04A0" w:firstRow="1" w:lastRow="0" w:firstColumn="1" w:lastColumn="0" w:noHBand="0" w:noVBand="1"/>
+      </w:tblPr>
+      <w:tblGrid>
+        <w:gridCol w:w="1501"/>
+        <w:gridCol w:w="7525"/>
+      </w:tblGrid>
+      <w:tr>
+        <w:trPr>
+          <w:cnfStyle w:val="100000000000" w:firstRow="1" w:lastRow="0" w:firstColumn="0" w:lastColumn="0" w:oddVBand="0" w:evenVBand="0" w:oddHBand="0" w:evenHBand="0" w:firstRowFirstColumn="0" w:firstRowLastColumn="0" w:lastRowFirstColumn="0" w:lastRowLastColumn="0"/>
+        </w:trPr>
+        <w:tc>
+          <w:tcPr>
+            <w:cnfStyle w:val="001000000000" w:firstRow="0" w:lastRow="0" w:firstColumn="1" w:lastColumn="0" w:oddVBand="0" w:evenVBand="0" w:oddHBand="0" w:evenHBand="0" w:firstRowFirstColumn="0" w:firstRowLastColumn="0" w:lastRowFirstColumn="0" w:lastRowLastColumn="0"/>
+            <w:tcW w:w="9026" w:type="dxa"/>
+            <w:gridSpan w:val="2"/>
+            <w:tcBorders>
+              <w:top w:val="nil"/>
+              <w:bottom w:val="single" w:sz="4" w:space="0" w:color="FFFFFF" w:themeColor="background1"/>
+            </w:tcBorders>
+            <w:shd w:val="clear" w:color="auto" w:fill="1F497D" w:themeFill="text2"/>
+          </w:tcPr>
+          <w:p>
+            <w:pPr>
+              <w:rPr>
+                <w:rStyle w:val="Textoennegrita"/>
+              </w:rPr>
+            </w:pPr>
+            <w:r>
+              <w:rPr>
+                <w:rStyle w:val="Textoennegrita"/>
+              </w:rPr>
+              <w:t>Test 11</w:t>
+            </w:r>
+            <w:r>
+              <w:rPr>
+                <w:rStyle w:val="Textoennegrita"/>
+              </w:rPr>
+              <w:t>.5</w:t>
+            </w:r>
+          </w:p>
+        </w:tc>
+      </w:tr>
+      <w:tr>
+        <w:trPr>
+          <w:cnfStyle w:val="000000100000" w:firstRow="0" w:lastRow="0" w:firstColumn="0" w:lastColumn="0" w:oddVBand="0" w:evenVBand="0" w:oddHBand="1" w:evenHBand="0" w:firstRowFirstColumn="0" w:firstRowLastColumn="0" w:lastRowFirstColumn="0" w:lastRowLastColumn="0"/>
+        </w:trPr>
+        <w:tc>
+          <w:tcPr>
+            <w:cnfStyle w:val="001000000000" w:firstRow="0" w:lastRow="0" w:firstColumn="1" w:lastColumn="0" w:oddVBand="0" w:evenVBand="0" w:oddHBand="0" w:evenHBand="0" w:firstRowFirstColumn="0" w:firstRowLastColumn="0" w:lastRowFirstColumn="0" w:lastRowLastColumn="0"/>
+            <w:tcW w:w="1501" w:type="dxa"/>
+            <w:tcBorders>
+              <w:top w:val="single" w:sz="4" w:space="0" w:color="FFFFFF" w:themeColor="background1"/>
+              <w:bottom w:val="single" w:sz="4" w:space="0" w:color="FFFFFF" w:themeColor="background1"/>
+            </w:tcBorders>
+            <w:shd w:val="clear" w:color="auto" w:fill="1F497D" w:themeFill="text2"/>
+          </w:tcPr>
+          <w:p>
+            <w:pPr>
+              <w:rPr>
+                <w:rStyle w:val="Textoennegrita"/>
+              </w:rPr>
+            </w:pPr>
+            <w:r>
+              <w:rPr>
+                <w:rStyle w:val="Textoennegrita"/>
+              </w:rPr>
+              <w:t>Description</w:t>
+            </w:r>
+          </w:p>
+        </w:tc>
+        <w:tc>
+          <w:tcPr>
+            <w:tcW w:w="7525" w:type="dxa"/>
+            <w:tcBorders>
+              <w:top w:val="single" w:sz="4" w:space="0" w:color="FFFFFF" w:themeColor="background1"/>
+              <w:bottom w:val="single" w:sz="4" w:space="0" w:color="FFFFFF" w:themeColor="background1"/>
+            </w:tcBorders>
+          </w:tcPr>
+          <w:p>
+            <w:pPr>
+              <w:pStyle w:val="Notes"/>
+              <w:jc w:val="both"/>
+              <w:cnfStyle w:val="000000100000" w:firstRow="0" w:lastRow="0" w:firstColumn="0" w:lastColumn="0" w:oddVBand="0" w:evenVBand="0" w:oddHBand="1" w:evenHBand="0" w:firstRowFirstColumn="0" w:firstRowLastColumn="0" w:lastRowFirstColumn="0" w:lastRowLastColumn="0"/>
+              <w:rPr>
+                <w:lang w:val="es-ES"/>
+              </w:rPr>
+            </w:pPr>
+            <w:r>
+              <w:rPr>
+                <w:lang w:val="es-ES"/>
+              </w:rPr>
+              <w:t xml:space="preserve">Comprobar que se ha eliminado el </w:t>
+            </w:r>
+            <w:proofErr w:type="spellStart"/>
+            <w:r>
+              <w:rPr>
+                <w:lang w:val="es-ES"/>
+              </w:rPr>
+              <w:t>like</w:t>
+            </w:r>
+            <w:proofErr w:type="spellEnd"/>
+          </w:p>
+        </w:tc>
+      </w:tr>
+      <w:tr>
+        <w:tc>
+          <w:tcPr>
+            <w:cnfStyle w:val="001000000000" w:firstRow="0" w:lastRow="0" w:firstColumn="1" w:lastColumn="0" w:oddVBand="0" w:evenVBand="0" w:oddHBand="0" w:evenHBand="0" w:firstRowFirstColumn="0" w:firstRowLastColumn="0" w:lastRowFirstColumn="0" w:lastRowLastColumn="0"/>
+            <w:tcW w:w="1501" w:type="dxa"/>
+            <w:tcBorders>
+              <w:top w:val="single" w:sz="4" w:space="0" w:color="FFFFFF" w:themeColor="background1"/>
+              <w:bottom w:val="single" w:sz="4" w:space="0" w:color="FFFFFF" w:themeColor="background1"/>
+            </w:tcBorders>
+            <w:shd w:val="clear" w:color="auto" w:fill="1F497D" w:themeFill="text2"/>
+          </w:tcPr>
+          <w:p>
+            <w:pPr>
+              <w:rPr>
+                <w:rStyle w:val="Textoennegrita"/>
+              </w:rPr>
+            </w:pPr>
+            <w:r>
+              <w:rPr>
+                <w:rStyle w:val="Textoennegrita"/>
+              </w:rPr>
+              <w:t>Expected</w:t>
+            </w:r>
+          </w:p>
+        </w:tc>
+        <w:tc>
+          <w:tcPr>
+            <w:tcW w:w="7525" w:type="dxa"/>
+            <w:tcBorders>
+              <w:top w:val="single" w:sz="4" w:space="0" w:color="FFFFFF" w:themeColor="background1"/>
+              <w:bottom w:val="single" w:sz="4" w:space="0" w:color="FFFFFF" w:themeColor="background1"/>
+            </w:tcBorders>
+          </w:tcPr>
+          <w:p>
+            <w:pPr>
+              <w:pStyle w:val="Notes"/>
+              <w:jc w:val="both"/>
+              <w:cnfStyle w:val="000000000000" w:firstRow="0" w:lastRow="0" w:firstColumn="0" w:lastColumn="0" w:oddVBand="0" w:evenVBand="0" w:oddHBand="0" w:evenHBand="0" w:firstRowFirstColumn="0" w:firstRowLastColumn="0" w:lastRowFirstColumn="0" w:lastRowLastColumn="0"/>
+              <w:rPr>
+                <w:lang w:val="es-ES"/>
+              </w:rPr>
+            </w:pPr>
+            <w:r>
+              <w:rPr>
+                <w:lang w:val="es-ES"/>
+              </w:rPr>
+              <w:t xml:space="preserve">Observar la lista de </w:t>
+            </w:r>
+            <w:proofErr w:type="spellStart"/>
+            <w:r>
+              <w:rPr>
+                <w:lang w:val="es-ES"/>
+              </w:rPr>
+              <w:t>chorbies</w:t>
+            </w:r>
+            <w:proofErr w:type="spellEnd"/>
+            <w:r>
+              <w:rPr>
+                <w:lang w:val="es-ES"/>
+              </w:rPr>
+              <w:t xml:space="preserve"> que le han dado </w:t>
+            </w:r>
+            <w:proofErr w:type="spellStart"/>
+            <w:r>
+              <w:rPr>
+                <w:lang w:val="es-ES"/>
+              </w:rPr>
+              <w:t>like</w:t>
+            </w:r>
+            <w:proofErr w:type="spellEnd"/>
+            <w:r>
+              <w:rPr>
+                <w:lang w:val="es-ES"/>
+              </w:rPr>
+              <w:t xml:space="preserve"> al </w:t>
+            </w:r>
+            <w:proofErr w:type="spellStart"/>
+            <w:r>
+              <w:rPr>
+                <w:lang w:val="es-ES"/>
+              </w:rPr>
+              <w:t>chorbi</w:t>
+            </w:r>
+            <w:proofErr w:type="spellEnd"/>
+            <w:r>
+              <w:rPr>
+                <w:lang w:val="es-ES"/>
+              </w:rPr>
+              <w:t xml:space="preserve"> seleccionado, y comprobar que no aparece el </w:t>
+            </w:r>
+            <w:proofErr w:type="spellStart"/>
+            <w:r>
+              <w:rPr>
+                <w:lang w:val="es-ES"/>
+              </w:rPr>
+              <w:t>like</w:t>
+            </w:r>
+            <w:proofErr w:type="spellEnd"/>
+            <w:r>
+              <w:rPr>
+                <w:lang w:val="es-ES"/>
+              </w:rPr>
+              <w:t xml:space="preserve"> del usuario.</w:t>
+            </w:r>
+          </w:p>
+          <w:p>
+            <w:pPr>
+              <w:pStyle w:val="Notes"/>
+              <w:jc w:val="both"/>
+              <w:cnfStyle w:val="000000000000" w:firstRow="0" w:lastRow="0" w:firstColumn="0" w:lastColumn="0" w:oddVBand="0" w:evenVBand="0" w:oddHBand="0" w:evenHBand="0" w:firstRowFirstColumn="0" w:firstRowLastColumn="0" w:lastRowFirstColumn="0" w:lastRowLastColumn="0"/>
+              <w:rPr>
+                <w:lang w:val="es-ES"/>
+              </w:rPr>
+            </w:pPr>
+            <w:r>
+              <w:rPr>
+                <w:noProof/>
+                <w:lang w:val="es-ES" w:eastAsia="es-ES"/>
+              </w:rPr>
+              <w:drawing>
+                <wp:inline distT="0" distB="0" distL="0" distR="0" wp14:anchorId="28EA9FAE" wp14:editId="15BB4799">
+                  <wp:extent cx="4285555" cy="2028825"/>
+                  <wp:effectExtent l="0" t="0" r="1270" b="0"/>
+                  <wp:docPr id="68" name="Imagen 68"/>
+                  <wp:cNvGraphicFramePr>
+                    <a:graphicFrameLocks xmlns:a="http://schemas.openxmlformats.org/drawingml/2006/main" noChangeAspect="1"/>
+                  </wp:cNvGraphicFramePr>
+                  <a:graphic xmlns:a="http://schemas.openxmlformats.org/drawingml/2006/main">
+                    <a:graphicData uri="http://schemas.openxmlformats.org/drawingml/2006/picture">
+                      <pic:pic xmlns:pic="http://schemas.openxmlformats.org/drawingml/2006/picture">
+                        <pic:nvPicPr>
+                          <pic:cNvPr id="1" name=""/>
+                          <pic:cNvPicPr/>
+                        </pic:nvPicPr>
+                        <pic:blipFill>
+                          <a:blip r:embed="rId53"/>
+                          <a:stretch>
+                            <a:fillRect/>
+                          </a:stretch>
+                        </pic:blipFill>
+                        <pic:spPr>
+                          <a:xfrm>
+                            <a:off x="0" y="0"/>
+                            <a:ext cx="4295028" cy="2033310"/>
+                          </a:xfrm>
+                          <a:prstGeom prst="rect">
+                            <a:avLst/>
+                          </a:prstGeom>
+                        </pic:spPr>
+                      </pic:pic>
+                    </a:graphicData>
+                  </a:graphic>
+                </wp:inline>
+              </w:drawing>
+            </w:r>
+          </w:p>
+        </w:tc>
+      </w:tr>
+      <w:tr>
+        <w:trPr>
+          <w:cnfStyle w:val="000000100000" w:firstRow="0" w:lastRow="0" w:firstColumn="0" w:lastColumn="0" w:oddVBand="0" w:evenVBand="0" w:oddHBand="1" w:evenHBand="0" w:firstRowFirstColumn="0" w:firstRowLastColumn="0" w:lastRowFirstColumn="0" w:lastRowLastColumn="0"/>
+        </w:trPr>
+        <w:tc>
+          <w:tcPr>
+            <w:cnfStyle w:val="001000000000" w:firstRow="0" w:lastRow="0" w:firstColumn="1" w:lastColumn="0" w:oddVBand="0" w:evenVBand="0" w:oddHBand="0" w:evenHBand="0" w:firstRowFirstColumn="0" w:firstRowLastColumn="0" w:lastRowFirstColumn="0" w:lastRowLastColumn="0"/>
+            <w:tcW w:w="1501" w:type="dxa"/>
+            <w:tcBorders>
+              <w:top w:val="single" w:sz="4" w:space="0" w:color="FFFFFF" w:themeColor="background1"/>
+              <w:bottom w:val="single" w:sz="4" w:space="0" w:color="FFFFFF" w:themeColor="background1"/>
+            </w:tcBorders>
+            <w:shd w:val="clear" w:color="auto" w:fill="1F497D" w:themeFill="text2"/>
+          </w:tcPr>
+          <w:p>
+            <w:pPr>
+              <w:rPr>
+                <w:rStyle w:val="Textoennegrita"/>
+              </w:rPr>
+            </w:pPr>
+            <w:r>
+              <w:rPr>
+                <w:rStyle w:val="Textoennegrita"/>
+              </w:rPr>
+              <w:t>Outcome</w:t>
+            </w:r>
+          </w:p>
+        </w:tc>
+        <w:tc>
+          <w:tcPr>
+            <w:tcW w:w="7525" w:type="dxa"/>
+            <w:tcBorders>
+              <w:top w:val="single" w:sz="4" w:space="0" w:color="FFFFFF" w:themeColor="background1"/>
+              <w:bottom w:val="single" w:sz="4" w:space="0" w:color="FFFFFF" w:themeColor="background1"/>
+            </w:tcBorders>
+          </w:tcPr>
+          <w:p>
+            <w:pPr>
+              <w:pStyle w:val="Notes"/>
+              <w:jc w:val="both"/>
+              <w:cnfStyle w:val="000000100000" w:firstRow="0" w:lastRow="0" w:firstColumn="0" w:lastColumn="0" w:oddVBand="0" w:evenVBand="0" w:oddHBand="1" w:evenHBand="0" w:firstRowFirstColumn="0" w:firstRowLastColumn="0" w:lastRowFirstColumn="0" w:lastRowLastColumn="0"/>
+            </w:pPr>
+            <w:r>
+              <w:t>Describe what you’ve got when you performed this test. Add screenshots if necessary.  Please, make sure that your description is enough for a developer to repeat what you’ve done, so that he or she can correct the problem.</w:t>
+            </w:r>
+          </w:p>
+        </w:tc>
+      </w:tr>
+      <w:tr>
+        <w:tc>
+          <w:tcPr>
+            <w:cnfStyle w:val="001000000000" w:firstRow="0" w:lastRow="0" w:firstColumn="1" w:lastColumn="0" w:oddVBand="0" w:evenVBand="0" w:oddHBand="0" w:evenHBand="0" w:firstRowFirstColumn="0" w:firstRowLastColumn="0" w:lastRowFirstColumn="0" w:lastRowLastColumn="0"/>
+            <w:tcW w:w="1501" w:type="dxa"/>
+            <w:tcBorders>
+              <w:top w:val="single" w:sz="4" w:space="0" w:color="FFFFFF" w:themeColor="background1"/>
+              <w:bottom w:val="nil"/>
+            </w:tcBorders>
+            <w:shd w:val="clear" w:color="auto" w:fill="1F497D" w:themeFill="text2"/>
+          </w:tcPr>
+          <w:p>
+            <w:pPr>
+              <w:rPr>
+                <w:rStyle w:val="Textoennegrita"/>
+              </w:rPr>
+            </w:pPr>
+            <w:r>
+              <w:rPr>
+                <w:rStyle w:val="Textoennegrita"/>
+              </w:rPr>
+              <w:t>Notes</w:t>
+            </w:r>
+          </w:p>
+        </w:tc>
+        <w:tc>
+          <w:tcPr>
+            <w:tcW w:w="7525" w:type="dxa"/>
+            <w:tcBorders>
+              <w:top w:val="single" w:sz="4" w:space="0" w:color="FFFFFF" w:themeColor="background1"/>
+              <w:bottom w:val="nil"/>
+            </w:tcBorders>
+          </w:tcPr>
+          <w:p>
+            <w:pPr>
+              <w:pStyle w:val="Notes"/>
+              <w:cnfStyle w:val="000000000000" w:firstRow="0" w:lastRow="0" w:firstColumn="0" w:lastColumn="0" w:oddVBand="0" w:evenVBand="0" w:oddHBand="0" w:evenHBand="0" w:firstRowFirstColumn="0" w:firstRowLastColumn="0" w:lastRowFirstColumn="0" w:lastRowLastColumn="0"/>
+            </w:pPr>
+            <w:r>
+              <w:t>Add notes if necessary.</w:t>
+            </w:r>
+          </w:p>
+        </w:tc>
+      </w:tr>
+    </w:tbl>
+    <w:p>
+      <w:pPr>
+        <w:rPr>
+          <w:lang w:val="es-ES"/>
+        </w:rPr>
+      </w:pPr>
+    </w:p>
+    <w:p>
+      <w:pPr>
+        <w:rPr>
+          <w:lang w:val="es-ES"/>
+        </w:rPr>
+      </w:pPr>
+    </w:p>
+    <w:p>
+      <w:pPr>
+        <w:rPr>
+          <w:lang w:val="es-ES"/>
+        </w:rPr>
+      </w:pPr>
+    </w:p>
+    <w:p>
+      <w:pPr>
+        <w:rPr>
+          <w:lang w:val="es-ES"/>
+        </w:rPr>
+      </w:pPr>
+    </w:p>
+    <w:p>
+      <w:pPr>
+        <w:rPr>
+          <w:lang w:val="es-ES"/>
+        </w:rPr>
+      </w:pPr>
     </w:p>
     <w:tbl>
       <w:tblPr>
@@ -21989,19 +24150,44 @@
             <w:pPr>
               <w:rPr>
                 <w:rStyle w:val="Textoennegrita"/>
-              </w:rPr>
-            </w:pPr>
-            <w:r>
-              <w:rPr>
-                <w:rStyle w:val="Textoennegrita"/>
-              </w:rPr>
+                <w:lang w:val="es-ES"/>
+              </w:rPr>
+            </w:pPr>
+            <w:r>
+              <w:rPr>
+                <w:rStyle w:val="Textoennegrita"/>
+                <w:lang w:val="es-ES"/>
+              </w:rPr>
+              <w:lastRenderedPageBreak/>
               <w:t xml:space="preserve">Test </w:t>
             </w:r>
             <w:r>
               <w:rPr>
                 <w:rStyle w:val="Textoennegrita"/>
-              </w:rPr>
-              <w:t xml:space="preserve">&lt;#999&gt; </w:t>
+                <w:lang w:val="es-ES"/>
+              </w:rPr>
+              <w:t>1</w:t>
+            </w:r>
+            <w:r>
+              <w:rPr>
+                <w:rStyle w:val="Textoennegrita"/>
+                <w:lang w:val="es-ES"/>
+              </w:rPr>
+              <w:t>1</w:t>
+            </w:r>
+            <w:r>
+              <w:rPr>
+                <w:rStyle w:val="Textoennegrita"/>
+                <w:lang w:val="es-ES"/>
+              </w:rPr>
+              <w:t>.</w:t>
+            </w:r>
+            <w:r>
+              <w:rPr>
+                <w:rStyle w:val="Textoennegrita"/>
+                <w:lang w:val="es-ES"/>
+              </w:rPr>
+              <w:t>6</w:t>
             </w:r>
           </w:p>
         </w:tc>
@@ -22024,14 +24210,18 @@
             <w:pPr>
               <w:rPr>
                 <w:rStyle w:val="Textoennegrita"/>
-              </w:rPr>
-            </w:pPr>
-            <w:r>
-              <w:rPr>
-                <w:rStyle w:val="Textoennegrita"/>
+                <w:lang w:val="es-ES"/>
+              </w:rPr>
+            </w:pPr>
+            <w:proofErr w:type="spellStart"/>
+            <w:r>
+              <w:rPr>
+                <w:rStyle w:val="Textoennegrita"/>
+                <w:lang w:val="es-ES"/>
               </w:rPr>
               <w:t>Description</w:t>
             </w:r>
+            <w:proofErr w:type="spellEnd"/>
           </w:p>
         </w:tc>
         <w:tc>
@@ -22041,21 +24231,35 @@
               <w:top w:val="single" w:sz="4" w:space="0" w:color="FFFFFF" w:themeColor="background1"/>
               <w:bottom w:val="single" w:sz="4" w:space="0" w:color="FFFFFF" w:themeColor="background1"/>
             </w:tcBorders>
-            <w:shd w:val="clear" w:color="auto" w:fill="DBE5F1" w:themeFill="accent1" w:themeFillTint="33"/>
-          </w:tcPr>
-          <w:p>
-            <w:pPr>
-              <w:pStyle w:val="Notes"/>
+          </w:tcPr>
+          <w:p>
+            <w:pPr>
+              <w:pStyle w:val="Notes"/>
+              <w:jc w:val="both"/>
               <w:cnfStyle w:val="000000100000" w:firstRow="0" w:lastRow="0" w:firstColumn="0" w:lastColumn="0" w:oddVBand="0" w:evenVBand="0" w:oddHBand="1" w:evenHBand="0" w:firstRowFirstColumn="0" w:firstRowLastColumn="0" w:lastRowFirstColumn="0" w:lastRowLastColumn="0"/>
-            </w:pPr>
-            <w:r>
-              <w:t xml:space="preserve">Describe the </w:t>
-            </w:r>
-            <w:r>
-              <w:t xml:space="preserve">test </w:t>
-            </w:r>
-            <w:r>
-              <w:t>that must be performed.</w:t>
+              <w:rPr>
+                <w:lang w:val="es-ES"/>
+              </w:rPr>
+            </w:pPr>
+            <w:r>
+              <w:rPr>
+                <w:lang w:val="es-ES"/>
+              </w:rPr>
+              <w:t xml:space="preserve">Probar los dos </w:t>
+            </w:r>
+            <w:proofErr w:type="spellStart"/>
+            <w:r>
+              <w:rPr>
+                <w:lang w:val="es-ES"/>
+              </w:rPr>
+              <w:t>tests</w:t>
+            </w:r>
+            <w:proofErr w:type="spellEnd"/>
+            <w:r>
+              <w:rPr>
+                <w:lang w:val="es-ES"/>
+              </w:rPr>
+              <w:t xml:space="preserve"> anteriores en inglés y español</w:t>
             </w:r>
           </w:p>
         </w:tc>
@@ -22075,14 +24279,18 @@
             <w:pPr>
               <w:rPr>
                 <w:rStyle w:val="Textoennegrita"/>
-              </w:rPr>
-            </w:pPr>
-            <w:r>
-              <w:rPr>
-                <w:rStyle w:val="Textoennegrita"/>
+                <w:lang w:val="es-ES"/>
+              </w:rPr>
+            </w:pPr>
+            <w:proofErr w:type="spellStart"/>
+            <w:r>
+              <w:rPr>
+                <w:rStyle w:val="Textoennegrita"/>
+                <w:lang w:val="es-ES"/>
               </w:rPr>
               <w:t>Expected</w:t>
             </w:r>
+            <w:proofErr w:type="spellEnd"/>
           </w:p>
         </w:tc>
         <w:tc>
@@ -22096,22 +24304,31 @@
           <w:p>
             <w:pPr>
               <w:pStyle w:val="Notes"/>
+              <w:jc w:val="both"/>
               <w:cnfStyle w:val="000000000000" w:firstRow="0" w:lastRow="0" w:firstColumn="0" w:lastColumn="0" w:oddVBand="0" w:evenVBand="0" w:oddHBand="0" w:evenHBand="0" w:firstRowFirstColumn="0" w:firstRowLastColumn="0" w:lastRowFirstColumn="0" w:lastRowLastColumn="0"/>
-            </w:pPr>
-            <w:r>
-              <w:t xml:space="preserve">Describe what you expect from this </w:t>
-            </w:r>
-            <w:r>
-              <w:t>test</w:t>
-            </w:r>
-            <w:r>
-              <w:t xml:space="preserve">.  </w:t>
-            </w:r>
-            <w:r>
-              <w:t xml:space="preserve">Include </w:t>
-            </w:r>
-            <w:r>
-              <w:t>screenshots if necessary.</w:t>
+              <w:rPr>
+                <w:lang w:val="es-ES"/>
+              </w:rPr>
+            </w:pPr>
+            <w:r>
+              <w:rPr>
+                <w:lang w:val="es-ES"/>
+              </w:rPr>
+              <w:t xml:space="preserve">Al probar los </w:t>
+            </w:r>
+            <w:proofErr w:type="spellStart"/>
+            <w:r>
+              <w:rPr>
+                <w:lang w:val="es-ES"/>
+              </w:rPr>
+              <w:t>tests</w:t>
+            </w:r>
+            <w:proofErr w:type="spellEnd"/>
+            <w:r>
+              <w:rPr>
+                <w:lang w:val="es-ES"/>
+              </w:rPr>
+              <w:t xml:space="preserve"> anteriores en otro idioma el resultado debe de ser el mismo cambiando únicamente el idioma de las etiquetas y los mensajes mostrados por el sistema.</w:t>
             </w:r>
           </w:p>
         </w:tc>
@@ -22140,7 +24357,337 @@
               <w:rPr>
                 <w:rStyle w:val="Textoennegrita"/>
               </w:rPr>
-              <w:lastRenderedPageBreak/>
+              <w:t>Outcome</w:t>
+            </w:r>
+          </w:p>
+        </w:tc>
+        <w:tc>
+          <w:tcPr>
+            <w:tcW w:w="7716" w:type="dxa"/>
+            <w:tcBorders>
+              <w:top w:val="single" w:sz="4" w:space="0" w:color="FFFFFF" w:themeColor="background1"/>
+              <w:bottom w:val="single" w:sz="4" w:space="0" w:color="FFFFFF" w:themeColor="background1"/>
+            </w:tcBorders>
+          </w:tcPr>
+          <w:p>
+            <w:pPr>
+              <w:pStyle w:val="Notes"/>
+              <w:jc w:val="both"/>
+              <w:cnfStyle w:val="000000100000" w:firstRow="0" w:lastRow="0" w:firstColumn="0" w:lastColumn="0" w:oddVBand="0" w:evenVBand="0" w:oddHBand="1" w:evenHBand="0" w:firstRowFirstColumn="0" w:firstRowLastColumn="0" w:lastRowFirstColumn="0" w:lastRowLastColumn="0"/>
+            </w:pPr>
+            <w:r>
+              <w:t>Describe what you’ve got when you performed this test. Add screenshots if necessary.  Please, make sure that your description is enough for a developer to repeat what you’ve done, so that he or she can correct the problem.</w:t>
+            </w:r>
+          </w:p>
+        </w:tc>
+      </w:tr>
+      <w:tr>
+        <w:tc>
+          <w:tcPr>
+            <w:cnfStyle w:val="001000000000" w:firstRow="0" w:lastRow="0" w:firstColumn="1" w:lastColumn="0" w:oddVBand="0" w:evenVBand="0" w:oddHBand="0" w:evenHBand="0" w:firstRowFirstColumn="0" w:firstRowLastColumn="0" w:lastRowFirstColumn="0" w:lastRowLastColumn="0"/>
+            <w:tcW w:w="1526" w:type="dxa"/>
+            <w:tcBorders>
+              <w:top w:val="single" w:sz="4" w:space="0" w:color="FFFFFF" w:themeColor="background1"/>
+              <w:bottom w:val="nil"/>
+            </w:tcBorders>
+            <w:shd w:val="clear" w:color="auto" w:fill="1F497D" w:themeFill="text2"/>
+          </w:tcPr>
+          <w:p>
+            <w:pPr>
+              <w:rPr>
+                <w:rStyle w:val="Textoennegrita"/>
+              </w:rPr>
+            </w:pPr>
+            <w:r>
+              <w:rPr>
+                <w:rStyle w:val="Textoennegrita"/>
+              </w:rPr>
+              <w:t>Notes</w:t>
+            </w:r>
+          </w:p>
+        </w:tc>
+        <w:tc>
+          <w:tcPr>
+            <w:tcW w:w="7716" w:type="dxa"/>
+            <w:tcBorders>
+              <w:top w:val="single" w:sz="4" w:space="0" w:color="FFFFFF" w:themeColor="background1"/>
+              <w:bottom w:val="nil"/>
+            </w:tcBorders>
+          </w:tcPr>
+          <w:p>
+            <w:pPr>
+              <w:pStyle w:val="Notes"/>
+              <w:cnfStyle w:val="000000000000" w:firstRow="0" w:lastRow="0" w:firstColumn="0" w:lastColumn="0" w:oddVBand="0" w:evenVBand="0" w:oddHBand="0" w:evenHBand="0" w:firstRowFirstColumn="0" w:firstRowLastColumn="0" w:lastRowFirstColumn="0" w:lastRowLastColumn="0"/>
+            </w:pPr>
+            <w:r>
+              <w:t>Add notes if necessary.</w:t>
+            </w:r>
+          </w:p>
+        </w:tc>
+      </w:tr>
+    </w:tbl>
+    <w:p>
+      <w:pPr>
+        <w:rPr>
+          <w:lang w:val="es-ES"/>
+        </w:rPr>
+      </w:pPr>
+    </w:p>
+    <w:p>
+      <w:pPr>
+        <w:rPr>
+          <w:lang w:val="es-ES"/>
+        </w:rPr>
+      </w:pPr>
+    </w:p>
+    <w:p>
+      <w:pPr>
+        <w:pStyle w:val="Ttulo1"/>
+        <w:rPr>
+          <w:lang w:val="en-US"/>
+        </w:rPr>
+      </w:pPr>
+      <w:bookmarkStart w:id="12" w:name="_Toc481397268"/>
+      <w:r>
+        <w:rPr>
+          <w:lang w:val="en-US"/>
+        </w:rPr>
+        <w:t xml:space="preserve">Additional </w:t>
+      </w:r>
+      <w:r>
+        <w:rPr>
+          <w:lang w:val="en-US"/>
+        </w:rPr>
+        <w:t>tests</w:t>
+      </w:r>
+      <w:bookmarkEnd w:id="12"/>
+    </w:p>
+    <w:p>
+      <w:pPr>
+        <w:pStyle w:val="Notes"/>
+      </w:pPr>
+      <w:r>
+        <w:rPr>
+          <w:lang w:val="en-US"/>
+        </w:rPr>
+        <w:t xml:space="preserve">If necessary, </w:t>
+      </w:r>
+      <w:r>
+        <w:rPr>
+          <w:lang w:val="en-US"/>
+        </w:rPr>
+        <w:t xml:space="preserve">design additional </w:t>
+      </w:r>
+      <w:r>
+        <w:rPr>
+          <w:lang w:val="en-US"/>
+        </w:rPr>
+        <w:t xml:space="preserve">tests </w:t>
+      </w:r>
+      <w:r>
+        <w:rPr>
+          <w:lang w:val="en-US"/>
+        </w:rPr>
+        <w:t xml:space="preserve">that </w:t>
+      </w:r>
+      <w:proofErr w:type="spellStart"/>
+      <w:r>
+        <w:rPr>
+          <w:lang w:val="en-US"/>
+        </w:rPr>
+        <w:t>cann</w:t>
+      </w:r>
+      <w:r>
+        <w:t>ot</w:t>
+      </w:r>
+      <w:proofErr w:type="spellEnd"/>
+      <w:r>
+        <w:t xml:space="preserve"> be easily associated with a particular use case</w:t>
+      </w:r>
+      <w:r>
+        <w:t>.  Describe them in this section.</w:t>
+      </w:r>
+    </w:p>
+    <w:tbl>
+      <w:tblPr>
+        <w:tblStyle w:val="Cuadrculavistosa-nfasis1"/>
+        <w:tblW w:w="0" w:type="auto"/>
+        <w:tblLook w:val="04A0" w:firstRow="1" w:lastRow="0" w:firstColumn="1" w:lastColumn="0" w:noHBand="0" w:noVBand="1"/>
+      </w:tblPr>
+      <w:tblGrid>
+        <w:gridCol w:w="1517"/>
+        <w:gridCol w:w="7509"/>
+      </w:tblGrid>
+      <w:tr>
+        <w:trPr>
+          <w:cnfStyle w:val="100000000000" w:firstRow="1" w:lastRow="0" w:firstColumn="0" w:lastColumn="0" w:oddVBand="0" w:evenVBand="0" w:oddHBand="0" w:evenHBand="0" w:firstRowFirstColumn="0" w:firstRowLastColumn="0" w:lastRowFirstColumn="0" w:lastRowLastColumn="0"/>
+        </w:trPr>
+        <w:tc>
+          <w:tcPr>
+            <w:cnfStyle w:val="001000000000" w:firstRow="0" w:lastRow="0" w:firstColumn="1" w:lastColumn="0" w:oddVBand="0" w:evenVBand="0" w:oddHBand="0" w:evenHBand="0" w:firstRowFirstColumn="0" w:firstRowLastColumn="0" w:lastRowFirstColumn="0" w:lastRowLastColumn="0"/>
+            <w:tcW w:w="9242" w:type="dxa"/>
+            <w:gridSpan w:val="2"/>
+            <w:tcBorders>
+              <w:top w:val="nil"/>
+              <w:bottom w:val="single" w:sz="4" w:space="0" w:color="FFFFFF" w:themeColor="background1"/>
+            </w:tcBorders>
+            <w:shd w:val="clear" w:color="auto" w:fill="1F497D" w:themeFill="text2"/>
+          </w:tcPr>
+          <w:p>
+            <w:pPr>
+              <w:rPr>
+                <w:rStyle w:val="Textoennegrita"/>
+              </w:rPr>
+            </w:pPr>
+            <w:r>
+              <w:rPr>
+                <w:rStyle w:val="Textoennegrita"/>
+              </w:rPr>
+              <w:t xml:space="preserve">Test </w:t>
+            </w:r>
+            <w:r>
+              <w:rPr>
+                <w:rStyle w:val="Textoennegrita"/>
+              </w:rPr>
+              <w:t xml:space="preserve">&lt;#999&gt; </w:t>
+            </w:r>
+          </w:p>
+        </w:tc>
+      </w:tr>
+      <w:tr>
+        <w:trPr>
+          <w:cnfStyle w:val="000000100000" w:firstRow="0" w:lastRow="0" w:firstColumn="0" w:lastColumn="0" w:oddVBand="0" w:evenVBand="0" w:oddHBand="1" w:evenHBand="0" w:firstRowFirstColumn="0" w:firstRowLastColumn="0" w:lastRowFirstColumn="0" w:lastRowLastColumn="0"/>
+        </w:trPr>
+        <w:tc>
+          <w:tcPr>
+            <w:cnfStyle w:val="001000000000" w:firstRow="0" w:lastRow="0" w:firstColumn="1" w:lastColumn="0" w:oddVBand="0" w:evenVBand="0" w:oddHBand="0" w:evenHBand="0" w:firstRowFirstColumn="0" w:firstRowLastColumn="0" w:lastRowFirstColumn="0" w:lastRowLastColumn="0"/>
+            <w:tcW w:w="1526" w:type="dxa"/>
+            <w:tcBorders>
+              <w:top w:val="single" w:sz="4" w:space="0" w:color="FFFFFF" w:themeColor="background1"/>
+              <w:bottom w:val="single" w:sz="4" w:space="0" w:color="FFFFFF" w:themeColor="background1"/>
+            </w:tcBorders>
+            <w:shd w:val="clear" w:color="auto" w:fill="1F497D" w:themeFill="text2"/>
+          </w:tcPr>
+          <w:p>
+            <w:pPr>
+              <w:rPr>
+                <w:rStyle w:val="Textoennegrita"/>
+              </w:rPr>
+            </w:pPr>
+            <w:r>
+              <w:rPr>
+                <w:rStyle w:val="Textoennegrita"/>
+              </w:rPr>
+              <w:t>Description</w:t>
+            </w:r>
+          </w:p>
+        </w:tc>
+        <w:tc>
+          <w:tcPr>
+            <w:tcW w:w="7716" w:type="dxa"/>
+            <w:tcBorders>
+              <w:top w:val="single" w:sz="4" w:space="0" w:color="FFFFFF" w:themeColor="background1"/>
+              <w:bottom w:val="single" w:sz="4" w:space="0" w:color="FFFFFF" w:themeColor="background1"/>
+            </w:tcBorders>
+            <w:shd w:val="clear" w:color="auto" w:fill="DBE5F1" w:themeFill="accent1" w:themeFillTint="33"/>
+          </w:tcPr>
+          <w:p>
+            <w:pPr>
+              <w:pStyle w:val="Notes"/>
+              <w:cnfStyle w:val="000000100000" w:firstRow="0" w:lastRow="0" w:firstColumn="0" w:lastColumn="0" w:oddVBand="0" w:evenVBand="0" w:oddHBand="1" w:evenHBand="0" w:firstRowFirstColumn="0" w:firstRowLastColumn="0" w:lastRowFirstColumn="0" w:lastRowLastColumn="0"/>
+            </w:pPr>
+            <w:r>
+              <w:t xml:space="preserve">Describe the </w:t>
+            </w:r>
+            <w:r>
+              <w:t xml:space="preserve">test </w:t>
+            </w:r>
+            <w:r>
+              <w:t>that must be performed.</w:t>
+            </w:r>
+          </w:p>
+        </w:tc>
+      </w:tr>
+      <w:tr>
+        <w:tc>
+          <w:tcPr>
+            <w:cnfStyle w:val="001000000000" w:firstRow="0" w:lastRow="0" w:firstColumn="1" w:lastColumn="0" w:oddVBand="0" w:evenVBand="0" w:oddHBand="0" w:evenHBand="0" w:firstRowFirstColumn="0" w:firstRowLastColumn="0" w:lastRowFirstColumn="0" w:lastRowLastColumn="0"/>
+            <w:tcW w:w="1526" w:type="dxa"/>
+            <w:tcBorders>
+              <w:top w:val="single" w:sz="4" w:space="0" w:color="FFFFFF" w:themeColor="background1"/>
+              <w:bottom w:val="single" w:sz="4" w:space="0" w:color="FFFFFF" w:themeColor="background1"/>
+            </w:tcBorders>
+            <w:shd w:val="clear" w:color="auto" w:fill="1F497D" w:themeFill="text2"/>
+          </w:tcPr>
+          <w:p>
+            <w:pPr>
+              <w:rPr>
+                <w:rStyle w:val="Textoennegrita"/>
+              </w:rPr>
+            </w:pPr>
+            <w:r>
+              <w:rPr>
+                <w:rStyle w:val="Textoennegrita"/>
+              </w:rPr>
+              <w:t>Expected</w:t>
+            </w:r>
+          </w:p>
+        </w:tc>
+        <w:tc>
+          <w:tcPr>
+            <w:tcW w:w="7716" w:type="dxa"/>
+            <w:tcBorders>
+              <w:top w:val="single" w:sz="4" w:space="0" w:color="FFFFFF" w:themeColor="background1"/>
+              <w:bottom w:val="single" w:sz="4" w:space="0" w:color="FFFFFF" w:themeColor="background1"/>
+            </w:tcBorders>
+          </w:tcPr>
+          <w:p>
+            <w:pPr>
+              <w:pStyle w:val="Notes"/>
+              <w:cnfStyle w:val="000000000000" w:firstRow="0" w:lastRow="0" w:firstColumn="0" w:lastColumn="0" w:oddVBand="0" w:evenVBand="0" w:oddHBand="0" w:evenHBand="0" w:firstRowFirstColumn="0" w:firstRowLastColumn="0" w:lastRowFirstColumn="0" w:lastRowLastColumn="0"/>
+            </w:pPr>
+            <w:r>
+              <w:t xml:space="preserve">Describe what you expect from this </w:t>
+            </w:r>
+            <w:r>
+              <w:t>test</w:t>
+            </w:r>
+            <w:r>
+              <w:t xml:space="preserve">.  </w:t>
+            </w:r>
+            <w:r>
+              <w:t xml:space="preserve">Include </w:t>
+            </w:r>
+            <w:r>
+              <w:t>screenshots if necessary.</w:t>
+            </w:r>
+          </w:p>
+        </w:tc>
+      </w:tr>
+      <w:tr>
+        <w:trPr>
+          <w:cnfStyle w:val="000000100000" w:firstRow="0" w:lastRow="0" w:firstColumn="0" w:lastColumn="0" w:oddVBand="0" w:evenVBand="0" w:oddHBand="1" w:evenHBand="0" w:firstRowFirstColumn="0" w:firstRowLastColumn="0" w:lastRowFirstColumn="0" w:lastRowLastColumn="0"/>
+        </w:trPr>
+        <w:tc>
+          <w:tcPr>
+            <w:cnfStyle w:val="001000000000" w:firstRow="0" w:lastRow="0" w:firstColumn="1" w:lastColumn="0" w:oddVBand="0" w:evenVBand="0" w:oddHBand="0" w:evenHBand="0" w:firstRowFirstColumn="0" w:firstRowLastColumn="0" w:lastRowFirstColumn="0" w:lastRowLastColumn="0"/>
+            <w:tcW w:w="1526" w:type="dxa"/>
+            <w:tcBorders>
+              <w:top w:val="single" w:sz="4" w:space="0" w:color="FFFFFF" w:themeColor="background1"/>
+              <w:bottom w:val="single" w:sz="4" w:space="0" w:color="FFFFFF" w:themeColor="background1"/>
+            </w:tcBorders>
+            <w:shd w:val="clear" w:color="auto" w:fill="1F497D" w:themeFill="text2"/>
+          </w:tcPr>
+          <w:p>
+            <w:pPr>
+              <w:rPr>
+                <w:rStyle w:val="Textoennegrita"/>
+              </w:rPr>
+            </w:pPr>
+            <w:r>
+              <w:rPr>
+                <w:rStyle w:val="Textoennegrita"/>
+              </w:rPr>
               <w:t>Outcome</w:t>
             </w:r>
           </w:p>
@@ -22218,7 +24765,7 @@
     </w:tbl>
     <w:p/>
     <w:sectPr>
-      <w:footerReference w:type="default" r:id="rId48"/>
+      <w:footerReference w:type="default" r:id="rId54"/>
       <w:pgSz w:w="11906" w:h="16838"/>
       <w:pgMar w:top="1440" w:right="1440" w:bottom="1440" w:left="1440" w:header="708" w:footer="708" w:gutter="0"/>
       <w:cols w:space="708"/>
@@ -22283,7 +24830,7 @@
             <w:noProof/>
             <w:lang w:val="es-ES"/>
           </w:rPr>
-          <w:t>30</w:t>
+          <w:t>21</w:t>
         </w:r>
         <w:r>
           <w:fldChar w:fldCharType="end"/>
@@ -22447,6 +24994,7 @@
     <w:lsdException w:name="HTML Sample" w:semiHidden="1" w:unhideWhenUsed="1"/>
     <w:lsdException w:name="HTML Typewriter" w:semiHidden="1" w:unhideWhenUsed="1"/>
     <w:lsdException w:name="HTML Variable" w:semiHidden="1" w:unhideWhenUsed="1"/>
+    <w:lsdException w:name="Normal Table" w:semiHidden="1" w:unhideWhenUsed="1"/>
     <w:lsdException w:name="annotation subject" w:semiHidden="1" w:unhideWhenUsed="1"/>
     <w:lsdException w:name="No List" w:semiHidden="1" w:unhideWhenUsed="1"/>
     <w:lsdException w:name="Outline List 1" w:semiHidden="1" w:unhideWhenUsed="1"/>
@@ -22491,6 +25039,7 @@
     <w:lsdException w:name="Table Professional" w:semiHidden="1" w:unhideWhenUsed="1"/>
     <w:lsdException w:name="Table Subtle 1" w:semiHidden="1" w:unhideWhenUsed="1"/>
     <w:lsdException w:name="Table Subtle 2" w:semiHidden="1" w:unhideWhenUsed="1"/>
+    <w:lsdException w:name="Table Web 1" w:semiHidden="1" w:unhideWhenUsed="1"/>
     <w:lsdException w:name="Table Web 2" w:semiHidden="1" w:unhideWhenUsed="1"/>
     <w:lsdException w:name="Table Web 3" w:semiHidden="1" w:unhideWhenUsed="1"/>
     <w:lsdException w:name="Balloon Text" w:semiHidden="1" w:unhideWhenUsed="1"/>
@@ -24470,7 +27019,7 @@
 </file>
 
 <file path=customXml/itemProps1.xml><?xml version="1.0" encoding="utf-8"?>
-<ds:datastoreItem xmlns:ds="http://schemas.openxmlformats.org/officeDocument/2006/customXml" ds:itemID="{BD6C5911-C246-47CB-8012-0A80222E2072}">
+<ds:datastoreItem xmlns:ds="http://schemas.openxmlformats.org/officeDocument/2006/customXml" ds:itemID="{BD80866C-8BF3-426A-B4D9-1E48AA7AB70E}">
   <ds:schemaRefs>
     <ds:schemaRef ds:uri="http://schemas.openxmlformats.org/officeDocument/2006/bibliography"/>
   </ds:schemaRefs>

</xml_diff>

<commit_message>
Subo documento de test de aceptacion hasta administrador del C de 2.0
</commit_message>
<xml_diff>
--- a/Test de aceptacion/Acceptance test rellenado.docx
+++ b/Test de aceptacion/Acceptance test rellenado.docx
@@ -32103,13 +32103,7 @@
         <w:rPr>
           <w:lang w:val="es-ES"/>
         </w:rPr>
-        <w:t>Mostrar eventos próximos</w:t>
-      </w:r>
-      <w:r>
-        <w:rPr>
-          <w:lang w:val="es-ES"/>
-        </w:rPr>
-        <w:t>.</w:t>
+        <w:t>Mostrar eventos próximos.</w:t>
       </w:r>
     </w:p>
     <w:p>
@@ -33020,19 +33014,7 @@
         <w:rPr>
           <w:lang w:val="es-ES"/>
         </w:rPr>
-        <w:t xml:space="preserve">Mostrar </w:t>
-      </w:r>
-      <w:r>
-        <w:rPr>
-          <w:lang w:val="es-ES"/>
-        </w:rPr>
-        <w:t xml:space="preserve">lista de </w:t>
-      </w:r>
-      <w:r>
-        <w:rPr>
-          <w:lang w:val="es-ES"/>
-        </w:rPr>
-        <w:t>eventos.</w:t>
+        <w:t>Mostrar lista de eventos.</w:t>
       </w:r>
     </w:p>
     <w:p>
@@ -33063,43 +33045,7 @@
         <w:rPr>
           <w:lang w:val="es-ES"/>
         </w:rPr>
-        <w:t>Un usuario, ya sea registrado o no</w:t>
-      </w:r>
-      <w:r>
-        <w:rPr>
-          <w:lang w:val="es-ES"/>
-        </w:rPr>
-        <w:t>, debe de poder ver todos los eventos registrados</w:t>
-      </w:r>
-      <w:r>
-        <w:rPr>
-          <w:lang w:val="es-ES"/>
-        </w:rPr>
-        <w:t xml:space="preserve">, que se </w:t>
-      </w:r>
-      <w:r>
-        <w:rPr>
-          <w:lang w:val="es-ES"/>
-        </w:rPr>
-        <w:t xml:space="preserve">distinguirán por colores, azul los que se </w:t>
-      </w:r>
-      <w:r>
-        <w:rPr>
-          <w:lang w:val="es-ES"/>
-        </w:rPr>
-        <w:t>realizarán en menos de un mes y tengan plazas disponibles</w:t>
-      </w:r>
-      <w:r>
-        <w:rPr>
-          <w:lang w:val="es-ES"/>
-        </w:rPr>
-        <w:t>, en gris las fechas pasadas y en blanco los que no han sido todavía pero no quedan plazas</w:t>
-      </w:r>
-      <w:r>
-        <w:rPr>
-          <w:lang w:val="es-ES"/>
-        </w:rPr>
-        <w:t xml:space="preserve">. </w:t>
+        <w:t xml:space="preserve">Un usuario, ya sea registrado o no, debe de poder ver todos los eventos registrados, que se distinguirán por colores, azul los que se realizarán en menos de un mes y tengan plazas disponibles, en gris las fechas pasadas y en blanco los que no han sido todavía pero no quedan plazas. </w:t>
       </w:r>
     </w:p>
     <w:p>
@@ -34075,41 +34021,11 @@
         </w:rPr>
         <w:t>manager1”</w:t>
       </w:r>
-      <w:bookmarkStart w:id="17" w:name="_GoBack"/>
-      <w:bookmarkEnd w:id="17"/>
-      <w:r>
-        <w:rPr>
-          <w:lang w:val="es-ES"/>
-        </w:rPr>
-        <w:t xml:space="preserve">. Seleccionamos en la barra de menú la opción </w:t>
-      </w:r>
-      <w:proofErr w:type="spellStart"/>
-      <w:r>
-        <w:rPr>
-          <w:lang w:val="es-ES"/>
-        </w:rPr>
-        <w:t>Event</w:t>
-      </w:r>
-      <w:proofErr w:type="spellEnd"/>
-      <w:r>
-        <w:rPr>
-          <w:lang w:val="es-ES"/>
-        </w:rPr>
-        <w:t xml:space="preserve"> </w:t>
-      </w:r>
-      <w:proofErr w:type="spellStart"/>
-      <w:r>
-        <w:rPr>
-          <w:lang w:val="es-ES"/>
-        </w:rPr>
-        <w:t>Menu</w:t>
-      </w:r>
-      <w:proofErr w:type="spellEnd"/>
-      <w:r>
-        <w:rPr>
-          <w:lang w:val="es-ES"/>
-        </w:rPr>
-        <w:t xml:space="preserve"> y dentro seleccionar la primera opción.</w:t>
+      <w:r>
+        <w:rPr>
+          <w:lang w:val="es-ES"/>
+        </w:rPr>
+        <w:t xml:space="preserve">. </w:t>
       </w:r>
     </w:p>
     <w:p>
@@ -34125,10 +34041,2180 @@
           <w:lang w:val="es-ES" w:eastAsia="es-ES"/>
         </w:rPr>
         <w:drawing>
-          <wp:inline distT="0" distB="0" distL="0" distR="0" wp14:anchorId="5D00DE21" wp14:editId="05567414">
-            <wp:extent cx="5628911" cy="2714625"/>
+          <wp:inline distT="0" distB="0" distL="0" distR="0" wp14:anchorId="7911F8E7" wp14:editId="2B43A03C">
+            <wp:extent cx="4486275" cy="2631224"/>
             <wp:effectExtent l="0" t="0" r="0" b="0"/>
-            <wp:docPr id="87" name="Imagen 87"/>
+            <wp:docPr id="89" name="Imagen 89"/>
+            <wp:cNvGraphicFramePr>
+              <a:graphicFrameLocks xmlns:a="http://schemas.openxmlformats.org/drawingml/2006/main" noChangeAspect="1"/>
+            </wp:cNvGraphicFramePr>
+            <a:graphic xmlns:a="http://schemas.openxmlformats.org/drawingml/2006/main">
+              <a:graphicData uri="http://schemas.openxmlformats.org/drawingml/2006/picture">
+                <pic:pic xmlns:pic="http://schemas.openxmlformats.org/drawingml/2006/picture">
+                  <pic:nvPicPr>
+                    <pic:cNvPr id="1" name=""/>
+                    <pic:cNvPicPr/>
+                  </pic:nvPicPr>
+                  <pic:blipFill>
+                    <a:blip r:embed="rId72"/>
+                    <a:stretch>
+                      <a:fillRect/>
+                    </a:stretch>
+                  </pic:blipFill>
+                  <pic:spPr>
+                    <a:xfrm>
+                      <a:off x="0" y="0"/>
+                      <a:ext cx="4506213" cy="2642918"/>
+                    </a:xfrm>
+                    <a:prstGeom prst="rect">
+                      <a:avLst/>
+                    </a:prstGeom>
+                  </pic:spPr>
+                </pic:pic>
+              </a:graphicData>
+            </a:graphic>
+          </wp:inline>
+        </w:drawing>
+      </w:r>
+    </w:p>
+    <w:p>
+      <w:pPr>
+        <w:pStyle w:val="Subttulo"/>
+        <w:rPr>
+          <w:lang w:val="es-ES"/>
+        </w:rPr>
+      </w:pPr>
+      <w:proofErr w:type="spellStart"/>
+      <w:r>
+        <w:rPr>
+          <w:lang w:val="es-ES"/>
+        </w:rPr>
+        <w:t>Tests</w:t>
+      </w:r>
+      <w:proofErr w:type="spellEnd"/>
+    </w:p>
+    <w:tbl>
+      <w:tblPr>
+        <w:tblStyle w:val="Cuadrculavistosa-nfasis1"/>
+        <w:tblW w:w="0" w:type="auto"/>
+        <w:tblLook w:val="04A0" w:firstRow="1" w:lastRow="0" w:firstColumn="1" w:lastColumn="0" w:noHBand="0" w:noVBand="1"/>
+      </w:tblPr>
+      <w:tblGrid>
+        <w:gridCol w:w="1505"/>
+        <w:gridCol w:w="7521"/>
+      </w:tblGrid>
+      <w:tr>
+        <w:trPr>
+          <w:cnfStyle w:val="100000000000" w:firstRow="1" w:lastRow="0" w:firstColumn="0" w:lastColumn="0" w:oddVBand="0" w:evenVBand="0" w:oddHBand="0" w:evenHBand="0" w:firstRowFirstColumn="0" w:firstRowLastColumn="0" w:lastRowFirstColumn="0" w:lastRowLastColumn="0"/>
+        </w:trPr>
+        <w:tc>
+          <w:tcPr>
+            <w:cnfStyle w:val="001000000000" w:firstRow="0" w:lastRow="0" w:firstColumn="1" w:lastColumn="0" w:oddVBand="0" w:evenVBand="0" w:oddHBand="0" w:evenHBand="0" w:firstRowFirstColumn="0" w:firstRowLastColumn="0" w:lastRowFirstColumn="0" w:lastRowLastColumn="0"/>
+            <w:tcW w:w="9026" w:type="dxa"/>
+            <w:gridSpan w:val="2"/>
+            <w:tcBorders>
+              <w:top w:val="nil"/>
+              <w:bottom w:val="single" w:sz="4" w:space="0" w:color="FFFFFF" w:themeColor="background1"/>
+            </w:tcBorders>
+            <w:shd w:val="clear" w:color="auto" w:fill="1F497D" w:themeFill="text2"/>
+          </w:tcPr>
+          <w:p>
+            <w:pPr>
+              <w:rPr>
+                <w:rStyle w:val="Textoennegrita"/>
+              </w:rPr>
+            </w:pPr>
+            <w:r>
+              <w:rPr>
+                <w:rStyle w:val="Textoennegrita"/>
+              </w:rPr>
+              <w:t>Test 1</w:t>
+            </w:r>
+            <w:r>
+              <w:rPr>
+                <w:rStyle w:val="Textoennegrita"/>
+              </w:rPr>
+              <w:t>8</w:t>
+            </w:r>
+            <w:r>
+              <w:rPr>
+                <w:rStyle w:val="Textoennegrita"/>
+              </w:rPr>
+              <w:t>.1</w:t>
+            </w:r>
+            <w:r>
+              <w:rPr>
+                <w:rStyle w:val="Textoennegrita"/>
+              </w:rPr>
+              <w:t xml:space="preserve"> </w:t>
+            </w:r>
+          </w:p>
+        </w:tc>
+      </w:tr>
+      <w:tr>
+        <w:trPr>
+          <w:cnfStyle w:val="000000100000" w:firstRow="0" w:lastRow="0" w:firstColumn="0" w:lastColumn="0" w:oddVBand="0" w:evenVBand="0" w:oddHBand="1" w:evenHBand="0" w:firstRowFirstColumn="0" w:firstRowLastColumn="0" w:lastRowFirstColumn="0" w:lastRowLastColumn="0"/>
+        </w:trPr>
+        <w:tc>
+          <w:tcPr>
+            <w:cnfStyle w:val="001000000000" w:firstRow="0" w:lastRow="0" w:firstColumn="1" w:lastColumn="0" w:oddVBand="0" w:evenVBand="0" w:oddHBand="0" w:evenHBand="0" w:firstRowFirstColumn="0" w:firstRowLastColumn="0" w:lastRowFirstColumn="0" w:lastRowLastColumn="0"/>
+            <w:tcW w:w="1505" w:type="dxa"/>
+            <w:tcBorders>
+              <w:top w:val="single" w:sz="4" w:space="0" w:color="FFFFFF" w:themeColor="background1"/>
+              <w:bottom w:val="single" w:sz="4" w:space="0" w:color="FFFFFF" w:themeColor="background1"/>
+            </w:tcBorders>
+            <w:shd w:val="clear" w:color="auto" w:fill="1F497D" w:themeFill="text2"/>
+          </w:tcPr>
+          <w:p>
+            <w:pPr>
+              <w:rPr>
+                <w:rStyle w:val="Textoennegrita"/>
+              </w:rPr>
+            </w:pPr>
+            <w:r>
+              <w:rPr>
+                <w:rStyle w:val="Textoennegrita"/>
+              </w:rPr>
+              <w:t>Description</w:t>
+            </w:r>
+          </w:p>
+        </w:tc>
+        <w:tc>
+          <w:tcPr>
+            <w:tcW w:w="7521" w:type="dxa"/>
+            <w:tcBorders>
+              <w:top w:val="single" w:sz="4" w:space="0" w:color="FFFFFF" w:themeColor="background1"/>
+              <w:bottom w:val="single" w:sz="4" w:space="0" w:color="FFFFFF" w:themeColor="background1"/>
+            </w:tcBorders>
+          </w:tcPr>
+          <w:p>
+            <w:pPr>
+              <w:pStyle w:val="Notes"/>
+              <w:jc w:val="both"/>
+              <w:cnfStyle w:val="000000100000" w:firstRow="0" w:lastRow="0" w:firstColumn="0" w:lastColumn="0" w:oddVBand="0" w:evenVBand="0" w:oddHBand="1" w:evenHBand="0" w:firstRowFirstColumn="0" w:firstRowLastColumn="0" w:lastRowFirstColumn="0" w:lastRowLastColumn="0"/>
+              <w:rPr>
+                <w:lang w:val="es-ES"/>
+              </w:rPr>
+            </w:pPr>
+            <w:r>
+              <w:rPr>
+                <w:lang w:val="es-ES"/>
+              </w:rPr>
+              <w:t>Registrar un evento</w:t>
+            </w:r>
+          </w:p>
+        </w:tc>
+      </w:tr>
+      <w:tr>
+        <w:tc>
+          <w:tcPr>
+            <w:cnfStyle w:val="001000000000" w:firstRow="0" w:lastRow="0" w:firstColumn="1" w:lastColumn="0" w:oddVBand="0" w:evenVBand="0" w:oddHBand="0" w:evenHBand="0" w:firstRowFirstColumn="0" w:firstRowLastColumn="0" w:lastRowFirstColumn="0" w:lastRowLastColumn="0"/>
+            <w:tcW w:w="1505" w:type="dxa"/>
+            <w:tcBorders>
+              <w:top w:val="single" w:sz="4" w:space="0" w:color="FFFFFF" w:themeColor="background1"/>
+              <w:bottom w:val="single" w:sz="4" w:space="0" w:color="FFFFFF" w:themeColor="background1"/>
+            </w:tcBorders>
+            <w:shd w:val="clear" w:color="auto" w:fill="1F497D" w:themeFill="text2"/>
+          </w:tcPr>
+          <w:p>
+            <w:pPr>
+              <w:rPr>
+                <w:rStyle w:val="Textoennegrita"/>
+              </w:rPr>
+            </w:pPr>
+            <w:r>
+              <w:rPr>
+                <w:rStyle w:val="Textoennegrita"/>
+              </w:rPr>
+              <w:t>Expected</w:t>
+            </w:r>
+          </w:p>
+        </w:tc>
+        <w:tc>
+          <w:tcPr>
+            <w:tcW w:w="7521" w:type="dxa"/>
+            <w:tcBorders>
+              <w:top w:val="single" w:sz="4" w:space="0" w:color="FFFFFF" w:themeColor="background1"/>
+              <w:bottom w:val="single" w:sz="4" w:space="0" w:color="FFFFFF" w:themeColor="background1"/>
+            </w:tcBorders>
+          </w:tcPr>
+          <w:p>
+            <w:pPr>
+              <w:pStyle w:val="Notes"/>
+              <w:jc w:val="both"/>
+              <w:cnfStyle w:val="000000000000" w:firstRow="0" w:lastRow="0" w:firstColumn="0" w:lastColumn="0" w:oddVBand="0" w:evenVBand="0" w:oddHBand="0" w:evenHBand="0" w:firstRowFirstColumn="0" w:firstRowLastColumn="0" w:lastRowFirstColumn="0" w:lastRowLastColumn="0"/>
+              <w:rPr>
+                <w:lang w:val="es-ES"/>
+              </w:rPr>
+            </w:pPr>
+            <w:r>
+              <w:rPr>
+                <w:lang w:val="es-ES"/>
+              </w:rPr>
+              <w:t xml:space="preserve">Pulsamos en </w:t>
+            </w:r>
+            <w:proofErr w:type="spellStart"/>
+            <w:r>
+              <w:rPr>
+                <w:lang w:val="es-ES"/>
+              </w:rPr>
+              <w:t>Create</w:t>
+            </w:r>
+            <w:proofErr w:type="spellEnd"/>
+            <w:r>
+              <w:rPr>
+                <w:lang w:val="es-ES"/>
+              </w:rPr>
+              <w:t xml:space="preserve"> </w:t>
+            </w:r>
+            <w:proofErr w:type="spellStart"/>
+            <w:r>
+              <w:rPr>
+                <w:lang w:val="es-ES"/>
+              </w:rPr>
+              <w:t>an</w:t>
+            </w:r>
+            <w:proofErr w:type="spellEnd"/>
+            <w:r>
+              <w:rPr>
+                <w:lang w:val="es-ES"/>
+              </w:rPr>
+              <w:t xml:space="preserve"> </w:t>
+            </w:r>
+            <w:proofErr w:type="spellStart"/>
+            <w:r>
+              <w:rPr>
+                <w:lang w:val="es-ES"/>
+              </w:rPr>
+              <w:t>Event</w:t>
+            </w:r>
+            <w:proofErr w:type="spellEnd"/>
+            <w:r>
+              <w:rPr>
+                <w:lang w:val="es-ES"/>
+              </w:rPr>
+              <w:t xml:space="preserve"> en la barra de menú.</w:t>
+            </w:r>
+          </w:p>
+          <w:p>
+            <w:pPr>
+              <w:pStyle w:val="Notes"/>
+              <w:jc w:val="center"/>
+              <w:cnfStyle w:val="000000000000" w:firstRow="0" w:lastRow="0" w:firstColumn="0" w:lastColumn="0" w:oddVBand="0" w:evenVBand="0" w:oddHBand="0" w:evenHBand="0" w:firstRowFirstColumn="0" w:firstRowLastColumn="0" w:lastRowFirstColumn="0" w:lastRowLastColumn="0"/>
+              <w:rPr>
+                <w:lang w:val="es-ES"/>
+              </w:rPr>
+            </w:pPr>
+            <w:r>
+              <w:rPr>
+                <w:noProof/>
+                <w:lang w:val="es-ES" w:eastAsia="es-ES"/>
+              </w:rPr>
+              <w:drawing>
+                <wp:inline distT="0" distB="0" distL="0" distR="0" wp14:anchorId="10DFD492" wp14:editId="40DCFAAD">
+                  <wp:extent cx="2965628" cy="2362200"/>
+                  <wp:effectExtent l="0" t="0" r="6350" b="0"/>
+                  <wp:docPr id="91" name="Imagen 91"/>
+                  <wp:cNvGraphicFramePr>
+                    <a:graphicFrameLocks xmlns:a="http://schemas.openxmlformats.org/drawingml/2006/main" noChangeAspect="1"/>
+                  </wp:cNvGraphicFramePr>
+                  <a:graphic xmlns:a="http://schemas.openxmlformats.org/drawingml/2006/main">
+                    <a:graphicData uri="http://schemas.openxmlformats.org/drawingml/2006/picture">
+                      <pic:pic xmlns:pic="http://schemas.openxmlformats.org/drawingml/2006/picture">
+                        <pic:nvPicPr>
+                          <pic:cNvPr id="1" name=""/>
+                          <pic:cNvPicPr/>
+                        </pic:nvPicPr>
+                        <pic:blipFill>
+                          <a:blip r:embed="rId73"/>
+                          <a:stretch>
+                            <a:fillRect/>
+                          </a:stretch>
+                        </pic:blipFill>
+                        <pic:spPr>
+                          <a:xfrm>
+                            <a:off x="0" y="0"/>
+                            <a:ext cx="2976946" cy="2371215"/>
+                          </a:xfrm>
+                          <a:prstGeom prst="rect">
+                            <a:avLst/>
+                          </a:prstGeom>
+                        </pic:spPr>
+                      </pic:pic>
+                    </a:graphicData>
+                  </a:graphic>
+                </wp:inline>
+              </w:drawing>
+            </w:r>
+          </w:p>
+        </w:tc>
+      </w:tr>
+      <w:tr>
+        <w:trPr>
+          <w:cnfStyle w:val="000000100000" w:firstRow="0" w:lastRow="0" w:firstColumn="0" w:lastColumn="0" w:oddVBand="0" w:evenVBand="0" w:oddHBand="1" w:evenHBand="0" w:firstRowFirstColumn="0" w:firstRowLastColumn="0" w:lastRowFirstColumn="0" w:lastRowLastColumn="0"/>
+        </w:trPr>
+        <w:tc>
+          <w:tcPr>
+            <w:cnfStyle w:val="001000000000" w:firstRow="0" w:lastRow="0" w:firstColumn="1" w:lastColumn="0" w:oddVBand="0" w:evenVBand="0" w:oddHBand="0" w:evenHBand="0" w:firstRowFirstColumn="0" w:firstRowLastColumn="0" w:lastRowFirstColumn="0" w:lastRowLastColumn="0"/>
+            <w:tcW w:w="1505" w:type="dxa"/>
+            <w:tcBorders>
+              <w:top w:val="single" w:sz="4" w:space="0" w:color="FFFFFF" w:themeColor="background1"/>
+              <w:bottom w:val="single" w:sz="4" w:space="0" w:color="FFFFFF" w:themeColor="background1"/>
+            </w:tcBorders>
+            <w:shd w:val="clear" w:color="auto" w:fill="1F497D" w:themeFill="text2"/>
+          </w:tcPr>
+          <w:p>
+            <w:pPr>
+              <w:rPr>
+                <w:rStyle w:val="Textoennegrita"/>
+              </w:rPr>
+            </w:pPr>
+            <w:r>
+              <w:rPr>
+                <w:rStyle w:val="Textoennegrita"/>
+              </w:rPr>
+              <w:t>Outcome</w:t>
+            </w:r>
+          </w:p>
+        </w:tc>
+        <w:tc>
+          <w:tcPr>
+            <w:tcW w:w="7521" w:type="dxa"/>
+            <w:tcBorders>
+              <w:top w:val="single" w:sz="4" w:space="0" w:color="FFFFFF" w:themeColor="background1"/>
+              <w:bottom w:val="single" w:sz="4" w:space="0" w:color="FFFFFF" w:themeColor="background1"/>
+            </w:tcBorders>
+          </w:tcPr>
+          <w:p>
+            <w:pPr>
+              <w:pStyle w:val="Notes"/>
+              <w:jc w:val="both"/>
+              <w:cnfStyle w:val="000000100000" w:firstRow="0" w:lastRow="0" w:firstColumn="0" w:lastColumn="0" w:oddVBand="0" w:evenVBand="0" w:oddHBand="1" w:evenHBand="0" w:firstRowFirstColumn="0" w:firstRowLastColumn="0" w:lastRowFirstColumn="0" w:lastRowLastColumn="0"/>
+            </w:pPr>
+            <w:r>
+              <w:t>Describe what you’ve got when you performed this test. Add screenshots if necessary.  Please, make sure that your description is enough for a developer to repeat what you’ve done, so that he or she can correct the problem.</w:t>
+            </w:r>
+          </w:p>
+        </w:tc>
+      </w:tr>
+      <w:tr>
+        <w:tc>
+          <w:tcPr>
+            <w:cnfStyle w:val="001000000000" w:firstRow="0" w:lastRow="0" w:firstColumn="1" w:lastColumn="0" w:oddVBand="0" w:evenVBand="0" w:oddHBand="0" w:evenHBand="0" w:firstRowFirstColumn="0" w:firstRowLastColumn="0" w:lastRowFirstColumn="0" w:lastRowLastColumn="0"/>
+            <w:tcW w:w="1505" w:type="dxa"/>
+            <w:tcBorders>
+              <w:top w:val="single" w:sz="4" w:space="0" w:color="FFFFFF" w:themeColor="background1"/>
+              <w:bottom w:val="nil"/>
+            </w:tcBorders>
+            <w:shd w:val="clear" w:color="auto" w:fill="1F497D" w:themeFill="text2"/>
+          </w:tcPr>
+          <w:p>
+            <w:pPr>
+              <w:rPr>
+                <w:rStyle w:val="Textoennegrita"/>
+              </w:rPr>
+            </w:pPr>
+            <w:r>
+              <w:rPr>
+                <w:rStyle w:val="Textoennegrita"/>
+              </w:rPr>
+              <w:t>Notes</w:t>
+            </w:r>
+          </w:p>
+        </w:tc>
+        <w:tc>
+          <w:tcPr>
+            <w:tcW w:w="7521" w:type="dxa"/>
+            <w:tcBorders>
+              <w:top w:val="single" w:sz="4" w:space="0" w:color="FFFFFF" w:themeColor="background1"/>
+              <w:bottom w:val="nil"/>
+            </w:tcBorders>
+          </w:tcPr>
+          <w:p>
+            <w:pPr>
+              <w:pStyle w:val="Notes"/>
+              <w:cnfStyle w:val="000000000000" w:firstRow="0" w:lastRow="0" w:firstColumn="0" w:lastColumn="0" w:oddVBand="0" w:evenVBand="0" w:oddHBand="0" w:evenHBand="0" w:firstRowFirstColumn="0" w:firstRowLastColumn="0" w:lastRowFirstColumn="0" w:lastRowLastColumn="0"/>
+            </w:pPr>
+            <w:r>
+              <w:t>Add notes if necessary.</w:t>
+            </w:r>
+          </w:p>
+        </w:tc>
+      </w:tr>
+      <w:tr>
+        <w:trPr>
+          <w:cnfStyle w:val="000000100000" w:firstRow="0" w:lastRow="0" w:firstColumn="0" w:lastColumn="0" w:oddVBand="0" w:evenVBand="0" w:oddHBand="1" w:evenHBand="0" w:firstRowFirstColumn="0" w:firstRowLastColumn="0" w:lastRowFirstColumn="0" w:lastRowLastColumn="0"/>
+        </w:trPr>
+        <w:tc>
+          <w:tcPr>
+            <w:cnfStyle w:val="001000000000" w:firstRow="0" w:lastRow="0" w:firstColumn="1" w:lastColumn="0" w:oddVBand="0" w:evenVBand="0" w:oddHBand="0" w:evenHBand="0" w:firstRowFirstColumn="0" w:firstRowLastColumn="0" w:lastRowFirstColumn="0" w:lastRowLastColumn="0"/>
+            <w:tcW w:w="9026" w:type="dxa"/>
+            <w:gridSpan w:val="2"/>
+            <w:tcBorders>
+              <w:top w:val="nil"/>
+              <w:bottom w:val="single" w:sz="4" w:space="0" w:color="FFFFFF" w:themeColor="background1"/>
+            </w:tcBorders>
+            <w:shd w:val="clear" w:color="auto" w:fill="1F497D" w:themeFill="text2"/>
+          </w:tcPr>
+          <w:p>
+            <w:pPr>
+              <w:rPr>
+                <w:rStyle w:val="Textoennegrita"/>
+                <w:lang w:val="es-ES"/>
+              </w:rPr>
+            </w:pPr>
+            <w:r>
+              <w:lastRenderedPageBreak/>
+              <w:br w:type="page"/>
+            </w:r>
+            <w:r>
+              <w:rPr>
+                <w:rStyle w:val="Textoennegrita"/>
+                <w:lang w:val="es-ES"/>
+              </w:rPr>
+              <w:t xml:space="preserve">Test </w:t>
+            </w:r>
+            <w:r>
+              <w:rPr>
+                <w:rStyle w:val="Textoennegrita"/>
+                <w:lang w:val="es-ES"/>
+              </w:rPr>
+              <w:t>18</w:t>
+            </w:r>
+            <w:r>
+              <w:rPr>
+                <w:rStyle w:val="Textoennegrita"/>
+                <w:lang w:val="es-ES"/>
+              </w:rPr>
+              <w:t>.</w:t>
+            </w:r>
+            <w:r>
+              <w:rPr>
+                <w:rStyle w:val="Textoennegrita"/>
+                <w:lang w:val="es-ES"/>
+              </w:rPr>
+              <w:t>2</w:t>
+            </w:r>
+          </w:p>
+        </w:tc>
+      </w:tr>
+      <w:tr>
+        <w:tc>
+          <w:tcPr>
+            <w:cnfStyle w:val="001000000000" w:firstRow="0" w:lastRow="0" w:firstColumn="1" w:lastColumn="0" w:oddVBand="0" w:evenVBand="0" w:oddHBand="0" w:evenHBand="0" w:firstRowFirstColumn="0" w:firstRowLastColumn="0" w:lastRowFirstColumn="0" w:lastRowLastColumn="0"/>
+            <w:tcW w:w="1505" w:type="dxa"/>
+            <w:tcBorders>
+              <w:top w:val="single" w:sz="4" w:space="0" w:color="FFFFFF" w:themeColor="background1"/>
+              <w:bottom w:val="single" w:sz="4" w:space="0" w:color="FFFFFF" w:themeColor="background1"/>
+            </w:tcBorders>
+            <w:shd w:val="clear" w:color="auto" w:fill="1F497D" w:themeFill="text2"/>
+          </w:tcPr>
+          <w:p>
+            <w:pPr>
+              <w:rPr>
+                <w:rStyle w:val="Textoennegrita"/>
+                <w:lang w:val="es-ES"/>
+              </w:rPr>
+            </w:pPr>
+            <w:proofErr w:type="spellStart"/>
+            <w:r>
+              <w:rPr>
+                <w:rStyle w:val="Textoennegrita"/>
+                <w:lang w:val="es-ES"/>
+              </w:rPr>
+              <w:t>Description</w:t>
+            </w:r>
+            <w:proofErr w:type="spellEnd"/>
+          </w:p>
+        </w:tc>
+        <w:tc>
+          <w:tcPr>
+            <w:tcW w:w="7521" w:type="dxa"/>
+            <w:tcBorders>
+              <w:top w:val="single" w:sz="4" w:space="0" w:color="FFFFFF" w:themeColor="background1"/>
+              <w:bottom w:val="single" w:sz="4" w:space="0" w:color="FFFFFF" w:themeColor="background1"/>
+            </w:tcBorders>
+          </w:tcPr>
+          <w:p>
+            <w:pPr>
+              <w:pStyle w:val="Notes"/>
+              <w:jc w:val="both"/>
+              <w:cnfStyle w:val="000000000000" w:firstRow="0" w:lastRow="0" w:firstColumn="0" w:lastColumn="0" w:oddVBand="0" w:evenVBand="0" w:oddHBand="0" w:evenHBand="0" w:firstRowFirstColumn="0" w:firstRowLastColumn="0" w:lastRowFirstColumn="0" w:lastRowLastColumn="0"/>
+              <w:rPr>
+                <w:lang w:val="es-ES"/>
+              </w:rPr>
+            </w:pPr>
+            <w:r>
+              <w:rPr>
+                <w:lang w:val="es-ES"/>
+              </w:rPr>
+              <w:t>Registrar un evento</w:t>
+            </w:r>
+          </w:p>
+        </w:tc>
+      </w:tr>
+      <w:tr>
+        <w:trPr>
+          <w:cnfStyle w:val="000000100000" w:firstRow="0" w:lastRow="0" w:firstColumn="0" w:lastColumn="0" w:oddVBand="0" w:evenVBand="0" w:oddHBand="1" w:evenHBand="0" w:firstRowFirstColumn="0" w:firstRowLastColumn="0" w:lastRowFirstColumn="0" w:lastRowLastColumn="0"/>
+        </w:trPr>
+        <w:tc>
+          <w:tcPr>
+            <w:cnfStyle w:val="001000000000" w:firstRow="0" w:lastRow="0" w:firstColumn="1" w:lastColumn="0" w:oddVBand="0" w:evenVBand="0" w:oddHBand="0" w:evenHBand="0" w:firstRowFirstColumn="0" w:firstRowLastColumn="0" w:lastRowFirstColumn="0" w:lastRowLastColumn="0"/>
+            <w:tcW w:w="1505" w:type="dxa"/>
+            <w:tcBorders>
+              <w:top w:val="single" w:sz="4" w:space="0" w:color="FFFFFF" w:themeColor="background1"/>
+              <w:bottom w:val="single" w:sz="4" w:space="0" w:color="FFFFFF" w:themeColor="background1"/>
+            </w:tcBorders>
+            <w:shd w:val="clear" w:color="auto" w:fill="1F497D" w:themeFill="text2"/>
+          </w:tcPr>
+          <w:p>
+            <w:pPr>
+              <w:rPr>
+                <w:rStyle w:val="Textoennegrita"/>
+                <w:lang w:val="es-ES"/>
+              </w:rPr>
+            </w:pPr>
+            <w:proofErr w:type="spellStart"/>
+            <w:r>
+              <w:rPr>
+                <w:rStyle w:val="Textoennegrita"/>
+                <w:lang w:val="es-ES"/>
+              </w:rPr>
+              <w:t>Expected</w:t>
+            </w:r>
+            <w:proofErr w:type="spellEnd"/>
+          </w:p>
+        </w:tc>
+        <w:tc>
+          <w:tcPr>
+            <w:tcW w:w="7521" w:type="dxa"/>
+            <w:tcBorders>
+              <w:top w:val="single" w:sz="4" w:space="0" w:color="FFFFFF" w:themeColor="background1"/>
+              <w:bottom w:val="single" w:sz="4" w:space="0" w:color="FFFFFF" w:themeColor="background1"/>
+            </w:tcBorders>
+          </w:tcPr>
+          <w:p>
+            <w:pPr>
+              <w:pStyle w:val="Notes"/>
+              <w:jc w:val="both"/>
+              <w:cnfStyle w:val="000000100000" w:firstRow="0" w:lastRow="0" w:firstColumn="0" w:lastColumn="0" w:oddVBand="0" w:evenVBand="0" w:oddHBand="1" w:evenHBand="0" w:firstRowFirstColumn="0" w:firstRowLastColumn="0" w:lastRowFirstColumn="0" w:lastRowLastColumn="0"/>
+              <w:rPr>
+                <w:lang w:val="es-ES"/>
+              </w:rPr>
+            </w:pPr>
+            <w:r>
+              <w:rPr>
+                <w:lang w:val="es-ES"/>
+              </w:rPr>
+              <w:t>El formulario debe de ser relleno completamente, ya que todos los campos son obligatorios</w:t>
+            </w:r>
+            <w:r>
+              <w:rPr>
+                <w:lang w:val="es-ES"/>
+              </w:rPr>
+              <w:t>.</w:t>
+            </w:r>
+            <w:r>
+              <w:rPr>
+                <w:lang w:val="es-ES"/>
+              </w:rPr>
+              <w:t xml:space="preserve"> </w:t>
+            </w:r>
+            <w:r>
+              <w:rPr>
+                <w:lang w:val="es-ES"/>
+              </w:rPr>
+              <w:t>Además,</w:t>
+            </w:r>
+            <w:r>
+              <w:rPr>
+                <w:lang w:val="es-ES"/>
+              </w:rPr>
+              <w:t xml:space="preserve"> se comprobara la tarjeta de crédito del manager activo para ver si es válida.</w:t>
+            </w:r>
+          </w:p>
+          <w:p>
+            <w:pPr>
+              <w:pStyle w:val="Notes"/>
+              <w:jc w:val="center"/>
+              <w:cnfStyle w:val="000000100000" w:firstRow="0" w:lastRow="0" w:firstColumn="0" w:lastColumn="0" w:oddVBand="0" w:evenVBand="0" w:oddHBand="1" w:evenHBand="0" w:firstRowFirstColumn="0" w:firstRowLastColumn="0" w:lastRowFirstColumn="0" w:lastRowLastColumn="0"/>
+              <w:rPr>
+                <w:lang w:val="es-ES"/>
+              </w:rPr>
+            </w:pPr>
+            <w:r>
+              <w:rPr>
+                <w:noProof/>
+                <w:lang w:val="es-ES" w:eastAsia="es-ES"/>
+              </w:rPr>
+              <w:drawing>
+                <wp:inline distT="0" distB="0" distL="0" distR="0" wp14:anchorId="78195014" wp14:editId="7AE172FB">
+                  <wp:extent cx="3715619" cy="2657475"/>
+                  <wp:effectExtent l="0" t="0" r="0" b="0"/>
+                  <wp:docPr id="92" name="Imagen 92"/>
+                  <wp:cNvGraphicFramePr>
+                    <a:graphicFrameLocks xmlns:a="http://schemas.openxmlformats.org/drawingml/2006/main" noChangeAspect="1"/>
+                  </wp:cNvGraphicFramePr>
+                  <a:graphic xmlns:a="http://schemas.openxmlformats.org/drawingml/2006/main">
+                    <a:graphicData uri="http://schemas.openxmlformats.org/drawingml/2006/picture">
+                      <pic:pic xmlns:pic="http://schemas.openxmlformats.org/drawingml/2006/picture">
+                        <pic:nvPicPr>
+                          <pic:cNvPr id="1" name=""/>
+                          <pic:cNvPicPr/>
+                        </pic:nvPicPr>
+                        <pic:blipFill>
+                          <a:blip r:embed="rId74"/>
+                          <a:stretch>
+                            <a:fillRect/>
+                          </a:stretch>
+                        </pic:blipFill>
+                        <pic:spPr>
+                          <a:xfrm>
+                            <a:off x="0" y="0"/>
+                            <a:ext cx="3720939" cy="2661280"/>
+                          </a:xfrm>
+                          <a:prstGeom prst="rect">
+                            <a:avLst/>
+                          </a:prstGeom>
+                        </pic:spPr>
+                      </pic:pic>
+                    </a:graphicData>
+                  </a:graphic>
+                </wp:inline>
+              </w:drawing>
+            </w:r>
+          </w:p>
+          <w:p>
+            <w:pPr>
+              <w:pStyle w:val="Notes"/>
+              <w:jc w:val="center"/>
+              <w:cnfStyle w:val="000000100000" w:firstRow="0" w:lastRow="0" w:firstColumn="0" w:lastColumn="0" w:oddVBand="0" w:evenVBand="0" w:oddHBand="1" w:evenHBand="0" w:firstRowFirstColumn="0" w:firstRowLastColumn="0" w:lastRowFirstColumn="0" w:lastRowLastColumn="0"/>
+              <w:rPr>
+                <w:lang w:val="es-ES"/>
+              </w:rPr>
+            </w:pPr>
+          </w:p>
+          <w:p>
+            <w:pPr>
+              <w:pStyle w:val="Notes"/>
+              <w:jc w:val="center"/>
+              <w:cnfStyle w:val="000000100000" w:firstRow="0" w:lastRow="0" w:firstColumn="0" w:lastColumn="0" w:oddVBand="0" w:evenVBand="0" w:oddHBand="1" w:evenHBand="0" w:firstRowFirstColumn="0" w:firstRowLastColumn="0" w:lastRowFirstColumn="0" w:lastRowLastColumn="0"/>
+              <w:rPr>
+                <w:lang w:val="es-ES"/>
+              </w:rPr>
+            </w:pPr>
+            <w:r>
+              <w:rPr>
+                <w:noProof/>
+                <w:lang w:val="es-ES" w:eastAsia="es-ES"/>
+              </w:rPr>
+              <w:drawing>
+                <wp:inline distT="0" distB="0" distL="0" distR="0" wp14:anchorId="1D7D25BF" wp14:editId="556DE5E3">
+                  <wp:extent cx="3685825" cy="2249805"/>
+                  <wp:effectExtent l="0" t="0" r="0" b="0"/>
+                  <wp:docPr id="93" name="Imagen 93"/>
+                  <wp:cNvGraphicFramePr>
+                    <a:graphicFrameLocks xmlns:a="http://schemas.openxmlformats.org/drawingml/2006/main" noChangeAspect="1"/>
+                  </wp:cNvGraphicFramePr>
+                  <a:graphic xmlns:a="http://schemas.openxmlformats.org/drawingml/2006/main">
+                    <a:graphicData uri="http://schemas.openxmlformats.org/drawingml/2006/picture">
+                      <pic:pic xmlns:pic="http://schemas.openxmlformats.org/drawingml/2006/picture">
+                        <pic:nvPicPr>
+                          <pic:cNvPr id="1" name=""/>
+                          <pic:cNvPicPr/>
+                        </pic:nvPicPr>
+                        <pic:blipFill rotWithShape="1">
+                          <a:blip r:embed="rId75"/>
+                          <a:srcRect t="31576"/>
+                          <a:stretch/>
+                        </pic:blipFill>
+                        <pic:spPr bwMode="auto">
+                          <a:xfrm>
+                            <a:off x="0" y="0"/>
+                            <a:ext cx="3707830" cy="2263237"/>
+                          </a:xfrm>
+                          <a:prstGeom prst="rect">
+                            <a:avLst/>
+                          </a:prstGeom>
+                          <a:ln>
+                            <a:noFill/>
+                          </a:ln>
+                          <a:extLst>
+                            <a:ext uri="{53640926-AAD7-44D8-BBD7-CCE9431645EC}">
+                              <a14:shadowObscured xmlns:a14="http://schemas.microsoft.com/office/drawing/2010/main"/>
+                            </a:ext>
+                          </a:extLst>
+                        </pic:spPr>
+                      </pic:pic>
+                    </a:graphicData>
+                  </a:graphic>
+                </wp:inline>
+              </w:drawing>
+            </w:r>
+          </w:p>
+        </w:tc>
+      </w:tr>
+      <w:tr>
+        <w:tc>
+          <w:tcPr>
+            <w:cnfStyle w:val="001000000000" w:firstRow="0" w:lastRow="0" w:firstColumn="1" w:lastColumn="0" w:oddVBand="0" w:evenVBand="0" w:oddHBand="0" w:evenHBand="0" w:firstRowFirstColumn="0" w:firstRowLastColumn="0" w:lastRowFirstColumn="0" w:lastRowLastColumn="0"/>
+            <w:tcW w:w="1505" w:type="dxa"/>
+            <w:tcBorders>
+              <w:top w:val="single" w:sz="4" w:space="0" w:color="FFFFFF" w:themeColor="background1"/>
+              <w:bottom w:val="single" w:sz="4" w:space="0" w:color="FFFFFF" w:themeColor="background1"/>
+            </w:tcBorders>
+            <w:shd w:val="clear" w:color="auto" w:fill="1F497D" w:themeFill="text2"/>
+          </w:tcPr>
+          <w:p>
+            <w:pPr>
+              <w:rPr>
+                <w:rStyle w:val="Textoennegrita"/>
+              </w:rPr>
+            </w:pPr>
+            <w:r>
+              <w:rPr>
+                <w:rStyle w:val="Textoennegrita"/>
+              </w:rPr>
+              <w:t>Outcome</w:t>
+            </w:r>
+          </w:p>
+        </w:tc>
+        <w:tc>
+          <w:tcPr>
+            <w:tcW w:w="7521" w:type="dxa"/>
+            <w:tcBorders>
+              <w:top w:val="single" w:sz="4" w:space="0" w:color="FFFFFF" w:themeColor="background1"/>
+              <w:bottom w:val="single" w:sz="4" w:space="0" w:color="FFFFFF" w:themeColor="background1"/>
+            </w:tcBorders>
+          </w:tcPr>
+          <w:p>
+            <w:pPr>
+              <w:pStyle w:val="Notes"/>
+              <w:jc w:val="both"/>
+              <w:cnfStyle w:val="000000000000" w:firstRow="0" w:lastRow="0" w:firstColumn="0" w:lastColumn="0" w:oddVBand="0" w:evenVBand="0" w:oddHBand="0" w:evenHBand="0" w:firstRowFirstColumn="0" w:firstRowLastColumn="0" w:lastRowFirstColumn="0" w:lastRowLastColumn="0"/>
+            </w:pPr>
+            <w:r>
+              <w:t>Describe what you’ve got when you performed this test. Add screenshots if necessary.  Please, make sure that your description is enough for a developer to repeat what you’ve done, so that he or she can correct the problem.</w:t>
+            </w:r>
+          </w:p>
+        </w:tc>
+      </w:tr>
+      <w:tr>
+        <w:trPr>
+          <w:cnfStyle w:val="000000100000" w:firstRow="0" w:lastRow="0" w:firstColumn="0" w:lastColumn="0" w:oddVBand="0" w:evenVBand="0" w:oddHBand="1" w:evenHBand="0" w:firstRowFirstColumn="0" w:firstRowLastColumn="0" w:lastRowFirstColumn="0" w:lastRowLastColumn="0"/>
+        </w:trPr>
+        <w:tc>
+          <w:tcPr>
+            <w:cnfStyle w:val="001000000000" w:firstRow="0" w:lastRow="0" w:firstColumn="1" w:lastColumn="0" w:oddVBand="0" w:evenVBand="0" w:oddHBand="0" w:evenHBand="0" w:firstRowFirstColumn="0" w:firstRowLastColumn="0" w:lastRowFirstColumn="0" w:lastRowLastColumn="0"/>
+            <w:tcW w:w="1505" w:type="dxa"/>
+            <w:tcBorders>
+              <w:top w:val="single" w:sz="4" w:space="0" w:color="FFFFFF" w:themeColor="background1"/>
+              <w:bottom w:val="nil"/>
+            </w:tcBorders>
+            <w:shd w:val="clear" w:color="auto" w:fill="1F497D" w:themeFill="text2"/>
+          </w:tcPr>
+          <w:p>
+            <w:pPr>
+              <w:rPr>
+                <w:rStyle w:val="Textoennegrita"/>
+              </w:rPr>
+            </w:pPr>
+            <w:r>
+              <w:rPr>
+                <w:rStyle w:val="Textoennegrita"/>
+              </w:rPr>
+              <w:t>Notes</w:t>
+            </w:r>
+          </w:p>
+        </w:tc>
+        <w:tc>
+          <w:tcPr>
+            <w:tcW w:w="7521" w:type="dxa"/>
+            <w:tcBorders>
+              <w:top w:val="single" w:sz="4" w:space="0" w:color="FFFFFF" w:themeColor="background1"/>
+              <w:bottom w:val="nil"/>
+            </w:tcBorders>
+          </w:tcPr>
+          <w:p>
+            <w:pPr>
+              <w:pStyle w:val="Notes"/>
+              <w:cnfStyle w:val="000000100000" w:firstRow="0" w:lastRow="0" w:firstColumn="0" w:lastColumn="0" w:oddVBand="0" w:evenVBand="0" w:oddHBand="1" w:evenHBand="0" w:firstRowFirstColumn="0" w:firstRowLastColumn="0" w:lastRowFirstColumn="0" w:lastRowLastColumn="0"/>
+            </w:pPr>
+            <w:r>
+              <w:t>Add notes if necessary.</w:t>
+            </w:r>
+          </w:p>
+        </w:tc>
+      </w:tr>
+    </w:tbl>
+    <w:p>
+      <w:pPr>
+        <w:rPr>
+          <w:lang w:val="es-ES"/>
+        </w:rPr>
+      </w:pPr>
+      <w:r>
+        <w:rPr>
+          <w:lang w:val="es-ES"/>
+        </w:rPr>
+        <w:br w:type="page"/>
+      </w:r>
+    </w:p>
+    <w:p>
+      <w:pPr>
+        <w:rPr>
+          <w:lang w:val="es-ES"/>
+        </w:rPr>
+      </w:pPr>
+    </w:p>
+    <w:tbl>
+      <w:tblPr>
+        <w:tblStyle w:val="Cuadrculavistosa-nfasis1"/>
+        <w:tblW w:w="0" w:type="auto"/>
+        <w:tblLook w:val="04A0" w:firstRow="1" w:lastRow="0" w:firstColumn="1" w:lastColumn="0" w:noHBand="0" w:noVBand="1"/>
+      </w:tblPr>
+      <w:tblGrid>
+        <w:gridCol w:w="1370"/>
+        <w:gridCol w:w="7656"/>
+      </w:tblGrid>
+      <w:tr>
+        <w:trPr>
+          <w:cnfStyle w:val="100000000000" w:firstRow="1" w:lastRow="0" w:firstColumn="0" w:lastColumn="0" w:oddVBand="0" w:evenVBand="0" w:oddHBand="0" w:evenHBand="0" w:firstRowFirstColumn="0" w:firstRowLastColumn="0" w:lastRowFirstColumn="0" w:lastRowLastColumn="0"/>
+        </w:trPr>
+        <w:tc>
+          <w:tcPr>
+            <w:cnfStyle w:val="001000000000" w:firstRow="0" w:lastRow="0" w:firstColumn="1" w:lastColumn="0" w:oddVBand="0" w:evenVBand="0" w:oddHBand="0" w:evenHBand="0" w:firstRowFirstColumn="0" w:firstRowLastColumn="0" w:lastRowFirstColumn="0" w:lastRowLastColumn="0"/>
+            <w:tcW w:w="9026" w:type="dxa"/>
+            <w:gridSpan w:val="2"/>
+            <w:tcBorders>
+              <w:top w:val="nil"/>
+              <w:bottom w:val="single" w:sz="4" w:space="0" w:color="FFFFFF" w:themeColor="background1"/>
+            </w:tcBorders>
+            <w:shd w:val="clear" w:color="auto" w:fill="1F497D" w:themeFill="text2"/>
+          </w:tcPr>
+          <w:p>
+            <w:pPr>
+              <w:rPr>
+                <w:rStyle w:val="Textoennegrita"/>
+              </w:rPr>
+            </w:pPr>
+            <w:r>
+              <w:rPr>
+                <w:rStyle w:val="Textoennegrita"/>
+              </w:rPr>
+              <w:t>Test 18</w:t>
+            </w:r>
+            <w:r>
+              <w:rPr>
+                <w:rStyle w:val="Textoennegrita"/>
+              </w:rPr>
+              <w:t>.3</w:t>
+            </w:r>
+          </w:p>
+        </w:tc>
+      </w:tr>
+      <w:tr>
+        <w:trPr>
+          <w:cnfStyle w:val="000000100000" w:firstRow="0" w:lastRow="0" w:firstColumn="0" w:lastColumn="0" w:oddVBand="0" w:evenVBand="0" w:oddHBand="1" w:evenHBand="0" w:firstRowFirstColumn="0" w:firstRowLastColumn="0" w:lastRowFirstColumn="0" w:lastRowLastColumn="0"/>
+        </w:trPr>
+        <w:tc>
+          <w:tcPr>
+            <w:cnfStyle w:val="001000000000" w:firstRow="0" w:lastRow="0" w:firstColumn="1" w:lastColumn="0" w:oddVBand="0" w:evenVBand="0" w:oddHBand="0" w:evenHBand="0" w:firstRowFirstColumn="0" w:firstRowLastColumn="0" w:lastRowFirstColumn="0" w:lastRowLastColumn="0"/>
+            <w:tcW w:w="1505" w:type="dxa"/>
+            <w:tcBorders>
+              <w:top w:val="single" w:sz="4" w:space="0" w:color="FFFFFF" w:themeColor="background1"/>
+              <w:bottom w:val="single" w:sz="4" w:space="0" w:color="FFFFFF" w:themeColor="background1"/>
+            </w:tcBorders>
+            <w:shd w:val="clear" w:color="auto" w:fill="1F497D" w:themeFill="text2"/>
+          </w:tcPr>
+          <w:p>
+            <w:pPr>
+              <w:rPr>
+                <w:rStyle w:val="Textoennegrita"/>
+              </w:rPr>
+            </w:pPr>
+            <w:r>
+              <w:rPr>
+                <w:rStyle w:val="Textoennegrita"/>
+              </w:rPr>
+              <w:t>Description</w:t>
+            </w:r>
+          </w:p>
+        </w:tc>
+        <w:tc>
+          <w:tcPr>
+            <w:tcW w:w="7521" w:type="dxa"/>
+            <w:tcBorders>
+              <w:top w:val="single" w:sz="4" w:space="0" w:color="FFFFFF" w:themeColor="background1"/>
+              <w:bottom w:val="single" w:sz="4" w:space="0" w:color="FFFFFF" w:themeColor="background1"/>
+            </w:tcBorders>
+          </w:tcPr>
+          <w:p>
+            <w:pPr>
+              <w:pStyle w:val="Notes"/>
+              <w:jc w:val="both"/>
+              <w:cnfStyle w:val="000000100000" w:firstRow="0" w:lastRow="0" w:firstColumn="0" w:lastColumn="0" w:oddVBand="0" w:evenVBand="0" w:oddHBand="1" w:evenHBand="0" w:firstRowFirstColumn="0" w:firstRowLastColumn="0" w:lastRowFirstColumn="0" w:lastRowLastColumn="0"/>
+              <w:rPr>
+                <w:lang w:val="es-ES"/>
+              </w:rPr>
+            </w:pPr>
+            <w:r>
+              <w:rPr>
+                <w:lang w:val="es-ES"/>
+              </w:rPr>
+              <w:t>Lista de eventos creados</w:t>
+            </w:r>
+          </w:p>
+        </w:tc>
+      </w:tr>
+      <w:tr>
+        <w:tc>
+          <w:tcPr>
+            <w:cnfStyle w:val="001000000000" w:firstRow="0" w:lastRow="0" w:firstColumn="1" w:lastColumn="0" w:oddVBand="0" w:evenVBand="0" w:oddHBand="0" w:evenHBand="0" w:firstRowFirstColumn="0" w:firstRowLastColumn="0" w:lastRowFirstColumn="0" w:lastRowLastColumn="0"/>
+            <w:tcW w:w="1505" w:type="dxa"/>
+            <w:tcBorders>
+              <w:top w:val="single" w:sz="4" w:space="0" w:color="FFFFFF" w:themeColor="background1"/>
+              <w:bottom w:val="single" w:sz="4" w:space="0" w:color="FFFFFF" w:themeColor="background1"/>
+            </w:tcBorders>
+            <w:shd w:val="clear" w:color="auto" w:fill="1F497D" w:themeFill="text2"/>
+          </w:tcPr>
+          <w:p>
+            <w:pPr>
+              <w:rPr>
+                <w:rStyle w:val="Textoennegrita"/>
+              </w:rPr>
+            </w:pPr>
+            <w:r>
+              <w:rPr>
+                <w:rStyle w:val="Textoennegrita"/>
+              </w:rPr>
+              <w:t>Expected</w:t>
+            </w:r>
+          </w:p>
+        </w:tc>
+        <w:tc>
+          <w:tcPr>
+            <w:tcW w:w="7521" w:type="dxa"/>
+            <w:tcBorders>
+              <w:top w:val="single" w:sz="4" w:space="0" w:color="FFFFFF" w:themeColor="background1"/>
+              <w:bottom w:val="single" w:sz="4" w:space="0" w:color="FFFFFF" w:themeColor="background1"/>
+            </w:tcBorders>
+          </w:tcPr>
+          <w:p>
+            <w:pPr>
+              <w:pStyle w:val="Notes"/>
+              <w:jc w:val="both"/>
+              <w:cnfStyle w:val="000000000000" w:firstRow="0" w:lastRow="0" w:firstColumn="0" w:lastColumn="0" w:oddVBand="0" w:evenVBand="0" w:oddHBand="0" w:evenHBand="0" w:firstRowFirstColumn="0" w:firstRowLastColumn="0" w:lastRowFirstColumn="0" w:lastRowLastColumn="0"/>
+              <w:rPr>
+                <w:lang w:val="es-ES"/>
+              </w:rPr>
+            </w:pPr>
+            <w:r>
+              <w:rPr>
+                <w:lang w:val="es-ES"/>
+              </w:rPr>
+              <w:t>Una vez creado se redirigirá a una lista de los eventos creados por el manager. También podemos acceder desde el botón “</w:t>
+            </w:r>
+            <w:proofErr w:type="spellStart"/>
+            <w:r>
+              <w:rPr>
+                <w:lang w:val="es-ES"/>
+              </w:rPr>
+              <w:t>List</w:t>
+            </w:r>
+            <w:proofErr w:type="spellEnd"/>
+            <w:r>
+              <w:rPr>
+                <w:lang w:val="es-ES"/>
+              </w:rPr>
+              <w:t xml:space="preserve"> </w:t>
+            </w:r>
+            <w:proofErr w:type="spellStart"/>
+            <w:r>
+              <w:rPr>
+                <w:lang w:val="es-ES"/>
+              </w:rPr>
+              <w:t>your</w:t>
+            </w:r>
+            <w:proofErr w:type="spellEnd"/>
+            <w:r>
+              <w:rPr>
+                <w:lang w:val="es-ES"/>
+              </w:rPr>
+              <w:t xml:space="preserve"> </w:t>
+            </w:r>
+            <w:proofErr w:type="spellStart"/>
+            <w:r>
+              <w:rPr>
+                <w:lang w:val="es-ES"/>
+              </w:rPr>
+              <w:t>events</w:t>
+            </w:r>
+            <w:proofErr w:type="spellEnd"/>
+            <w:r>
+              <w:rPr>
+                <w:lang w:val="es-ES"/>
+              </w:rPr>
+              <w:t>” del menú.</w:t>
+            </w:r>
+          </w:p>
+          <w:p>
+            <w:pPr>
+              <w:pStyle w:val="Notes"/>
+              <w:jc w:val="center"/>
+              <w:cnfStyle w:val="000000000000" w:firstRow="0" w:lastRow="0" w:firstColumn="0" w:lastColumn="0" w:oddVBand="0" w:evenVBand="0" w:oddHBand="0" w:evenHBand="0" w:firstRowFirstColumn="0" w:firstRowLastColumn="0" w:lastRowFirstColumn="0" w:lastRowLastColumn="0"/>
+              <w:rPr>
+                <w:lang w:val="es-ES"/>
+              </w:rPr>
+            </w:pPr>
+            <w:r>
+              <w:rPr>
+                <w:noProof/>
+                <w:lang w:val="es-ES" w:eastAsia="es-ES"/>
+              </w:rPr>
+              <w:drawing>
+                <wp:inline distT="0" distB="0" distL="0" distR="0" wp14:anchorId="1C8ABB17" wp14:editId="0CAE6905">
+                  <wp:extent cx="4724400" cy="1099708"/>
+                  <wp:effectExtent l="0" t="0" r="0" b="5715"/>
+                  <wp:docPr id="100" name="Imagen 100"/>
+                  <wp:cNvGraphicFramePr>
+                    <a:graphicFrameLocks xmlns:a="http://schemas.openxmlformats.org/drawingml/2006/main" noChangeAspect="1"/>
+                  </wp:cNvGraphicFramePr>
+                  <a:graphic xmlns:a="http://schemas.openxmlformats.org/drawingml/2006/main">
+                    <a:graphicData uri="http://schemas.openxmlformats.org/drawingml/2006/picture">
+                      <pic:pic xmlns:pic="http://schemas.openxmlformats.org/drawingml/2006/picture">
+                        <pic:nvPicPr>
+                          <pic:cNvPr id="1" name=""/>
+                          <pic:cNvPicPr/>
+                        </pic:nvPicPr>
+                        <pic:blipFill>
+                          <a:blip r:embed="rId76"/>
+                          <a:stretch>
+                            <a:fillRect/>
+                          </a:stretch>
+                        </pic:blipFill>
+                        <pic:spPr>
+                          <a:xfrm>
+                            <a:off x="0" y="0"/>
+                            <a:ext cx="4831736" cy="1124693"/>
+                          </a:xfrm>
+                          <a:prstGeom prst="rect">
+                            <a:avLst/>
+                          </a:prstGeom>
+                        </pic:spPr>
+                      </pic:pic>
+                    </a:graphicData>
+                  </a:graphic>
+                </wp:inline>
+              </w:drawing>
+            </w:r>
+          </w:p>
+        </w:tc>
+      </w:tr>
+      <w:tr>
+        <w:trPr>
+          <w:cnfStyle w:val="000000100000" w:firstRow="0" w:lastRow="0" w:firstColumn="0" w:lastColumn="0" w:oddVBand="0" w:evenVBand="0" w:oddHBand="1" w:evenHBand="0" w:firstRowFirstColumn="0" w:firstRowLastColumn="0" w:lastRowFirstColumn="0" w:lastRowLastColumn="0"/>
+        </w:trPr>
+        <w:tc>
+          <w:tcPr>
+            <w:cnfStyle w:val="001000000000" w:firstRow="0" w:lastRow="0" w:firstColumn="1" w:lastColumn="0" w:oddVBand="0" w:evenVBand="0" w:oddHBand="0" w:evenHBand="0" w:firstRowFirstColumn="0" w:firstRowLastColumn="0" w:lastRowFirstColumn="0" w:lastRowLastColumn="0"/>
+            <w:tcW w:w="1505" w:type="dxa"/>
+            <w:tcBorders>
+              <w:top w:val="single" w:sz="4" w:space="0" w:color="FFFFFF" w:themeColor="background1"/>
+              <w:bottom w:val="single" w:sz="4" w:space="0" w:color="FFFFFF" w:themeColor="background1"/>
+            </w:tcBorders>
+            <w:shd w:val="clear" w:color="auto" w:fill="1F497D" w:themeFill="text2"/>
+          </w:tcPr>
+          <w:p>
+            <w:pPr>
+              <w:rPr>
+                <w:rStyle w:val="Textoennegrita"/>
+              </w:rPr>
+            </w:pPr>
+            <w:r>
+              <w:rPr>
+                <w:rStyle w:val="Textoennegrita"/>
+              </w:rPr>
+              <w:t>Outcome</w:t>
+            </w:r>
+          </w:p>
+        </w:tc>
+        <w:tc>
+          <w:tcPr>
+            <w:tcW w:w="7521" w:type="dxa"/>
+            <w:tcBorders>
+              <w:top w:val="single" w:sz="4" w:space="0" w:color="FFFFFF" w:themeColor="background1"/>
+              <w:bottom w:val="single" w:sz="4" w:space="0" w:color="FFFFFF" w:themeColor="background1"/>
+            </w:tcBorders>
+          </w:tcPr>
+          <w:p>
+            <w:pPr>
+              <w:pStyle w:val="Notes"/>
+              <w:jc w:val="both"/>
+              <w:cnfStyle w:val="000000100000" w:firstRow="0" w:lastRow="0" w:firstColumn="0" w:lastColumn="0" w:oddVBand="0" w:evenVBand="0" w:oddHBand="1" w:evenHBand="0" w:firstRowFirstColumn="0" w:firstRowLastColumn="0" w:lastRowFirstColumn="0" w:lastRowLastColumn="0"/>
+            </w:pPr>
+            <w:r>
+              <w:t>Describe what you’ve got when you performed this test. Add screenshots if necessary.  Please, make sure that your description is enough for a developer to repeat what you’ve done, so that he or she can correct the problem.</w:t>
+            </w:r>
+          </w:p>
+        </w:tc>
+      </w:tr>
+      <w:tr>
+        <w:tc>
+          <w:tcPr>
+            <w:cnfStyle w:val="001000000000" w:firstRow="0" w:lastRow="0" w:firstColumn="1" w:lastColumn="0" w:oddVBand="0" w:evenVBand="0" w:oddHBand="0" w:evenHBand="0" w:firstRowFirstColumn="0" w:firstRowLastColumn="0" w:lastRowFirstColumn="0" w:lastRowLastColumn="0"/>
+            <w:tcW w:w="1505" w:type="dxa"/>
+            <w:tcBorders>
+              <w:top w:val="single" w:sz="4" w:space="0" w:color="FFFFFF" w:themeColor="background1"/>
+              <w:bottom w:val="nil"/>
+            </w:tcBorders>
+            <w:shd w:val="clear" w:color="auto" w:fill="1F497D" w:themeFill="text2"/>
+          </w:tcPr>
+          <w:p>
+            <w:pPr>
+              <w:rPr>
+                <w:rStyle w:val="Textoennegrita"/>
+              </w:rPr>
+            </w:pPr>
+            <w:r>
+              <w:rPr>
+                <w:rStyle w:val="Textoennegrita"/>
+              </w:rPr>
+              <w:t>Notes</w:t>
+            </w:r>
+          </w:p>
+        </w:tc>
+        <w:tc>
+          <w:tcPr>
+            <w:tcW w:w="7521" w:type="dxa"/>
+            <w:tcBorders>
+              <w:top w:val="single" w:sz="4" w:space="0" w:color="FFFFFF" w:themeColor="background1"/>
+              <w:bottom w:val="nil"/>
+            </w:tcBorders>
+          </w:tcPr>
+          <w:p>
+            <w:pPr>
+              <w:pStyle w:val="Notes"/>
+              <w:cnfStyle w:val="000000000000" w:firstRow="0" w:lastRow="0" w:firstColumn="0" w:lastColumn="0" w:oddVBand="0" w:evenVBand="0" w:oddHBand="0" w:evenHBand="0" w:firstRowFirstColumn="0" w:firstRowLastColumn="0" w:lastRowFirstColumn="0" w:lastRowLastColumn="0"/>
+            </w:pPr>
+            <w:r>
+              <w:t>Add notes if necessary.</w:t>
+            </w:r>
+          </w:p>
+        </w:tc>
+      </w:tr>
+    </w:tbl>
+    <w:p>
+      <w:pPr>
+        <w:rPr>
+          <w:lang w:val="es-ES"/>
+        </w:rPr>
+      </w:pPr>
+    </w:p>
+    <w:tbl>
+      <w:tblPr>
+        <w:tblStyle w:val="Cuadrculavistosa-nfasis1"/>
+        <w:tblW w:w="0" w:type="auto"/>
+        <w:tblLook w:val="04A0" w:firstRow="1" w:lastRow="0" w:firstColumn="1" w:lastColumn="0" w:noHBand="0" w:noVBand="1"/>
+      </w:tblPr>
+      <w:tblGrid>
+        <w:gridCol w:w="1325"/>
+        <w:gridCol w:w="7701"/>
+      </w:tblGrid>
+      <w:tr>
+        <w:trPr>
+          <w:cnfStyle w:val="100000000000" w:firstRow="1" w:lastRow="0" w:firstColumn="0" w:lastColumn="0" w:oddVBand="0" w:evenVBand="0" w:oddHBand="0" w:evenHBand="0" w:firstRowFirstColumn="0" w:firstRowLastColumn="0" w:lastRowFirstColumn="0" w:lastRowLastColumn="0"/>
+        </w:trPr>
+        <w:tc>
+          <w:tcPr>
+            <w:cnfStyle w:val="001000000000" w:firstRow="0" w:lastRow="0" w:firstColumn="1" w:lastColumn="0" w:oddVBand="0" w:evenVBand="0" w:oddHBand="0" w:evenHBand="0" w:firstRowFirstColumn="0" w:firstRowLastColumn="0" w:lastRowFirstColumn="0" w:lastRowLastColumn="0"/>
+            <w:tcW w:w="9026" w:type="dxa"/>
+            <w:gridSpan w:val="2"/>
+            <w:tcBorders>
+              <w:top w:val="nil"/>
+              <w:bottom w:val="single" w:sz="4" w:space="0" w:color="FFFFFF" w:themeColor="background1"/>
+            </w:tcBorders>
+            <w:shd w:val="clear" w:color="auto" w:fill="1F497D" w:themeFill="text2"/>
+          </w:tcPr>
+          <w:p>
+            <w:pPr>
+              <w:rPr>
+                <w:rStyle w:val="Textoennegrita"/>
+              </w:rPr>
+            </w:pPr>
+            <w:r>
+              <w:rPr>
+                <w:rStyle w:val="Textoennegrita"/>
+              </w:rPr>
+              <w:t>Test 18</w:t>
+            </w:r>
+            <w:r>
+              <w:rPr>
+                <w:rStyle w:val="Textoennegrita"/>
+              </w:rPr>
+              <w:t>.4</w:t>
+            </w:r>
+          </w:p>
+        </w:tc>
+      </w:tr>
+      <w:tr>
+        <w:trPr>
+          <w:cnfStyle w:val="000000100000" w:firstRow="0" w:lastRow="0" w:firstColumn="0" w:lastColumn="0" w:oddVBand="0" w:evenVBand="0" w:oddHBand="1" w:evenHBand="0" w:firstRowFirstColumn="0" w:firstRowLastColumn="0" w:lastRowFirstColumn="0" w:lastRowLastColumn="0"/>
+        </w:trPr>
+        <w:tc>
+          <w:tcPr>
+            <w:cnfStyle w:val="001000000000" w:firstRow="0" w:lastRow="0" w:firstColumn="1" w:lastColumn="0" w:oddVBand="0" w:evenVBand="0" w:oddHBand="0" w:evenHBand="0" w:firstRowFirstColumn="0" w:firstRowLastColumn="0" w:lastRowFirstColumn="0" w:lastRowLastColumn="0"/>
+            <w:tcW w:w="1505" w:type="dxa"/>
+            <w:tcBorders>
+              <w:top w:val="single" w:sz="4" w:space="0" w:color="FFFFFF" w:themeColor="background1"/>
+              <w:bottom w:val="single" w:sz="4" w:space="0" w:color="FFFFFF" w:themeColor="background1"/>
+            </w:tcBorders>
+            <w:shd w:val="clear" w:color="auto" w:fill="1F497D" w:themeFill="text2"/>
+          </w:tcPr>
+          <w:p>
+            <w:pPr>
+              <w:rPr>
+                <w:rStyle w:val="Textoennegrita"/>
+              </w:rPr>
+            </w:pPr>
+            <w:r>
+              <w:rPr>
+                <w:rStyle w:val="Textoennegrita"/>
+              </w:rPr>
+              <w:t>Description</w:t>
+            </w:r>
+          </w:p>
+        </w:tc>
+        <w:tc>
+          <w:tcPr>
+            <w:tcW w:w="7521" w:type="dxa"/>
+            <w:tcBorders>
+              <w:top w:val="single" w:sz="4" w:space="0" w:color="FFFFFF" w:themeColor="background1"/>
+              <w:bottom w:val="single" w:sz="4" w:space="0" w:color="FFFFFF" w:themeColor="background1"/>
+            </w:tcBorders>
+          </w:tcPr>
+          <w:p>
+            <w:pPr>
+              <w:pStyle w:val="Notes"/>
+              <w:jc w:val="both"/>
+              <w:cnfStyle w:val="000000100000" w:firstRow="0" w:lastRow="0" w:firstColumn="0" w:lastColumn="0" w:oddVBand="0" w:evenVBand="0" w:oddHBand="1" w:evenHBand="0" w:firstRowFirstColumn="0" w:firstRowLastColumn="0" w:lastRowFirstColumn="0" w:lastRowLastColumn="0"/>
+              <w:rPr>
+                <w:lang w:val="es-ES"/>
+              </w:rPr>
+            </w:pPr>
+            <w:r>
+              <w:rPr>
+                <w:lang w:val="es-ES"/>
+              </w:rPr>
+              <w:t>Editar eventos</w:t>
+            </w:r>
+          </w:p>
+        </w:tc>
+      </w:tr>
+      <w:tr>
+        <w:tc>
+          <w:tcPr>
+            <w:cnfStyle w:val="001000000000" w:firstRow="0" w:lastRow="0" w:firstColumn="1" w:lastColumn="0" w:oddVBand="0" w:evenVBand="0" w:oddHBand="0" w:evenHBand="0" w:firstRowFirstColumn="0" w:firstRowLastColumn="0" w:lastRowFirstColumn="0" w:lastRowLastColumn="0"/>
+            <w:tcW w:w="1505" w:type="dxa"/>
+            <w:tcBorders>
+              <w:top w:val="single" w:sz="4" w:space="0" w:color="FFFFFF" w:themeColor="background1"/>
+              <w:bottom w:val="single" w:sz="4" w:space="0" w:color="FFFFFF" w:themeColor="background1"/>
+            </w:tcBorders>
+            <w:shd w:val="clear" w:color="auto" w:fill="1F497D" w:themeFill="text2"/>
+          </w:tcPr>
+          <w:p>
+            <w:pPr>
+              <w:rPr>
+                <w:rStyle w:val="Textoennegrita"/>
+              </w:rPr>
+            </w:pPr>
+            <w:r>
+              <w:rPr>
+                <w:rStyle w:val="Textoennegrita"/>
+              </w:rPr>
+              <w:t>Expected</w:t>
+            </w:r>
+          </w:p>
+        </w:tc>
+        <w:tc>
+          <w:tcPr>
+            <w:tcW w:w="7521" w:type="dxa"/>
+            <w:tcBorders>
+              <w:top w:val="single" w:sz="4" w:space="0" w:color="FFFFFF" w:themeColor="background1"/>
+              <w:bottom w:val="single" w:sz="4" w:space="0" w:color="FFFFFF" w:themeColor="background1"/>
+            </w:tcBorders>
+          </w:tcPr>
+          <w:p>
+            <w:pPr>
+              <w:pStyle w:val="Notes"/>
+              <w:jc w:val="both"/>
+              <w:cnfStyle w:val="000000000000" w:firstRow="0" w:lastRow="0" w:firstColumn="0" w:lastColumn="0" w:oddVBand="0" w:evenVBand="0" w:oddHBand="0" w:evenHBand="0" w:firstRowFirstColumn="0" w:firstRowLastColumn="0" w:lastRowFirstColumn="0" w:lastRowLastColumn="0"/>
+              <w:rPr>
+                <w:lang w:val="es-ES"/>
+              </w:rPr>
+            </w:pPr>
+            <w:r>
+              <w:rPr>
+                <w:lang w:val="es-ES"/>
+              </w:rPr>
+              <w:t xml:space="preserve">Desde la vista de listar eventos propios podemos darle al botón </w:t>
+            </w:r>
+            <w:proofErr w:type="spellStart"/>
+            <w:r>
+              <w:rPr>
+                <w:lang w:val="es-ES"/>
+              </w:rPr>
+              <w:t>edit</w:t>
+            </w:r>
+            <w:proofErr w:type="spellEnd"/>
+            <w:r>
+              <w:rPr>
+                <w:lang w:val="es-ES"/>
+              </w:rPr>
+              <w:t xml:space="preserve"> para editar un evento.</w:t>
+            </w:r>
+          </w:p>
+          <w:p>
+            <w:pPr>
+              <w:pStyle w:val="Notes"/>
+              <w:jc w:val="center"/>
+              <w:cnfStyle w:val="000000000000" w:firstRow="0" w:lastRow="0" w:firstColumn="0" w:lastColumn="0" w:oddVBand="0" w:evenVBand="0" w:oddHBand="0" w:evenHBand="0" w:firstRowFirstColumn="0" w:firstRowLastColumn="0" w:lastRowFirstColumn="0" w:lastRowLastColumn="0"/>
+              <w:rPr>
+                <w:lang w:val="es-ES"/>
+              </w:rPr>
+            </w:pPr>
+            <w:r>
+              <w:rPr>
+                <w:noProof/>
+                <w:lang w:val="es-ES" w:eastAsia="es-ES"/>
+              </w:rPr>
+              <w:drawing>
+                <wp:inline distT="0" distB="0" distL="0" distR="0" wp14:anchorId="2A5FAF6E" wp14:editId="6C11F543">
+                  <wp:extent cx="4752975" cy="1106359"/>
+                  <wp:effectExtent l="0" t="0" r="0" b="0"/>
+                  <wp:docPr id="103" name="Imagen 103"/>
+                  <wp:cNvGraphicFramePr>
+                    <a:graphicFrameLocks xmlns:a="http://schemas.openxmlformats.org/drawingml/2006/main" noChangeAspect="1"/>
+                  </wp:cNvGraphicFramePr>
+                  <a:graphic xmlns:a="http://schemas.openxmlformats.org/drawingml/2006/main">
+                    <a:graphicData uri="http://schemas.openxmlformats.org/drawingml/2006/picture">
+                      <pic:pic xmlns:pic="http://schemas.openxmlformats.org/drawingml/2006/picture">
+                        <pic:nvPicPr>
+                          <pic:cNvPr id="1" name=""/>
+                          <pic:cNvPicPr/>
+                        </pic:nvPicPr>
+                        <pic:blipFill>
+                          <a:blip r:embed="rId77"/>
+                          <a:stretch>
+                            <a:fillRect/>
+                          </a:stretch>
+                        </pic:blipFill>
+                        <pic:spPr>
+                          <a:xfrm>
+                            <a:off x="0" y="0"/>
+                            <a:ext cx="4807411" cy="1119030"/>
+                          </a:xfrm>
+                          <a:prstGeom prst="rect">
+                            <a:avLst/>
+                          </a:prstGeom>
+                        </pic:spPr>
+                      </pic:pic>
+                    </a:graphicData>
+                  </a:graphic>
+                </wp:inline>
+              </w:drawing>
+            </w:r>
+          </w:p>
+          <w:p>
+            <w:pPr>
+              <w:pStyle w:val="Notes"/>
+              <w:cnfStyle w:val="000000000000" w:firstRow="0" w:lastRow="0" w:firstColumn="0" w:lastColumn="0" w:oddVBand="0" w:evenVBand="0" w:oddHBand="0" w:evenHBand="0" w:firstRowFirstColumn="0" w:firstRowLastColumn="0" w:lastRowFirstColumn="0" w:lastRowLastColumn="0"/>
+              <w:rPr>
+                <w:lang w:val="es-ES"/>
+              </w:rPr>
+            </w:pPr>
+          </w:p>
+          <w:p>
+            <w:pPr>
+              <w:pStyle w:val="Notes"/>
+              <w:cnfStyle w:val="000000000000" w:firstRow="0" w:lastRow="0" w:firstColumn="0" w:lastColumn="0" w:oddVBand="0" w:evenVBand="0" w:oddHBand="0" w:evenHBand="0" w:firstRowFirstColumn="0" w:firstRowLastColumn="0" w:lastRowFirstColumn="0" w:lastRowLastColumn="0"/>
+              <w:rPr>
+                <w:lang w:val="es-ES"/>
+              </w:rPr>
+            </w:pPr>
+            <w:r>
+              <w:rPr>
+                <w:lang w:val="es-ES"/>
+              </w:rPr>
+              <w:t>Una vez dentro podemos modificar los campos del evento, respetando las restricciones y/o eliminar el evento. Todo esto sólo es posible si la tarjeta de crédito es válida.</w:t>
+            </w:r>
+          </w:p>
+          <w:p>
+            <w:pPr>
+              <w:pStyle w:val="Notes"/>
+              <w:jc w:val="center"/>
+              <w:cnfStyle w:val="000000000000" w:firstRow="0" w:lastRow="0" w:firstColumn="0" w:lastColumn="0" w:oddVBand="0" w:evenVBand="0" w:oddHBand="0" w:evenHBand="0" w:firstRowFirstColumn="0" w:firstRowLastColumn="0" w:lastRowFirstColumn="0" w:lastRowLastColumn="0"/>
+              <w:rPr>
+                <w:lang w:val="es-ES"/>
+              </w:rPr>
+            </w:pPr>
+            <w:r>
+              <w:rPr>
+                <w:noProof/>
+                <w:lang w:val="es-ES" w:eastAsia="es-ES"/>
+              </w:rPr>
+              <w:drawing>
+                <wp:inline distT="0" distB="0" distL="0" distR="0" wp14:anchorId="1819ECF4" wp14:editId="5B8FF8FD">
+                  <wp:extent cx="3000375" cy="3067050"/>
+                  <wp:effectExtent l="0" t="0" r="9525" b="0"/>
+                  <wp:docPr id="104" name="Imagen 104"/>
+                  <wp:cNvGraphicFramePr>
+                    <a:graphicFrameLocks xmlns:a="http://schemas.openxmlformats.org/drawingml/2006/main" noChangeAspect="1"/>
+                  </wp:cNvGraphicFramePr>
+                  <a:graphic xmlns:a="http://schemas.openxmlformats.org/drawingml/2006/main">
+                    <a:graphicData uri="http://schemas.openxmlformats.org/drawingml/2006/picture">
+                      <pic:pic xmlns:pic="http://schemas.openxmlformats.org/drawingml/2006/picture">
+                        <pic:nvPicPr>
+                          <pic:cNvPr id="1" name=""/>
+                          <pic:cNvPicPr/>
+                        </pic:nvPicPr>
+                        <pic:blipFill>
+                          <a:blip r:embed="rId78"/>
+                          <a:stretch>
+                            <a:fillRect/>
+                          </a:stretch>
+                        </pic:blipFill>
+                        <pic:spPr>
+                          <a:xfrm>
+                            <a:off x="0" y="0"/>
+                            <a:ext cx="3000375" cy="3067050"/>
+                          </a:xfrm>
+                          <a:prstGeom prst="rect">
+                            <a:avLst/>
+                          </a:prstGeom>
+                        </pic:spPr>
+                      </pic:pic>
+                    </a:graphicData>
+                  </a:graphic>
+                </wp:inline>
+              </w:drawing>
+            </w:r>
+          </w:p>
+          <w:p>
+            <w:pPr>
+              <w:pStyle w:val="Notes"/>
+              <w:jc w:val="center"/>
+              <w:cnfStyle w:val="000000000000" w:firstRow="0" w:lastRow="0" w:firstColumn="0" w:lastColumn="0" w:oddVBand="0" w:evenVBand="0" w:oddHBand="0" w:evenHBand="0" w:firstRowFirstColumn="0" w:firstRowLastColumn="0" w:lastRowFirstColumn="0" w:lastRowLastColumn="0"/>
+              <w:rPr>
+                <w:lang w:val="es-ES"/>
+              </w:rPr>
+            </w:pPr>
+            <w:r>
+              <w:rPr>
+                <w:noProof/>
+                <w:lang w:val="es-ES" w:eastAsia="es-ES"/>
+              </w:rPr>
+              <w:lastRenderedPageBreak/>
+              <w:drawing>
+                <wp:inline distT="0" distB="0" distL="0" distR="0" wp14:anchorId="4AF4B21C" wp14:editId="189F06F5">
+                  <wp:extent cx="3228975" cy="3457575"/>
+                  <wp:effectExtent l="0" t="0" r="9525" b="9525"/>
+                  <wp:docPr id="105" name="Imagen 105"/>
+                  <wp:cNvGraphicFramePr>
+                    <a:graphicFrameLocks xmlns:a="http://schemas.openxmlformats.org/drawingml/2006/main" noChangeAspect="1"/>
+                  </wp:cNvGraphicFramePr>
+                  <a:graphic xmlns:a="http://schemas.openxmlformats.org/drawingml/2006/main">
+                    <a:graphicData uri="http://schemas.openxmlformats.org/drawingml/2006/picture">
+                      <pic:pic xmlns:pic="http://schemas.openxmlformats.org/drawingml/2006/picture">
+                        <pic:nvPicPr>
+                          <pic:cNvPr id="1" name=""/>
+                          <pic:cNvPicPr/>
+                        </pic:nvPicPr>
+                        <pic:blipFill>
+                          <a:blip r:embed="rId79"/>
+                          <a:stretch>
+                            <a:fillRect/>
+                          </a:stretch>
+                        </pic:blipFill>
+                        <pic:spPr>
+                          <a:xfrm>
+                            <a:off x="0" y="0"/>
+                            <a:ext cx="3228975" cy="3457575"/>
+                          </a:xfrm>
+                          <a:prstGeom prst="rect">
+                            <a:avLst/>
+                          </a:prstGeom>
+                        </pic:spPr>
+                      </pic:pic>
+                    </a:graphicData>
+                  </a:graphic>
+                </wp:inline>
+              </w:drawing>
+            </w:r>
+          </w:p>
+        </w:tc>
+      </w:tr>
+      <w:tr>
+        <w:trPr>
+          <w:cnfStyle w:val="000000100000" w:firstRow="0" w:lastRow="0" w:firstColumn="0" w:lastColumn="0" w:oddVBand="0" w:evenVBand="0" w:oddHBand="1" w:evenHBand="0" w:firstRowFirstColumn="0" w:firstRowLastColumn="0" w:lastRowFirstColumn="0" w:lastRowLastColumn="0"/>
+        </w:trPr>
+        <w:tc>
+          <w:tcPr>
+            <w:cnfStyle w:val="001000000000" w:firstRow="0" w:lastRow="0" w:firstColumn="1" w:lastColumn="0" w:oddVBand="0" w:evenVBand="0" w:oddHBand="0" w:evenHBand="0" w:firstRowFirstColumn="0" w:firstRowLastColumn="0" w:lastRowFirstColumn="0" w:lastRowLastColumn="0"/>
+            <w:tcW w:w="1505" w:type="dxa"/>
+            <w:tcBorders>
+              <w:top w:val="single" w:sz="4" w:space="0" w:color="FFFFFF" w:themeColor="background1"/>
+              <w:bottom w:val="single" w:sz="4" w:space="0" w:color="FFFFFF" w:themeColor="background1"/>
+            </w:tcBorders>
+            <w:shd w:val="clear" w:color="auto" w:fill="1F497D" w:themeFill="text2"/>
+          </w:tcPr>
+          <w:p>
+            <w:pPr>
+              <w:rPr>
+                <w:rStyle w:val="Textoennegrita"/>
+              </w:rPr>
+            </w:pPr>
+            <w:r>
+              <w:rPr>
+                <w:rStyle w:val="Textoennegrita"/>
+              </w:rPr>
+              <w:lastRenderedPageBreak/>
+              <w:t>Outcome</w:t>
+            </w:r>
+          </w:p>
+        </w:tc>
+        <w:tc>
+          <w:tcPr>
+            <w:tcW w:w="7521" w:type="dxa"/>
+            <w:tcBorders>
+              <w:top w:val="single" w:sz="4" w:space="0" w:color="FFFFFF" w:themeColor="background1"/>
+              <w:bottom w:val="single" w:sz="4" w:space="0" w:color="FFFFFF" w:themeColor="background1"/>
+            </w:tcBorders>
+          </w:tcPr>
+          <w:p>
+            <w:pPr>
+              <w:pStyle w:val="Notes"/>
+              <w:jc w:val="both"/>
+              <w:cnfStyle w:val="000000100000" w:firstRow="0" w:lastRow="0" w:firstColumn="0" w:lastColumn="0" w:oddVBand="0" w:evenVBand="0" w:oddHBand="1" w:evenHBand="0" w:firstRowFirstColumn="0" w:firstRowLastColumn="0" w:lastRowFirstColumn="0" w:lastRowLastColumn="0"/>
+            </w:pPr>
+            <w:r>
+              <w:t>Describe what you’ve got when you performed this test. Add screenshots if necessary.  Please, make sure that your description is enough for a developer to repeat what you’ve done, so that he or she can correct the problem.</w:t>
+            </w:r>
+          </w:p>
+        </w:tc>
+      </w:tr>
+      <w:tr>
+        <w:tc>
+          <w:tcPr>
+            <w:cnfStyle w:val="001000000000" w:firstRow="0" w:lastRow="0" w:firstColumn="1" w:lastColumn="0" w:oddVBand="0" w:evenVBand="0" w:oddHBand="0" w:evenHBand="0" w:firstRowFirstColumn="0" w:firstRowLastColumn="0" w:lastRowFirstColumn="0" w:lastRowLastColumn="0"/>
+            <w:tcW w:w="1505" w:type="dxa"/>
+            <w:tcBorders>
+              <w:top w:val="single" w:sz="4" w:space="0" w:color="FFFFFF" w:themeColor="background1"/>
+              <w:bottom w:val="nil"/>
+            </w:tcBorders>
+            <w:shd w:val="clear" w:color="auto" w:fill="1F497D" w:themeFill="text2"/>
+          </w:tcPr>
+          <w:p>
+            <w:pPr>
+              <w:rPr>
+                <w:rStyle w:val="Textoennegrita"/>
+              </w:rPr>
+            </w:pPr>
+            <w:r>
+              <w:rPr>
+                <w:rStyle w:val="Textoennegrita"/>
+              </w:rPr>
+              <w:t>Notes</w:t>
+            </w:r>
+          </w:p>
+        </w:tc>
+        <w:tc>
+          <w:tcPr>
+            <w:tcW w:w="7521" w:type="dxa"/>
+            <w:tcBorders>
+              <w:top w:val="single" w:sz="4" w:space="0" w:color="FFFFFF" w:themeColor="background1"/>
+              <w:bottom w:val="nil"/>
+            </w:tcBorders>
+          </w:tcPr>
+          <w:p>
+            <w:pPr>
+              <w:pStyle w:val="Notes"/>
+              <w:cnfStyle w:val="000000000000" w:firstRow="0" w:lastRow="0" w:firstColumn="0" w:lastColumn="0" w:oddVBand="0" w:evenVBand="0" w:oddHBand="0" w:evenHBand="0" w:firstRowFirstColumn="0" w:firstRowLastColumn="0" w:lastRowFirstColumn="0" w:lastRowLastColumn="0"/>
+            </w:pPr>
+            <w:r>
+              <w:t>Add notes if necessary.</w:t>
+            </w:r>
+          </w:p>
+        </w:tc>
+      </w:tr>
+    </w:tbl>
+    <w:p>
+      <w:pPr>
+        <w:rPr>
+          <w:lang w:val="es-ES"/>
+        </w:rPr>
+      </w:pPr>
+    </w:p>
+    <w:p>
+      <w:pPr>
+        <w:rPr>
+          <w:lang w:val="es-ES"/>
+        </w:rPr>
+      </w:pPr>
+    </w:p>
+    <w:tbl>
+      <w:tblPr>
+        <w:tblStyle w:val="Cuadrculavistosa-nfasis1"/>
+        <w:tblW w:w="0" w:type="auto"/>
+        <w:tblLook w:val="04A0" w:firstRow="1" w:lastRow="0" w:firstColumn="1" w:lastColumn="0" w:noHBand="0" w:noVBand="1"/>
+      </w:tblPr>
+      <w:tblGrid>
+        <w:gridCol w:w="1517"/>
+        <w:gridCol w:w="7509"/>
+      </w:tblGrid>
+      <w:tr>
+        <w:trPr>
+          <w:cnfStyle w:val="100000000000" w:firstRow="1" w:lastRow="0" w:firstColumn="0" w:lastColumn="0" w:oddVBand="0" w:evenVBand="0" w:oddHBand="0" w:evenHBand="0" w:firstRowFirstColumn="0" w:firstRowLastColumn="0" w:lastRowFirstColumn="0" w:lastRowLastColumn="0"/>
+        </w:trPr>
+        <w:tc>
+          <w:tcPr>
+            <w:cnfStyle w:val="001000000000" w:firstRow="0" w:lastRow="0" w:firstColumn="1" w:lastColumn="0" w:oddVBand="0" w:evenVBand="0" w:oddHBand="0" w:evenHBand="0" w:firstRowFirstColumn="0" w:firstRowLastColumn="0" w:lastRowFirstColumn="0" w:lastRowLastColumn="0"/>
+            <w:tcW w:w="9026" w:type="dxa"/>
+            <w:gridSpan w:val="2"/>
+            <w:tcBorders>
+              <w:top w:val="nil"/>
+              <w:bottom w:val="single" w:sz="4" w:space="0" w:color="FFFFFF" w:themeColor="background1"/>
+            </w:tcBorders>
+            <w:shd w:val="clear" w:color="auto" w:fill="1F497D" w:themeFill="text2"/>
+          </w:tcPr>
+          <w:p>
+            <w:pPr>
+              <w:rPr>
+                <w:rStyle w:val="Textoennegrita"/>
+                <w:lang w:val="es-ES"/>
+              </w:rPr>
+            </w:pPr>
+            <w:r>
+              <w:br w:type="page"/>
+            </w:r>
+            <w:r>
+              <w:rPr>
+                <w:rStyle w:val="Textoennegrita"/>
+                <w:lang w:val="es-ES"/>
+              </w:rPr>
+              <w:t xml:space="preserve">Test </w:t>
+            </w:r>
+            <w:r>
+              <w:rPr>
+                <w:rStyle w:val="Textoennegrita"/>
+                <w:lang w:val="es-ES"/>
+              </w:rPr>
+              <w:t>18</w:t>
+            </w:r>
+            <w:r>
+              <w:rPr>
+                <w:rStyle w:val="Textoennegrita"/>
+                <w:lang w:val="es-ES"/>
+              </w:rPr>
+              <w:t>.</w:t>
+            </w:r>
+            <w:r>
+              <w:rPr>
+                <w:rStyle w:val="Textoennegrita"/>
+                <w:lang w:val="es-ES"/>
+              </w:rPr>
+              <w:t>5</w:t>
+            </w:r>
+          </w:p>
+        </w:tc>
+      </w:tr>
+      <w:tr>
+        <w:trPr>
+          <w:cnfStyle w:val="000000100000" w:firstRow="0" w:lastRow="0" w:firstColumn="0" w:lastColumn="0" w:oddVBand="0" w:evenVBand="0" w:oddHBand="1" w:evenHBand="0" w:firstRowFirstColumn="0" w:firstRowLastColumn="0" w:lastRowFirstColumn="0" w:lastRowLastColumn="0"/>
+        </w:trPr>
+        <w:tc>
+          <w:tcPr>
+            <w:cnfStyle w:val="001000000000" w:firstRow="0" w:lastRow="0" w:firstColumn="1" w:lastColumn="0" w:oddVBand="0" w:evenVBand="0" w:oddHBand="0" w:evenHBand="0" w:firstRowFirstColumn="0" w:firstRowLastColumn="0" w:lastRowFirstColumn="0" w:lastRowLastColumn="0"/>
+            <w:tcW w:w="1517" w:type="dxa"/>
+            <w:tcBorders>
+              <w:top w:val="single" w:sz="4" w:space="0" w:color="FFFFFF" w:themeColor="background1"/>
+              <w:bottom w:val="single" w:sz="4" w:space="0" w:color="FFFFFF" w:themeColor="background1"/>
+            </w:tcBorders>
+            <w:shd w:val="clear" w:color="auto" w:fill="1F497D" w:themeFill="text2"/>
+          </w:tcPr>
+          <w:p>
+            <w:pPr>
+              <w:rPr>
+                <w:rStyle w:val="Textoennegrita"/>
+                <w:lang w:val="es-ES"/>
+              </w:rPr>
+            </w:pPr>
+            <w:proofErr w:type="spellStart"/>
+            <w:r>
+              <w:rPr>
+                <w:rStyle w:val="Textoennegrita"/>
+                <w:lang w:val="es-ES"/>
+              </w:rPr>
+              <w:t>Description</w:t>
+            </w:r>
+            <w:proofErr w:type="spellEnd"/>
+          </w:p>
+        </w:tc>
+        <w:tc>
+          <w:tcPr>
+            <w:tcW w:w="7509" w:type="dxa"/>
+            <w:tcBorders>
+              <w:top w:val="single" w:sz="4" w:space="0" w:color="FFFFFF" w:themeColor="background1"/>
+              <w:bottom w:val="single" w:sz="4" w:space="0" w:color="FFFFFF" w:themeColor="background1"/>
+            </w:tcBorders>
+          </w:tcPr>
+          <w:p>
+            <w:pPr>
+              <w:pStyle w:val="Notes"/>
+              <w:jc w:val="both"/>
+              <w:cnfStyle w:val="000000100000" w:firstRow="0" w:lastRow="0" w:firstColumn="0" w:lastColumn="0" w:oddVBand="0" w:evenVBand="0" w:oddHBand="1" w:evenHBand="0" w:firstRowFirstColumn="0" w:firstRowLastColumn="0" w:lastRowFirstColumn="0" w:lastRowLastColumn="0"/>
+              <w:rPr>
+                <w:lang w:val="es-ES"/>
+              </w:rPr>
+            </w:pPr>
+            <w:r>
+              <w:rPr>
+                <w:lang w:val="es-ES"/>
+              </w:rPr>
+              <w:t xml:space="preserve">Probar los dos </w:t>
+            </w:r>
+            <w:proofErr w:type="spellStart"/>
+            <w:r>
+              <w:rPr>
+                <w:lang w:val="es-ES"/>
+              </w:rPr>
+              <w:t>tests</w:t>
+            </w:r>
+            <w:proofErr w:type="spellEnd"/>
+            <w:r>
+              <w:rPr>
+                <w:lang w:val="es-ES"/>
+              </w:rPr>
+              <w:t xml:space="preserve"> anteriores en inglés y español</w:t>
+            </w:r>
+          </w:p>
+        </w:tc>
+      </w:tr>
+      <w:tr>
+        <w:tc>
+          <w:tcPr>
+            <w:cnfStyle w:val="001000000000" w:firstRow="0" w:lastRow="0" w:firstColumn="1" w:lastColumn="0" w:oddVBand="0" w:evenVBand="0" w:oddHBand="0" w:evenHBand="0" w:firstRowFirstColumn="0" w:firstRowLastColumn="0" w:lastRowFirstColumn="0" w:lastRowLastColumn="0"/>
+            <w:tcW w:w="1517" w:type="dxa"/>
+            <w:tcBorders>
+              <w:top w:val="single" w:sz="4" w:space="0" w:color="FFFFFF" w:themeColor="background1"/>
+              <w:bottom w:val="single" w:sz="4" w:space="0" w:color="FFFFFF" w:themeColor="background1"/>
+            </w:tcBorders>
+            <w:shd w:val="clear" w:color="auto" w:fill="1F497D" w:themeFill="text2"/>
+          </w:tcPr>
+          <w:p>
+            <w:pPr>
+              <w:rPr>
+                <w:rStyle w:val="Textoennegrita"/>
+                <w:lang w:val="es-ES"/>
+              </w:rPr>
+            </w:pPr>
+            <w:proofErr w:type="spellStart"/>
+            <w:r>
+              <w:rPr>
+                <w:rStyle w:val="Textoennegrita"/>
+                <w:lang w:val="es-ES"/>
+              </w:rPr>
+              <w:t>Expected</w:t>
+            </w:r>
+            <w:proofErr w:type="spellEnd"/>
+          </w:p>
+        </w:tc>
+        <w:tc>
+          <w:tcPr>
+            <w:tcW w:w="7509" w:type="dxa"/>
+            <w:tcBorders>
+              <w:top w:val="single" w:sz="4" w:space="0" w:color="FFFFFF" w:themeColor="background1"/>
+              <w:bottom w:val="single" w:sz="4" w:space="0" w:color="FFFFFF" w:themeColor="background1"/>
+            </w:tcBorders>
+          </w:tcPr>
+          <w:p>
+            <w:pPr>
+              <w:pStyle w:val="Notes"/>
+              <w:jc w:val="both"/>
+              <w:cnfStyle w:val="000000000000" w:firstRow="0" w:lastRow="0" w:firstColumn="0" w:lastColumn="0" w:oddVBand="0" w:evenVBand="0" w:oddHBand="0" w:evenHBand="0" w:firstRowFirstColumn="0" w:firstRowLastColumn="0" w:lastRowFirstColumn="0" w:lastRowLastColumn="0"/>
+              <w:rPr>
+                <w:lang w:val="es-ES"/>
+              </w:rPr>
+            </w:pPr>
+            <w:r>
+              <w:rPr>
+                <w:lang w:val="es-ES"/>
+              </w:rPr>
+              <w:t xml:space="preserve">Al probar los </w:t>
+            </w:r>
+            <w:proofErr w:type="spellStart"/>
+            <w:r>
+              <w:rPr>
+                <w:lang w:val="es-ES"/>
+              </w:rPr>
+              <w:t>tests</w:t>
+            </w:r>
+            <w:proofErr w:type="spellEnd"/>
+            <w:r>
+              <w:rPr>
+                <w:lang w:val="es-ES"/>
+              </w:rPr>
+              <w:t xml:space="preserve"> anteriores en otro idioma el resultado debe de ser el mismo cambiando únicamente el idioma de las etiquetas y los mensajes mostrados por el sistema.</w:t>
+            </w:r>
+          </w:p>
+        </w:tc>
+      </w:tr>
+      <w:tr>
+        <w:trPr>
+          <w:cnfStyle w:val="000000100000" w:firstRow="0" w:lastRow="0" w:firstColumn="0" w:lastColumn="0" w:oddVBand="0" w:evenVBand="0" w:oddHBand="1" w:evenHBand="0" w:firstRowFirstColumn="0" w:firstRowLastColumn="0" w:lastRowFirstColumn="0" w:lastRowLastColumn="0"/>
+        </w:trPr>
+        <w:tc>
+          <w:tcPr>
+            <w:cnfStyle w:val="001000000000" w:firstRow="0" w:lastRow="0" w:firstColumn="1" w:lastColumn="0" w:oddVBand="0" w:evenVBand="0" w:oddHBand="0" w:evenHBand="0" w:firstRowFirstColumn="0" w:firstRowLastColumn="0" w:lastRowFirstColumn="0" w:lastRowLastColumn="0"/>
+            <w:tcW w:w="1517" w:type="dxa"/>
+            <w:tcBorders>
+              <w:top w:val="single" w:sz="4" w:space="0" w:color="FFFFFF" w:themeColor="background1"/>
+              <w:bottom w:val="single" w:sz="4" w:space="0" w:color="FFFFFF" w:themeColor="background1"/>
+            </w:tcBorders>
+            <w:shd w:val="clear" w:color="auto" w:fill="1F497D" w:themeFill="text2"/>
+          </w:tcPr>
+          <w:p>
+            <w:pPr>
+              <w:rPr>
+                <w:rStyle w:val="Textoennegrita"/>
+              </w:rPr>
+            </w:pPr>
+            <w:r>
+              <w:rPr>
+                <w:rStyle w:val="Textoennegrita"/>
+              </w:rPr>
+              <w:t>Outcome</w:t>
+            </w:r>
+          </w:p>
+        </w:tc>
+        <w:tc>
+          <w:tcPr>
+            <w:tcW w:w="7509" w:type="dxa"/>
+            <w:tcBorders>
+              <w:top w:val="single" w:sz="4" w:space="0" w:color="FFFFFF" w:themeColor="background1"/>
+              <w:bottom w:val="single" w:sz="4" w:space="0" w:color="FFFFFF" w:themeColor="background1"/>
+            </w:tcBorders>
+          </w:tcPr>
+          <w:p>
+            <w:pPr>
+              <w:pStyle w:val="Notes"/>
+              <w:jc w:val="both"/>
+              <w:cnfStyle w:val="000000100000" w:firstRow="0" w:lastRow="0" w:firstColumn="0" w:lastColumn="0" w:oddVBand="0" w:evenVBand="0" w:oddHBand="1" w:evenHBand="0" w:firstRowFirstColumn="0" w:firstRowLastColumn="0" w:lastRowFirstColumn="0" w:lastRowLastColumn="0"/>
+            </w:pPr>
+            <w:r>
+              <w:t>Describe what you’ve got when you performed this test. Add screenshots if necessary.  Please, make sure that your description is enough for a developer to repeat what you’ve done, so that he or she can correct the problem.</w:t>
+            </w:r>
+          </w:p>
+        </w:tc>
+      </w:tr>
+      <w:tr>
+        <w:tc>
+          <w:tcPr>
+            <w:cnfStyle w:val="001000000000" w:firstRow="0" w:lastRow="0" w:firstColumn="1" w:lastColumn="0" w:oddVBand="0" w:evenVBand="0" w:oddHBand="0" w:evenHBand="0" w:firstRowFirstColumn="0" w:firstRowLastColumn="0" w:lastRowFirstColumn="0" w:lastRowLastColumn="0"/>
+            <w:tcW w:w="1517" w:type="dxa"/>
+            <w:tcBorders>
+              <w:top w:val="single" w:sz="4" w:space="0" w:color="FFFFFF" w:themeColor="background1"/>
+              <w:bottom w:val="nil"/>
+            </w:tcBorders>
+            <w:shd w:val="clear" w:color="auto" w:fill="1F497D" w:themeFill="text2"/>
+          </w:tcPr>
+          <w:p>
+            <w:pPr>
+              <w:rPr>
+                <w:rStyle w:val="Textoennegrita"/>
+              </w:rPr>
+            </w:pPr>
+            <w:r>
+              <w:rPr>
+                <w:rStyle w:val="Textoennegrita"/>
+              </w:rPr>
+              <w:t>Notes</w:t>
+            </w:r>
+          </w:p>
+        </w:tc>
+        <w:tc>
+          <w:tcPr>
+            <w:tcW w:w="7509" w:type="dxa"/>
+            <w:tcBorders>
+              <w:top w:val="single" w:sz="4" w:space="0" w:color="FFFFFF" w:themeColor="background1"/>
+              <w:bottom w:val="nil"/>
+            </w:tcBorders>
+          </w:tcPr>
+          <w:p>
+            <w:pPr>
+              <w:pStyle w:val="Notes"/>
+              <w:cnfStyle w:val="000000000000" w:firstRow="0" w:lastRow="0" w:firstColumn="0" w:lastColumn="0" w:oddVBand="0" w:evenVBand="0" w:oddHBand="0" w:evenHBand="0" w:firstRowFirstColumn="0" w:firstRowLastColumn="0" w:lastRowFirstColumn="0" w:lastRowLastColumn="0"/>
+            </w:pPr>
+            <w:r>
+              <w:t>Add notes if necessary.</w:t>
+            </w:r>
+          </w:p>
+        </w:tc>
+      </w:tr>
+    </w:tbl>
+    <w:p>
+      <w:pPr>
+        <w:rPr>
+          <w:lang w:val="es-ES"/>
+        </w:rPr>
+      </w:pPr>
+    </w:p>
+    <w:p>
+      <w:pPr>
+        <w:rPr>
+          <w:lang w:val="es-ES"/>
+        </w:rPr>
+      </w:pPr>
+      <w:r>
+        <w:rPr>
+          <w:lang w:val="es-ES"/>
+        </w:rPr>
+        <w:br w:type="page"/>
+      </w:r>
+    </w:p>
+    <w:p>
+      <w:pPr>
+        <w:pStyle w:val="Ttulo1"/>
+        <w:rPr>
+          <w:lang w:val="es-ES"/>
+        </w:rPr>
+      </w:pPr>
+      <w:r>
+        <w:rPr>
+          <w:lang w:val="es-ES"/>
+        </w:rPr>
+        <w:lastRenderedPageBreak/>
+        <w:t>Use case 19</w:t>
+      </w:r>
+      <w:r>
+        <w:rPr>
+          <w:lang w:val="es-ES"/>
+        </w:rPr>
+        <w:t xml:space="preserve"> –</w:t>
+      </w:r>
+      <w:r>
+        <w:rPr>
+          <w:lang w:val="es-ES"/>
+        </w:rPr>
+        <w:t xml:space="preserve"> Reservar y eliminar reserva en eventos.</w:t>
+      </w:r>
+    </w:p>
+    <w:p>
+      <w:pPr>
+        <w:pStyle w:val="Subttulo"/>
+        <w:rPr>
+          <w:lang w:val="es-ES"/>
+        </w:rPr>
+      </w:pPr>
+      <w:proofErr w:type="spellStart"/>
+      <w:r>
+        <w:rPr>
+          <w:lang w:val="es-ES"/>
+        </w:rPr>
+        <w:t>Description</w:t>
+      </w:r>
+      <w:proofErr w:type="spellEnd"/>
+    </w:p>
+    <w:p>
+      <w:pPr>
+        <w:pStyle w:val="Notes"/>
+        <w:jc w:val="both"/>
+        <w:rPr>
+          <w:lang w:val="es-ES"/>
+        </w:rPr>
+      </w:pPr>
+      <w:r>
+        <w:rPr>
+          <w:lang w:val="es-ES"/>
+        </w:rPr>
+        <w:t xml:space="preserve">Un usuario registrado como </w:t>
+      </w:r>
+      <w:proofErr w:type="spellStart"/>
+      <w:r>
+        <w:rPr>
+          <w:lang w:val="es-ES"/>
+        </w:rPr>
+        <w:t>chorbi</w:t>
+      </w:r>
+      <w:proofErr w:type="spellEnd"/>
+      <w:r>
+        <w:rPr>
+          <w:lang w:val="es-ES"/>
+        </w:rPr>
+        <w:t xml:space="preserve"> puede reservar una plaza en un evento disponible, eliminar dicha reserva y ver la lista de reservas realizadas.</w:t>
+      </w:r>
+      <w:r>
+        <w:rPr>
+          <w:lang w:val="es-ES"/>
+        </w:rPr>
+        <w:t xml:space="preserve"> </w:t>
+      </w:r>
+    </w:p>
+    <w:p>
+      <w:pPr>
+        <w:pStyle w:val="Subttulo"/>
+        <w:rPr>
+          <w:lang w:val="es-ES"/>
+        </w:rPr>
+      </w:pPr>
+      <w:r>
+        <w:rPr>
+          <w:lang w:val="es-ES"/>
+        </w:rPr>
+        <w:t>Access</w:t>
+      </w:r>
+    </w:p>
+    <w:p>
+      <w:pPr>
+        <w:pStyle w:val="Notes"/>
+        <w:jc w:val="both"/>
+        <w:rPr>
+          <w:lang w:val="es-ES"/>
+        </w:rPr>
+      </w:pPr>
+      <w:r>
+        <w:rPr>
+          <w:lang w:val="es-ES"/>
+        </w:rPr>
+        <w:t xml:space="preserve">Para acceder debe estar logueado en el sistema como </w:t>
+      </w:r>
+      <w:proofErr w:type="spellStart"/>
+      <w:r>
+        <w:rPr>
+          <w:lang w:val="es-ES"/>
+        </w:rPr>
+        <w:t>chorbi</w:t>
+      </w:r>
+      <w:proofErr w:type="spellEnd"/>
+      <w:r>
+        <w:rPr>
+          <w:lang w:val="es-ES"/>
+        </w:rPr>
+        <w:t xml:space="preserve"> con las siguientes credenciales username:”</w:t>
+      </w:r>
+      <w:r>
+        <w:rPr>
+          <w:lang w:val="es-ES"/>
+        </w:rPr>
+        <w:t>chorbi1</w:t>
+      </w:r>
+      <w:r>
+        <w:rPr>
+          <w:lang w:val="es-ES"/>
+        </w:rPr>
+        <w:t xml:space="preserve">”, </w:t>
+      </w:r>
+      <w:proofErr w:type="spellStart"/>
+      <w:r>
+        <w:rPr>
+          <w:lang w:val="es-ES"/>
+        </w:rPr>
+        <w:t>password</w:t>
+      </w:r>
+      <w:proofErr w:type="spellEnd"/>
+      <w:r>
+        <w:rPr>
+          <w:lang w:val="es-ES"/>
+        </w:rPr>
+        <w:t>: “</w:t>
+      </w:r>
+      <w:r>
+        <w:rPr>
+          <w:lang w:val="es-ES"/>
+        </w:rPr>
+        <w:t>chorbi1</w:t>
+      </w:r>
+      <w:r>
+        <w:rPr>
+          <w:lang w:val="es-ES"/>
+        </w:rPr>
+        <w:t xml:space="preserve">”. </w:t>
+      </w:r>
+      <w:r>
+        <w:rPr>
+          <w:lang w:val="es-ES"/>
+        </w:rPr>
+        <w:t xml:space="preserve">Seleccionamos en la barra de menú la opción </w:t>
+      </w:r>
+      <w:proofErr w:type="spellStart"/>
+      <w:r>
+        <w:rPr>
+          <w:lang w:val="es-ES"/>
+        </w:rPr>
+        <w:t>Event</w:t>
+      </w:r>
+      <w:proofErr w:type="spellEnd"/>
+      <w:r>
+        <w:rPr>
+          <w:lang w:val="es-ES"/>
+        </w:rPr>
+        <w:t xml:space="preserve"> </w:t>
+      </w:r>
+      <w:proofErr w:type="spellStart"/>
+      <w:r>
+        <w:rPr>
+          <w:lang w:val="es-ES"/>
+        </w:rPr>
+        <w:t>Menu</w:t>
+      </w:r>
+      <w:proofErr w:type="spellEnd"/>
+      <w:r>
+        <w:rPr>
+          <w:lang w:val="es-ES"/>
+        </w:rPr>
+        <w:t xml:space="preserve"> y dentro seleccionar la segunda opción. Pulsamos sobre el enlace “Display </w:t>
+      </w:r>
+      <w:proofErr w:type="spellStart"/>
+      <w:r>
+        <w:rPr>
+          <w:lang w:val="es-ES"/>
+        </w:rPr>
+        <w:t>event</w:t>
+      </w:r>
+      <w:proofErr w:type="spellEnd"/>
+      <w:r>
+        <w:rPr>
+          <w:lang w:val="es-ES"/>
+        </w:rPr>
+        <w:t>” para mostrar la información completa del evento.</w:t>
+      </w:r>
+    </w:p>
+    <w:p>
+      <w:pPr>
+        <w:pStyle w:val="Notes"/>
+        <w:jc w:val="both"/>
+        <w:rPr>
+          <w:lang w:val="es-ES"/>
+        </w:rPr>
+      </w:pPr>
+    </w:p>
+    <w:p>
+      <w:pPr>
+        <w:jc w:val="center"/>
+        <w:rPr>
+          <w:lang w:val="es-ES"/>
+        </w:rPr>
+      </w:pPr>
+      <w:r>
+        <w:rPr>
+          <w:noProof/>
+          <w:lang w:val="es-ES" w:eastAsia="es-ES"/>
+        </w:rPr>
+        <w:drawing>
+          <wp:inline distT="0" distB="0" distL="0" distR="0" wp14:anchorId="5F6DFB9F" wp14:editId="195AF3AE">
+            <wp:extent cx="5731510" cy="1741912"/>
+            <wp:effectExtent l="0" t="0" r="2540" b="0"/>
+            <wp:docPr id="80" name="Imagen 80"/>
             <wp:cNvGraphicFramePr>
               <a:graphicFrameLocks xmlns:a="http://schemas.openxmlformats.org/drawingml/2006/main" noChangeAspect="1"/>
             </wp:cNvGraphicFramePr>
@@ -34140,14 +36226,14 @@
                     <pic:cNvPicPr/>
                   </pic:nvPicPr>
                   <pic:blipFill rotWithShape="1">
-                    <a:blip r:embed="rId69"/>
-                    <a:srcRect t="16029" r="49313" b="38629"/>
+                    <a:blip r:embed="rId80"/>
+                    <a:srcRect l="-166" t="20962" r="19233" b="33416"/>
                     <a:stretch/>
                   </pic:blipFill>
                   <pic:spPr bwMode="auto">
                     <a:xfrm>
                       <a:off x="0" y="0"/>
-                      <a:ext cx="5646774" cy="2723240"/>
+                      <a:ext cx="5731510" cy="1741912"/>
                     </a:xfrm>
                     <a:prstGeom prst="rect">
                       <a:avLst/>
@@ -34191,9 +36277,8 @@
         <w:tblLook w:val="04A0" w:firstRow="1" w:lastRow="0" w:firstColumn="1" w:lastColumn="0" w:noHBand="0" w:noVBand="1"/>
       </w:tblPr>
       <w:tblGrid>
-        <w:gridCol w:w="1430"/>
-        <w:gridCol w:w="87"/>
-        <w:gridCol w:w="7509"/>
+        <w:gridCol w:w="1356"/>
+        <w:gridCol w:w="7670"/>
       </w:tblGrid>
       <w:tr>
         <w:trPr>
@@ -34203,7 +36288,7 @@
           <w:tcPr>
             <w:cnfStyle w:val="001000000000" w:firstRow="0" w:lastRow="0" w:firstColumn="1" w:lastColumn="0" w:oddVBand="0" w:evenVBand="0" w:oddHBand="0" w:evenHBand="0" w:firstRowFirstColumn="0" w:firstRowLastColumn="0" w:lastRowFirstColumn="0" w:lastRowLastColumn="0"/>
             <w:tcW w:w="9026" w:type="dxa"/>
-            <w:gridSpan w:val="3"/>
+            <w:gridSpan w:val="2"/>
             <w:tcBorders>
               <w:top w:val="nil"/>
               <w:bottom w:val="single" w:sz="4" w:space="0" w:color="FFFFFF" w:themeColor="background1"/>
@@ -34220,7 +36305,13 @@
               <w:rPr>
                 <w:rStyle w:val="Textoennegrita"/>
               </w:rPr>
-              <w:t>Test 17.1</w:t>
+              <w:t>Test 19</w:t>
+            </w:r>
+            <w:r>
+              <w:rPr>
+                <w:rStyle w:val="Textoennegrita"/>
+              </w:rPr>
+              <w:t>.1</w:t>
             </w:r>
             <w:r>
               <w:rPr>
@@ -34238,7 +36329,7 @@
         <w:tc>
           <w:tcPr>
             <w:cnfStyle w:val="001000000000" w:firstRow="0" w:lastRow="0" w:firstColumn="1" w:lastColumn="0" w:oddVBand="0" w:evenVBand="0" w:oddHBand="0" w:evenHBand="0" w:firstRowFirstColumn="0" w:firstRowLastColumn="0" w:lastRowFirstColumn="0" w:lastRowLastColumn="0"/>
-            <w:tcW w:w="1430" w:type="dxa"/>
+            <w:tcW w:w="1356" w:type="dxa"/>
             <w:tcBorders>
               <w:top w:val="single" w:sz="4" w:space="0" w:color="FFFFFF" w:themeColor="background1"/>
               <w:bottom w:val="single" w:sz="4" w:space="0" w:color="FFFFFF" w:themeColor="background1"/>
@@ -34261,8 +36352,7 @@
         </w:tc>
         <w:tc>
           <w:tcPr>
-            <w:tcW w:w="7596" w:type="dxa"/>
-            <w:gridSpan w:val="2"/>
+            <w:tcW w:w="7670" w:type="dxa"/>
             <w:tcBorders>
               <w:top w:val="single" w:sz="4" w:space="0" w:color="FFFFFF" w:themeColor="background1"/>
               <w:bottom w:val="single" w:sz="4" w:space="0" w:color="FFFFFF" w:themeColor="background1"/>
@@ -34281,16 +36371,22 @@
               <w:rPr>
                 <w:lang w:val="es-ES"/>
               </w:rPr>
-              <w:t>Lista de eventos próximos disponibles</w:t>
-            </w:r>
-          </w:p>
-        </w:tc>
-      </w:tr>
-      <w:tr>
-        <w:tc>
-          <w:tcPr>
-            <w:cnfStyle w:val="001000000000" w:firstRow="0" w:lastRow="0" w:firstColumn="1" w:lastColumn="0" w:oddVBand="0" w:evenVBand="0" w:oddHBand="0" w:evenHBand="0" w:firstRowFirstColumn="0" w:firstRowLastColumn="0" w:lastRowFirstColumn="0" w:lastRowLastColumn="0"/>
-            <w:tcW w:w="1430" w:type="dxa"/>
+              <w:t>Reservar</w:t>
+            </w:r>
+            <w:r>
+              <w:rPr>
+                <w:lang w:val="es-ES"/>
+              </w:rPr>
+              <w:t xml:space="preserve"> un evento</w:t>
+            </w:r>
+          </w:p>
+        </w:tc>
+      </w:tr>
+      <w:tr>
+        <w:tc>
+          <w:tcPr>
+            <w:cnfStyle w:val="001000000000" w:firstRow="0" w:lastRow="0" w:firstColumn="1" w:lastColumn="0" w:oddVBand="0" w:evenVBand="0" w:oddHBand="0" w:evenHBand="0" w:firstRowFirstColumn="0" w:firstRowLastColumn="0" w:lastRowFirstColumn="0" w:lastRowLastColumn="0"/>
+            <w:tcW w:w="1356" w:type="dxa"/>
             <w:tcBorders>
               <w:top w:val="single" w:sz="4" w:space="0" w:color="FFFFFF" w:themeColor="background1"/>
               <w:bottom w:val="single" w:sz="4" w:space="0" w:color="FFFFFF" w:themeColor="background1"/>
@@ -34313,8 +36409,333 @@
         </w:tc>
         <w:tc>
           <w:tcPr>
-            <w:tcW w:w="7596" w:type="dxa"/>
+            <w:tcW w:w="7670" w:type="dxa"/>
+            <w:tcBorders>
+              <w:top w:val="single" w:sz="4" w:space="0" w:color="FFFFFF" w:themeColor="background1"/>
+              <w:bottom w:val="single" w:sz="4" w:space="0" w:color="FFFFFF" w:themeColor="background1"/>
+            </w:tcBorders>
+          </w:tcPr>
+          <w:p>
+            <w:pPr>
+              <w:pStyle w:val="Notes"/>
+              <w:cnfStyle w:val="000000000000" w:firstRow="0" w:lastRow="0" w:firstColumn="0" w:lastColumn="0" w:oddVBand="0" w:evenVBand="0" w:oddHBand="0" w:evenHBand="0" w:firstRowFirstColumn="0" w:firstRowLastColumn="0" w:lastRowFirstColumn="0" w:lastRowLastColumn="0"/>
+              <w:rPr>
+                <w:lang w:val="es-ES"/>
+              </w:rPr>
+            </w:pPr>
+            <w:r>
+              <w:rPr>
+                <w:lang w:val="es-ES"/>
+              </w:rPr>
+              <w:t>Una vez dentro de la información completa pulsamos sobre el botón inferior para realizar la reserva.</w:t>
+            </w:r>
+            <w:r>
+              <w:rPr>
+                <w:noProof/>
+                <w:lang w:val="es-ES" w:eastAsia="es-ES"/>
+              </w:rPr>
+              <w:drawing>
+                <wp:inline distT="0" distB="0" distL="0" distR="0" wp14:anchorId="319FEB02" wp14:editId="3444BBC4">
+                  <wp:extent cx="4733685" cy="1905000"/>
+                  <wp:effectExtent l="0" t="0" r="0" b="0"/>
+                  <wp:docPr id="84" name="Imagen 84"/>
+                  <wp:cNvGraphicFramePr>
+                    <a:graphicFrameLocks xmlns:a="http://schemas.openxmlformats.org/drawingml/2006/main" noChangeAspect="1"/>
+                  </wp:cNvGraphicFramePr>
+                  <a:graphic xmlns:a="http://schemas.openxmlformats.org/drawingml/2006/main">
+                    <a:graphicData uri="http://schemas.openxmlformats.org/drawingml/2006/picture">
+                      <pic:pic xmlns:pic="http://schemas.openxmlformats.org/drawingml/2006/picture">
+                        <pic:nvPicPr>
+                          <pic:cNvPr id="1" name=""/>
+                          <pic:cNvPicPr/>
+                        </pic:nvPicPr>
+                        <pic:blipFill rotWithShape="1">
+                          <a:blip r:embed="rId81"/>
+                          <a:srcRect r="18511"/>
+                          <a:stretch/>
+                        </pic:blipFill>
+                        <pic:spPr bwMode="auto">
+                          <a:xfrm>
+                            <a:off x="0" y="0"/>
+                            <a:ext cx="4756380" cy="1914133"/>
+                          </a:xfrm>
+                          <a:prstGeom prst="rect">
+                            <a:avLst/>
+                          </a:prstGeom>
+                          <a:ln>
+                            <a:noFill/>
+                          </a:ln>
+                          <a:extLst>
+                            <a:ext uri="{53640926-AAD7-44D8-BBD7-CCE9431645EC}">
+                              <a14:shadowObscured xmlns:a14="http://schemas.microsoft.com/office/drawing/2010/main"/>
+                            </a:ext>
+                          </a:extLst>
+                        </pic:spPr>
+                      </pic:pic>
+                    </a:graphicData>
+                  </a:graphic>
+                </wp:inline>
+              </w:drawing>
+            </w:r>
+          </w:p>
+        </w:tc>
+      </w:tr>
+      <w:tr>
+        <w:trPr>
+          <w:cnfStyle w:val="000000100000" w:firstRow="0" w:lastRow="0" w:firstColumn="0" w:lastColumn="0" w:oddVBand="0" w:evenVBand="0" w:oddHBand="1" w:evenHBand="0" w:firstRowFirstColumn="0" w:firstRowLastColumn="0" w:lastRowFirstColumn="0" w:lastRowLastColumn="0"/>
+        </w:trPr>
+        <w:tc>
+          <w:tcPr>
+            <w:cnfStyle w:val="001000000000" w:firstRow="0" w:lastRow="0" w:firstColumn="1" w:lastColumn="0" w:oddVBand="0" w:evenVBand="0" w:oddHBand="0" w:evenHBand="0" w:firstRowFirstColumn="0" w:firstRowLastColumn="0" w:lastRowFirstColumn="0" w:lastRowLastColumn="0"/>
+            <w:tcW w:w="1356" w:type="dxa"/>
+            <w:tcBorders>
+              <w:top w:val="single" w:sz="4" w:space="0" w:color="FFFFFF" w:themeColor="background1"/>
+              <w:bottom w:val="single" w:sz="4" w:space="0" w:color="FFFFFF" w:themeColor="background1"/>
+            </w:tcBorders>
+            <w:shd w:val="clear" w:color="auto" w:fill="1F497D" w:themeFill="text2"/>
+          </w:tcPr>
+          <w:p>
+            <w:pPr>
+              <w:rPr>
+                <w:rStyle w:val="Textoennegrita"/>
+              </w:rPr>
+            </w:pPr>
+            <w:r>
+              <w:rPr>
+                <w:rStyle w:val="Textoennegrita"/>
+              </w:rPr>
+              <w:t>Outcome</w:t>
+            </w:r>
+          </w:p>
+        </w:tc>
+        <w:tc>
+          <w:tcPr>
+            <w:tcW w:w="7670" w:type="dxa"/>
+            <w:tcBorders>
+              <w:top w:val="single" w:sz="4" w:space="0" w:color="FFFFFF" w:themeColor="background1"/>
+              <w:bottom w:val="single" w:sz="4" w:space="0" w:color="FFFFFF" w:themeColor="background1"/>
+            </w:tcBorders>
+          </w:tcPr>
+          <w:p>
+            <w:pPr>
+              <w:pStyle w:val="Notes"/>
+              <w:jc w:val="both"/>
+              <w:cnfStyle w:val="000000100000" w:firstRow="0" w:lastRow="0" w:firstColumn="0" w:lastColumn="0" w:oddVBand="0" w:evenVBand="0" w:oddHBand="1" w:evenHBand="0" w:firstRowFirstColumn="0" w:firstRowLastColumn="0" w:lastRowFirstColumn="0" w:lastRowLastColumn="0"/>
+            </w:pPr>
+            <w:r>
+              <w:t>Describe what you’ve got when you performed this test. Add screenshots if necessary.  Please, make sure that your description is enough for a developer to repeat what you’ve done, so that he or she can correct the problem.</w:t>
+            </w:r>
+          </w:p>
+        </w:tc>
+      </w:tr>
+      <w:tr>
+        <w:trPr>
+          <w:trHeight w:val="298"/>
+        </w:trPr>
+        <w:tc>
+          <w:tcPr>
+            <w:cnfStyle w:val="001000000000" w:firstRow="0" w:lastRow="0" w:firstColumn="1" w:lastColumn="0" w:oddVBand="0" w:evenVBand="0" w:oddHBand="0" w:evenHBand="0" w:firstRowFirstColumn="0" w:firstRowLastColumn="0" w:lastRowFirstColumn="0" w:lastRowLastColumn="0"/>
+            <w:tcW w:w="1356" w:type="dxa"/>
+            <w:tcBorders>
+              <w:top w:val="single" w:sz="4" w:space="0" w:color="FFFFFF" w:themeColor="background1"/>
+              <w:bottom w:val="nil"/>
+            </w:tcBorders>
+            <w:shd w:val="clear" w:color="auto" w:fill="1F497D" w:themeFill="text2"/>
+          </w:tcPr>
+          <w:p>
+            <w:pPr>
+              <w:rPr>
+                <w:rStyle w:val="Textoennegrita"/>
+              </w:rPr>
+            </w:pPr>
+            <w:r>
+              <w:rPr>
+                <w:rStyle w:val="Textoennegrita"/>
+              </w:rPr>
+              <w:t>Notes</w:t>
+            </w:r>
+          </w:p>
+        </w:tc>
+        <w:tc>
+          <w:tcPr>
+            <w:tcW w:w="7670" w:type="dxa"/>
+            <w:tcBorders>
+              <w:top w:val="single" w:sz="4" w:space="0" w:color="FFFFFF" w:themeColor="background1"/>
+              <w:bottom w:val="nil"/>
+            </w:tcBorders>
+          </w:tcPr>
+          <w:p>
+            <w:pPr>
+              <w:pStyle w:val="Notes"/>
+              <w:cnfStyle w:val="000000000000" w:firstRow="0" w:lastRow="0" w:firstColumn="0" w:lastColumn="0" w:oddVBand="0" w:evenVBand="0" w:oddHBand="0" w:evenHBand="0" w:firstRowFirstColumn="0" w:firstRowLastColumn="0" w:lastRowFirstColumn="0" w:lastRowLastColumn="0"/>
+            </w:pPr>
+            <w:r>
+              <w:t>Add notes if necessary.</w:t>
+            </w:r>
+          </w:p>
+        </w:tc>
+      </w:tr>
+    </w:tbl>
+    <w:p/>
+    <w:p/>
+    <w:tbl>
+      <w:tblPr>
+        <w:tblStyle w:val="Cuadrculavistosa-nfasis1"/>
+        <w:tblW w:w="0" w:type="auto"/>
+        <w:tblLook w:val="04A0" w:firstRow="1" w:lastRow="0" w:firstColumn="1" w:lastColumn="0" w:noHBand="0" w:noVBand="1"/>
+      </w:tblPr>
+      <w:tblGrid>
+        <w:gridCol w:w="1265"/>
+        <w:gridCol w:w="7761"/>
+      </w:tblGrid>
+      <w:tr>
+        <w:trPr>
+          <w:cnfStyle w:val="100000000000" w:firstRow="1" w:lastRow="0" w:firstColumn="0" w:lastColumn="0" w:oddVBand="0" w:evenVBand="0" w:oddHBand="0" w:evenHBand="0" w:firstRowFirstColumn="0" w:firstRowLastColumn="0" w:lastRowFirstColumn="0" w:lastRowLastColumn="0"/>
+          <w:trHeight w:val="284"/>
+        </w:trPr>
+        <w:tc>
+          <w:tcPr>
+            <w:cnfStyle w:val="001000000000" w:firstRow="0" w:lastRow="0" w:firstColumn="1" w:lastColumn="0" w:oddVBand="0" w:evenVBand="0" w:oddHBand="0" w:evenHBand="0" w:firstRowFirstColumn="0" w:firstRowLastColumn="0" w:lastRowFirstColumn="0" w:lastRowLastColumn="0"/>
+            <w:tcW w:w="9026" w:type="dxa"/>
             <w:gridSpan w:val="2"/>
+            <w:tcBorders>
+              <w:top w:val="nil"/>
+              <w:bottom w:val="single" w:sz="4" w:space="0" w:color="FFFFFF" w:themeColor="background1"/>
+            </w:tcBorders>
+            <w:shd w:val="clear" w:color="auto" w:fill="1F497D" w:themeFill="text2"/>
+          </w:tcPr>
+          <w:p>
+            <w:pPr>
+              <w:rPr>
+                <w:rStyle w:val="Textoennegrita"/>
+                <w:lang w:val="es-ES"/>
+              </w:rPr>
+            </w:pPr>
+            <w:r>
+              <w:lastRenderedPageBreak/>
+              <w:br w:type="page"/>
+            </w:r>
+            <w:r>
+              <w:rPr>
+                <w:rStyle w:val="Textoennegrita"/>
+                <w:lang w:val="es-ES"/>
+              </w:rPr>
+              <w:t xml:space="preserve">Test </w:t>
+            </w:r>
+            <w:r>
+              <w:rPr>
+                <w:rStyle w:val="Textoennegrita"/>
+                <w:lang w:val="es-ES"/>
+              </w:rPr>
+              <w:t>19</w:t>
+            </w:r>
+            <w:r>
+              <w:rPr>
+                <w:rStyle w:val="Textoennegrita"/>
+                <w:lang w:val="es-ES"/>
+              </w:rPr>
+              <w:t>.</w:t>
+            </w:r>
+            <w:r>
+              <w:rPr>
+                <w:rStyle w:val="Textoennegrita"/>
+                <w:lang w:val="es-ES"/>
+              </w:rPr>
+              <w:t>2</w:t>
+            </w:r>
+          </w:p>
+        </w:tc>
+      </w:tr>
+      <w:tr>
+        <w:trPr>
+          <w:cnfStyle w:val="000000100000" w:firstRow="0" w:lastRow="0" w:firstColumn="0" w:lastColumn="0" w:oddVBand="0" w:evenVBand="0" w:oddHBand="1" w:evenHBand="0" w:firstRowFirstColumn="0" w:firstRowLastColumn="0" w:lastRowFirstColumn="0" w:lastRowLastColumn="0"/>
+        </w:trPr>
+        <w:tc>
+          <w:tcPr>
+            <w:cnfStyle w:val="001000000000" w:firstRow="0" w:lastRow="0" w:firstColumn="1" w:lastColumn="0" w:oddVBand="0" w:evenVBand="0" w:oddHBand="0" w:evenHBand="0" w:firstRowFirstColumn="0" w:firstRowLastColumn="0" w:lastRowFirstColumn="0" w:lastRowLastColumn="0"/>
+            <w:tcW w:w="1356" w:type="dxa"/>
+            <w:tcBorders>
+              <w:top w:val="single" w:sz="4" w:space="0" w:color="FFFFFF" w:themeColor="background1"/>
+              <w:bottom w:val="single" w:sz="4" w:space="0" w:color="FFFFFF" w:themeColor="background1"/>
+            </w:tcBorders>
+            <w:shd w:val="clear" w:color="auto" w:fill="1F497D" w:themeFill="text2"/>
+          </w:tcPr>
+          <w:p>
+            <w:pPr>
+              <w:rPr>
+                <w:rStyle w:val="Textoennegrita"/>
+                <w:lang w:val="es-ES"/>
+              </w:rPr>
+            </w:pPr>
+            <w:proofErr w:type="spellStart"/>
+            <w:r>
+              <w:rPr>
+                <w:rStyle w:val="Textoennegrita"/>
+                <w:lang w:val="es-ES"/>
+              </w:rPr>
+              <w:t>Description</w:t>
+            </w:r>
+            <w:proofErr w:type="spellEnd"/>
+          </w:p>
+        </w:tc>
+        <w:tc>
+          <w:tcPr>
+            <w:tcW w:w="7670" w:type="dxa"/>
+            <w:tcBorders>
+              <w:top w:val="single" w:sz="4" w:space="0" w:color="FFFFFF" w:themeColor="background1"/>
+              <w:bottom w:val="single" w:sz="4" w:space="0" w:color="FFFFFF" w:themeColor="background1"/>
+            </w:tcBorders>
+          </w:tcPr>
+          <w:p>
+            <w:pPr>
+              <w:pStyle w:val="Notes"/>
+              <w:jc w:val="both"/>
+              <w:cnfStyle w:val="000000100000" w:firstRow="0" w:lastRow="0" w:firstColumn="0" w:lastColumn="0" w:oddVBand="0" w:evenVBand="0" w:oddHBand="1" w:evenHBand="0" w:firstRowFirstColumn="0" w:firstRowLastColumn="0" w:lastRowFirstColumn="0" w:lastRowLastColumn="0"/>
+              <w:rPr>
+                <w:lang w:val="es-ES"/>
+              </w:rPr>
+            </w:pPr>
+            <w:r>
+              <w:rPr>
+                <w:lang w:val="es-ES"/>
+              </w:rPr>
+              <w:t>Listar las reservas realizadas</w:t>
+            </w:r>
+          </w:p>
+        </w:tc>
+      </w:tr>
+      <w:tr>
+        <w:tc>
+          <w:tcPr>
+            <w:cnfStyle w:val="001000000000" w:firstRow="0" w:lastRow="0" w:firstColumn="1" w:lastColumn="0" w:oddVBand="0" w:evenVBand="0" w:oddHBand="0" w:evenHBand="0" w:firstRowFirstColumn="0" w:firstRowLastColumn="0" w:lastRowFirstColumn="0" w:lastRowLastColumn="0"/>
+            <w:tcW w:w="1356" w:type="dxa"/>
+            <w:tcBorders>
+              <w:top w:val="single" w:sz="4" w:space="0" w:color="FFFFFF" w:themeColor="background1"/>
+              <w:bottom w:val="single" w:sz="4" w:space="0" w:color="FFFFFF" w:themeColor="background1"/>
+            </w:tcBorders>
+            <w:shd w:val="clear" w:color="auto" w:fill="1F497D" w:themeFill="text2"/>
+          </w:tcPr>
+          <w:p>
+            <w:pPr>
+              <w:rPr>
+                <w:rStyle w:val="Textoennegrita"/>
+                <w:lang w:val="es-ES"/>
+              </w:rPr>
+            </w:pPr>
+            <w:proofErr w:type="spellStart"/>
+            <w:r>
+              <w:rPr>
+                <w:rStyle w:val="Textoennegrita"/>
+                <w:lang w:val="es-ES"/>
+              </w:rPr>
+              <w:t>Expected</w:t>
+            </w:r>
+            <w:proofErr w:type="spellEnd"/>
+          </w:p>
+        </w:tc>
+        <w:tc>
+          <w:tcPr>
+            <w:tcW w:w="7670" w:type="dxa"/>
             <w:tcBorders>
               <w:top w:val="single" w:sz="4" w:space="0" w:color="FFFFFF" w:themeColor="background1"/>
               <w:bottom w:val="single" w:sz="4" w:space="0" w:color="FFFFFF" w:themeColor="background1"/>
@@ -34333,8 +36754,73 @@
               <w:rPr>
                 <w:lang w:val="es-ES"/>
               </w:rPr>
-              <w:t>Deberá aparecer una lista con todos los eventos. Los eventos que tengan una fecha de menos de un mes, y tengan plazas libres saldrán de color azul, los que tengan una fecha pasada saldrán en gris, y los que tengan fecha futura pero no tengan plazas saldrán en blanco.</w:t>
-            </w:r>
+              <w:t>Si pulsamos sobre el botón “</w:t>
+            </w:r>
+            <w:proofErr w:type="spellStart"/>
+            <w:r>
+              <w:rPr>
+                <w:lang w:val="es-ES"/>
+              </w:rPr>
+              <w:t>Browse</w:t>
+            </w:r>
+            <w:proofErr w:type="spellEnd"/>
+            <w:r>
+              <w:rPr>
+                <w:lang w:val="es-ES"/>
+              </w:rPr>
+              <w:t xml:space="preserve"> </w:t>
+            </w:r>
+            <w:proofErr w:type="spellStart"/>
+            <w:r>
+              <w:rPr>
+                <w:lang w:val="es-ES"/>
+              </w:rPr>
+              <w:t>registered</w:t>
+            </w:r>
+            <w:proofErr w:type="spellEnd"/>
+            <w:r>
+              <w:rPr>
+                <w:lang w:val="es-ES"/>
+              </w:rPr>
+              <w:t xml:space="preserve"> </w:t>
+            </w:r>
+            <w:proofErr w:type="spellStart"/>
+            <w:r>
+              <w:rPr>
+                <w:lang w:val="es-ES"/>
+              </w:rPr>
+              <w:t>events</w:t>
+            </w:r>
+            <w:proofErr w:type="spellEnd"/>
+            <w:r>
+              <w:rPr>
+                <w:lang w:val="es-ES"/>
+              </w:rPr>
+              <w:t xml:space="preserve">” se mostrará la lista de los eventos a los que el usuario logueado </w:t>
+            </w:r>
+            <w:proofErr w:type="spellStart"/>
+            <w:r>
+              <w:rPr>
+                <w:lang w:val="es-ES"/>
+              </w:rPr>
+              <w:t>esta</w:t>
+            </w:r>
+            <w:proofErr w:type="spellEnd"/>
+            <w:r>
+              <w:rPr>
+                <w:lang w:val="es-ES"/>
+              </w:rPr>
+              <w:t xml:space="preserve"> registrado.</w:t>
+            </w:r>
+          </w:p>
+          <w:p>
+            <w:pPr>
+              <w:pStyle w:val="Notes"/>
+              <w:cnfStyle w:val="000000000000" w:firstRow="0" w:lastRow="0" w:firstColumn="0" w:lastColumn="0" w:oddVBand="0" w:evenVBand="0" w:oddHBand="0" w:evenHBand="0" w:firstRowFirstColumn="0" w:firstRowLastColumn="0" w:lastRowFirstColumn="0" w:lastRowLastColumn="0"/>
+              <w:rPr>
+                <w:lang w:val="es-ES"/>
+              </w:rPr>
+            </w:pPr>
           </w:p>
           <w:p>
             <w:pPr>
@@ -34351,10 +36837,10 @@
                 <w:lang w:val="es-ES" w:eastAsia="es-ES"/>
               </w:rPr>
               <w:drawing>
-                <wp:inline distT="0" distB="0" distL="0" distR="0" wp14:anchorId="60AFDFCE" wp14:editId="5629D90C">
-                  <wp:extent cx="4685778" cy="1337310"/>
-                  <wp:effectExtent l="0" t="0" r="635" b="0"/>
-                  <wp:docPr id="88" name="Imagen 88"/>
+                <wp:inline distT="0" distB="0" distL="0" distR="0" wp14:anchorId="3D3229ED" wp14:editId="05C699A5">
+                  <wp:extent cx="4791075" cy="1454415"/>
+                  <wp:effectExtent l="0" t="0" r="0" b="0"/>
+                  <wp:docPr id="87" name="Imagen 87"/>
                   <wp:cNvGraphicFramePr>
                     <a:graphicFrameLocks xmlns:a="http://schemas.openxmlformats.org/drawingml/2006/main" noChangeAspect="1"/>
                   </wp:cNvGraphicFramePr>
@@ -34366,7 +36852,7 @@
                           <pic:cNvPicPr/>
                         </pic:nvPicPr>
                         <pic:blipFill>
-                          <a:blip r:embed="rId71"/>
+                          <a:blip r:embed="rId82"/>
                           <a:stretch>
                             <a:fillRect/>
                           </a:stretch>
@@ -34374,7 +36860,7 @@
                         <pic:spPr>
                           <a:xfrm>
                             <a:off x="0" y="0"/>
-                            <a:ext cx="4724356" cy="1348320"/>
+                            <a:ext cx="4839954" cy="1469253"/>
                           </a:xfrm>
                           <a:prstGeom prst="rect">
                             <a:avLst/>
@@ -34396,7 +36882,7 @@
         <w:tc>
           <w:tcPr>
             <w:cnfStyle w:val="001000000000" w:firstRow="0" w:lastRow="0" w:firstColumn="1" w:lastColumn="0" w:oddVBand="0" w:evenVBand="0" w:oddHBand="0" w:evenHBand="0" w:firstRowFirstColumn="0" w:firstRowLastColumn="0" w:lastRowFirstColumn="0" w:lastRowLastColumn="0"/>
-            <w:tcW w:w="1430" w:type="dxa"/>
+            <w:tcW w:w="1356" w:type="dxa"/>
             <w:tcBorders>
               <w:top w:val="single" w:sz="4" w:space="0" w:color="FFFFFF" w:themeColor="background1"/>
               <w:bottom w:val="single" w:sz="4" w:space="0" w:color="FFFFFF" w:themeColor="background1"/>
@@ -34419,8 +36905,7 @@
         </w:tc>
         <w:tc>
           <w:tcPr>
-            <w:tcW w:w="7596" w:type="dxa"/>
-            <w:gridSpan w:val="2"/>
+            <w:tcW w:w="7670" w:type="dxa"/>
             <w:tcBorders>
               <w:top w:val="single" w:sz="4" w:space="0" w:color="FFFFFF" w:themeColor="background1"/>
               <w:bottom w:val="single" w:sz="4" w:space="0" w:color="FFFFFF" w:themeColor="background1"/>
@@ -34442,7 +36927,7 @@
         <w:tc>
           <w:tcPr>
             <w:cnfStyle w:val="001000000000" w:firstRow="0" w:lastRow="0" w:firstColumn="1" w:lastColumn="0" w:oddVBand="0" w:evenVBand="0" w:oddHBand="0" w:evenHBand="0" w:firstRowFirstColumn="0" w:firstRowLastColumn="0" w:lastRowFirstColumn="0" w:lastRowLastColumn="0"/>
-            <w:tcW w:w="1430" w:type="dxa"/>
+            <w:tcW w:w="1356" w:type="dxa"/>
             <w:tcBorders>
               <w:top w:val="single" w:sz="4" w:space="0" w:color="FFFFFF" w:themeColor="background1"/>
               <w:bottom w:val="nil"/>
@@ -34465,20 +36950,94 @@
         </w:tc>
         <w:tc>
           <w:tcPr>
-            <w:tcW w:w="7596" w:type="dxa"/>
+            <w:tcW w:w="7670" w:type="dxa"/>
+            <w:tcBorders>
+              <w:top w:val="single" w:sz="4" w:space="0" w:color="FFFFFF" w:themeColor="background1"/>
+              <w:bottom w:val="nil"/>
+            </w:tcBorders>
+          </w:tcPr>
+          <w:p>
+            <w:pPr>
+              <w:pStyle w:val="Notes"/>
+              <w:cnfStyle w:val="000000000000" w:firstRow="0" w:lastRow="0" w:firstColumn="0" w:lastColumn="0" w:oddVBand="0" w:evenVBand="0" w:oddHBand="0" w:evenHBand="0" w:firstRowFirstColumn="0" w:firstRowLastColumn="0" w:lastRowFirstColumn="0" w:lastRowLastColumn="0"/>
+            </w:pPr>
+            <w:r>
+              <w:t>Add notes if necessary.</w:t>
+            </w:r>
+          </w:p>
+        </w:tc>
+      </w:tr>
+    </w:tbl>
+    <w:p>
+      <w:pPr>
+        <w:rPr>
+          <w:lang w:val="es-ES"/>
+        </w:rPr>
+      </w:pPr>
+    </w:p>
+    <w:tbl>
+      <w:tblPr>
+        <w:tblStyle w:val="Cuadrculavistosa-nfasis1"/>
+        <w:tblW w:w="0" w:type="auto"/>
+        <w:tblLook w:val="04A0" w:firstRow="1" w:lastRow="0" w:firstColumn="1" w:lastColumn="0" w:noHBand="0" w:noVBand="1"/>
+      </w:tblPr>
+      <w:tblGrid>
+        <w:gridCol w:w="1340"/>
+        <w:gridCol w:w="7686"/>
+      </w:tblGrid>
+      <w:tr>
+        <w:trPr>
+          <w:cnfStyle w:val="100000000000" w:firstRow="1" w:lastRow="0" w:firstColumn="0" w:lastColumn="0" w:oddVBand="0" w:evenVBand="0" w:oddHBand="0" w:evenHBand="0" w:firstRowFirstColumn="0" w:firstRowLastColumn="0" w:lastRowFirstColumn="0" w:lastRowLastColumn="0"/>
+          <w:trHeight w:val="284"/>
+        </w:trPr>
+        <w:tc>
+          <w:tcPr>
+            <w:cnfStyle w:val="001000000000" w:firstRow="0" w:lastRow="0" w:firstColumn="1" w:lastColumn="0" w:oddVBand="0" w:evenVBand="0" w:oddHBand="0" w:evenHBand="0" w:firstRowFirstColumn="0" w:firstRowLastColumn="0" w:lastRowFirstColumn="0" w:lastRowLastColumn="0"/>
+            <w:tcW w:w="9026" w:type="dxa"/>
             <w:gridSpan w:val="2"/>
             <w:tcBorders>
-              <w:top w:val="single" w:sz="4" w:space="0" w:color="FFFFFF" w:themeColor="background1"/>
-              <w:bottom w:val="nil"/>
-            </w:tcBorders>
-          </w:tcPr>
-          <w:p>
-            <w:pPr>
-              <w:pStyle w:val="Notes"/>
-              <w:cnfStyle w:val="000000000000" w:firstRow="0" w:lastRow="0" w:firstColumn="0" w:lastColumn="0" w:oddVBand="0" w:evenVBand="0" w:oddHBand="0" w:evenHBand="0" w:firstRowFirstColumn="0" w:firstRowLastColumn="0" w:lastRowFirstColumn="0" w:lastRowLastColumn="0"/>
-            </w:pPr>
-            <w:r>
-              <w:t>Add notes if necessary.</w:t>
+              <w:top w:val="nil"/>
+              <w:bottom w:val="single" w:sz="4" w:space="0" w:color="FFFFFF" w:themeColor="background1"/>
+            </w:tcBorders>
+            <w:shd w:val="clear" w:color="auto" w:fill="1F497D" w:themeFill="text2"/>
+          </w:tcPr>
+          <w:p>
+            <w:pPr>
+              <w:rPr>
+                <w:rStyle w:val="Textoennegrita"/>
+                <w:lang w:val="es-ES"/>
+              </w:rPr>
+            </w:pPr>
+            <w:r>
+              <w:br w:type="page"/>
+            </w:r>
+            <w:r>
+              <w:rPr>
+                <w:rStyle w:val="Textoennegrita"/>
+                <w:lang w:val="es-ES"/>
+              </w:rPr>
+              <w:t xml:space="preserve">Test </w:t>
+            </w:r>
+            <w:r>
+              <w:rPr>
+                <w:rStyle w:val="Textoennegrita"/>
+                <w:lang w:val="es-ES"/>
+              </w:rPr>
+              <w:t>19</w:t>
+            </w:r>
+            <w:r>
+              <w:rPr>
+                <w:rStyle w:val="Textoennegrita"/>
+                <w:lang w:val="es-ES"/>
+              </w:rPr>
+              <w:t>.</w:t>
+            </w:r>
+            <w:r>
+              <w:rPr>
+                <w:rStyle w:val="Textoennegrita"/>
+                <w:lang w:val="es-ES"/>
+              </w:rPr>
+              <w:t>3</w:t>
             </w:r>
           </w:p>
         </w:tc>
@@ -34490,61 +37049,7 @@
         <w:tc>
           <w:tcPr>
             <w:cnfStyle w:val="001000000000" w:firstRow="0" w:lastRow="0" w:firstColumn="1" w:lastColumn="0" w:oddVBand="0" w:evenVBand="0" w:oddHBand="0" w:evenHBand="0" w:firstRowFirstColumn="0" w:firstRowLastColumn="0" w:lastRowFirstColumn="0" w:lastRowLastColumn="0"/>
-            <w:tcW w:w="9026" w:type="dxa"/>
-            <w:gridSpan w:val="3"/>
-            <w:tcBorders>
-              <w:top w:val="nil"/>
-              <w:bottom w:val="single" w:sz="4" w:space="0" w:color="FFFFFF" w:themeColor="background1"/>
-            </w:tcBorders>
-            <w:shd w:val="clear" w:color="auto" w:fill="1F497D" w:themeFill="text2"/>
-          </w:tcPr>
-          <w:p>
-            <w:pPr>
-              <w:rPr>
-                <w:rStyle w:val="Textoennegrita"/>
-                <w:lang w:val="es-ES"/>
-              </w:rPr>
-            </w:pPr>
-            <w:r>
-              <w:br w:type="page"/>
-            </w:r>
-            <w:r>
-              <w:rPr>
-                <w:rStyle w:val="Textoennegrita"/>
-                <w:lang w:val="es-ES"/>
-              </w:rPr>
-              <w:t xml:space="preserve">Test </w:t>
-            </w:r>
-            <w:r>
-              <w:rPr>
-                <w:rStyle w:val="Textoennegrita"/>
-                <w:lang w:val="es-ES"/>
-              </w:rPr>
-              <w:t>17</w:t>
-            </w:r>
-            <w:r>
-              <w:rPr>
-                <w:rStyle w:val="Textoennegrita"/>
-                <w:lang w:val="es-ES"/>
-              </w:rPr>
-              <w:t>.</w:t>
-            </w:r>
-            <w:r>
-              <w:rPr>
-                <w:rStyle w:val="Textoennegrita"/>
-                <w:lang w:val="es-ES"/>
-              </w:rPr>
-              <w:t>2</w:t>
-            </w:r>
-          </w:p>
-        </w:tc>
-      </w:tr>
-      <w:tr>
-        <w:tc>
-          <w:tcPr>
-            <w:cnfStyle w:val="001000000000" w:firstRow="0" w:lastRow="0" w:firstColumn="1" w:lastColumn="0" w:oddVBand="0" w:evenVBand="0" w:oddHBand="0" w:evenHBand="0" w:firstRowFirstColumn="0" w:firstRowLastColumn="0" w:lastRowFirstColumn="0" w:lastRowLastColumn="0"/>
-            <w:tcW w:w="1517" w:type="dxa"/>
-            <w:gridSpan w:val="2"/>
+            <w:tcW w:w="1356" w:type="dxa"/>
             <w:tcBorders>
               <w:top w:val="single" w:sz="4" w:space="0" w:color="FFFFFF" w:themeColor="background1"/>
               <w:bottom w:val="single" w:sz="4" w:space="0" w:color="FFFFFF" w:themeColor="background1"/>
@@ -34571,7 +37076,68 @@
         </w:tc>
         <w:tc>
           <w:tcPr>
-            <w:tcW w:w="7509" w:type="dxa"/>
+            <w:tcW w:w="7670" w:type="dxa"/>
+            <w:tcBorders>
+              <w:top w:val="single" w:sz="4" w:space="0" w:color="FFFFFF" w:themeColor="background1"/>
+              <w:bottom w:val="single" w:sz="4" w:space="0" w:color="FFFFFF" w:themeColor="background1"/>
+            </w:tcBorders>
+          </w:tcPr>
+          <w:p>
+            <w:pPr>
+              <w:pStyle w:val="Notes"/>
+              <w:jc w:val="both"/>
+              <w:cnfStyle w:val="000000100000" w:firstRow="0" w:lastRow="0" w:firstColumn="0" w:lastColumn="0" w:oddVBand="0" w:evenVBand="0" w:oddHBand="1" w:evenHBand="0" w:firstRowFirstColumn="0" w:firstRowLastColumn="0" w:lastRowFirstColumn="0" w:lastRowLastColumn="0"/>
+              <w:rPr>
+                <w:lang w:val="es-ES"/>
+              </w:rPr>
+            </w:pPr>
+            <w:r>
+              <w:rPr>
+                <w:lang w:val="es-ES"/>
+              </w:rPr>
+              <w:t xml:space="preserve">Cancelar una reserva </w:t>
+            </w:r>
+            <w:r>
+              <w:rPr>
+                <w:lang w:val="es-ES"/>
+              </w:rPr>
+              <w:t>realizada</w:t>
+            </w:r>
+          </w:p>
+        </w:tc>
+      </w:tr>
+      <w:tr>
+        <w:tc>
+          <w:tcPr>
+            <w:cnfStyle w:val="001000000000" w:firstRow="0" w:lastRow="0" w:firstColumn="1" w:lastColumn="0" w:oddVBand="0" w:evenVBand="0" w:oddHBand="0" w:evenHBand="0" w:firstRowFirstColumn="0" w:firstRowLastColumn="0" w:lastRowFirstColumn="0" w:lastRowLastColumn="0"/>
+            <w:tcW w:w="1356" w:type="dxa"/>
+            <w:tcBorders>
+              <w:top w:val="single" w:sz="4" w:space="0" w:color="FFFFFF" w:themeColor="background1"/>
+              <w:bottom w:val="single" w:sz="4" w:space="0" w:color="FFFFFF" w:themeColor="background1"/>
+            </w:tcBorders>
+            <w:shd w:val="clear" w:color="auto" w:fill="1F497D" w:themeFill="text2"/>
+          </w:tcPr>
+          <w:p>
+            <w:pPr>
+              <w:rPr>
+                <w:rStyle w:val="Textoennegrita"/>
+                <w:lang w:val="es-ES"/>
+              </w:rPr>
+            </w:pPr>
+            <w:proofErr w:type="spellStart"/>
+            <w:r>
+              <w:rPr>
+                <w:rStyle w:val="Textoennegrita"/>
+                <w:lang w:val="es-ES"/>
+              </w:rPr>
+              <w:t>Expected</w:t>
+            </w:r>
+            <w:proofErr w:type="spellEnd"/>
+          </w:p>
+        </w:tc>
+        <w:tc>
+          <w:tcPr>
+            <w:tcW w:w="7670" w:type="dxa"/>
             <w:tcBorders>
               <w:top w:val="single" w:sz="4" w:space="0" w:color="FFFFFF" w:themeColor="background1"/>
               <w:bottom w:val="single" w:sz="4" w:space="0" w:color="FFFFFF" w:themeColor="background1"/>
@@ -34590,21 +37156,74 @@
               <w:rPr>
                 <w:lang w:val="es-ES"/>
               </w:rPr>
-              <w:t xml:space="preserve">Probar los dos </w:t>
-            </w:r>
-            <w:proofErr w:type="spellStart"/>
-            <w:r>
-              <w:rPr>
-                <w:lang w:val="es-ES"/>
-              </w:rPr>
-              <w:t>tests</w:t>
-            </w:r>
-            <w:proofErr w:type="spellEnd"/>
-            <w:r>
-              <w:rPr>
-                <w:lang w:val="es-ES"/>
-              </w:rPr>
-              <w:t xml:space="preserve"> anteriores en inglés y español</w:t>
+              <w:t>Si pulsamos sobre la información completa de un evento, ya sea desde el listado de disponibles, o desde el listado de los eventos reservados, nos aparecerá el botón para eliminar la reserva.</w:t>
+            </w:r>
+          </w:p>
+          <w:p>
+            <w:pPr>
+              <w:pStyle w:val="Notes"/>
+              <w:cnfStyle w:val="000000000000" w:firstRow="0" w:lastRow="0" w:firstColumn="0" w:lastColumn="0" w:oddVBand="0" w:evenVBand="0" w:oddHBand="0" w:evenHBand="0" w:firstRowFirstColumn="0" w:firstRowLastColumn="0" w:lastRowFirstColumn="0" w:lastRowLastColumn="0"/>
+              <w:rPr>
+                <w:lang w:val="es-ES"/>
+              </w:rPr>
+            </w:pPr>
+          </w:p>
+          <w:p>
+            <w:pPr>
+              <w:pStyle w:val="Notes"/>
+              <w:jc w:val="center"/>
+              <w:cnfStyle w:val="000000000000" w:firstRow="0" w:lastRow="0" w:firstColumn="0" w:lastColumn="0" w:oddVBand="0" w:evenVBand="0" w:oddHBand="0" w:evenHBand="0" w:firstRowFirstColumn="0" w:firstRowLastColumn="0" w:lastRowFirstColumn="0" w:lastRowLastColumn="0"/>
+              <w:rPr>
+                <w:lang w:val="es-ES"/>
+              </w:rPr>
+            </w:pPr>
+            <w:r>
+              <w:rPr>
+                <w:noProof/>
+                <w:lang w:val="es-ES" w:eastAsia="es-ES"/>
+              </w:rPr>
+              <w:drawing>
+                <wp:inline distT="0" distB="0" distL="0" distR="0" wp14:anchorId="5123319C" wp14:editId="264E7A02">
+                  <wp:extent cx="4743450" cy="1863957"/>
+                  <wp:effectExtent l="0" t="0" r="0" b="3175"/>
+                  <wp:docPr id="90" name="Imagen 90"/>
+                  <wp:cNvGraphicFramePr>
+                    <a:graphicFrameLocks xmlns:a="http://schemas.openxmlformats.org/drawingml/2006/main" noChangeAspect="1"/>
+                  </wp:cNvGraphicFramePr>
+                  <a:graphic xmlns:a="http://schemas.openxmlformats.org/drawingml/2006/main">
+                    <a:graphicData uri="http://schemas.openxmlformats.org/drawingml/2006/picture">
+                      <pic:pic xmlns:pic="http://schemas.openxmlformats.org/drawingml/2006/picture">
+                        <pic:nvPicPr>
+                          <pic:cNvPr id="1" name=""/>
+                          <pic:cNvPicPr/>
+                        </pic:nvPicPr>
+                        <pic:blipFill rotWithShape="1">
+                          <a:blip r:embed="rId83"/>
+                          <a:srcRect r="18237"/>
+                          <a:stretch/>
+                        </pic:blipFill>
+                        <pic:spPr bwMode="auto">
+                          <a:xfrm>
+                            <a:off x="0" y="0"/>
+                            <a:ext cx="4765090" cy="1872460"/>
+                          </a:xfrm>
+                          <a:prstGeom prst="rect">
+                            <a:avLst/>
+                          </a:prstGeom>
+                          <a:ln>
+                            <a:noFill/>
+                          </a:ln>
+                          <a:extLst>
+                            <a:ext uri="{53640926-AAD7-44D8-BBD7-CCE9431645EC}">
+                              <a14:shadowObscured xmlns:a14="http://schemas.microsoft.com/office/drawing/2010/main"/>
+                            </a:ext>
+                          </a:extLst>
+                        </pic:spPr>
+                      </pic:pic>
+                    </a:graphicData>
+                  </a:graphic>
+                </wp:inline>
+              </w:drawing>
             </w:r>
           </w:p>
         </w:tc>
@@ -34616,36 +37235,30 @@
         <w:tc>
           <w:tcPr>
             <w:cnfStyle w:val="001000000000" w:firstRow="0" w:lastRow="0" w:firstColumn="1" w:lastColumn="0" w:oddVBand="0" w:evenVBand="0" w:oddHBand="0" w:evenHBand="0" w:firstRowFirstColumn="0" w:firstRowLastColumn="0" w:lastRowFirstColumn="0" w:lastRowLastColumn="0"/>
-            <w:tcW w:w="1517" w:type="dxa"/>
-            <w:gridSpan w:val="2"/>
-            <w:tcBorders>
-              <w:top w:val="single" w:sz="4" w:space="0" w:color="FFFFFF" w:themeColor="background1"/>
-              <w:bottom w:val="single" w:sz="4" w:space="0" w:color="FFFFFF" w:themeColor="background1"/>
-            </w:tcBorders>
-            <w:shd w:val="clear" w:color="auto" w:fill="1F497D" w:themeFill="text2"/>
-          </w:tcPr>
-          <w:p>
-            <w:pPr>
-              <w:rPr>
-                <w:rStyle w:val="Textoennegrita"/>
-                <w:lang w:val="es-ES"/>
-              </w:rPr>
-            </w:pPr>
-            <w:proofErr w:type="spellStart"/>
-            <w:r>
-              <w:rPr>
-                <w:rStyle w:val="Textoennegrita"/>
-                <w:lang w:val="es-ES"/>
-              </w:rPr>
-              <w:lastRenderedPageBreak/>
-              <w:t>Expected</w:t>
-            </w:r>
-            <w:proofErr w:type="spellEnd"/>
-          </w:p>
-        </w:tc>
-        <w:tc>
-          <w:tcPr>
-            <w:tcW w:w="7509" w:type="dxa"/>
+            <w:tcW w:w="1356" w:type="dxa"/>
+            <w:tcBorders>
+              <w:top w:val="single" w:sz="4" w:space="0" w:color="FFFFFF" w:themeColor="background1"/>
+              <w:bottom w:val="single" w:sz="4" w:space="0" w:color="FFFFFF" w:themeColor="background1"/>
+            </w:tcBorders>
+            <w:shd w:val="clear" w:color="auto" w:fill="1F497D" w:themeFill="text2"/>
+          </w:tcPr>
+          <w:p>
+            <w:pPr>
+              <w:rPr>
+                <w:rStyle w:val="Textoennegrita"/>
+              </w:rPr>
+            </w:pPr>
+            <w:r>
+              <w:rPr>
+                <w:rStyle w:val="Textoennegrita"/>
+              </w:rPr>
+              <w:t>Outcome</w:t>
+            </w:r>
+          </w:p>
+        </w:tc>
+        <w:tc>
+          <w:tcPr>
+            <w:tcW w:w="7670" w:type="dxa"/>
             <w:tcBorders>
               <w:top w:val="single" w:sz="4" w:space="0" w:color="FFFFFF" w:themeColor="background1"/>
               <w:bottom w:val="single" w:sz="4" w:space="0" w:color="FFFFFF" w:themeColor="background1"/>
@@ -34656,120 +37269,50 @@
               <w:pStyle w:val="Notes"/>
               <w:jc w:val="both"/>
               <w:cnfStyle w:val="000000100000" w:firstRow="0" w:lastRow="0" w:firstColumn="0" w:lastColumn="0" w:oddVBand="0" w:evenVBand="0" w:oddHBand="1" w:evenHBand="0" w:firstRowFirstColumn="0" w:firstRowLastColumn="0" w:lastRowFirstColumn="0" w:lastRowLastColumn="0"/>
-              <w:rPr>
-                <w:lang w:val="es-ES"/>
-              </w:rPr>
-            </w:pPr>
-            <w:r>
-              <w:rPr>
-                <w:lang w:val="es-ES"/>
-              </w:rPr>
-              <w:t xml:space="preserve">Al probar los </w:t>
-            </w:r>
-            <w:proofErr w:type="spellStart"/>
-            <w:r>
-              <w:rPr>
-                <w:lang w:val="es-ES"/>
-              </w:rPr>
-              <w:t>tests</w:t>
-            </w:r>
-            <w:proofErr w:type="spellEnd"/>
-            <w:r>
-              <w:rPr>
-                <w:lang w:val="es-ES"/>
-              </w:rPr>
-              <w:t xml:space="preserve"> anteriores en otro idioma el resultado debe de ser el mismo cambiando únicamente el idioma de las etiquetas y los mensajes mostrados por el sistema.</w:t>
-            </w:r>
-          </w:p>
-        </w:tc>
-      </w:tr>
-      <w:tr>
-        <w:tc>
-          <w:tcPr>
-            <w:cnfStyle w:val="001000000000" w:firstRow="0" w:lastRow="0" w:firstColumn="1" w:lastColumn="0" w:oddVBand="0" w:evenVBand="0" w:oddHBand="0" w:evenHBand="0" w:firstRowFirstColumn="0" w:firstRowLastColumn="0" w:lastRowFirstColumn="0" w:lastRowLastColumn="0"/>
-            <w:tcW w:w="1517" w:type="dxa"/>
-            <w:gridSpan w:val="2"/>
-            <w:tcBorders>
-              <w:top w:val="single" w:sz="4" w:space="0" w:color="FFFFFF" w:themeColor="background1"/>
-              <w:bottom w:val="single" w:sz="4" w:space="0" w:color="FFFFFF" w:themeColor="background1"/>
-            </w:tcBorders>
-            <w:shd w:val="clear" w:color="auto" w:fill="1F497D" w:themeFill="text2"/>
-          </w:tcPr>
-          <w:p>
-            <w:pPr>
-              <w:rPr>
-                <w:rStyle w:val="Textoennegrita"/>
-              </w:rPr>
-            </w:pPr>
-            <w:r>
-              <w:rPr>
-                <w:rStyle w:val="Textoennegrita"/>
-              </w:rPr>
-              <w:t>Outcome</w:t>
-            </w:r>
-          </w:p>
-        </w:tc>
-        <w:tc>
-          <w:tcPr>
-            <w:tcW w:w="7509" w:type="dxa"/>
-            <w:tcBorders>
-              <w:top w:val="single" w:sz="4" w:space="0" w:color="FFFFFF" w:themeColor="background1"/>
-              <w:bottom w:val="single" w:sz="4" w:space="0" w:color="FFFFFF" w:themeColor="background1"/>
-            </w:tcBorders>
-          </w:tcPr>
-          <w:p>
-            <w:pPr>
-              <w:pStyle w:val="Notes"/>
-              <w:jc w:val="both"/>
+            </w:pPr>
+            <w:r>
+              <w:t>Describe what you’ve got when you performed this test. Add screenshots if necessary.  Please, make sure that your description is enough for a developer to repeat what you’ve done, so that he or she can correct the problem.</w:t>
+            </w:r>
+          </w:p>
+        </w:tc>
+      </w:tr>
+      <w:tr>
+        <w:tc>
+          <w:tcPr>
+            <w:cnfStyle w:val="001000000000" w:firstRow="0" w:lastRow="0" w:firstColumn="1" w:lastColumn="0" w:oddVBand="0" w:evenVBand="0" w:oddHBand="0" w:evenHBand="0" w:firstRowFirstColumn="0" w:firstRowLastColumn="0" w:lastRowFirstColumn="0" w:lastRowLastColumn="0"/>
+            <w:tcW w:w="1356" w:type="dxa"/>
+            <w:tcBorders>
+              <w:top w:val="single" w:sz="4" w:space="0" w:color="FFFFFF" w:themeColor="background1"/>
+              <w:bottom w:val="nil"/>
+            </w:tcBorders>
+            <w:shd w:val="clear" w:color="auto" w:fill="1F497D" w:themeFill="text2"/>
+          </w:tcPr>
+          <w:p>
+            <w:pPr>
+              <w:rPr>
+                <w:rStyle w:val="Textoennegrita"/>
+              </w:rPr>
+            </w:pPr>
+            <w:r>
+              <w:rPr>
+                <w:rStyle w:val="Textoennegrita"/>
+              </w:rPr>
+              <w:t>Notes</w:t>
+            </w:r>
+          </w:p>
+        </w:tc>
+        <w:tc>
+          <w:tcPr>
+            <w:tcW w:w="7670" w:type="dxa"/>
+            <w:tcBorders>
+              <w:top w:val="single" w:sz="4" w:space="0" w:color="FFFFFF" w:themeColor="background1"/>
+              <w:bottom w:val="nil"/>
+            </w:tcBorders>
+          </w:tcPr>
+          <w:p>
+            <w:pPr>
+              <w:pStyle w:val="Notes"/>
               <w:cnfStyle w:val="000000000000" w:firstRow="0" w:lastRow="0" w:firstColumn="0" w:lastColumn="0" w:oddVBand="0" w:evenVBand="0" w:oddHBand="0" w:evenHBand="0" w:firstRowFirstColumn="0" w:firstRowLastColumn="0" w:lastRowFirstColumn="0" w:lastRowLastColumn="0"/>
-            </w:pPr>
-            <w:r>
-              <w:t>Describe what you’ve got when you performed this test. Add screenshots if necessary.  Please, make sure that your description is enough for a developer to repeat what you’ve done, so that he or she can correct the problem.</w:t>
-            </w:r>
-          </w:p>
-        </w:tc>
-      </w:tr>
-      <w:tr>
-        <w:trPr>
-          <w:cnfStyle w:val="000000100000" w:firstRow="0" w:lastRow="0" w:firstColumn="0" w:lastColumn="0" w:oddVBand="0" w:evenVBand="0" w:oddHBand="1" w:evenHBand="0" w:firstRowFirstColumn="0" w:firstRowLastColumn="0" w:lastRowFirstColumn="0" w:lastRowLastColumn="0"/>
-        </w:trPr>
-        <w:tc>
-          <w:tcPr>
-            <w:cnfStyle w:val="001000000000" w:firstRow="0" w:lastRow="0" w:firstColumn="1" w:lastColumn="0" w:oddVBand="0" w:evenVBand="0" w:oddHBand="0" w:evenHBand="0" w:firstRowFirstColumn="0" w:firstRowLastColumn="0" w:lastRowFirstColumn="0" w:lastRowLastColumn="0"/>
-            <w:tcW w:w="1517" w:type="dxa"/>
-            <w:gridSpan w:val="2"/>
-            <w:tcBorders>
-              <w:top w:val="single" w:sz="4" w:space="0" w:color="FFFFFF" w:themeColor="background1"/>
-              <w:bottom w:val="nil"/>
-            </w:tcBorders>
-            <w:shd w:val="clear" w:color="auto" w:fill="1F497D" w:themeFill="text2"/>
-          </w:tcPr>
-          <w:p>
-            <w:pPr>
-              <w:rPr>
-                <w:rStyle w:val="Textoennegrita"/>
-              </w:rPr>
-            </w:pPr>
-            <w:r>
-              <w:rPr>
-                <w:rStyle w:val="Textoennegrita"/>
-              </w:rPr>
-              <w:t>Notes</w:t>
-            </w:r>
-          </w:p>
-        </w:tc>
-        <w:tc>
-          <w:tcPr>
-            <w:tcW w:w="7509" w:type="dxa"/>
-            <w:tcBorders>
-              <w:top w:val="single" w:sz="4" w:space="0" w:color="FFFFFF" w:themeColor="background1"/>
-              <w:bottom w:val="nil"/>
-            </w:tcBorders>
-          </w:tcPr>
-          <w:p>
-            <w:pPr>
-              <w:pStyle w:val="Notes"/>
-              <w:cnfStyle w:val="000000100000" w:firstRow="0" w:lastRow="0" w:firstColumn="0" w:lastColumn="0" w:oddVBand="0" w:evenVBand="0" w:oddHBand="1" w:evenHBand="0" w:firstRowFirstColumn="0" w:firstRowLastColumn="0" w:lastRowFirstColumn="0" w:lastRowLastColumn="0"/>
             </w:pPr>
             <w:r>
               <w:t>Add notes if necessary.</w:t>
@@ -34789,61 +37332,6 @@
           <w:lang w:val="es-ES"/>
         </w:rPr>
         <w:br w:type="page"/>
-      </w:r>
-    </w:p>
-    <w:p>
-      <w:pPr>
-        <w:rPr>
-          <w:lang w:val="es-ES"/>
-        </w:rPr>
-      </w:pPr>
-    </w:p>
-    <w:p>
-      <w:pPr>
-        <w:rPr>
-          <w:lang w:val="es-ES"/>
-        </w:rPr>
-      </w:pPr>
-    </w:p>
-    <w:p>
-      <w:pPr>
-        <w:pStyle w:val="Ttulo1"/>
-        <w:rPr>
-          <w:lang w:val="en-US"/>
-        </w:rPr>
-      </w:pPr>
-      <w:bookmarkStart w:id="18" w:name="_Toc481508987"/>
-      <w:r>
-        <w:rPr>
-          <w:lang w:val="en-US"/>
-        </w:rPr>
-        <w:t>Additional tests</w:t>
-      </w:r>
-      <w:bookmarkEnd w:id="18"/>
-    </w:p>
-    <w:p>
-      <w:pPr>
-        <w:pStyle w:val="Notes"/>
-      </w:pPr>
-      <w:r>
-        <w:rPr>
-          <w:lang w:val="en-US"/>
-        </w:rPr>
-        <w:t xml:space="preserve">If necessary, design additional tests that </w:t>
-      </w:r>
-      <w:proofErr w:type="spellStart"/>
-      <w:r>
-        <w:rPr>
-          <w:lang w:val="en-US"/>
-        </w:rPr>
-        <w:t>cann</w:t>
-      </w:r>
-      <w:r>
-        <w:t>ot</w:t>
-      </w:r>
-      <w:proofErr w:type="spellEnd"/>
-      <w:r>
-        <w:t xml:space="preserve"> be easily associated with a particular use case.  Describe them in this section.</w:t>
       </w:r>
     </w:p>
     <w:tbl>
@@ -34863,6 +37351,384 @@
         <w:tc>
           <w:tcPr>
             <w:cnfStyle w:val="001000000000" w:firstRow="0" w:lastRow="0" w:firstColumn="1" w:lastColumn="0" w:oddVBand="0" w:evenVBand="0" w:oddHBand="0" w:evenHBand="0" w:firstRowFirstColumn="0" w:firstRowLastColumn="0" w:lastRowFirstColumn="0" w:lastRowLastColumn="0"/>
+            <w:tcW w:w="9026" w:type="dxa"/>
+            <w:gridSpan w:val="2"/>
+            <w:tcBorders>
+              <w:top w:val="nil"/>
+              <w:bottom w:val="single" w:sz="4" w:space="0" w:color="FFFFFF" w:themeColor="background1"/>
+            </w:tcBorders>
+            <w:shd w:val="clear" w:color="auto" w:fill="1F497D" w:themeFill="text2"/>
+          </w:tcPr>
+          <w:p>
+            <w:pPr>
+              <w:rPr>
+                <w:rStyle w:val="Textoennegrita"/>
+                <w:lang w:val="es-ES"/>
+              </w:rPr>
+            </w:pPr>
+            <w:r>
+              <w:lastRenderedPageBreak/>
+              <w:br w:type="page"/>
+            </w:r>
+            <w:r>
+              <w:rPr>
+                <w:rStyle w:val="Textoennegrita"/>
+                <w:lang w:val="es-ES"/>
+              </w:rPr>
+              <w:t xml:space="preserve">Test </w:t>
+            </w:r>
+            <w:r>
+              <w:rPr>
+                <w:rStyle w:val="Textoennegrita"/>
+                <w:lang w:val="es-ES"/>
+              </w:rPr>
+              <w:t>19.4</w:t>
+            </w:r>
+            <w:bookmarkStart w:id="17" w:name="_GoBack"/>
+            <w:bookmarkEnd w:id="17"/>
+          </w:p>
+        </w:tc>
+      </w:tr>
+      <w:tr>
+        <w:trPr>
+          <w:cnfStyle w:val="000000100000" w:firstRow="0" w:lastRow="0" w:firstColumn="0" w:lastColumn="0" w:oddVBand="0" w:evenVBand="0" w:oddHBand="1" w:evenHBand="0" w:firstRowFirstColumn="0" w:firstRowLastColumn="0" w:lastRowFirstColumn="0" w:lastRowLastColumn="0"/>
+        </w:trPr>
+        <w:tc>
+          <w:tcPr>
+            <w:cnfStyle w:val="001000000000" w:firstRow="0" w:lastRow="0" w:firstColumn="1" w:lastColumn="0" w:oddVBand="0" w:evenVBand="0" w:oddHBand="0" w:evenHBand="0" w:firstRowFirstColumn="0" w:firstRowLastColumn="0" w:lastRowFirstColumn="0" w:lastRowLastColumn="0"/>
+            <w:tcW w:w="1517" w:type="dxa"/>
+            <w:tcBorders>
+              <w:top w:val="single" w:sz="4" w:space="0" w:color="FFFFFF" w:themeColor="background1"/>
+              <w:bottom w:val="single" w:sz="4" w:space="0" w:color="FFFFFF" w:themeColor="background1"/>
+            </w:tcBorders>
+            <w:shd w:val="clear" w:color="auto" w:fill="1F497D" w:themeFill="text2"/>
+          </w:tcPr>
+          <w:p>
+            <w:pPr>
+              <w:rPr>
+                <w:rStyle w:val="Textoennegrita"/>
+                <w:lang w:val="es-ES"/>
+              </w:rPr>
+            </w:pPr>
+            <w:proofErr w:type="spellStart"/>
+            <w:r>
+              <w:rPr>
+                <w:rStyle w:val="Textoennegrita"/>
+                <w:lang w:val="es-ES"/>
+              </w:rPr>
+              <w:t>Description</w:t>
+            </w:r>
+            <w:proofErr w:type="spellEnd"/>
+          </w:p>
+        </w:tc>
+        <w:tc>
+          <w:tcPr>
+            <w:tcW w:w="7509" w:type="dxa"/>
+            <w:tcBorders>
+              <w:top w:val="single" w:sz="4" w:space="0" w:color="FFFFFF" w:themeColor="background1"/>
+              <w:bottom w:val="single" w:sz="4" w:space="0" w:color="FFFFFF" w:themeColor="background1"/>
+            </w:tcBorders>
+          </w:tcPr>
+          <w:p>
+            <w:pPr>
+              <w:pStyle w:val="Notes"/>
+              <w:jc w:val="both"/>
+              <w:cnfStyle w:val="000000100000" w:firstRow="0" w:lastRow="0" w:firstColumn="0" w:lastColumn="0" w:oddVBand="0" w:evenVBand="0" w:oddHBand="1" w:evenHBand="0" w:firstRowFirstColumn="0" w:firstRowLastColumn="0" w:lastRowFirstColumn="0" w:lastRowLastColumn="0"/>
+              <w:rPr>
+                <w:lang w:val="es-ES"/>
+              </w:rPr>
+            </w:pPr>
+            <w:r>
+              <w:rPr>
+                <w:lang w:val="es-ES"/>
+              </w:rPr>
+              <w:t xml:space="preserve">Probar los dos </w:t>
+            </w:r>
+            <w:proofErr w:type="spellStart"/>
+            <w:r>
+              <w:rPr>
+                <w:lang w:val="es-ES"/>
+              </w:rPr>
+              <w:t>tests</w:t>
+            </w:r>
+            <w:proofErr w:type="spellEnd"/>
+            <w:r>
+              <w:rPr>
+                <w:lang w:val="es-ES"/>
+              </w:rPr>
+              <w:t xml:space="preserve"> anteriores en inglés y español</w:t>
+            </w:r>
+          </w:p>
+        </w:tc>
+      </w:tr>
+      <w:tr>
+        <w:tc>
+          <w:tcPr>
+            <w:cnfStyle w:val="001000000000" w:firstRow="0" w:lastRow="0" w:firstColumn="1" w:lastColumn="0" w:oddVBand="0" w:evenVBand="0" w:oddHBand="0" w:evenHBand="0" w:firstRowFirstColumn="0" w:firstRowLastColumn="0" w:lastRowFirstColumn="0" w:lastRowLastColumn="0"/>
+            <w:tcW w:w="1517" w:type="dxa"/>
+            <w:tcBorders>
+              <w:top w:val="single" w:sz="4" w:space="0" w:color="FFFFFF" w:themeColor="background1"/>
+              <w:bottom w:val="single" w:sz="4" w:space="0" w:color="FFFFFF" w:themeColor="background1"/>
+            </w:tcBorders>
+            <w:shd w:val="clear" w:color="auto" w:fill="1F497D" w:themeFill="text2"/>
+          </w:tcPr>
+          <w:p>
+            <w:pPr>
+              <w:rPr>
+                <w:rStyle w:val="Textoennegrita"/>
+                <w:lang w:val="es-ES"/>
+              </w:rPr>
+            </w:pPr>
+            <w:proofErr w:type="spellStart"/>
+            <w:r>
+              <w:rPr>
+                <w:rStyle w:val="Textoennegrita"/>
+                <w:lang w:val="es-ES"/>
+              </w:rPr>
+              <w:t>Expected</w:t>
+            </w:r>
+            <w:proofErr w:type="spellEnd"/>
+          </w:p>
+        </w:tc>
+        <w:tc>
+          <w:tcPr>
+            <w:tcW w:w="7509" w:type="dxa"/>
+            <w:tcBorders>
+              <w:top w:val="single" w:sz="4" w:space="0" w:color="FFFFFF" w:themeColor="background1"/>
+              <w:bottom w:val="single" w:sz="4" w:space="0" w:color="FFFFFF" w:themeColor="background1"/>
+            </w:tcBorders>
+          </w:tcPr>
+          <w:p>
+            <w:pPr>
+              <w:pStyle w:val="Notes"/>
+              <w:jc w:val="both"/>
+              <w:cnfStyle w:val="000000000000" w:firstRow="0" w:lastRow="0" w:firstColumn="0" w:lastColumn="0" w:oddVBand="0" w:evenVBand="0" w:oddHBand="0" w:evenHBand="0" w:firstRowFirstColumn="0" w:firstRowLastColumn="0" w:lastRowFirstColumn="0" w:lastRowLastColumn="0"/>
+              <w:rPr>
+                <w:lang w:val="es-ES"/>
+              </w:rPr>
+            </w:pPr>
+            <w:r>
+              <w:rPr>
+                <w:lang w:val="es-ES"/>
+              </w:rPr>
+              <w:t xml:space="preserve">Al probar los </w:t>
+            </w:r>
+            <w:proofErr w:type="spellStart"/>
+            <w:r>
+              <w:rPr>
+                <w:lang w:val="es-ES"/>
+              </w:rPr>
+              <w:t>tests</w:t>
+            </w:r>
+            <w:proofErr w:type="spellEnd"/>
+            <w:r>
+              <w:rPr>
+                <w:lang w:val="es-ES"/>
+              </w:rPr>
+              <w:t xml:space="preserve"> anteriores en otro idioma el resultado debe de ser el mismo cambiando únicamente el idioma de las etiquetas y los mensajes mostrados por el sistema.</w:t>
+            </w:r>
+          </w:p>
+        </w:tc>
+      </w:tr>
+      <w:tr>
+        <w:trPr>
+          <w:cnfStyle w:val="000000100000" w:firstRow="0" w:lastRow="0" w:firstColumn="0" w:lastColumn="0" w:oddVBand="0" w:evenVBand="0" w:oddHBand="1" w:evenHBand="0" w:firstRowFirstColumn="0" w:firstRowLastColumn="0" w:lastRowFirstColumn="0" w:lastRowLastColumn="0"/>
+        </w:trPr>
+        <w:tc>
+          <w:tcPr>
+            <w:cnfStyle w:val="001000000000" w:firstRow="0" w:lastRow="0" w:firstColumn="1" w:lastColumn="0" w:oddVBand="0" w:evenVBand="0" w:oddHBand="0" w:evenHBand="0" w:firstRowFirstColumn="0" w:firstRowLastColumn="0" w:lastRowFirstColumn="0" w:lastRowLastColumn="0"/>
+            <w:tcW w:w="1517" w:type="dxa"/>
+            <w:tcBorders>
+              <w:top w:val="single" w:sz="4" w:space="0" w:color="FFFFFF" w:themeColor="background1"/>
+              <w:bottom w:val="single" w:sz="4" w:space="0" w:color="FFFFFF" w:themeColor="background1"/>
+            </w:tcBorders>
+            <w:shd w:val="clear" w:color="auto" w:fill="1F497D" w:themeFill="text2"/>
+          </w:tcPr>
+          <w:p>
+            <w:pPr>
+              <w:rPr>
+                <w:rStyle w:val="Textoennegrita"/>
+              </w:rPr>
+            </w:pPr>
+            <w:r>
+              <w:rPr>
+                <w:rStyle w:val="Textoennegrita"/>
+              </w:rPr>
+              <w:t>Outcome</w:t>
+            </w:r>
+          </w:p>
+        </w:tc>
+        <w:tc>
+          <w:tcPr>
+            <w:tcW w:w="7509" w:type="dxa"/>
+            <w:tcBorders>
+              <w:top w:val="single" w:sz="4" w:space="0" w:color="FFFFFF" w:themeColor="background1"/>
+              <w:bottom w:val="single" w:sz="4" w:space="0" w:color="FFFFFF" w:themeColor="background1"/>
+            </w:tcBorders>
+          </w:tcPr>
+          <w:p>
+            <w:pPr>
+              <w:pStyle w:val="Notes"/>
+              <w:jc w:val="both"/>
+              <w:cnfStyle w:val="000000100000" w:firstRow="0" w:lastRow="0" w:firstColumn="0" w:lastColumn="0" w:oddVBand="0" w:evenVBand="0" w:oddHBand="1" w:evenHBand="0" w:firstRowFirstColumn="0" w:firstRowLastColumn="0" w:lastRowFirstColumn="0" w:lastRowLastColumn="0"/>
+            </w:pPr>
+            <w:r>
+              <w:t>Describe what you’ve got when you performed this test. Add screenshots if necessary.  Please, make sure that your description is enough for a developer to repeat what you’ve done, so that he or she can correct the problem.</w:t>
+            </w:r>
+          </w:p>
+        </w:tc>
+      </w:tr>
+      <w:tr>
+        <w:tc>
+          <w:tcPr>
+            <w:cnfStyle w:val="001000000000" w:firstRow="0" w:lastRow="0" w:firstColumn="1" w:lastColumn="0" w:oddVBand="0" w:evenVBand="0" w:oddHBand="0" w:evenHBand="0" w:firstRowFirstColumn="0" w:firstRowLastColumn="0" w:lastRowFirstColumn="0" w:lastRowLastColumn="0"/>
+            <w:tcW w:w="1517" w:type="dxa"/>
+            <w:tcBorders>
+              <w:top w:val="single" w:sz="4" w:space="0" w:color="FFFFFF" w:themeColor="background1"/>
+              <w:bottom w:val="nil"/>
+            </w:tcBorders>
+            <w:shd w:val="clear" w:color="auto" w:fill="1F497D" w:themeFill="text2"/>
+          </w:tcPr>
+          <w:p>
+            <w:pPr>
+              <w:rPr>
+                <w:rStyle w:val="Textoennegrita"/>
+              </w:rPr>
+            </w:pPr>
+            <w:r>
+              <w:rPr>
+                <w:rStyle w:val="Textoennegrita"/>
+              </w:rPr>
+              <w:t>Notes</w:t>
+            </w:r>
+          </w:p>
+        </w:tc>
+        <w:tc>
+          <w:tcPr>
+            <w:tcW w:w="7509" w:type="dxa"/>
+            <w:tcBorders>
+              <w:top w:val="single" w:sz="4" w:space="0" w:color="FFFFFF" w:themeColor="background1"/>
+              <w:bottom w:val="nil"/>
+            </w:tcBorders>
+          </w:tcPr>
+          <w:p>
+            <w:pPr>
+              <w:pStyle w:val="Notes"/>
+              <w:cnfStyle w:val="000000000000" w:firstRow="0" w:lastRow="0" w:firstColumn="0" w:lastColumn="0" w:oddVBand="0" w:evenVBand="0" w:oddHBand="0" w:evenHBand="0" w:firstRowFirstColumn="0" w:firstRowLastColumn="0" w:lastRowFirstColumn="0" w:lastRowLastColumn="0"/>
+            </w:pPr>
+            <w:r>
+              <w:t>Add notes if necessary.</w:t>
+            </w:r>
+          </w:p>
+        </w:tc>
+      </w:tr>
+    </w:tbl>
+    <w:p>
+      <w:pPr>
+        <w:rPr>
+          <w:lang w:val="es-ES"/>
+        </w:rPr>
+      </w:pPr>
+    </w:p>
+    <w:p>
+      <w:pPr>
+        <w:rPr>
+          <w:lang w:val="es-ES"/>
+        </w:rPr>
+      </w:pPr>
+      <w:r>
+        <w:rPr>
+          <w:lang w:val="es-ES"/>
+        </w:rPr>
+        <w:br w:type="page"/>
+      </w:r>
+    </w:p>
+    <w:p>
+      <w:pPr>
+        <w:rPr>
+          <w:lang w:val="es-ES"/>
+        </w:rPr>
+      </w:pPr>
+      <w:r>
+        <w:rPr>
+          <w:lang w:val="es-ES"/>
+        </w:rPr>
+        <w:lastRenderedPageBreak/>
+        <w:br w:type="page"/>
+      </w:r>
+    </w:p>
+    <w:p>
+      <w:pPr>
+        <w:rPr>
+          <w:lang w:val="es-ES"/>
+        </w:rPr>
+      </w:pPr>
+    </w:p>
+    <w:p>
+      <w:pPr>
+        <w:rPr>
+          <w:lang w:val="es-ES"/>
+        </w:rPr>
+      </w:pPr>
+    </w:p>
+    <w:p>
+      <w:pPr>
+        <w:pStyle w:val="Ttulo1"/>
+        <w:rPr>
+          <w:lang w:val="en-US"/>
+        </w:rPr>
+      </w:pPr>
+      <w:bookmarkStart w:id="18" w:name="_Toc481508987"/>
+      <w:r>
+        <w:rPr>
+          <w:lang w:val="en-US"/>
+        </w:rPr>
+        <w:t>Additional tests</w:t>
+      </w:r>
+      <w:bookmarkEnd w:id="18"/>
+    </w:p>
+    <w:p>
+      <w:pPr>
+        <w:pStyle w:val="Notes"/>
+      </w:pPr>
+      <w:r>
+        <w:rPr>
+          <w:lang w:val="en-US"/>
+        </w:rPr>
+        <w:t xml:space="preserve">If necessary, design additional tests that </w:t>
+      </w:r>
+      <w:proofErr w:type="spellStart"/>
+      <w:r>
+        <w:rPr>
+          <w:lang w:val="en-US"/>
+        </w:rPr>
+        <w:t>cann</w:t>
+      </w:r>
+      <w:r>
+        <w:t>ot</w:t>
+      </w:r>
+      <w:proofErr w:type="spellEnd"/>
+      <w:r>
+        <w:t xml:space="preserve"> be easily associated with a particular use case.  Describe them in this section.</w:t>
+      </w:r>
+    </w:p>
+    <w:tbl>
+      <w:tblPr>
+        <w:tblStyle w:val="Cuadrculavistosa-nfasis1"/>
+        <w:tblW w:w="0" w:type="auto"/>
+        <w:tblLook w:val="04A0" w:firstRow="1" w:lastRow="0" w:firstColumn="1" w:lastColumn="0" w:noHBand="0" w:noVBand="1"/>
+      </w:tblPr>
+      <w:tblGrid>
+        <w:gridCol w:w="1517"/>
+        <w:gridCol w:w="7509"/>
+      </w:tblGrid>
+      <w:tr>
+        <w:trPr>
+          <w:cnfStyle w:val="100000000000" w:firstRow="1" w:lastRow="0" w:firstColumn="0" w:lastColumn="0" w:oddVBand="0" w:evenVBand="0" w:oddHBand="0" w:evenHBand="0" w:firstRowFirstColumn="0" w:firstRowLastColumn="0" w:lastRowFirstColumn="0" w:lastRowLastColumn="0"/>
+        </w:trPr>
+        <w:tc>
+          <w:tcPr>
+            <w:cnfStyle w:val="001000000000" w:firstRow="0" w:lastRow="0" w:firstColumn="1" w:lastColumn="0" w:oddVBand="0" w:evenVBand="0" w:oddHBand="0" w:evenHBand="0" w:firstRowFirstColumn="0" w:firstRowLastColumn="0" w:lastRowFirstColumn="0" w:lastRowLastColumn="0"/>
             <w:tcW w:w="9242" w:type="dxa"/>
             <w:gridSpan w:val="2"/>
             <w:tcBorders>
@@ -35080,7 +37946,7 @@
     <w:p/>
     <w:p/>
     <w:sectPr>
-      <w:footerReference w:type="default" r:id="rId72"/>
+      <w:footerReference w:type="default" r:id="rId84"/>
       <w:pgSz w:w="11906" w:h="16838"/>
       <w:pgMar w:top="1440" w:right="1440" w:bottom="1440" w:left="1440" w:header="708" w:footer="708" w:gutter="0"/>
       <w:cols w:space="708"/>
@@ -35145,7 +38011,7 @@
             <w:noProof/>
             <w:lang w:val="es-ES"/>
           </w:rPr>
-          <w:t>50</w:t>
+          <w:t>56</w:t>
         </w:r>
         <w:r>
           <w:fldChar w:fldCharType="end"/>
@@ -37334,7 +40200,7 @@
 </file>
 
 <file path=customXml/itemProps1.xml><?xml version="1.0" encoding="utf-8"?>
-<ds:datastoreItem xmlns:ds="http://schemas.openxmlformats.org/officeDocument/2006/customXml" ds:itemID="{0C080893-AA49-4F3C-A19D-CBAC91153D9E}">
+<ds:datastoreItem xmlns:ds="http://schemas.openxmlformats.org/officeDocument/2006/customXml" ds:itemID="{598D742F-B7A6-469B-8DFC-82788C1CE444}">
   <ds:schemaRefs>
     <ds:schemaRef ds:uri="http://schemas.openxmlformats.org/officeDocument/2006/bibliography"/>
   </ds:schemaRefs>

</xml_diff>

<commit_message>
Añado docu, y lo q llevo por ahora
</commit_message>
<xml_diff>
--- a/Test de aceptacion/Acceptance test rellenado.docx
+++ b/Test de aceptacion/Acceptance test rellenado.docx
@@ -14,6 +14,7 @@
       <w:r>
         <w:br/>
       </w:r>
+      <w:bookmarkStart w:id="1" w:name="_Hlk481574483"/>
       <w:r>
         <w:t>Acme-</w:t>
       </w:r>
@@ -25,6 +26,7 @@
       <w:r>
         <w:t xml:space="preserve"> 2.0</w:t>
       </w:r>
+      <w:bookmarkEnd w:id="1"/>
     </w:p>
     <w:p>
       <w:pPr>
@@ -377,7 +379,7 @@
                 <w:rStyle w:val="Textoennegrita"/>
               </w:rPr>
             </w:pPr>
-            <w:bookmarkStart w:id="1" w:name="_Toc383875113"/>
+            <w:bookmarkStart w:id="2" w:name="_Toc383875113"/>
             <w:r>
               <w:rPr>
                 <w:rStyle w:val="Textoennegrita"/>
@@ -1890,7 +1892,7 @@
           <w:lang w:val="es-ES"/>
         </w:rPr>
       </w:pPr>
-      <w:bookmarkStart w:id="2" w:name="_Toc481508972"/>
+      <w:bookmarkStart w:id="3" w:name="_Toc481508972"/>
       <w:r>
         <w:rPr>
           <w:lang w:val="es-ES"/>
@@ -1904,7 +1906,7 @@
         </w:rPr>
         <w:t xml:space="preserve"> </w:t>
       </w:r>
-      <w:bookmarkEnd w:id="1"/>
+      <w:bookmarkEnd w:id="2"/>
       <w:r>
         <w:rPr>
           <w:lang w:val="es-ES"/>
@@ -1917,7 +1919,7 @@
         </w:rPr>
         <w:t>Entrar en el sistema</w:t>
       </w:r>
-      <w:bookmarkEnd w:id="2"/>
+      <w:bookmarkEnd w:id="3"/>
     </w:p>
     <w:p>
       <w:pPr>
@@ -3226,7 +3228,7 @@
           <w:lang w:val="es-ES"/>
         </w:rPr>
       </w:pPr>
-      <w:bookmarkStart w:id="3" w:name="_Toc481508973"/>
+      <w:bookmarkStart w:id="4" w:name="_Toc481508973"/>
       <w:r>
         <w:rPr>
           <w:lang w:val="es-ES"/>
@@ -3234,7 +3236,7 @@
         <w:lastRenderedPageBreak/>
         <w:t>Use case 2 – Registrarse en el sistema</w:t>
       </w:r>
-      <w:bookmarkEnd w:id="3"/>
+      <w:bookmarkEnd w:id="4"/>
     </w:p>
     <w:p>
       <w:pPr>
@@ -7201,7 +7203,7 @@
           <w:lang w:val="es-ES"/>
         </w:rPr>
       </w:pPr>
-      <w:bookmarkStart w:id="4" w:name="_Toc481508974"/>
+      <w:bookmarkStart w:id="5" w:name="_Toc481508974"/>
       <w:r>
         <w:rPr>
           <w:lang w:val="es-ES"/>
@@ -7223,7 +7225,7 @@
         </w:rPr>
         <w:t xml:space="preserve"> registrados en el sistema</w:t>
       </w:r>
-      <w:bookmarkEnd w:id="4"/>
+      <w:bookmarkEnd w:id="5"/>
     </w:p>
     <w:p>
       <w:pPr>
@@ -8584,7 +8586,7 @@
           <w:lang w:val="es-ES"/>
         </w:rPr>
       </w:pPr>
-      <w:bookmarkStart w:id="5" w:name="_Toc481508975"/>
+      <w:bookmarkStart w:id="6" w:name="_Toc481508975"/>
       <w:r>
         <w:rPr>
           <w:lang w:val="es-ES"/>
@@ -8592,7 +8594,7 @@
         <w:lastRenderedPageBreak/>
         <w:t>Use case 4 – Cambiar su menú de búsqueda y visualizar resultados</w:t>
       </w:r>
-      <w:bookmarkEnd w:id="5"/>
+      <w:bookmarkEnd w:id="6"/>
     </w:p>
     <w:p>
       <w:pPr>
@@ -10680,14 +10682,12 @@
               </w:rPr>
               <w:t xml:space="preserve">Probar que la </w:t>
             </w:r>
-            <w:proofErr w:type="spellStart"/>
-            <w:r>
-              <w:rPr>
-                <w:lang w:val="es-ES"/>
-              </w:rPr>
-              <w:t>lsita</w:t>
-            </w:r>
-            <w:proofErr w:type="spellEnd"/>
+            <w:r>
+              <w:rPr>
+                <w:lang w:val="es-ES"/>
+              </w:rPr>
+              <w:t>lista</w:t>
+            </w:r>
             <w:r>
               <w:rPr>
                 <w:lang w:val="es-ES"/>
@@ -11591,7 +11591,7 @@
           <w:lang w:val="es-ES"/>
         </w:rPr>
       </w:pPr>
-      <w:bookmarkStart w:id="6" w:name="_Toc481508976"/>
+      <w:bookmarkStart w:id="7" w:name="_Toc481508976"/>
       <w:r>
         <w:rPr>
           <w:lang w:val="es-ES"/>
@@ -11617,7 +11617,7 @@
         </w:rPr>
         <w:t>Editar el perfil de un usuario</w:t>
       </w:r>
-      <w:bookmarkEnd w:id="6"/>
+      <w:bookmarkEnd w:id="7"/>
     </w:p>
     <w:p>
       <w:pPr>
@@ -13397,7 +13397,33 @@
               <w:rPr>
                 <w:lang w:val="es-ES"/>
               </w:rPr>
-              <w:t>lsar el botón de guardar/sabe.</w:t>
+              <w:t>lsar el botón de guardar/</w:t>
+            </w:r>
+            <w:proofErr w:type="spellStart"/>
+            <w:r>
+              <w:rPr>
+                <w:lang w:val="es-ES"/>
+              </w:rPr>
+              <w:t>sa</w:t>
+            </w:r>
+            <w:r>
+              <w:rPr>
+                <w:lang w:val="es-ES"/>
+              </w:rPr>
+              <w:t>v</w:t>
+            </w:r>
+            <w:r>
+              <w:rPr>
+                <w:lang w:val="es-ES"/>
+              </w:rPr>
+              <w:t>e</w:t>
+            </w:r>
+            <w:proofErr w:type="spellEnd"/>
+            <w:r>
+              <w:rPr>
+                <w:lang w:val="es-ES"/>
+              </w:rPr>
+              <w:t>.</w:t>
             </w:r>
             <w:r>
               <w:rPr>
@@ -13510,14 +13536,12 @@
               </w:rPr>
               <w:t xml:space="preserve">la página </w:t>
             </w:r>
-            <w:proofErr w:type="spellStart"/>
-            <w:r>
-              <w:rPr>
-                <w:lang w:val="es-ES"/>
-              </w:rPr>
-              <w:t>princila</w:t>
-            </w:r>
-            <w:proofErr w:type="spellEnd"/>
+            <w:r>
+              <w:rPr>
+                <w:lang w:val="es-ES"/>
+              </w:rPr>
+              <w:t>principal</w:t>
+            </w:r>
             <w:r>
               <w:rPr>
                 <w:lang w:val="es-ES"/>
@@ -13735,7 +13759,19 @@
               <w:rPr>
                 <w:lang w:val="es-ES"/>
               </w:rPr>
-              <w:t>Modificar le perfil</w:t>
+              <w:t xml:space="preserve">Modificar </w:t>
+            </w:r>
+            <w:r>
+              <w:rPr>
+                <w:lang w:val="es-ES"/>
+              </w:rPr>
+              <w:t>el</w:t>
+            </w:r>
+            <w:r>
+              <w:rPr>
+                <w:lang w:val="es-ES"/>
+              </w:rPr>
+              <w:t xml:space="preserve"> perfil</w:t>
             </w:r>
             <w:r>
               <w:rPr>
@@ -13743,39 +13779,43 @@
               </w:rPr>
               <w:t xml:space="preserve"> y </w:t>
             </w:r>
+            <w:r>
+              <w:rPr>
+                <w:lang w:val="es-ES"/>
+              </w:rPr>
+              <w:t>pulsar</w:t>
+            </w:r>
+            <w:r>
+              <w:rPr>
+                <w:lang w:val="es-ES"/>
+              </w:rPr>
+              <w:t xml:space="preserve"> el botón de guardar/</w:t>
+            </w:r>
             <w:proofErr w:type="spellStart"/>
             <w:r>
               <w:rPr>
                 <w:lang w:val="es-ES"/>
               </w:rPr>
-              <w:t>plsar</w:t>
+              <w:t>save</w:t>
             </w:r>
             <w:proofErr w:type="spellEnd"/>
             <w:r>
               <w:rPr>
                 <w:lang w:val="es-ES"/>
               </w:rPr>
-              <w:t xml:space="preserve"> el botón de guardar/</w:t>
-            </w:r>
-            <w:proofErr w:type="spellStart"/>
-            <w:r>
-              <w:rPr>
-                <w:lang w:val="es-ES"/>
-              </w:rPr>
-              <w:t>save</w:t>
-            </w:r>
-            <w:proofErr w:type="spellEnd"/>
-            <w:r>
-              <w:rPr>
-                <w:lang w:val="es-ES"/>
-              </w:rPr>
-              <w:t xml:space="preserve"> Acceder con los creden</w:t>
-            </w:r>
-            <w:r>
-              <w:rPr>
-                <w:lang w:val="es-ES"/>
-              </w:rPr>
-              <w:t xml:space="preserve">ciales de </w:t>
+              <w:t xml:space="preserve"> Acceder con </w:t>
+            </w:r>
+            <w:r>
+              <w:rPr>
+                <w:lang w:val="es-ES"/>
+              </w:rPr>
+              <w:t>las credenciales</w:t>
+            </w:r>
+            <w:r>
+              <w:rPr>
+                <w:lang w:val="es-ES"/>
+              </w:rPr>
+              <w:t xml:space="preserve"> de </w:t>
             </w:r>
             <w:proofErr w:type="spellStart"/>
             <w:r>
@@ -13870,19 +13910,23 @@
               </w:rPr>
               <w:t xml:space="preserve">Al completar el formulario de editar perfil y pulsar el botón de guardar el sistema te redirigirá a la página </w:t>
             </w:r>
-            <w:proofErr w:type="spellStart"/>
-            <w:r>
-              <w:rPr>
-                <w:lang w:val="es-ES"/>
-              </w:rPr>
-              <w:t>princila</w:t>
-            </w:r>
-            <w:proofErr w:type="spellEnd"/>
-            <w:r>
-              <w:rPr>
-                <w:lang w:val="es-ES"/>
-              </w:rPr>
-              <w:t xml:space="preserve"> del sistema..</w:t>
+            <w:r>
+              <w:rPr>
+                <w:lang w:val="es-ES"/>
+              </w:rPr>
+              <w:t>principal</w:t>
+            </w:r>
+            <w:r>
+              <w:rPr>
+                <w:lang w:val="es-ES"/>
+              </w:rPr>
+              <w:t xml:space="preserve"> del </w:t>
+            </w:r>
+            <w:r>
+              <w:rPr>
+                <w:lang w:val="es-ES"/>
+              </w:rPr>
+              <w:t>sistema.</w:t>
             </w:r>
           </w:p>
         </w:tc>
@@ -14743,7 +14787,7 @@
           <w:lang w:val="es-ES"/>
         </w:rPr>
       </w:pPr>
-      <w:bookmarkStart w:id="7" w:name="_Toc481508977"/>
+      <w:bookmarkStart w:id="8" w:name="_Toc481508977"/>
       <w:r>
         <w:rPr>
           <w:lang w:val="es-ES"/>
@@ -14786,7 +14830,7 @@
         </w:rPr>
         <w:t>chorbi</w:t>
       </w:r>
-      <w:bookmarkEnd w:id="7"/>
+      <w:bookmarkEnd w:id="8"/>
       <w:proofErr w:type="spellEnd"/>
     </w:p>
     <w:p>
@@ -16116,7 +16160,7 @@
           <w:lang w:val="en-US"/>
         </w:rPr>
       </w:pPr>
-      <w:bookmarkStart w:id="8" w:name="_Toc481508978"/>
+      <w:bookmarkStart w:id="9" w:name="_Toc481508978"/>
       <w:r>
         <w:rPr>
           <w:lang w:val="en-US"/>
@@ -16177,7 +16221,7 @@
         </w:rPr>
         <w:t>mostrados</w:t>
       </w:r>
-      <w:bookmarkEnd w:id="8"/>
+      <w:bookmarkEnd w:id="9"/>
       <w:proofErr w:type="spellEnd"/>
       <w:r>
         <w:rPr>
@@ -17620,14 +17664,12 @@
                 <w:lang w:val="es-ES"/>
               </w:rPr>
             </w:pPr>
-            <w:proofErr w:type="spellStart"/>
-            <w:r>
-              <w:rPr>
-                <w:lang w:val="es-ES"/>
-              </w:rPr>
-              <w:t>Elimninar</w:t>
-            </w:r>
-            <w:proofErr w:type="spellEnd"/>
+            <w:r>
+              <w:rPr>
+                <w:lang w:val="es-ES"/>
+              </w:rPr>
+              <w:t>Eliminar</w:t>
+            </w:r>
             <w:r>
               <w:rPr>
                 <w:lang w:val="es-ES"/>
@@ -18223,6 +18265,7 @@
                 <w:rStyle w:val="Textoennegrita"/>
               </w:rPr>
             </w:pPr>
+            <w:bookmarkStart w:id="10" w:name="_GoBack" w:colFirst="0" w:colLast="0"/>
             <w:r>
               <w:rPr>
                 <w:rStyle w:val="Textoennegrita"/>
@@ -18555,6 +18598,7 @@
           </w:p>
         </w:tc>
       </w:tr>
+      <w:bookmarkEnd w:id="10"/>
     </w:tbl>
     <w:p>
       <w:pPr>
@@ -18821,7 +18865,7 @@
           <w:lang w:val="en-US"/>
         </w:rPr>
       </w:pPr>
-      <w:bookmarkStart w:id="9" w:name="_Toc481508979"/>
+      <w:bookmarkStart w:id="11" w:name="_Toc481508979"/>
       <w:r>
         <w:rPr>
           <w:lang w:val="en-US"/>
@@ -18829,7 +18873,7 @@
         <w:lastRenderedPageBreak/>
         <w:t>Use case 8 – Dashboard</w:t>
       </w:r>
-      <w:bookmarkEnd w:id="9"/>
+      <w:bookmarkEnd w:id="11"/>
     </w:p>
     <w:p>
       <w:pPr>
@@ -19477,7 +19521,7 @@
           <w:lang w:val="es-ES"/>
         </w:rPr>
       </w:pPr>
-      <w:bookmarkStart w:id="10" w:name="_Toc481508980"/>
+      <w:bookmarkStart w:id="12" w:name="_Toc481508980"/>
       <w:r>
         <w:rPr>
           <w:lang w:val="es-ES"/>
@@ -19485,7 +19529,7 @@
         <w:lastRenderedPageBreak/>
         <w:t>Use case 9 – Cambiar el tiempo de cache.</w:t>
       </w:r>
-      <w:bookmarkEnd w:id="10"/>
+      <w:bookmarkEnd w:id="12"/>
     </w:p>
     <w:p>
       <w:pPr>
@@ -20932,7 +20976,7 @@
           <w:lang w:val="es-ES"/>
         </w:rPr>
       </w:pPr>
-      <w:bookmarkStart w:id="11" w:name="_Toc481508981"/>
+      <w:bookmarkStart w:id="13" w:name="_Toc481508981"/>
       <w:r>
         <w:rPr>
           <w:lang w:val="es-ES"/>
@@ -20980,7 +21024,7 @@
         </w:rPr>
         <w:t>.</w:t>
       </w:r>
-      <w:bookmarkEnd w:id="11"/>
+      <w:bookmarkEnd w:id="13"/>
     </w:p>
     <w:p>
       <w:pPr>
@@ -22310,7 +22354,7 @@
           <w:lang w:val="es-ES"/>
         </w:rPr>
       </w:pPr>
-      <w:bookmarkStart w:id="12" w:name="_Toc481508982"/>
+      <w:bookmarkStart w:id="14" w:name="_Toc481508982"/>
       <w:r>
         <w:rPr>
           <w:lang w:val="es-ES"/>
@@ -22378,7 +22422,7 @@
         </w:rPr>
         <w:t>.</w:t>
       </w:r>
-      <w:bookmarkEnd w:id="12"/>
+      <w:bookmarkEnd w:id="14"/>
     </w:p>
     <w:p>
       <w:pPr>
@@ -24839,7 +24883,7 @@
           <w:lang w:val="es-ES"/>
         </w:rPr>
       </w:pPr>
-      <w:bookmarkStart w:id="13" w:name="_Toc481508983"/>
+      <w:bookmarkStart w:id="15" w:name="_Toc481508983"/>
       <w:r>
         <w:rPr>
           <w:lang w:val="es-ES"/>
@@ -24873,7 +24917,7 @@
         </w:rPr>
         <w:t>.</w:t>
       </w:r>
-      <w:bookmarkEnd w:id="13"/>
+      <w:bookmarkEnd w:id="15"/>
     </w:p>
     <w:p>
       <w:pPr>
@@ -26800,7 +26844,7 @@
           <w:lang w:val="es-ES"/>
         </w:rPr>
       </w:pPr>
-      <w:bookmarkStart w:id="14" w:name="_Toc481508984"/>
+      <w:bookmarkStart w:id="16" w:name="_Toc481508984"/>
       <w:r>
         <w:rPr>
           <w:lang w:val="es-ES"/>
@@ -26858,7 +26902,7 @@
         </w:rPr>
         <w:t>.</w:t>
       </w:r>
-      <w:bookmarkEnd w:id="14"/>
+      <w:bookmarkEnd w:id="16"/>
     </w:p>
     <w:p>
       <w:pPr>
@@ -28503,7 +28547,7 @@
           <w:lang w:val="es-ES"/>
         </w:rPr>
       </w:pPr>
-      <w:bookmarkStart w:id="15" w:name="_Toc481508985"/>
+      <w:bookmarkStart w:id="17" w:name="_Toc481508985"/>
       <w:r>
         <w:rPr>
           <w:lang w:val="es-ES"/>
@@ -28561,7 +28605,7 @@
         </w:rPr>
         <w:t>.</w:t>
       </w:r>
-      <w:bookmarkEnd w:id="15"/>
+      <w:bookmarkEnd w:id="17"/>
     </w:p>
     <w:p>
       <w:pPr>
@@ -30102,7 +30146,7 @@
           <w:lang w:val="es-ES"/>
         </w:rPr>
       </w:pPr>
-      <w:bookmarkStart w:id="16" w:name="_Toc481508986"/>
+      <w:bookmarkStart w:id="18" w:name="_Toc481508986"/>
       <w:r>
         <w:rPr>
           <w:lang w:val="es-ES"/>
@@ -30136,7 +30180,7 @@
         </w:rPr>
         <w:t xml:space="preserve"> recibido o enviado.</w:t>
       </w:r>
-      <w:bookmarkEnd w:id="16"/>
+      <w:bookmarkEnd w:id="18"/>
     </w:p>
     <w:p>
       <w:pPr>
@@ -37095,13 +37139,7 @@
               <w:rPr>
                 <w:lang w:val="es-ES"/>
               </w:rPr>
-              <w:t xml:space="preserve">Cancelar una reserva </w:t>
-            </w:r>
-            <w:r>
-              <w:rPr>
-                <w:lang w:val="es-ES"/>
-              </w:rPr>
-              <w:t>realizada</w:t>
+              <w:t>Cancelar una reserva realizada</w:t>
             </w:r>
           </w:p>
         </w:tc>
@@ -37384,8 +37422,6 @@
               </w:rPr>
               <w:t>19.4</w:t>
             </w:r>
-            <w:bookmarkStart w:id="17" w:name="_GoBack"/>
-            <w:bookmarkEnd w:id="17"/>
           </w:p>
         </w:tc>
       </w:tr>
@@ -37678,14 +37714,14 @@
           <w:lang w:val="en-US"/>
         </w:rPr>
       </w:pPr>
-      <w:bookmarkStart w:id="18" w:name="_Toc481508987"/>
+      <w:bookmarkStart w:id="19" w:name="_Toc481508987"/>
       <w:r>
         <w:rPr>
           <w:lang w:val="en-US"/>
         </w:rPr>
         <w:t>Additional tests</w:t>
       </w:r>
-      <w:bookmarkEnd w:id="18"/>
+      <w:bookmarkEnd w:id="19"/>
     </w:p>
     <w:p>
       <w:pPr>
@@ -38011,7 +38047,7 @@
             <w:noProof/>
             <w:lang w:val="es-ES"/>
           </w:rPr>
-          <w:t>56</w:t>
+          <w:t>35</w:t>
         </w:r>
         <w:r>
           <w:fldChar w:fldCharType="end"/>
@@ -39798,7 +39834,6 @@
     <w:basedOn w:val="Ttulo1"/>
     <w:next w:val="Normal"/>
     <w:uiPriority w:val="39"/>
-    <w:semiHidden/>
     <w:unhideWhenUsed/>
     <w:qFormat/>
     <w:rsid w:val="00B37160"/>
@@ -40200,7 +40235,7 @@
 </file>
 
 <file path=customXml/itemProps1.xml><?xml version="1.0" encoding="utf-8"?>
-<ds:datastoreItem xmlns:ds="http://schemas.openxmlformats.org/officeDocument/2006/customXml" ds:itemID="{598D742F-B7A6-469B-8DFC-82788C1CE444}">
+<ds:datastoreItem xmlns:ds="http://schemas.openxmlformats.org/officeDocument/2006/customXml" ds:itemID="{28482427-F799-4197-8CE9-90615F3EB6AC}">
   <ds:schemaRefs>
     <ds:schemaRef ds:uri="http://schemas.openxmlformats.org/officeDocument/2006/bibliography"/>
   </ds:schemaRefs>

</xml_diff>